<commit_message>
Added a placeholder heading
</commit_message>
<xml_diff>
--- a/Documentation.docx
+++ b/Documentation.docx
@@ -3,10 +3,1168 @@
 <w:document xmlns:wpc="http://schemas.microsoft.com/office/word/2010/wordprocessingCanvas" xmlns:cx="http://schemas.microsoft.com/office/drawing/2014/chartex" xmlns:cx1="http://schemas.microsoft.com/office/drawing/2015/9/8/chartex" xmlns:cx2="http://schemas.microsoft.com/office/drawing/2015/10/21/chartex" xmlns:cx3="http://schemas.microsoft.com/office/drawing/2016/5/9/chartex" xmlns:cx4="http://schemas.microsoft.com/office/drawing/2016/5/10/chartex" xmlns:cx5="http://schemas.microsoft.com/office/drawing/2016/5/11/chartex" xmlns:cx6="http://schemas.microsoft.com/office/drawing/2016/5/12/chartex" xmlns:cx7="http://schemas.microsoft.com/office/drawing/2016/5/13/chartex" xmlns:cx8="http://schemas.microsoft.com/office/drawing/2016/5/14/chartex" xmlns:mc="http://schemas.openxmlformats.org/markup-compatibility/2006" xmlns:aink="http://schemas.microsoft.com/office/drawing/2016/ink" xmlns:am3d="http://schemas.microsoft.com/office/drawing/2017/model3d" xmlns:o="urn:schemas-microsoft-com:office:office" xmlns:r="http://schemas.openxmlformats.org/officeDocument/2006/relationships" xmlns:m="http://schemas.openxmlformats.org/officeDocument/2006/math" xmlns:v="urn:schemas-microsoft-com:vml" xmlns:wp14="http://schemas.microsoft.com/office/word/2010/wordprocessingDrawing" xmlns:wp="http://schemas.openxmlformats.org/drawingml/2006/wordprocessingDrawing" xmlns:w10="urn:schemas-microsoft-com:office:word" xmlns:w="http://schemas.openxmlformats.org/wordprocessingml/2006/main" xmlns:w14="http://schemas.microsoft.com/office/word/2010/wordml" xmlns:w15="http://schemas.microsoft.com/office/word/2012/wordml" xmlns:w16cex="http://schemas.microsoft.com/office/word/2018/wordml/cex" xmlns:w16cid="http://schemas.microsoft.com/office/word/2016/wordml/cid" xmlns:w16="http://schemas.microsoft.com/office/word/2018/wordml" xmlns:w16sdtdh="http://schemas.microsoft.com/office/word/2020/wordml/sdtdatahash" xmlns:w16se="http://schemas.microsoft.com/office/word/2015/wordml/symex" xmlns:wpg="http://schemas.microsoft.com/office/word/2010/wordprocessingGroup" xmlns:wpi="http://schemas.microsoft.com/office/word/2010/wordprocessingInk" xmlns:wne="http://schemas.microsoft.com/office/word/2006/wordml" xmlns:wps="http://schemas.microsoft.com/office/word/2010/wordprocessingShape" mc:Ignorable="w14 w15 w16se w16cid w16 w16cex w16sdtdh wp14">
   <w:body>
     <w:p>
+      <w:pPr>
+        <w:pStyle w:val="Title"/>
+      </w:pPr>
       <w:r>
         <w:t>Metronome</w:t>
       </w:r>
     </w:p>
+    <w:sdt>
+      <w:sdtPr>
+        <w:id w:val="-1459880177"/>
+        <w:docPartObj>
+          <w:docPartGallery w:val="Table of Contents"/>
+          <w:docPartUnique/>
+        </w:docPartObj>
+      </w:sdtPr>
+      <w:sdtEndPr>
+        <w:rPr>
+          <w:rFonts w:asciiTheme="minorHAnsi" w:eastAsiaTheme="minorHAnsi" w:hAnsiTheme="minorHAnsi" w:cstheme="minorBidi"/>
+          <w:b/>
+          <w:bCs/>
+          <w:color w:val="auto"/>
+          <w:sz w:val="22"/>
+          <w:szCs w:val="22"/>
+          <w:lang w:eastAsia="en-US"/>
+        </w:rPr>
+      </w:sdtEndPr>
+      <w:sdtContent>
+        <w:p>
+          <w:pPr>
+            <w:pStyle w:val="TOCHeading"/>
+          </w:pPr>
+          <w:r>
+            <w:t>Contents</w:t>
+          </w:r>
+        </w:p>
+        <w:p>
+          <w:pPr>
+            <w:pStyle w:val="TOC1"/>
+            <w:tabs>
+              <w:tab w:val="right" w:leader="dot" w:pos="9016"/>
+            </w:tabs>
+            <w:rPr>
+              <w:noProof/>
+            </w:rPr>
+          </w:pPr>
+          <w:r>
+            <w:fldChar w:fldCharType="begin"/>
+          </w:r>
+          <w:r>
+            <w:instrText xml:space="preserve"> TOC \o "1-3" \h \z \u </w:instrText>
+          </w:r>
+          <w:r>
+            <w:fldChar w:fldCharType="separate"/>
+          </w:r>
+          <w:hyperlink w:anchor="_Toc123728023" w:history="1">
+            <w:r>
+              <w:rPr>
+                <w:rStyle w:val="Hyperlink"/>
+                <w:noProof/>
+              </w:rPr>
+              <w:t>Feasibility Study</w:t>
+            </w:r>
+            <w:r>
+              <w:rPr>
+                <w:noProof/>
+                <w:webHidden/>
+              </w:rPr>
+              <w:tab/>
+            </w:r>
+            <w:r>
+              <w:rPr>
+                <w:noProof/>
+                <w:webHidden/>
+              </w:rPr>
+              <w:fldChar w:fldCharType="begin"/>
+            </w:r>
+            <w:r>
+              <w:rPr>
+                <w:noProof/>
+                <w:webHidden/>
+              </w:rPr>
+              <w:instrText xml:space="preserve"> PAGEREF _Toc123728023 \h </w:instrText>
+            </w:r>
+            <w:r>
+              <w:rPr>
+                <w:noProof/>
+                <w:webHidden/>
+              </w:rPr>
+            </w:r>
+            <w:r>
+              <w:rPr>
+                <w:noProof/>
+                <w:webHidden/>
+              </w:rPr>
+              <w:fldChar w:fldCharType="separate"/>
+            </w:r>
+            <w:r>
+              <w:rPr>
+                <w:noProof/>
+                <w:webHidden/>
+              </w:rPr>
+              <w:t>1</w:t>
+            </w:r>
+            <w:r>
+              <w:rPr>
+                <w:noProof/>
+                <w:webHidden/>
+              </w:rPr>
+              <w:fldChar w:fldCharType="end"/>
+            </w:r>
+          </w:hyperlink>
+        </w:p>
+        <w:p>
+          <w:pPr>
+            <w:pStyle w:val="TOC1"/>
+            <w:tabs>
+              <w:tab w:val="right" w:leader="dot" w:pos="9016"/>
+            </w:tabs>
+            <w:rPr>
+              <w:noProof/>
+            </w:rPr>
+          </w:pPr>
+          <w:hyperlink w:anchor="_Toc123728024" w:history="1">
+            <w:r>
+              <w:rPr>
+                <w:rStyle w:val="Hyperlink"/>
+                <w:noProof/>
+              </w:rPr>
+              <w:t>Analysis</w:t>
+            </w:r>
+            <w:r>
+              <w:rPr>
+                <w:noProof/>
+                <w:webHidden/>
+              </w:rPr>
+              <w:tab/>
+            </w:r>
+            <w:r>
+              <w:rPr>
+                <w:noProof/>
+                <w:webHidden/>
+              </w:rPr>
+              <w:fldChar w:fldCharType="begin"/>
+            </w:r>
+            <w:r>
+              <w:rPr>
+                <w:noProof/>
+                <w:webHidden/>
+              </w:rPr>
+              <w:instrText xml:space="preserve"> PAGEREF _Toc123728024 \h </w:instrText>
+            </w:r>
+            <w:r>
+              <w:rPr>
+                <w:noProof/>
+                <w:webHidden/>
+              </w:rPr>
+            </w:r>
+            <w:r>
+              <w:rPr>
+                <w:noProof/>
+                <w:webHidden/>
+              </w:rPr>
+              <w:fldChar w:fldCharType="separate"/>
+            </w:r>
+            <w:r>
+              <w:rPr>
+                <w:noProof/>
+                <w:webHidden/>
+              </w:rPr>
+              <w:t>1</w:t>
+            </w:r>
+            <w:r>
+              <w:rPr>
+                <w:noProof/>
+                <w:webHidden/>
+              </w:rPr>
+              <w:fldChar w:fldCharType="end"/>
+            </w:r>
+          </w:hyperlink>
+        </w:p>
+        <w:p>
+          <w:pPr>
+            <w:pStyle w:val="TOC1"/>
+            <w:tabs>
+              <w:tab w:val="right" w:leader="dot" w:pos="9016"/>
+            </w:tabs>
+            <w:rPr>
+              <w:noProof/>
+            </w:rPr>
+          </w:pPr>
+          <w:hyperlink w:anchor="_Toc123728025" w:history="1">
+            <w:r>
+              <w:rPr>
+                <w:rStyle w:val="Hyperlink"/>
+                <w:noProof/>
+              </w:rPr>
+              <w:t>Design</w:t>
+            </w:r>
+            <w:r>
+              <w:rPr>
+                <w:noProof/>
+                <w:webHidden/>
+              </w:rPr>
+              <w:tab/>
+            </w:r>
+            <w:r>
+              <w:rPr>
+                <w:noProof/>
+                <w:webHidden/>
+              </w:rPr>
+              <w:fldChar w:fldCharType="begin"/>
+            </w:r>
+            <w:r>
+              <w:rPr>
+                <w:noProof/>
+                <w:webHidden/>
+              </w:rPr>
+              <w:instrText xml:space="preserve"> PAGEREF _Toc123728025 \h </w:instrText>
+            </w:r>
+            <w:r>
+              <w:rPr>
+                <w:noProof/>
+                <w:webHidden/>
+              </w:rPr>
+            </w:r>
+            <w:r>
+              <w:rPr>
+                <w:noProof/>
+                <w:webHidden/>
+              </w:rPr>
+              <w:fldChar w:fldCharType="separate"/>
+            </w:r>
+            <w:r>
+              <w:rPr>
+                <w:noProof/>
+                <w:webHidden/>
+              </w:rPr>
+              <w:t>1</w:t>
+            </w:r>
+            <w:r>
+              <w:rPr>
+                <w:noProof/>
+                <w:webHidden/>
+              </w:rPr>
+              <w:fldChar w:fldCharType="end"/>
+            </w:r>
+          </w:hyperlink>
+        </w:p>
+        <w:p>
+          <w:pPr>
+            <w:pStyle w:val="TOC1"/>
+            <w:tabs>
+              <w:tab w:val="right" w:leader="dot" w:pos="9016"/>
+            </w:tabs>
+            <w:rPr>
+              <w:noProof/>
+            </w:rPr>
+          </w:pPr>
+          <w:hyperlink w:anchor="_Toc123728026" w:history="1">
+            <w:r>
+              <w:rPr>
+                <w:rStyle w:val="Hyperlink"/>
+                <w:noProof/>
+              </w:rPr>
+              <w:t>Implementation</w:t>
+            </w:r>
+            <w:r>
+              <w:rPr>
+                <w:noProof/>
+                <w:webHidden/>
+              </w:rPr>
+              <w:tab/>
+            </w:r>
+            <w:r>
+              <w:rPr>
+                <w:noProof/>
+                <w:webHidden/>
+              </w:rPr>
+              <w:fldChar w:fldCharType="begin"/>
+            </w:r>
+            <w:r>
+              <w:rPr>
+                <w:noProof/>
+                <w:webHidden/>
+              </w:rPr>
+              <w:instrText xml:space="preserve"> PAGEREF _Toc123728026 \h </w:instrText>
+            </w:r>
+            <w:r>
+              <w:rPr>
+                <w:noProof/>
+                <w:webHidden/>
+              </w:rPr>
+            </w:r>
+            <w:r>
+              <w:rPr>
+                <w:noProof/>
+                <w:webHidden/>
+              </w:rPr>
+              <w:fldChar w:fldCharType="separate"/>
+            </w:r>
+            <w:r>
+              <w:rPr>
+                <w:noProof/>
+                <w:webHidden/>
+              </w:rPr>
+              <w:t>2</w:t>
+            </w:r>
+            <w:r>
+              <w:rPr>
+                <w:noProof/>
+                <w:webHidden/>
+              </w:rPr>
+              <w:fldChar w:fldCharType="end"/>
+            </w:r>
+          </w:hyperlink>
+        </w:p>
+        <w:p>
+          <w:pPr>
+            <w:pStyle w:val="TOC1"/>
+            <w:tabs>
+              <w:tab w:val="right" w:leader="dot" w:pos="9016"/>
+            </w:tabs>
+            <w:rPr>
+              <w:noProof/>
+            </w:rPr>
+          </w:pPr>
+          <w:hyperlink w:anchor="_Toc123728027" w:history="1">
+            <w:r>
+              <w:rPr>
+                <w:rStyle w:val="Hyperlink"/>
+                <w:noProof/>
+              </w:rPr>
+              <w:t>Testing</w:t>
+            </w:r>
+            <w:r>
+              <w:rPr>
+                <w:noProof/>
+                <w:webHidden/>
+              </w:rPr>
+              <w:tab/>
+            </w:r>
+            <w:r>
+              <w:rPr>
+                <w:noProof/>
+                <w:webHidden/>
+              </w:rPr>
+              <w:fldChar w:fldCharType="begin"/>
+            </w:r>
+            <w:r>
+              <w:rPr>
+                <w:noProof/>
+                <w:webHidden/>
+              </w:rPr>
+              <w:instrText xml:space="preserve"> PAGEREF _Toc123728027 \h </w:instrText>
+            </w:r>
+            <w:r>
+              <w:rPr>
+                <w:noProof/>
+                <w:webHidden/>
+              </w:rPr>
+            </w:r>
+            <w:r>
+              <w:rPr>
+                <w:noProof/>
+                <w:webHidden/>
+              </w:rPr>
+              <w:fldChar w:fldCharType="separate"/>
+            </w:r>
+            <w:r>
+              <w:rPr>
+                <w:noProof/>
+                <w:webHidden/>
+              </w:rPr>
+              <w:t>2</w:t>
+            </w:r>
+            <w:r>
+              <w:rPr>
+                <w:noProof/>
+                <w:webHidden/>
+              </w:rPr>
+              <w:fldChar w:fldCharType="end"/>
+            </w:r>
+          </w:hyperlink>
+        </w:p>
+        <w:p>
+          <w:pPr>
+            <w:pStyle w:val="TOC1"/>
+            <w:tabs>
+              <w:tab w:val="right" w:leader="dot" w:pos="9016"/>
+            </w:tabs>
+            <w:rPr>
+              <w:noProof/>
+            </w:rPr>
+          </w:pPr>
+          <w:hyperlink w:anchor="_Toc123728028" w:history="1">
+            <w:r>
+              <w:rPr>
+                <w:rStyle w:val="Hyperlink"/>
+                <w:noProof/>
+              </w:rPr>
+              <w:t>Installation</w:t>
+            </w:r>
+            <w:r>
+              <w:rPr>
+                <w:noProof/>
+                <w:webHidden/>
+              </w:rPr>
+              <w:tab/>
+            </w:r>
+            <w:r>
+              <w:rPr>
+                <w:noProof/>
+                <w:webHidden/>
+              </w:rPr>
+              <w:fldChar w:fldCharType="begin"/>
+            </w:r>
+            <w:r>
+              <w:rPr>
+                <w:noProof/>
+                <w:webHidden/>
+              </w:rPr>
+              <w:instrText xml:space="preserve"> PAGEREF _Toc123728028 \h </w:instrText>
+            </w:r>
+            <w:r>
+              <w:rPr>
+                <w:noProof/>
+                <w:webHidden/>
+              </w:rPr>
+            </w:r>
+            <w:r>
+              <w:rPr>
+                <w:noProof/>
+                <w:webHidden/>
+              </w:rPr>
+              <w:fldChar w:fldCharType="separate"/>
+            </w:r>
+            <w:r>
+              <w:rPr>
+                <w:noProof/>
+                <w:webHidden/>
+              </w:rPr>
+              <w:t>2</w:t>
+            </w:r>
+            <w:r>
+              <w:rPr>
+                <w:noProof/>
+                <w:webHidden/>
+              </w:rPr>
+              <w:fldChar w:fldCharType="end"/>
+            </w:r>
+          </w:hyperlink>
+        </w:p>
+        <w:p>
+          <w:pPr>
+            <w:pStyle w:val="TOC1"/>
+            <w:tabs>
+              <w:tab w:val="right" w:leader="dot" w:pos="9016"/>
+            </w:tabs>
+            <w:rPr>
+              <w:noProof/>
+            </w:rPr>
+          </w:pPr>
+          <w:hyperlink w:anchor="_Toc123728029" w:history="1">
+            <w:r>
+              <w:rPr>
+                <w:rStyle w:val="Hyperlink"/>
+                <w:noProof/>
+              </w:rPr>
+              <w:t>Evaluation</w:t>
+            </w:r>
+            <w:r>
+              <w:rPr>
+                <w:noProof/>
+                <w:webHidden/>
+              </w:rPr>
+              <w:tab/>
+            </w:r>
+            <w:r>
+              <w:rPr>
+                <w:noProof/>
+                <w:webHidden/>
+              </w:rPr>
+              <w:fldChar w:fldCharType="begin"/>
+            </w:r>
+            <w:r>
+              <w:rPr>
+                <w:noProof/>
+                <w:webHidden/>
+              </w:rPr>
+              <w:instrText xml:space="preserve"> PAGEREF _Toc123728029 \h </w:instrText>
+            </w:r>
+            <w:r>
+              <w:rPr>
+                <w:noProof/>
+                <w:webHidden/>
+              </w:rPr>
+            </w:r>
+            <w:r>
+              <w:rPr>
+                <w:noProof/>
+                <w:webHidden/>
+              </w:rPr>
+              <w:fldChar w:fldCharType="separate"/>
+            </w:r>
+            <w:r>
+              <w:rPr>
+                <w:noProof/>
+                <w:webHidden/>
+              </w:rPr>
+              <w:t>2</w:t>
+            </w:r>
+            <w:r>
+              <w:rPr>
+                <w:noProof/>
+                <w:webHidden/>
+              </w:rPr>
+              <w:fldChar w:fldCharType="end"/>
+            </w:r>
+          </w:hyperlink>
+        </w:p>
+        <w:p>
+          <w:pPr>
+            <w:pStyle w:val="TOC1"/>
+            <w:tabs>
+              <w:tab w:val="right" w:leader="dot" w:pos="9016"/>
+            </w:tabs>
+            <w:rPr>
+              <w:noProof/>
+            </w:rPr>
+          </w:pPr>
+          <w:hyperlink w:anchor="_Toc123728030" w:history="1">
+            <w:r>
+              <w:rPr>
+                <w:rStyle w:val="Hyperlink"/>
+                <w:noProof/>
+              </w:rPr>
+              <w:t>Maintenance</w:t>
+            </w:r>
+            <w:r>
+              <w:rPr>
+                <w:noProof/>
+                <w:webHidden/>
+              </w:rPr>
+              <w:tab/>
+            </w:r>
+            <w:r>
+              <w:rPr>
+                <w:noProof/>
+                <w:webHidden/>
+              </w:rPr>
+              <w:fldChar w:fldCharType="begin"/>
+            </w:r>
+            <w:r>
+              <w:rPr>
+                <w:noProof/>
+                <w:webHidden/>
+              </w:rPr>
+              <w:instrText xml:space="preserve"> PAGEREF _Toc123728030 \h </w:instrText>
+            </w:r>
+            <w:r>
+              <w:rPr>
+                <w:noProof/>
+                <w:webHidden/>
+              </w:rPr>
+            </w:r>
+            <w:r>
+              <w:rPr>
+                <w:noProof/>
+                <w:webHidden/>
+              </w:rPr>
+              <w:fldChar w:fldCharType="separate"/>
+            </w:r>
+            <w:r>
+              <w:rPr>
+                <w:noProof/>
+                <w:webHidden/>
+              </w:rPr>
+              <w:t>3</w:t>
+            </w:r>
+            <w:r>
+              <w:rPr>
+                <w:noProof/>
+                <w:webHidden/>
+              </w:rPr>
+              <w:fldChar w:fldCharType="end"/>
+            </w:r>
+          </w:hyperlink>
+        </w:p>
+        <w:p>
+          <w:r>
+            <w:rPr>
+              <w:b/>
+              <w:bCs/>
+            </w:rPr>
+            <w:fldChar w:fldCharType="end"/>
+          </w:r>
+        </w:p>
+      </w:sdtContent>
+    </w:sdt>
+    <w:p>
+      <w:pPr>
+        <w:pStyle w:val="Heading1"/>
+      </w:pPr>
+      <w:bookmarkStart w:id="0" w:name="_Toc123728023"/>
+      <w:r>
+        <w:t>Feasibility Study</w:t>
+      </w:r>
+      <w:bookmarkEnd w:id="0"/>
+    </w:p>
+    <w:p>
+      <w:pPr>
+        <w:rPr>
+          <w:noProof/>
+        </w:rPr>
+      </w:pPr>
+      <w:r>
+        <w:rPr>
+          <w:noProof/>
+        </w:rPr>
+        <w:t>Lorem ipsum dolor sit amet, consectetuer adipiscing elit. Maecenas porttitor congue massa. Fusce posuere, magna sed pulvinar ultricies, purus lectus malesuada libero, sit amet commodo magna eros quis urna.</w:t>
+      </w:r>
+    </w:p>
+    <w:p>
+      <w:pPr>
+        <w:rPr>
+          <w:noProof/>
+        </w:rPr>
+      </w:pPr>
+      <w:r>
+        <w:rPr>
+          <w:noProof/>
+        </w:rPr>
+        <w:t>Nunc viverra imperdiet enim. Fusce est. Vivamus a tellus.</w:t>
+      </w:r>
+    </w:p>
+    <w:p>
+      <w:pPr>
+        <w:rPr>
+          <w:noProof/>
+        </w:rPr>
+      </w:pPr>
+      <w:r>
+        <w:rPr>
+          <w:noProof/>
+        </w:rPr>
+        <w:t>Pellentesque habitant morbi tristique senectus et netus et malesuada fames ac turpis egestas. Proin pharetra nonummy pede. Mauris et orci.</w:t>
+      </w:r>
+    </w:p>
+    <w:p>
+      <w:pPr>
+        <w:rPr>
+          <w:noProof/>
+        </w:rPr>
+      </w:pPr>
+      <w:r>
+        <w:rPr>
+          <w:noProof/>
+        </w:rPr>
+        <w:t>Aenean nec lorem. In porttitor. Donec laoreet nonummy augue.</w:t>
+      </w:r>
+    </w:p>
+    <w:p>
+      <w:r>
+        <w:rPr>
+          <w:noProof/>
+        </w:rPr>
+        <w:t>Suspendisse dui purus, scelerisque at, vulputate vitae, pretium mattis, nunc. Mauris eget neque at sem venenatis eleifend. Ut nonummy.</w:t>
+      </w:r>
+    </w:p>
+    <w:p>
+      <w:pPr>
+        <w:pStyle w:val="Heading1"/>
+      </w:pPr>
+      <w:bookmarkStart w:id="1" w:name="_Toc123728024"/>
+      <w:r>
+        <w:t>Analysis</w:t>
+      </w:r>
+      <w:bookmarkEnd w:id="1"/>
+    </w:p>
+    <w:p>
+      <w:pPr>
+        <w:rPr>
+          <w:noProof/>
+        </w:rPr>
+      </w:pPr>
+      <w:r>
+        <w:rPr>
+          <w:noProof/>
+        </w:rPr>
+        <w:t>Lorem ipsum dolor sit amet, consectetuer adipiscing elit. Maecenas porttitor congue massa. Fusce posuere, magna sed pulvinar ultricies, purus lectus malesuada libero, sit amet commodo magna eros quis urna.</w:t>
+      </w:r>
+    </w:p>
+    <w:p>
+      <w:pPr>
+        <w:rPr>
+          <w:noProof/>
+        </w:rPr>
+      </w:pPr>
+      <w:r>
+        <w:rPr>
+          <w:noProof/>
+        </w:rPr>
+        <w:t>Nunc viverra imperdiet enim. Fusce est. Vivamus a tellus.</w:t>
+      </w:r>
+    </w:p>
+    <w:p>
+      <w:pPr>
+        <w:rPr>
+          <w:noProof/>
+        </w:rPr>
+      </w:pPr>
+      <w:r>
+        <w:rPr>
+          <w:noProof/>
+        </w:rPr>
+        <w:t>Pellentesque habitant morbi tristique senectus et netus et malesuada fames ac turpis egestas. Proin pharetra nonummy pede. Mauris et orci.</w:t>
+      </w:r>
+    </w:p>
+    <w:p>
+      <w:pPr>
+        <w:rPr>
+          <w:noProof/>
+        </w:rPr>
+      </w:pPr>
+      <w:r>
+        <w:rPr>
+          <w:noProof/>
+        </w:rPr>
+        <w:t>Aenean nec lorem. In porttitor. Donec laoreet nonummy augue.</w:t>
+      </w:r>
+    </w:p>
+    <w:p>
+      <w:r>
+        <w:rPr>
+          <w:noProof/>
+        </w:rPr>
+        <w:t>Suspendisse dui purus, scelerisque at, vulputate vitae, pretium mattis, nunc. Mauris eget neque at sem venenatis eleifend. Ut nonummy.</w:t>
+      </w:r>
+    </w:p>
+    <w:p>
+      <w:pPr>
+        <w:pStyle w:val="Heading1"/>
+      </w:pPr>
+      <w:bookmarkStart w:id="2" w:name="_Toc123728025"/>
+      <w:r>
+        <w:lastRenderedPageBreak/>
+        <w:t>Design</w:t>
+      </w:r>
+      <w:bookmarkEnd w:id="2"/>
+    </w:p>
+    <w:p>
+      <w:pPr>
+        <w:rPr>
+          <w:noProof/>
+        </w:rPr>
+      </w:pPr>
+      <w:r>
+        <w:rPr>
+          <w:noProof/>
+        </w:rPr>
+        <w:t>Lorem ipsum dolor sit amet, consectetuer adipiscing elit. Maecenas porttitor congue massa. Fusce posuere, magna sed pulvinar ultricies, purus lectus malesuada libero, sit amet commodo magna eros quis urna.</w:t>
+      </w:r>
+    </w:p>
+    <w:p>
+      <w:pPr>
+        <w:rPr>
+          <w:noProof/>
+        </w:rPr>
+      </w:pPr>
+      <w:r>
+        <w:rPr>
+          <w:noProof/>
+        </w:rPr>
+        <w:t>Nunc viverra imperdiet enim. Fusce est. Vivamus a tellus.</w:t>
+      </w:r>
+    </w:p>
+    <w:p>
+      <w:pPr>
+        <w:rPr>
+          <w:noProof/>
+        </w:rPr>
+      </w:pPr>
+      <w:r>
+        <w:rPr>
+          <w:noProof/>
+        </w:rPr>
+        <w:t>Pellentesque habitant morbi tristique senectus et netus et malesuada fames ac turpis egestas. Proin pharetra nonummy pede. Mauris et orci.</w:t>
+      </w:r>
+    </w:p>
+    <w:p>
+      <w:pPr>
+        <w:rPr>
+          <w:noProof/>
+        </w:rPr>
+      </w:pPr>
+      <w:r>
+        <w:rPr>
+          <w:noProof/>
+        </w:rPr>
+        <w:t>Aenean nec lorem. In porttitor. Donec laoreet nonummy augue.</w:t>
+      </w:r>
+    </w:p>
+    <w:p>
+      <w:r>
+        <w:rPr>
+          <w:noProof/>
+        </w:rPr>
+        <w:t>Suspendisse dui purus, scelerisque at, vulputate vitae, pretium mattis, nunc. Mauris eget neque at sem venenatis eleifend. Ut nonummy.</w:t>
+      </w:r>
+    </w:p>
+    <w:p>
+      <w:pPr>
+        <w:pStyle w:val="Heading1"/>
+      </w:pPr>
+      <w:bookmarkStart w:id="3" w:name="_Toc123728026"/>
+      <w:r>
+        <w:t>Implementation</w:t>
+      </w:r>
+      <w:bookmarkEnd w:id="3"/>
+    </w:p>
+    <w:p>
+      <w:pPr>
+        <w:rPr>
+          <w:noProof/>
+        </w:rPr>
+      </w:pPr>
+      <w:r>
+        <w:rPr>
+          <w:noProof/>
+        </w:rPr>
+        <w:t>Lorem ipsum dolor sit amet, consectetuer adipiscing elit. Maecenas porttitor congue massa. Fusce posuere, magna sed pulvinar ultricies, purus lectus malesuada libero, sit amet commodo magna eros quis urna.</w:t>
+      </w:r>
+    </w:p>
+    <w:p>
+      <w:pPr>
+        <w:rPr>
+          <w:noProof/>
+        </w:rPr>
+      </w:pPr>
+      <w:r>
+        <w:rPr>
+          <w:noProof/>
+        </w:rPr>
+        <w:t>Nunc viverra imperdiet enim. Fusce est. Vivamus a tellus.</w:t>
+      </w:r>
+    </w:p>
+    <w:p>
+      <w:pPr>
+        <w:rPr>
+          <w:noProof/>
+        </w:rPr>
+      </w:pPr>
+      <w:r>
+        <w:rPr>
+          <w:noProof/>
+        </w:rPr>
+        <w:t>Pellentesque habitant morbi tristique senectus et netus et malesuada fames ac turpis egestas. Proin pharetra nonummy pede. Mauris et orci.</w:t>
+      </w:r>
+    </w:p>
+    <w:p>
+      <w:pPr>
+        <w:rPr>
+          <w:noProof/>
+        </w:rPr>
+      </w:pPr>
+      <w:r>
+        <w:rPr>
+          <w:noProof/>
+        </w:rPr>
+        <w:t>Aenean nec lorem. In porttitor. Donec laoreet nonummy augue.</w:t>
+      </w:r>
+    </w:p>
+    <w:p>
+      <w:r>
+        <w:rPr>
+          <w:noProof/>
+        </w:rPr>
+        <w:t>Suspendisse dui purus, scelerisque at, vulputate vitae, pretium mattis, nunc. Mauris eget neque at sem venenatis eleifend. Ut nonummy.</w:t>
+      </w:r>
+    </w:p>
+    <w:p>
+      <w:pPr>
+        <w:pStyle w:val="Heading1"/>
+      </w:pPr>
+      <w:bookmarkStart w:id="4" w:name="_Toc123728027"/>
+      <w:r>
+        <w:t>Testing</w:t>
+      </w:r>
+      <w:bookmarkEnd w:id="4"/>
+    </w:p>
+    <w:p>
+      <w:pPr>
+        <w:rPr>
+          <w:noProof/>
+        </w:rPr>
+      </w:pPr>
+      <w:r>
+        <w:rPr>
+          <w:noProof/>
+        </w:rPr>
+        <w:t>Lorem ipsum dolor sit amet, consectetuer adipiscing elit. Maecenas porttitor congue massa. Fusce posuere, magna sed pulvinar ultricies, purus lectus malesuada libero, sit amet commodo magna eros quis urna.</w:t>
+      </w:r>
+    </w:p>
+    <w:p>
+      <w:pPr>
+        <w:rPr>
+          <w:noProof/>
+        </w:rPr>
+      </w:pPr>
+      <w:r>
+        <w:rPr>
+          <w:noProof/>
+        </w:rPr>
+        <w:t>Nunc viverra imperdiet enim. Fusce est. Vivamus a tellus.</w:t>
+      </w:r>
+    </w:p>
+    <w:p>
+      <w:pPr>
+        <w:rPr>
+          <w:noProof/>
+        </w:rPr>
+      </w:pPr>
+      <w:r>
+        <w:rPr>
+          <w:noProof/>
+        </w:rPr>
+        <w:t>Pellentesque habitant morbi tristique senectus et netus et malesuada fames ac turpis egestas. Proin pharetra nonummy pede. Mauris et orci.</w:t>
+      </w:r>
+    </w:p>
+    <w:p>
+      <w:pPr>
+        <w:rPr>
+          <w:noProof/>
+        </w:rPr>
+      </w:pPr>
+      <w:r>
+        <w:rPr>
+          <w:noProof/>
+        </w:rPr>
+        <w:t>Aenean nec lorem. In porttitor. Donec laoreet nonummy augue.</w:t>
+      </w:r>
+    </w:p>
+    <w:p>
+      <w:r>
+        <w:rPr>
+          <w:noProof/>
+        </w:rPr>
+        <w:t>Suspendisse dui purus, scelerisque at, vulputate vitae, pretium mattis, nunc. Mauris eget neque at sem venenatis eleifend. Ut nonummy.</w:t>
+      </w:r>
+    </w:p>
+    <w:p>
+      <w:pPr>
+        <w:pStyle w:val="Heading1"/>
+      </w:pPr>
+      <w:bookmarkStart w:id="5" w:name="_Toc123728028"/>
+      <w:r>
+        <w:t>Installation</w:t>
+      </w:r>
+      <w:bookmarkEnd w:id="5"/>
+    </w:p>
+    <w:p>
+      <w:pPr>
+        <w:rPr>
+          <w:noProof/>
+        </w:rPr>
+      </w:pPr>
+      <w:r>
+        <w:rPr>
+          <w:noProof/>
+        </w:rPr>
+        <w:t>Lorem ipsum dolor sit amet, consectetuer adipiscing elit. Maecenas porttitor congue massa. Fusce posuere, magna sed pulvinar ultricies, purus lectus malesuada libero, sit amet commodo magna eros quis urna.</w:t>
+      </w:r>
+    </w:p>
+    <w:p>
+      <w:pPr>
+        <w:rPr>
+          <w:noProof/>
+        </w:rPr>
+      </w:pPr>
+      <w:r>
+        <w:rPr>
+          <w:noProof/>
+        </w:rPr>
+        <w:t>Nunc viverra imperdiet enim. Fusce est. Vivamus a tellus.</w:t>
+      </w:r>
+    </w:p>
+    <w:p>
+      <w:pPr>
+        <w:rPr>
+          <w:noProof/>
+        </w:rPr>
+      </w:pPr>
+      <w:r>
+        <w:rPr>
+          <w:noProof/>
+        </w:rPr>
+        <w:lastRenderedPageBreak/>
+        <w:t>Pellentesque habitant morbi tristique senectus et netus et malesuada fames ac turpis egestas. Proin pharetra nonummy pede. Mauris et orci.</w:t>
+      </w:r>
+    </w:p>
+    <w:p>
+      <w:pPr>
+        <w:rPr>
+          <w:noProof/>
+        </w:rPr>
+      </w:pPr>
+      <w:r>
+        <w:rPr>
+          <w:noProof/>
+        </w:rPr>
+        <w:t>Aenean nec lorem. In porttitor. Donec laoreet nonummy augue.</w:t>
+      </w:r>
+    </w:p>
+    <w:p>
+      <w:r>
+        <w:rPr>
+          <w:noProof/>
+        </w:rPr>
+        <w:t>Suspendisse dui purus, scelerisque at, vulputate vitae, pretium mattis, nunc. Mauris eget neque at sem venenatis eleifend. Ut nonummy.</w:t>
+      </w:r>
+    </w:p>
+    <w:p>
+      <w:pPr>
+        <w:pStyle w:val="Heading1"/>
+      </w:pPr>
+      <w:bookmarkStart w:id="6" w:name="_Toc123728029"/>
+      <w:r>
+        <w:t>Evaluation</w:t>
+      </w:r>
+      <w:bookmarkEnd w:id="6"/>
+    </w:p>
+    <w:p>
+      <w:pPr>
+        <w:rPr>
+          <w:noProof/>
+        </w:rPr>
+      </w:pPr>
+      <w:r>
+        <w:rPr>
+          <w:noProof/>
+        </w:rPr>
+        <w:t>Lorem ipsum dolor sit amet, consectetuer adipiscing elit. Maecenas porttitor congue massa. Fusce posuere, magna sed pulvinar ultricies, purus lectus malesuada libero, sit amet commodo magna eros quis urna.</w:t>
+      </w:r>
+    </w:p>
+    <w:p>
+      <w:pPr>
+        <w:rPr>
+          <w:noProof/>
+        </w:rPr>
+      </w:pPr>
+      <w:r>
+        <w:rPr>
+          <w:noProof/>
+        </w:rPr>
+        <w:t>Nunc viverra imperdiet enim. Fusce est. Vivamus a tellus.</w:t>
+      </w:r>
+    </w:p>
+    <w:p>
+      <w:pPr>
+        <w:rPr>
+          <w:noProof/>
+        </w:rPr>
+      </w:pPr>
+      <w:r>
+        <w:rPr>
+          <w:noProof/>
+        </w:rPr>
+        <w:t>Pellentesque habitant morbi tristique senectus et netus et malesuada fames ac turpis egestas. Proin pharetra nonummy pede. Mauris et orci.</w:t>
+      </w:r>
+    </w:p>
+    <w:p>
+      <w:pPr>
+        <w:rPr>
+          <w:noProof/>
+        </w:rPr>
+      </w:pPr>
+      <w:r>
+        <w:rPr>
+          <w:noProof/>
+        </w:rPr>
+        <w:t>Aenean nec lorem. In porttitor. Donec laoreet nonummy augue.</w:t>
+      </w:r>
+    </w:p>
+    <w:p>
+      <w:r>
+        <w:rPr>
+          <w:noProof/>
+        </w:rPr>
+        <w:t>Suspendisse dui purus, scelerisque at, vulputate vitae, pretium mattis, nunc. Mauris eget neque at sem venenatis eleifend. Ut nonummy.</w:t>
+      </w:r>
+    </w:p>
+    <w:p>
+      <w:pPr>
+        <w:pStyle w:val="Heading1"/>
+      </w:pPr>
+      <w:bookmarkStart w:id="7" w:name="_Toc123728030"/>
+      <w:r>
+        <w:t>Maintenance</w:t>
+      </w:r>
+      <w:bookmarkEnd w:id="7"/>
+    </w:p>
+    <w:p>
+      <w:pPr>
+        <w:rPr>
+          <w:noProof/>
+        </w:rPr>
+      </w:pPr>
+      <w:r>
+        <w:rPr>
+          <w:noProof/>
+        </w:rPr>
+        <w:t>Lorem ipsum dolor sit amet, consectetuer adipiscing elit. Maecenas porttitor congue massa. Fusce posuere, magna sed pulvinar ultricies, purus lectus malesuada libero, sit amet commodo magna eros quis urna.</w:t>
+      </w:r>
+    </w:p>
+    <w:p>
+      <w:pPr>
+        <w:rPr>
+          <w:noProof/>
+        </w:rPr>
+      </w:pPr>
+      <w:r>
+        <w:rPr>
+          <w:noProof/>
+        </w:rPr>
+        <w:t>Nunc viverra imperdiet enim. Fusce est. Vivamus a tellus.</w:t>
+      </w:r>
+    </w:p>
+    <w:p>
+      <w:pPr>
+        <w:rPr>
+          <w:noProof/>
+        </w:rPr>
+      </w:pPr>
+      <w:r>
+        <w:rPr>
+          <w:noProof/>
+        </w:rPr>
+        <w:t>Pellentesque habitant morbi tristique senectus et netus et malesuada fames ac turpis egestas. Proin pharetra nonummy pede. Mauris et orci.</w:t>
+      </w:r>
+    </w:p>
+    <w:p>
+      <w:pPr>
+        <w:rPr>
+          <w:noProof/>
+        </w:rPr>
+      </w:pPr>
+      <w:r>
+        <w:rPr>
+          <w:noProof/>
+        </w:rPr>
+        <w:t>Aenean nec lorem. In porttitor. Donec laoreet nonummy augue.</w:t>
+      </w:r>
+    </w:p>
+    <w:p>
+      <w:r>
+        <w:rPr>
+          <w:noProof/>
+        </w:rPr>
+        <w:t>Suspendisse dui purus, scelerisque at, vulputate vitae, pretium mattis, nunc. Mauris eget neque at sem venenatis eleifend. Ut nonummy.</w:t>
+      </w:r>
+    </w:p>
+    <w:p/>
     <w:sectPr>
       <w:pgSz w:w="11906" w:h="16838"/>
       <w:pgMar w:top="1440" w:right="1440" w:bottom="1440" w:left="1440" w:header="708" w:footer="708" w:gutter="0"/>
@@ -416,6 +1574,27 @@
     <w:name w:val="Normal"/>
     <w:qFormat/>
   </w:style>
+  <w:style w:type="paragraph" w:styleId="Heading1">
+    <w:name w:val="heading 1"/>
+    <w:basedOn w:val="Normal"/>
+    <w:next w:val="Normal"/>
+    <w:link w:val="Heading1Char"/>
+    <w:uiPriority w:val="9"/>
+    <w:qFormat/>
+    <w:rsid w:val="0038102C"/>
+    <w:pPr>
+      <w:keepNext/>
+      <w:keepLines/>
+      <w:spacing w:before="240" w:after="0"/>
+      <w:outlineLvl w:val="0"/>
+    </w:pPr>
+    <w:rPr>
+      <w:rFonts w:asciiTheme="majorHAnsi" w:eastAsiaTheme="majorEastAsia" w:hAnsiTheme="majorHAnsi" w:cstheme="majorBidi"/>
+      <w:color w:val="2F5496" w:themeColor="accent1" w:themeShade="BF"/>
+      <w:sz w:val="32"/>
+      <w:szCs w:val="32"/>
+    </w:rPr>
+  </w:style>
   <w:style w:type="character" w:default="1" w:styleId="DefaultParagraphFont">
     <w:name w:val="Default Paragraph Font"/>
     <w:uiPriority w:val="1"/>
@@ -442,6 +1621,91 @@
     <w:uiPriority w:val="99"/>
     <w:semiHidden/>
     <w:unhideWhenUsed/>
+  </w:style>
+  <w:style w:type="paragraph" w:styleId="Title">
+    <w:name w:val="Title"/>
+    <w:basedOn w:val="Normal"/>
+    <w:next w:val="Normal"/>
+    <w:link w:val="TitleChar"/>
+    <w:uiPriority w:val="10"/>
+    <w:qFormat/>
+    <w:rsid w:val="0038102C"/>
+    <w:pPr>
+      <w:spacing w:after="0" w:line="240" w:lineRule="auto"/>
+      <w:contextualSpacing/>
+    </w:pPr>
+    <w:rPr>
+      <w:rFonts w:asciiTheme="majorHAnsi" w:eastAsiaTheme="majorEastAsia" w:hAnsiTheme="majorHAnsi" w:cstheme="majorBidi"/>
+      <w:spacing w:val="-10"/>
+      <w:kern w:val="28"/>
+      <w:sz w:val="56"/>
+      <w:szCs w:val="56"/>
+    </w:rPr>
+  </w:style>
+  <w:style w:type="character" w:customStyle="1" w:styleId="TitleChar">
+    <w:name w:val="Title Char"/>
+    <w:basedOn w:val="DefaultParagraphFont"/>
+    <w:link w:val="Title"/>
+    <w:uiPriority w:val="10"/>
+    <w:rsid w:val="0038102C"/>
+    <w:rPr>
+      <w:rFonts w:asciiTheme="majorHAnsi" w:eastAsiaTheme="majorEastAsia" w:hAnsiTheme="majorHAnsi" w:cstheme="majorBidi"/>
+      <w:spacing w:val="-10"/>
+      <w:kern w:val="28"/>
+      <w:sz w:val="56"/>
+      <w:szCs w:val="56"/>
+    </w:rPr>
+  </w:style>
+  <w:style w:type="character" w:customStyle="1" w:styleId="Heading1Char">
+    <w:name w:val="Heading 1 Char"/>
+    <w:basedOn w:val="DefaultParagraphFont"/>
+    <w:link w:val="Heading1"/>
+    <w:uiPriority w:val="9"/>
+    <w:rsid w:val="0038102C"/>
+    <w:rPr>
+      <w:rFonts w:asciiTheme="majorHAnsi" w:eastAsiaTheme="majorEastAsia" w:hAnsiTheme="majorHAnsi" w:cstheme="majorBidi"/>
+      <w:color w:val="2F5496" w:themeColor="accent1" w:themeShade="BF"/>
+      <w:sz w:val="32"/>
+      <w:szCs w:val="32"/>
+    </w:rPr>
+  </w:style>
+  <w:style w:type="paragraph" w:styleId="TOCHeading">
+    <w:name w:val="TOC Heading"/>
+    <w:basedOn w:val="Heading1"/>
+    <w:next w:val="Normal"/>
+    <w:uiPriority w:val="39"/>
+    <w:unhideWhenUsed/>
+    <w:qFormat/>
+    <w:rsid w:val="0038102C"/>
+    <w:pPr>
+      <w:outlineLvl w:val="9"/>
+    </w:pPr>
+    <w:rPr>
+      <w:lang w:eastAsia="en-GB"/>
+    </w:rPr>
+  </w:style>
+  <w:style w:type="paragraph" w:styleId="TOC1">
+    <w:name w:val="toc 1"/>
+    <w:basedOn w:val="Normal"/>
+    <w:next w:val="Normal"/>
+    <w:autoRedefine/>
+    <w:uiPriority w:val="39"/>
+    <w:unhideWhenUsed/>
+    <w:rsid w:val="0038102C"/>
+    <w:pPr>
+      <w:spacing w:after="100"/>
+    </w:pPr>
+  </w:style>
+  <w:style w:type="character" w:styleId="Hyperlink">
+    <w:name w:val="Hyperlink"/>
+    <w:basedOn w:val="DefaultParagraphFont"/>
+    <w:uiPriority w:val="99"/>
+    <w:unhideWhenUsed/>
+    <w:rsid w:val="0038102C"/>
+    <w:rPr>
+      <w:color w:val="0563C1" w:themeColor="hyperlink"/>
+      <w:u w:val="single"/>
+    </w:rPr>
   </w:style>
 </w:styles>
 </file>
@@ -705,4 +1969,16 @@
     </a:ext>
   </a:extLst>
 </a:theme>
+</file>
+
+<file path=customXml/item1.xml><?xml version="1.0" encoding="utf-8"?>
+<b:Sources xmlns:b="http://schemas.openxmlformats.org/officeDocument/2006/bibliography" xmlns="http://schemas.openxmlformats.org/officeDocument/2006/bibliography" SelectedStyle="\APASixthEditionOfficeOnline.xsl" StyleName="APA" Version="6"/>
+</file>
+
+<file path=customXml/itemProps1.xml><?xml version="1.0" encoding="utf-8"?>
+<ds:datastoreItem xmlns:ds="http://schemas.openxmlformats.org/officeDocument/2006/customXml" ds:itemID="{E83AFE28-F1D9-4210-87FD-278E2FAEC24D}">
+  <ds:schemaRefs>
+    <ds:schemaRef ds:uri="http://schemas.openxmlformats.org/officeDocument/2006/bibliography"/>
+  </ds:schemaRefs>
+</ds:datastoreItem>
 </file>
</xml_diff>

<commit_message>
Added to the Research section
</commit_message>
<xml_diff>
--- a/Documentation.docx
+++ b/Documentation.docx
@@ -1,6 +1,6 @@
 
 <file path=word/document.xml><?xml version="1.0" encoding="utf-8"?>
-<w:document xmlns:wpc="http://schemas.microsoft.com/office/word/2010/wordprocessingCanvas" xmlns:cx="http://schemas.microsoft.com/office/drawing/2014/chartex" xmlns:cx1="http://schemas.microsoft.com/office/drawing/2015/9/8/chartex" xmlns:cx2="http://schemas.microsoft.com/office/drawing/2015/10/21/chartex" xmlns:cx3="http://schemas.microsoft.com/office/drawing/2016/5/9/chartex" xmlns:cx4="http://schemas.microsoft.com/office/drawing/2016/5/10/chartex" xmlns:cx5="http://schemas.microsoft.com/office/drawing/2016/5/11/chartex" xmlns:cx6="http://schemas.microsoft.com/office/drawing/2016/5/12/chartex" xmlns:cx7="http://schemas.microsoft.com/office/drawing/2016/5/13/chartex" xmlns:cx8="http://schemas.microsoft.com/office/drawing/2016/5/14/chartex" xmlns:mc="http://schemas.openxmlformats.org/markup-compatibility/2006" xmlns:aink="http://schemas.microsoft.com/office/drawing/2016/ink" xmlns:am3d="http://schemas.microsoft.com/office/drawing/2017/model3d" xmlns:o="urn:schemas-microsoft-com:office:office" xmlns:r="http://schemas.openxmlformats.org/officeDocument/2006/relationships" xmlns:m="http://schemas.openxmlformats.org/officeDocument/2006/math" xmlns:v="urn:schemas-microsoft-com:vml" xmlns:wp14="http://schemas.microsoft.com/office/word/2010/wordprocessingDrawing" xmlns:wp="http://schemas.openxmlformats.org/drawingml/2006/wordprocessingDrawing" xmlns:w10="urn:schemas-microsoft-com:office:word" xmlns:w="http://schemas.openxmlformats.org/wordprocessingml/2006/main" xmlns:w14="http://schemas.microsoft.com/office/word/2010/wordml" xmlns:w15="http://schemas.microsoft.com/office/word/2012/wordml" xmlns:w16cex="http://schemas.microsoft.com/office/word/2018/wordml/cex" xmlns:w16cid="http://schemas.microsoft.com/office/word/2016/wordml/cid" xmlns:w16="http://schemas.microsoft.com/office/word/2018/wordml" xmlns:w16sdtdh="http://schemas.microsoft.com/office/word/2020/wordml/sdtdatahash" xmlns:w16se="http://schemas.microsoft.com/office/word/2015/wordml/symex" xmlns:wpg="http://schemas.microsoft.com/office/word/2010/wordprocessingGroup" xmlns:wpi="http://schemas.microsoft.com/office/word/2010/wordprocessingInk" xmlns:wne="http://schemas.microsoft.com/office/word/2006/wordml" xmlns:wps="http://schemas.microsoft.com/office/word/2010/wordprocessingShape" mc:Ignorable="w14 w15 w16se w16cid w16 w16cex w16sdtdh wp14">
+<w:document xmlns:ve="http://schemas.openxmlformats.org/markup-compatibility/2006" xmlns:o="urn:schemas-microsoft-com:office:office" xmlns:r="http://schemas.openxmlformats.org/officeDocument/2006/relationships" xmlns:m="http://schemas.openxmlformats.org/officeDocument/2006/math" xmlns:v="urn:schemas-microsoft-com:vml" xmlns:wp="http://schemas.openxmlformats.org/drawingml/2006/wordprocessingDrawing" xmlns:w10="urn:schemas-microsoft-com:office:word" xmlns:w="http://schemas.openxmlformats.org/wordprocessingml/2006/main" xmlns:wne="http://schemas.microsoft.com/office/word/2006/wordml">
   <w:body>
     <w:p>
       <w:pPr>
@@ -658,7 +658,13 @@
         <w:t xml:space="preserve">Matt is a </w:t>
       </w:r>
       <w:r>
-        <w:t>17-year-old boy who’s just started playing the piano and is needing a metronome for staying in time.</w:t>
+        <w:t xml:space="preserve">17-year-old boy who’s just started playing the piano and </w:t>
+      </w:r>
+      <w:r>
+        <w:t>needs</w:t>
+      </w:r>
+      <w:r>
+        <w:t xml:space="preserve"> a metronome for staying in time.</w:t>
       </w:r>
     </w:p>
     <w:p>
@@ -673,9 +679,10 @@
       <w:r>
         <w:rPr>
           <w:noProof/>
+          <w:lang w:eastAsia="en-GB"/>
         </w:rPr>
         <w:drawing>
-          <wp:inline distT="0" distB="0" distL="0" distR="0" wp14:anchorId="26B9469C" wp14:editId="4E1C4AE0">
+          <wp:inline distT="0" distB="0" distL="0" distR="0">
             <wp:extent cx="2301811" cy="952500"/>
             <wp:effectExtent l="0" t="0" r="3810" b="0"/>
             <wp:docPr id="1" name="Picture 1"/>
@@ -690,7 +697,7 @@
                     <pic:cNvPicPr/>
                   </pic:nvPicPr>
                   <pic:blipFill>
-                    <a:blip r:embed="rId7"/>
+                    <a:blip r:embed="rId7" cstate="print"/>
                     <a:stretch>
                       <a:fillRect/>
                     </a:stretch>
@@ -742,6 +749,332 @@
       </w:r>
     </w:p>
     <w:p>
+      <w:r>
+        <w:rPr>
+          <w:noProof/>
+          <w:lang w:eastAsia="en-GB"/>
+        </w:rPr>
+        <w:lastRenderedPageBreak/>
+        <w:drawing>
+          <wp:inline distT="0" distB="0" distL="0" distR="0">
+            <wp:extent cx="2282190" cy="1781766"/>
+            <wp:effectExtent l="19050" t="0" r="3810" b="0"/>
+            <wp:docPr id="4" name="Picture 1"/>
+            <wp:cNvGraphicFramePr>
+              <a:graphicFrameLocks xmlns:a="http://schemas.openxmlformats.org/drawingml/2006/main" noChangeAspect="1"/>
+            </wp:cNvGraphicFramePr>
+            <a:graphic xmlns:a="http://schemas.openxmlformats.org/drawingml/2006/main">
+              <a:graphicData uri="http://schemas.openxmlformats.org/drawingml/2006/picture">
+                <pic:pic xmlns:pic="http://schemas.openxmlformats.org/drawingml/2006/picture">
+                  <pic:nvPicPr>
+                    <pic:cNvPr id="0" name="Picture 1"/>
+                    <pic:cNvPicPr>
+                      <a:picLocks noChangeAspect="1" noChangeArrowheads="1"/>
+                    </pic:cNvPicPr>
+                  </pic:nvPicPr>
+                  <pic:blipFill>
+                    <a:blip r:embed="rId9" cstate="print"/>
+                    <a:srcRect/>
+                    <a:stretch>
+                      <a:fillRect/>
+                    </a:stretch>
+                  </pic:blipFill>
+                  <pic:spPr bwMode="auto">
+                    <a:xfrm>
+                      <a:off x="0" y="0"/>
+                      <a:ext cx="2282190" cy="1781766"/>
+                    </a:xfrm>
+                    <a:prstGeom prst="rect">
+                      <a:avLst/>
+                    </a:prstGeom>
+                    <a:noFill/>
+                    <a:ln w="9525">
+                      <a:noFill/>
+                      <a:miter lim="800000"/>
+                      <a:headEnd/>
+                      <a:tailEnd/>
+                    </a:ln>
+                  </pic:spPr>
+                </pic:pic>
+              </a:graphicData>
+            </a:graphic>
+          </wp:inline>
+        </w:drawing>
+      </w:r>
+    </w:p>
+    <w:p>
+      <w:pPr>
+        <w:rPr>
+          <w:sz w:val="14"/>
+        </w:rPr>
+      </w:pPr>
+      <w:hyperlink r:id="rId10" w:history="1">
+        <w:r>
+          <w:rPr>
+            <w:rStyle w:val="Hyperlink"/>
+            <w:sz w:val="14"/>
+          </w:rPr>
+          <w:t>https://www.metronomeonline.com/</w:t>
+        </w:r>
+      </w:hyperlink>
+      <w:r>
+        <w:rPr>
+          <w:sz w:val="14"/>
+        </w:rPr>
+        <w:t xml:space="preserve"> </w:t>
+      </w:r>
+    </w:p>
+    <w:p>
+      <w:r>
+        <w:t>Metronomeonline is a free online metronome that can be accessed on a device with Wi-Fi connectability. The design looks good but from afar the white on the blue can be quite hard to see. Also, there is no visual effect to represent the metronome meaning that people with a lack of sight won’t be able to use this metronome. One thing that is good is that it’s easy to choose what BPM you want since there a ring of buttons with different numbers are indicating the BPM that you want to choose.</w:t>
+      </w:r>
+    </w:p>
+    <w:p>
+      <w:r>
+        <w:rPr>
+          <w:noProof/>
+          <w:lang w:eastAsia="en-GB"/>
+        </w:rPr>
+        <w:drawing>
+          <wp:inline distT="0" distB="0" distL="0" distR="0">
+            <wp:extent cx="1076325" cy="1268838"/>
+            <wp:effectExtent l="19050" t="0" r="9525" b="0"/>
+            <wp:docPr id="5" name="Picture 4"/>
+            <wp:cNvGraphicFramePr>
+              <a:graphicFrameLocks xmlns:a="http://schemas.openxmlformats.org/drawingml/2006/main" noChangeAspect="1"/>
+            </wp:cNvGraphicFramePr>
+            <a:graphic xmlns:a="http://schemas.openxmlformats.org/drawingml/2006/main">
+              <a:graphicData uri="http://schemas.openxmlformats.org/drawingml/2006/picture">
+                <pic:pic xmlns:pic="http://schemas.openxmlformats.org/drawingml/2006/picture">
+                  <pic:nvPicPr>
+                    <pic:cNvPr id="0" name="Picture 4"/>
+                    <pic:cNvPicPr>
+                      <a:picLocks noChangeAspect="1" noChangeArrowheads="1"/>
+                    </pic:cNvPicPr>
+                  </pic:nvPicPr>
+                  <pic:blipFill>
+                    <a:blip r:embed="rId11" cstate="print"/>
+                    <a:srcRect/>
+                    <a:stretch>
+                      <a:fillRect/>
+                    </a:stretch>
+                  </pic:blipFill>
+                  <pic:spPr bwMode="auto">
+                    <a:xfrm>
+                      <a:off x="0" y="0"/>
+                      <a:ext cx="1076325" cy="1268838"/>
+                    </a:xfrm>
+                    <a:prstGeom prst="rect">
+                      <a:avLst/>
+                    </a:prstGeom>
+                    <a:noFill/>
+                    <a:ln w="9525">
+                      <a:noFill/>
+                      <a:miter lim="800000"/>
+                      <a:headEnd/>
+                      <a:tailEnd/>
+                    </a:ln>
+                  </pic:spPr>
+                </pic:pic>
+              </a:graphicData>
+            </a:graphic>
+          </wp:inline>
+        </w:drawing>
+      </w:r>
+    </w:p>
+    <w:p>
+      <w:pPr>
+        <w:rPr>
+          <w:sz w:val="14"/>
+        </w:rPr>
+      </w:pPr>
+      <w:hyperlink r:id="rId12" w:history="1">
+        <w:r>
+          <w:rPr>
+            <w:rStyle w:val="Hyperlink"/>
+            <w:sz w:val="14"/>
+          </w:rPr>
+          <w:t>https://metronome-beats.en.softonic.com/android</w:t>
+        </w:r>
+      </w:hyperlink>
+      <w:r>
+        <w:rPr>
+          <w:sz w:val="14"/>
+        </w:rPr>
+        <w:t xml:space="preserve"> </w:t>
+      </w:r>
+    </w:p>
+    <w:p>
+      <w:r>
+        <w:t xml:space="preserve">Metronome Beats is an android app that can be accessed with an android device. Once downloaded, it doesn’t require internet access to use which makes it useful in situations where internet isn’t available which </w:t>
+      </w:r>
+      <w:r>
+        <w:t>the case for the previous examples wasn’t</w:t>
+      </w:r>
+      <w:r>
+        <w:t xml:space="preserve">. </w:t>
+      </w:r>
+      <w:r>
+        <w:t>The design is simple and bold making it easier to see at a slight distance. It is also easy to choose the BPM you want due to the increase and decrease buttons where you can change how much you increase and decrease by. Also, it is suitable for colour blind people since the colour scheme is mostly from black to white (including scales of grey).</w:t>
+      </w:r>
+    </w:p>
+    <w:p>
+      <w:r>
+        <w:rPr>
+          <w:noProof/>
+          <w:lang w:eastAsia="en-GB"/>
+        </w:rPr>
+        <w:drawing>
+          <wp:inline distT="0" distB="0" distL="0" distR="0">
+            <wp:extent cx="981075" cy="1201672"/>
+            <wp:effectExtent l="19050" t="0" r="9525" b="0"/>
+            <wp:docPr id="7" name="Picture 7"/>
+            <wp:cNvGraphicFramePr>
+              <a:graphicFrameLocks xmlns:a="http://schemas.openxmlformats.org/drawingml/2006/main" noChangeAspect="1"/>
+            </wp:cNvGraphicFramePr>
+            <a:graphic xmlns:a="http://schemas.openxmlformats.org/drawingml/2006/main">
+              <a:graphicData uri="http://schemas.openxmlformats.org/drawingml/2006/picture">
+                <pic:pic xmlns:pic="http://schemas.openxmlformats.org/drawingml/2006/picture">
+                  <pic:nvPicPr>
+                    <pic:cNvPr id="0" name="Picture 7"/>
+                    <pic:cNvPicPr>
+                      <a:picLocks noChangeAspect="1" noChangeArrowheads="1"/>
+                    </pic:cNvPicPr>
+                  </pic:nvPicPr>
+                  <pic:blipFill>
+                    <a:blip r:embed="rId13" cstate="print"/>
+                    <a:srcRect/>
+                    <a:stretch>
+                      <a:fillRect/>
+                    </a:stretch>
+                  </pic:blipFill>
+                  <pic:spPr bwMode="auto">
+                    <a:xfrm>
+                      <a:off x="0" y="0"/>
+                      <a:ext cx="981075" cy="1201672"/>
+                    </a:xfrm>
+                    <a:prstGeom prst="rect">
+                      <a:avLst/>
+                    </a:prstGeom>
+                    <a:noFill/>
+                    <a:ln w="9525">
+                      <a:noFill/>
+                      <a:miter lim="800000"/>
+                      <a:headEnd/>
+                      <a:tailEnd/>
+                    </a:ln>
+                  </pic:spPr>
+                </pic:pic>
+              </a:graphicData>
+            </a:graphic>
+          </wp:inline>
+        </w:drawing>
+      </w:r>
+    </w:p>
+    <w:p>
+      <w:hyperlink r:id="rId14" w:history="1">
+        <w:r>
+          <w:rPr>
+            <w:rStyle w:val="Hyperlink"/>
+            <w:sz w:val="14"/>
+          </w:rPr>
+          <w:t>https://kitgrenonguitartutor.com/3-reasons-to-use-a-metronome/</w:t>
+        </w:r>
+      </w:hyperlink>
+      <w:r>
+        <w:t xml:space="preserve"> </w:t>
+      </w:r>
+    </w:p>
+    <w:p>
+      <w:r>
+        <w:t>A physical metronome is useful since it is clear, easy to see and has both a visual and audible representation to show the metronome. Although, it is not free since you have to buy the physical metronome but since it’s physical, it doesn’t require a device to access it and doesn’t require internet connection. It also has a slider which is used to change the BPM of the metronome which is easy to use.</w:t>
+      </w:r>
+    </w:p>
+    <w:p>
+      <w:r>
+        <w:rPr>
+          <w:noProof/>
+          <w:lang w:eastAsia="en-GB"/>
+        </w:rPr>
+        <w:lastRenderedPageBreak/>
+        <w:drawing>
+          <wp:inline distT="0" distB="0" distL="0" distR="0">
+            <wp:extent cx="2889898" cy="2038350"/>
+            <wp:effectExtent l="19050" t="0" r="5702" b="0"/>
+            <wp:docPr id="10" name="Picture 10"/>
+            <wp:cNvGraphicFramePr>
+              <a:graphicFrameLocks xmlns:a="http://schemas.openxmlformats.org/drawingml/2006/main" noChangeAspect="1"/>
+            </wp:cNvGraphicFramePr>
+            <a:graphic xmlns:a="http://schemas.openxmlformats.org/drawingml/2006/main">
+              <a:graphicData uri="http://schemas.openxmlformats.org/drawingml/2006/picture">
+                <pic:pic xmlns:pic="http://schemas.openxmlformats.org/drawingml/2006/picture">
+                  <pic:nvPicPr>
+                    <pic:cNvPr id="0" name="Picture 10"/>
+                    <pic:cNvPicPr>
+                      <a:picLocks noChangeAspect="1" noChangeArrowheads="1"/>
+                    </pic:cNvPicPr>
+                  </pic:nvPicPr>
+                  <pic:blipFill>
+                    <a:blip r:embed="rId15" cstate="print"/>
+                    <a:srcRect/>
+                    <a:stretch>
+                      <a:fillRect/>
+                    </a:stretch>
+                  </pic:blipFill>
+                  <pic:spPr bwMode="auto">
+                    <a:xfrm>
+                      <a:off x="0" y="0"/>
+                      <a:ext cx="2889898" cy="2038350"/>
+                    </a:xfrm>
+                    <a:prstGeom prst="rect">
+                      <a:avLst/>
+                    </a:prstGeom>
+                    <a:noFill/>
+                    <a:ln w="9525">
+                      <a:noFill/>
+                      <a:miter lim="800000"/>
+                      <a:headEnd/>
+                      <a:tailEnd/>
+                    </a:ln>
+                  </pic:spPr>
+                </pic:pic>
+              </a:graphicData>
+            </a:graphic>
+          </wp:inline>
+        </w:drawing>
+      </w:r>
+    </w:p>
+    <w:p>
+      <w:pPr>
+        <w:rPr>
+          <w:sz w:val="14"/>
+        </w:rPr>
+      </w:pPr>
+      <w:hyperlink r:id="rId16" w:history="1">
+        <w:r>
+          <w:rPr>
+            <w:rStyle w:val="Hyperlink"/>
+            <w:sz w:val="14"/>
+          </w:rPr>
+          <w:t>https://play.google.com/store/apps/details?id=com.frozenape.tempo&amp;hl=en&amp;gl=US</w:t>
+        </w:r>
+      </w:hyperlink>
+      <w:r>
+        <w:rPr>
+          <w:sz w:val="14"/>
+        </w:rPr>
+        <w:t xml:space="preserve"> </w:t>
+      </w:r>
+    </w:p>
+    <w:p>
+      <w:r>
+        <w:t xml:space="preserve">Metronome: Tempo is a paid metronome for android devices which costs $1.49. The design is simple but effective with black and white but uses some bright colours to make certain aspects of the app stand out more. There is a visual and audible metronome meaning that people with hearing or sight loss can use this app. It doesn’t need internet access once downloaded and you can choose specific BPMs </w:t>
+      </w:r>
+      <w:r>
+        <w:t>of different songs meaning that users don’t have to use their time searching it up themselves. Although, it requires an android device to be able to use the app. The BPM is also easy to change with increase and decrease buttons.</w:t>
+      </w:r>
+    </w:p>
+    <w:p>
       <w:pPr>
         <w:pStyle w:val="Heading2"/>
       </w:pPr>
@@ -756,7 +1089,13 @@
     </w:p>
     <w:p>
       <w:r>
-        <w:t>The solution must work on web enabled device with a clear, touchscreen friendly interface.</w:t>
+        <w:t xml:space="preserve">The solution must work on web enabled device with a clear, </w:t>
+      </w:r>
+      <w:r>
+        <w:t>touch screen</w:t>
+      </w:r>
+      <w:r>
+        <w:t xml:space="preserve"> friendly interface.</w:t>
       </w:r>
     </w:p>
     <w:p>
@@ -812,9 +1151,11 @@
       <w:r>
         <w:rPr>
           <w:noProof/>
+          <w:lang w:eastAsia="en-GB"/>
         </w:rPr>
+        <w:lastRenderedPageBreak/>
         <w:drawing>
-          <wp:inline distT="0" distB="0" distL="0" distR="0" wp14:anchorId="51D295FA" wp14:editId="7EA0B43B">
+          <wp:inline distT="0" distB="0" distL="0" distR="0">
             <wp:extent cx="3140367" cy="2933700"/>
             <wp:effectExtent l="0" t="0" r="3175" b="0"/>
             <wp:docPr id="2" name="Picture 2"/>
@@ -829,7 +1170,7 @@
                     <pic:cNvPicPr/>
                   </pic:nvPicPr>
                   <pic:blipFill>
-                    <a:blip r:embed="rId9"/>
+                    <a:blip r:embed="rId17" cstate="print"/>
                     <a:stretch>
                       <a:fillRect/>
                     </a:stretch>
@@ -857,7 +1198,7 @@
           <w:szCs w:val="14"/>
         </w:rPr>
       </w:pPr>
-      <w:hyperlink r:id="rId10" w:history="1">
+      <w:hyperlink r:id="rId18" w:history="1">
         <w:r>
           <w:rPr>
             <w:rStyle w:val="Hyperlink"/>
@@ -882,7 +1223,23 @@
     </w:p>
     <w:p>
       <w:r>
-        <w:t>This is so that all features of css / javascript / HTML5 work as expected.</w:t>
+        <w:t xml:space="preserve">This is so that all features of </w:t>
+      </w:r>
+      <w:proofErr w:type="spellStart"/>
+      <w:r>
+        <w:t>css</w:t>
+      </w:r>
+      <w:proofErr w:type="spellEnd"/>
+      <w:r>
+        <w:t xml:space="preserve"> / </w:t>
+      </w:r>
+      <w:proofErr w:type="spellStart"/>
+      <w:r>
+        <w:t>javascript</w:t>
+      </w:r>
+      <w:proofErr w:type="spellEnd"/>
+      <w:r>
+        <w:t xml:space="preserve"> / HTML5 work as expected.</w:t>
       </w:r>
     </w:p>
     <w:p>
@@ -902,7 +1259,7 @@
       <w:tblPr>
         <w:tblStyle w:val="TableGrid"/>
         <w:tblW w:w="0" w:type="auto"/>
-        <w:tblLook w:val="04A0" w:firstRow="1" w:lastRow="0" w:firstColumn="1" w:lastColumn="0" w:noHBand="0" w:noVBand="1"/>
+        <w:tblLook w:val="04A0"/>
       </w:tblPr>
       <w:tblGrid>
         <w:gridCol w:w="3005"/>
@@ -1092,13 +1449,7 @@
           </w:tcPr>
           <w:p>
             <w:r>
-              <w:t xml:space="preserve">The user should be able to </w:t>
-            </w:r>
-            <w:r>
-              <w:t>decrease</w:t>
-            </w:r>
-            <w:r>
-              <w:t xml:space="preserve"> the BPM by 5 using a touch button</w:t>
+              <w:t>The user should be able to decrease the BPM by 5 using a touch button</w:t>
             </w:r>
           </w:p>
         </w:tc>
@@ -1155,6 +1506,7 @@
           </w:tcPr>
           <w:p>
             <w:r>
+              <w:lastRenderedPageBreak/>
               <w:t>7</w:t>
             </w:r>
           </w:p>
@@ -1266,16 +1618,17 @@
       <w:r>
         <w:rPr>
           <w:noProof/>
+          <w:lang w:eastAsia="en-GB"/>
         </w:rPr>
         <w:drawing>
-          <wp:inline distT="0" distB="0" distL="0" distR="0" wp14:anchorId="510FB1F6" wp14:editId="6CA59381">
+          <wp:inline distT="0" distB="0" distL="0" distR="0">
             <wp:extent cx="5486400" cy="3200400"/>
-            <wp:effectExtent l="0" t="0" r="19050" b="0"/>
+            <wp:effectExtent l="19050" t="0" r="19050" b="0"/>
             <wp:docPr id="3" name="Diagram 3"/>
             <wp:cNvGraphicFramePr/>
             <a:graphic xmlns:a="http://schemas.openxmlformats.org/drawingml/2006/main">
               <a:graphicData uri="http://schemas.openxmlformats.org/drawingml/2006/diagram">
-                <dgm:relIds xmlns:dgm="http://schemas.openxmlformats.org/drawingml/2006/diagram" xmlns:r="http://schemas.openxmlformats.org/officeDocument/2006/relationships" r:dm="rId11" r:lo="rId12" r:qs="rId13" r:cs="rId14"/>
+                <dgm:relIds xmlns:dgm="http://schemas.openxmlformats.org/drawingml/2006/diagram" xmlns:r="http://schemas.openxmlformats.org/officeDocument/2006/relationships" r:dm="rId19" r:lo="rId20" r:qs="rId21" r:cs="rId22"/>
               </a:graphicData>
             </a:graphic>
           </wp:inline>
@@ -1312,7 +1665,6 @@
         <w:pStyle w:val="Heading2"/>
       </w:pPr>
       <w:r>
-        <w:lastRenderedPageBreak/>
         <w:t>Usability features</w:t>
       </w:r>
     </w:p>
@@ -1321,102 +1673,19 @@
         <w:rPr>
           <w:noProof/>
         </w:rPr>
-        <mc:AlternateContent>
-          <mc:Choice Requires="wps">
-            <w:drawing>
-              <wp:anchor distT="0" distB="0" distL="114300" distR="114300" simplePos="0" relativeHeight="251659264" behindDoc="0" locked="0" layoutInCell="1" allowOverlap="1" wp14:anchorId="720CC5AE" wp14:editId="754BD4E6">
-                <wp:simplePos x="0" y="0"/>
-                <wp:positionH relativeFrom="column">
-                  <wp:posOffset>9525</wp:posOffset>
-                </wp:positionH>
-                <wp:positionV relativeFrom="paragraph">
-                  <wp:posOffset>182245</wp:posOffset>
-                </wp:positionV>
-                <wp:extent cx="6029325" cy="2819400"/>
-                <wp:effectExtent l="0" t="0" r="28575" b="19050"/>
-                <wp:wrapNone/>
-                <wp:docPr id="4" name="Rectangle 4"/>
-                <wp:cNvGraphicFramePr/>
-                <a:graphic xmlns:a="http://schemas.openxmlformats.org/drawingml/2006/main">
-                  <a:graphicData uri="http://schemas.microsoft.com/office/word/2010/wordprocessingShape">
-                    <wps:wsp>
-                      <wps:cNvSpPr/>
-                      <wps:spPr>
-                        <a:xfrm>
-                          <a:off x="0" y="0"/>
-                          <a:ext cx="6029325" cy="2819400"/>
-                        </a:xfrm>
-                        <a:prstGeom prst="rect">
-                          <a:avLst/>
-                        </a:prstGeom>
-                        <a:solidFill>
-                          <a:schemeClr val="bg1"/>
-                        </a:solidFill>
-                        <a:ln>
-                          <a:solidFill>
-                            <a:schemeClr val="tx1"/>
-                          </a:solidFill>
-                        </a:ln>
-                      </wps:spPr>
-                      <wps:style>
-                        <a:lnRef idx="2">
-                          <a:schemeClr val="accent1">
-                            <a:shade val="50000"/>
-                          </a:schemeClr>
-                        </a:lnRef>
-                        <a:fillRef idx="1">
-                          <a:schemeClr val="accent1"/>
-                        </a:fillRef>
-                        <a:effectRef idx="0">
-                          <a:schemeClr val="accent1"/>
-                        </a:effectRef>
-                        <a:fontRef idx="minor">
-                          <a:schemeClr val="lt1"/>
-                        </a:fontRef>
-                      </wps:style>
-                      <wps:txbx>
-                        <w:txbxContent>
-                          <w:p>
-                            <w:pPr>
-                              <w:jc w:val="center"/>
-                            </w:pPr>
-                          </w:p>
-                        </w:txbxContent>
-                      </wps:txbx>
-                      <wps:bodyPr rot="0" spcFirstLastPara="0" vertOverflow="overflow" horzOverflow="overflow" vert="horz" wrap="square" lIns="91440" tIns="45720" rIns="91440" bIns="45720" numCol="1" spcCol="0" rtlCol="0" fromWordArt="0" anchor="ctr" anchorCtr="0" forceAA="0" compatLnSpc="1">
-                        <a:prstTxWarp prst="textNoShape">
-                          <a:avLst/>
-                        </a:prstTxWarp>
-                        <a:noAutofit/>
-                      </wps:bodyPr>
-                    </wps:wsp>
-                  </a:graphicData>
-                </a:graphic>
-                <wp14:sizeRelH relativeFrom="margin">
-                  <wp14:pctWidth>0</wp14:pctWidth>
-                </wp14:sizeRelH>
-                <wp14:sizeRelV relativeFrom="margin">
-                  <wp14:pctHeight>0</wp14:pctHeight>
-                </wp14:sizeRelV>
-              </wp:anchor>
-            </w:drawing>
-          </mc:Choice>
-          <mc:Fallback>
-            <w:pict>
-              <v:rect w14:anchorId="720CC5AE" id="Rectangle 4" o:spid="_x0000_s1026" style="position:absolute;margin-left:.75pt;margin-top:14.35pt;width:474.75pt;height:222pt;z-index:251659264;visibility:visible;mso-wrap-style:square;mso-width-percent:0;mso-height-percent:0;mso-wrap-distance-left:9pt;mso-wrap-distance-top:0;mso-wrap-distance-right:9pt;mso-wrap-distance-bottom:0;mso-position-horizontal:absolute;mso-position-horizontal-relative:text;mso-position-vertical:absolute;mso-position-vertical-relative:text;mso-width-percent:0;mso-height-percent:0;mso-width-relative:margin;mso-height-relative:margin;v-text-anchor:middle" o:gfxdata="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" fillcolor="white [3212]" strokecolor="black [3213]" strokeweight="1pt">
-                <v:textbox>
-                  <w:txbxContent>
-                    <w:p>
-                      <w:pPr>
-                        <w:jc w:val="center"/>
-                      </w:pPr>
-                    </w:p>
-                  </w:txbxContent>
-                </v:textbox>
-              </v:rect>
-            </w:pict>
-          </mc:Fallback>
-        </mc:AlternateContent>
+        <w:pict>
+          <v:rect id="Rectangle 4" o:spid="_x0000_s1026" style="position:absolute;margin-left:.75pt;margin-top:14.35pt;width:474.75pt;height:222pt;z-index:251659264;visibility:visible;mso-width-relative:margin;mso-height-relative:margin;v-text-anchor:middle" o:gfxdata="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" fillcolor="white [3212]" strokecolor="black [3213]" strokeweight="1pt">
+            <v:textbox>
+              <w:txbxContent>
+                <w:p>
+                  <w:pPr>
+                    <w:jc w:val="center"/>
+                  </w:pPr>
+                </w:p>
+              </w:txbxContent>
+            </v:textbox>
+          </v:rect>
+        </w:pict>
       </w:r>
     </w:p>
     <w:p>
@@ -1424,495 +1693,117 @@
         <w:rPr>
           <w:noProof/>
         </w:rPr>
-        <mc:AlternateContent>
-          <mc:Choice Requires="wps">
-            <w:drawing>
-              <wp:anchor distT="0" distB="0" distL="114300" distR="114300" simplePos="0" relativeHeight="251664384" behindDoc="0" locked="0" layoutInCell="1" allowOverlap="1" wp14:anchorId="2DB533E0" wp14:editId="2A336919">
-                <wp:simplePos x="0" y="0"/>
-                <wp:positionH relativeFrom="column">
-                  <wp:posOffset>2571750</wp:posOffset>
-                </wp:positionH>
-                <wp:positionV relativeFrom="paragraph">
-                  <wp:posOffset>87630</wp:posOffset>
-                </wp:positionV>
-                <wp:extent cx="1200150" cy="1143000"/>
-                <wp:effectExtent l="0" t="0" r="19050" b="19050"/>
-                <wp:wrapNone/>
-                <wp:docPr id="8" name="Text Box 8"/>
-                <wp:cNvGraphicFramePr/>
-                <a:graphic xmlns:a="http://schemas.openxmlformats.org/drawingml/2006/main">
-                  <a:graphicData uri="http://schemas.microsoft.com/office/word/2010/wordprocessingShape">
-                    <wps:wsp>
-                      <wps:cNvSpPr txBox="1"/>
-                      <wps:spPr>
-                        <a:xfrm>
-                          <a:off x="0" y="0"/>
-                          <a:ext cx="1200150" cy="1143000"/>
-                        </a:xfrm>
-                        <a:prstGeom prst="rect">
-                          <a:avLst/>
-                        </a:prstGeom>
-                        <a:solidFill>
-                          <a:schemeClr val="lt1"/>
-                        </a:solidFill>
-                        <a:ln w="6350">
-                          <a:solidFill>
-                            <a:schemeClr val="bg1"/>
-                          </a:solidFill>
-                        </a:ln>
-                      </wps:spPr>
-                      <wps:txbx>
-                        <w:txbxContent>
-                          <w:p>
-                            <w:pPr>
-                              <w:rPr>
-                                <w:sz w:val="144"/>
-                                <w:szCs w:val="144"/>
-                              </w:rPr>
-                            </w:pPr>
-                            <w:r>
-                              <w:rPr>
-                                <w:sz w:val="144"/>
-                                <w:szCs w:val="144"/>
-                              </w:rPr>
-                              <w:t>50</w:t>
-                            </w:r>
-                          </w:p>
-                        </w:txbxContent>
-                      </wps:txbx>
-                      <wps:bodyPr rot="0" spcFirstLastPara="0" vertOverflow="overflow" horzOverflow="overflow" vert="horz" wrap="square" lIns="91440" tIns="45720" rIns="91440" bIns="45720" numCol="1" spcCol="0" rtlCol="0" fromWordArt="0" anchor="t" anchorCtr="0" forceAA="0" compatLnSpc="1">
-                        <a:prstTxWarp prst="textNoShape">
-                          <a:avLst/>
-                        </a:prstTxWarp>
-                        <a:noAutofit/>
-                      </wps:bodyPr>
-                    </wps:wsp>
-                  </a:graphicData>
-                </a:graphic>
-                <wp14:sizeRelH relativeFrom="margin">
-                  <wp14:pctWidth>0</wp14:pctWidth>
-                </wp14:sizeRelH>
-                <wp14:sizeRelV relativeFrom="margin">
-                  <wp14:pctHeight>0</wp14:pctHeight>
-                </wp14:sizeRelV>
-              </wp:anchor>
-            </w:drawing>
-          </mc:Choice>
-          <mc:Fallback>
-            <w:pict>
-              <v:shapetype w14:anchorId="2DB533E0" id="_x0000_t202" coordsize="21600,21600" o:spt="202" path="m,l,21600r21600,l21600,xe">
-                <v:stroke joinstyle="miter"/>
-                <v:path gradientshapeok="t" o:connecttype="rect"/>
-              </v:shapetype>
-              <v:shape id="Text Box 8" o:spid="_x0000_s1027" type="#_x0000_t202" style="position:absolute;margin-left:202.5pt;margin-top:6.9pt;width:94.5pt;height:90pt;z-index:251664384;visibility:visible;mso-wrap-style:square;mso-width-percent:0;mso-height-percent:0;mso-wrap-distance-left:9pt;mso-wrap-distance-top:0;mso-wrap-distance-right:9pt;mso-wrap-distance-bottom:0;mso-position-horizontal:absolute;mso-position-horizontal-relative:text;mso-position-vertical:absolute;mso-position-vertical-relative:text;mso-width-percent:0;mso-height-percent:0;mso-width-relative:margin;mso-height-relative:margin;v-text-anchor:top" o:gfxdata="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" fillcolor="white [3201]" strokecolor="white [3212]" strokeweight=".5pt">
-                <v:textbox>
-                  <w:txbxContent>
-                    <w:p>
-                      <w:pPr>
-                        <w:rPr>
-                          <w:sz w:val="144"/>
-                          <w:szCs w:val="144"/>
-                        </w:rPr>
-                      </w:pPr>
-                      <w:r>
-                        <w:rPr>
-                          <w:sz w:val="144"/>
-                          <w:szCs w:val="144"/>
-                        </w:rPr>
-                        <w:t>50</w:t>
-                      </w:r>
-                    </w:p>
-                  </w:txbxContent>
-                </v:textbox>
-              </v:shape>
-            </w:pict>
-          </mc:Fallback>
-        </mc:AlternateContent>
+        <w:pict>
+          <v:shapetype id="_x0000_t202" coordsize="21600,21600" o:spt="202" path="m,l,21600r21600,l21600,xe">
+            <v:stroke joinstyle="miter"/>
+            <v:path gradientshapeok="t" o:connecttype="rect"/>
+          </v:shapetype>
+          <v:shape id="Text Box 8" o:spid="_x0000_s1027" type="#_x0000_t202" style="position:absolute;margin-left:202.5pt;margin-top:6.9pt;width:94.5pt;height:90pt;z-index:251664384;visibility:visible;mso-width-relative:margin;mso-height-relative:margin" o:gfxdata="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" fillcolor="white [3201]" strokecolor="white [3212]" strokeweight=".5pt">
+            <v:textbox>
+              <w:txbxContent>
+                <w:p>
+                  <w:pPr>
+                    <w:rPr>
+                      <w:sz w:val="144"/>
+                      <w:szCs w:val="144"/>
+                    </w:rPr>
+                  </w:pPr>
+                  <w:r>
+                    <w:rPr>
+                      <w:sz w:val="144"/>
+                      <w:szCs w:val="144"/>
+                    </w:rPr>
+                    <w:t>50</w:t>
+                  </w:r>
+                </w:p>
+              </w:txbxContent>
+            </v:textbox>
+          </v:shape>
+        </w:pict>
       </w:r>
     </w:p>
     <w:p/>
     <w:p>
       <w:r>
-        <mc:AlternateContent>
-          <mc:Choice Requires="wps">
-            <w:drawing>
-              <wp:anchor distT="0" distB="0" distL="114300" distR="114300" simplePos="0" relativeHeight="251675648" behindDoc="0" locked="0" layoutInCell="1" allowOverlap="1" wp14:anchorId="22F99F31" wp14:editId="35B7A6A7">
-                <wp:simplePos x="0" y="0"/>
-                <wp:positionH relativeFrom="margin">
-                  <wp:posOffset>4686300</wp:posOffset>
-                </wp:positionH>
-                <wp:positionV relativeFrom="paragraph">
-                  <wp:posOffset>49530</wp:posOffset>
-                </wp:positionV>
-                <wp:extent cx="628650" cy="466725"/>
-                <wp:effectExtent l="0" t="0" r="0" b="0"/>
-                <wp:wrapNone/>
-                <wp:docPr id="15" name="Text Box 15"/>
-                <wp:cNvGraphicFramePr/>
-                <a:graphic xmlns:a="http://schemas.openxmlformats.org/drawingml/2006/main">
-                  <a:graphicData uri="http://schemas.microsoft.com/office/word/2010/wordprocessingShape">
-                    <wps:wsp>
-                      <wps:cNvSpPr txBox="1"/>
-                      <wps:spPr>
-                        <a:xfrm>
-                          <a:off x="0" y="0"/>
-                          <a:ext cx="628650" cy="466725"/>
-                        </a:xfrm>
-                        <a:prstGeom prst="rect">
-                          <a:avLst/>
-                        </a:prstGeom>
-                        <a:noFill/>
-                        <a:ln w="6350">
-                          <a:noFill/>
-                        </a:ln>
-                      </wps:spPr>
-                      <wps:txbx>
-                        <w:txbxContent>
-                          <w:p>
-                            <w:pPr>
-                              <w:rPr>
-                                <w:sz w:val="52"/>
-                                <w:szCs w:val="52"/>
-                              </w:rPr>
-                            </w:pPr>
-                            <w:r>
-                              <w:rPr>
-                                <w:sz w:val="52"/>
-                                <w:szCs w:val="52"/>
-                              </w:rPr>
-                              <w:t>+</w:t>
-                            </w:r>
-                            <w:r>
-                              <w:rPr>
-                                <w:sz w:val="52"/>
-                                <w:szCs w:val="52"/>
-                              </w:rPr>
-                              <w:t>5</w:t>
-                            </w:r>
-                          </w:p>
-                        </w:txbxContent>
-                      </wps:txbx>
-                      <wps:bodyPr rot="0" spcFirstLastPara="0" vertOverflow="overflow" horzOverflow="overflow" vert="horz" wrap="square" lIns="91440" tIns="45720" rIns="91440" bIns="45720" numCol="1" spcCol="0" rtlCol="0" fromWordArt="0" anchor="t" anchorCtr="0" forceAA="0" compatLnSpc="1">
-                        <a:prstTxWarp prst="textNoShape">
-                          <a:avLst/>
-                        </a:prstTxWarp>
-                        <a:noAutofit/>
-                      </wps:bodyPr>
-                    </wps:wsp>
-                  </a:graphicData>
-                </a:graphic>
-                <wp14:sizeRelH relativeFrom="margin">
-                  <wp14:pctWidth>0</wp14:pctWidth>
-                </wp14:sizeRelH>
-                <wp14:sizeRelV relativeFrom="margin">
-                  <wp14:pctHeight>0</wp14:pctHeight>
-                </wp14:sizeRelV>
-              </wp:anchor>
-            </w:drawing>
-          </mc:Choice>
-          <mc:Fallback>
-            <w:pict>
-              <v:shape w14:anchorId="22F99F31" id="Text Box 15" o:spid="_x0000_s1028" type="#_x0000_t202" style="position:absolute;margin-left:369pt;margin-top:3.9pt;width:49.5pt;height:36.75pt;z-index:251675648;visibility:visible;mso-wrap-style:square;mso-width-percent:0;mso-height-percent:0;mso-wrap-distance-left:9pt;mso-wrap-distance-top:0;mso-wrap-distance-right:9pt;mso-wrap-distance-bottom:0;mso-position-horizontal:absolute;mso-position-horizontal-relative:margin;mso-position-vertical:absolute;mso-position-vertical-relative:text;mso-width-percent:0;mso-height-percent:0;mso-width-relative:margin;mso-height-relative:margin;v-text-anchor:top" o:gfxdata="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" filled="f" stroked="f" strokeweight=".5pt">
-                <v:textbox>
-                  <w:txbxContent>
-                    <w:p>
-                      <w:pPr>
-                        <w:rPr>
-                          <w:sz w:val="52"/>
-                          <w:szCs w:val="52"/>
-                        </w:rPr>
-                      </w:pPr>
-                      <w:r>
-                        <w:rPr>
-                          <w:sz w:val="52"/>
-                          <w:szCs w:val="52"/>
-                        </w:rPr>
-                        <w:t>+</w:t>
-                      </w:r>
-                      <w:r>
-                        <w:rPr>
-                          <w:sz w:val="52"/>
-                          <w:szCs w:val="52"/>
-                        </w:rPr>
-                        <w:t>5</w:t>
-                      </w:r>
-                    </w:p>
-                  </w:txbxContent>
-                </v:textbox>
-                <w10:wrap anchorx="margin"/>
-              </v:shape>
-            </w:pict>
-          </mc:Fallback>
-        </mc:AlternateContent>
-      </w:r>
-      <w:r>
-        <mc:AlternateContent>
-          <mc:Choice Requires="wps">
-            <w:drawing>
-              <wp:anchor distT="0" distB="0" distL="114300" distR="114300" simplePos="0" relativeHeight="251674624" behindDoc="0" locked="0" layoutInCell="1" allowOverlap="1" wp14:anchorId="7294984C" wp14:editId="4E902CC2">
-                <wp:simplePos x="0" y="0"/>
-                <wp:positionH relativeFrom="margin">
-                  <wp:posOffset>4657725</wp:posOffset>
-                </wp:positionH>
-                <wp:positionV relativeFrom="paragraph">
-                  <wp:posOffset>8890</wp:posOffset>
-                </wp:positionV>
-                <wp:extent cx="571500" cy="571500"/>
-                <wp:effectExtent l="0" t="0" r="19050" b="19050"/>
-                <wp:wrapNone/>
-                <wp:docPr id="14" name="Oval 14"/>
-                <wp:cNvGraphicFramePr/>
-                <a:graphic xmlns:a="http://schemas.openxmlformats.org/drawingml/2006/main">
-                  <a:graphicData uri="http://schemas.microsoft.com/office/word/2010/wordprocessingShape">
-                    <wps:wsp>
-                      <wps:cNvSpPr/>
-                      <wps:spPr>
-                        <a:xfrm>
-                          <a:off x="0" y="0"/>
-                          <a:ext cx="571500" cy="571500"/>
-                        </a:xfrm>
-                        <a:prstGeom prst="ellipse">
-                          <a:avLst/>
-                        </a:prstGeom>
-                        <a:solidFill>
-                          <a:schemeClr val="bg1"/>
-                        </a:solidFill>
-                        <a:ln>
-                          <a:solidFill>
-                            <a:schemeClr val="tx1"/>
-                          </a:solidFill>
-                        </a:ln>
-                      </wps:spPr>
-                      <wps:style>
-                        <a:lnRef idx="2">
-                          <a:schemeClr val="accent1">
-                            <a:shade val="50000"/>
-                          </a:schemeClr>
-                        </a:lnRef>
-                        <a:fillRef idx="1">
-                          <a:schemeClr val="accent1"/>
-                        </a:fillRef>
-                        <a:effectRef idx="0">
-                          <a:schemeClr val="accent1"/>
-                        </a:effectRef>
-                        <a:fontRef idx="minor">
-                          <a:schemeClr val="lt1"/>
-                        </a:fontRef>
-                      </wps:style>
-                      <wps:bodyPr rot="0" spcFirstLastPara="0" vertOverflow="overflow" horzOverflow="overflow" vert="horz" wrap="square" lIns="91440" tIns="45720" rIns="91440" bIns="45720" numCol="1" spcCol="0" rtlCol="0" fromWordArt="0" anchor="ctr" anchorCtr="0" forceAA="0" compatLnSpc="1">
-                        <a:prstTxWarp prst="textNoShape">
-                          <a:avLst/>
-                        </a:prstTxWarp>
-                        <a:noAutofit/>
-                      </wps:bodyPr>
-                    </wps:wsp>
-                  </a:graphicData>
-                </a:graphic>
-                <wp14:sizeRelH relativeFrom="margin">
-                  <wp14:pctWidth>0</wp14:pctWidth>
-                </wp14:sizeRelH>
-                <wp14:sizeRelV relativeFrom="margin">
-                  <wp14:pctHeight>0</wp14:pctHeight>
-                </wp14:sizeRelV>
-              </wp:anchor>
-            </w:drawing>
-          </mc:Choice>
-          <mc:Fallback>
-            <w:pict>
-              <v:oval w14:anchorId="786B2884" id="Oval 14" o:spid="_x0000_s1026" style="position:absolute;margin-left:366.75pt;margin-top:.7pt;width:45pt;height:45pt;z-index:251674624;visibility:visible;mso-wrap-style:square;mso-width-percent:0;mso-height-percent:0;mso-wrap-distance-left:9pt;mso-wrap-distance-top:0;mso-wrap-distance-right:9pt;mso-wrap-distance-bottom:0;mso-position-horizontal:absolute;mso-position-horizontal-relative:margin;mso-position-vertical:absolute;mso-position-vertical-relative:text;mso-width-percent:0;mso-height-percent:0;mso-width-relative:margin;mso-height-relative:margin;v-text-anchor:middle" o:gfxdata="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" fillcolor="white [3212]" strokecolor="black [3213]" strokeweight="1pt">
-                <v:stroke joinstyle="miter"/>
-                <w10:wrap anchorx="margin"/>
-              </v:oval>
-            </w:pict>
-          </mc:Fallback>
-        </mc:AlternateContent>
+        <w:pict>
+          <v:shape id="Text Box 15" o:spid="_x0000_s1028" type="#_x0000_t202" style="position:absolute;margin-left:369pt;margin-top:3.9pt;width:49.5pt;height:36.75pt;z-index:251675648;visibility:visible;mso-position-horizontal-relative:margin;mso-width-relative:margin;mso-height-relative:margin" o:gfxdata="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" filled="f" stroked="f" strokeweight=".5pt">
+            <v:textbox>
+              <w:txbxContent>
+                <w:p>
+                  <w:pPr>
+                    <w:rPr>
+                      <w:sz w:val="52"/>
+                      <w:szCs w:val="52"/>
+                    </w:rPr>
+                  </w:pPr>
+                  <w:r>
+                    <w:rPr>
+                      <w:sz w:val="52"/>
+                      <w:szCs w:val="52"/>
+                    </w:rPr>
+                    <w:t>+</w:t>
+                  </w:r>
+                  <w:r>
+                    <w:rPr>
+                      <w:sz w:val="52"/>
+                      <w:szCs w:val="52"/>
+                    </w:rPr>
+                    <w:t>5</w:t>
+                  </w:r>
+                </w:p>
+              </w:txbxContent>
+            </v:textbox>
+            <w10:wrap anchorx="margin"/>
+          </v:shape>
+        </w:pict>
+      </w:r>
+      <w:r>
+        <w:pict>
+          <v:oval id="Oval 14" o:spid="_x0000_s1036" style="position:absolute;margin-left:366.75pt;margin-top:.7pt;width:45pt;height:45pt;z-index:251674624;visibility:visible;mso-position-horizontal-relative:margin;mso-width-relative:margin;mso-height-relative:margin;v-text-anchor:middle" o:gfxdata="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" fillcolor="white [3212]" strokecolor="black [3213]" strokeweight="1pt">
+            <v:stroke joinstyle="miter"/>
+            <w10:wrap anchorx="margin"/>
+          </v:oval>
+        </w:pict>
       </w:r>
       <w:r>
         <w:rPr>
           <w:noProof/>
         </w:rPr>
-        <mc:AlternateContent>
-          <mc:Choice Requires="wps">
-            <w:drawing>
-              <wp:anchor distT="0" distB="0" distL="114300" distR="114300" simplePos="0" relativeHeight="251672576" behindDoc="0" locked="0" layoutInCell="1" allowOverlap="1" wp14:anchorId="175C9E10" wp14:editId="69EE473B">
-                <wp:simplePos x="0" y="0"/>
-                <wp:positionH relativeFrom="margin">
-                  <wp:posOffset>1047750</wp:posOffset>
-                </wp:positionH>
-                <wp:positionV relativeFrom="paragraph">
-                  <wp:posOffset>49530</wp:posOffset>
-                </wp:positionV>
-                <wp:extent cx="514350" cy="466725"/>
-                <wp:effectExtent l="0" t="0" r="0" b="0"/>
-                <wp:wrapNone/>
-                <wp:docPr id="13" name="Text Box 13"/>
-                <wp:cNvGraphicFramePr/>
-                <a:graphic xmlns:a="http://schemas.openxmlformats.org/drawingml/2006/main">
-                  <a:graphicData uri="http://schemas.microsoft.com/office/word/2010/wordprocessingShape">
-                    <wps:wsp>
-                      <wps:cNvSpPr txBox="1"/>
-                      <wps:spPr>
-                        <a:xfrm>
-                          <a:off x="0" y="0"/>
-                          <a:ext cx="514350" cy="466725"/>
-                        </a:xfrm>
-                        <a:prstGeom prst="rect">
-                          <a:avLst/>
-                        </a:prstGeom>
-                        <a:noFill/>
-                        <a:ln w="6350">
-                          <a:noFill/>
-                        </a:ln>
-                      </wps:spPr>
-                      <wps:txbx>
-                        <w:txbxContent>
-                          <w:p>
-                            <w:pPr>
-                              <w:rPr>
-                                <w:sz w:val="52"/>
-                                <w:szCs w:val="52"/>
-                              </w:rPr>
-                            </w:pPr>
-                            <w:r>
-                              <w:rPr>
-                                <w:sz w:val="52"/>
-                                <w:szCs w:val="52"/>
-                              </w:rPr>
-                              <w:t>-5</w:t>
-                            </w:r>
-                          </w:p>
-                        </w:txbxContent>
-                      </wps:txbx>
-                      <wps:bodyPr rot="0" spcFirstLastPara="0" vertOverflow="overflow" horzOverflow="overflow" vert="horz" wrap="square" lIns="91440" tIns="45720" rIns="91440" bIns="45720" numCol="1" spcCol="0" rtlCol="0" fromWordArt="0" anchor="t" anchorCtr="0" forceAA="0" compatLnSpc="1">
-                        <a:prstTxWarp prst="textNoShape">
-                          <a:avLst/>
-                        </a:prstTxWarp>
-                        <a:noAutofit/>
-                      </wps:bodyPr>
-                    </wps:wsp>
-                  </a:graphicData>
-                </a:graphic>
-                <wp14:sizeRelH relativeFrom="margin">
-                  <wp14:pctWidth>0</wp14:pctWidth>
-                </wp14:sizeRelH>
-                <wp14:sizeRelV relativeFrom="margin">
-                  <wp14:pctHeight>0</wp14:pctHeight>
-                </wp14:sizeRelV>
-              </wp:anchor>
-            </w:drawing>
-          </mc:Choice>
-          <mc:Fallback>
-            <w:pict>
-              <v:shape w14:anchorId="175C9E10" id="Text Box 13" o:spid="_x0000_s1029" type="#_x0000_t202" style="position:absolute;margin-left:82.5pt;margin-top:3.9pt;width:40.5pt;height:36.75pt;z-index:251672576;visibility:visible;mso-wrap-style:square;mso-width-percent:0;mso-height-percent:0;mso-wrap-distance-left:9pt;mso-wrap-distance-top:0;mso-wrap-distance-right:9pt;mso-wrap-distance-bottom:0;mso-position-horizontal:absolute;mso-position-horizontal-relative:margin;mso-position-vertical:absolute;mso-position-vertical-relative:text;mso-width-percent:0;mso-height-percent:0;mso-width-relative:margin;mso-height-relative:margin;v-text-anchor:top" o:gfxdata="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" filled="f" stroked="f" strokeweight=".5pt">
-                <v:textbox>
-                  <w:txbxContent>
-                    <w:p>
-                      <w:pPr>
-                        <w:rPr>
-                          <w:sz w:val="52"/>
-                          <w:szCs w:val="52"/>
-                        </w:rPr>
-                      </w:pPr>
-                      <w:r>
-                        <w:rPr>
-                          <w:sz w:val="52"/>
-                          <w:szCs w:val="52"/>
-                        </w:rPr>
-                        <w:t>-5</w:t>
-                      </w:r>
-                    </w:p>
-                  </w:txbxContent>
-                </v:textbox>
-                <w10:wrap anchorx="margin"/>
-              </v:shape>
-            </w:pict>
-          </mc:Fallback>
-        </mc:AlternateContent>
+        <w:pict>
+          <v:shape id="Text Box 13" o:spid="_x0000_s1029" type="#_x0000_t202" style="position:absolute;margin-left:82.5pt;margin-top:3.9pt;width:40.5pt;height:36.75pt;z-index:251672576;visibility:visible;mso-position-horizontal-relative:margin;mso-width-relative:margin;mso-height-relative:margin" o:gfxdata="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" filled="f" stroked="f" strokeweight=".5pt">
+            <v:textbox>
+              <w:txbxContent>
+                <w:p>
+                  <w:pPr>
+                    <w:rPr>
+                      <w:sz w:val="52"/>
+                      <w:szCs w:val="52"/>
+                    </w:rPr>
+                  </w:pPr>
+                  <w:r>
+                    <w:rPr>
+                      <w:sz w:val="52"/>
+                      <w:szCs w:val="52"/>
+                    </w:rPr>
+                    <w:t>-5</w:t>
+                  </w:r>
+                </w:p>
+              </w:txbxContent>
+            </v:textbox>
+            <w10:wrap anchorx="margin"/>
+          </v:shape>
+        </w:pict>
       </w:r>
       <w:r>
         <w:rPr>
           <w:noProof/>
         </w:rPr>
-        <mc:AlternateContent>
-          <mc:Choice Requires="wps">
-            <w:drawing>
-              <wp:anchor distT="0" distB="0" distL="114300" distR="114300" simplePos="0" relativeHeight="251670528" behindDoc="0" locked="0" layoutInCell="1" allowOverlap="1" wp14:anchorId="245ABD20" wp14:editId="186EE361">
-                <wp:simplePos x="0" y="0"/>
-                <wp:positionH relativeFrom="margin">
-                  <wp:posOffset>1009650</wp:posOffset>
-                </wp:positionH>
-                <wp:positionV relativeFrom="paragraph">
-                  <wp:posOffset>11430</wp:posOffset>
-                </wp:positionV>
-                <wp:extent cx="571500" cy="571500"/>
-                <wp:effectExtent l="0" t="0" r="19050" b="19050"/>
-                <wp:wrapNone/>
-                <wp:docPr id="12" name="Oval 12"/>
-                <wp:cNvGraphicFramePr/>
-                <a:graphic xmlns:a="http://schemas.openxmlformats.org/drawingml/2006/main">
-                  <a:graphicData uri="http://schemas.microsoft.com/office/word/2010/wordprocessingShape">
-                    <wps:wsp>
-                      <wps:cNvSpPr/>
-                      <wps:spPr>
-                        <a:xfrm>
-                          <a:off x="0" y="0"/>
-                          <a:ext cx="571500" cy="571500"/>
-                        </a:xfrm>
-                        <a:prstGeom prst="ellipse">
-                          <a:avLst/>
-                        </a:prstGeom>
-                        <a:solidFill>
-                          <a:schemeClr val="bg1"/>
-                        </a:solidFill>
-                        <a:ln>
-                          <a:solidFill>
-                            <a:schemeClr val="tx1"/>
-                          </a:solidFill>
-                        </a:ln>
-                      </wps:spPr>
-                      <wps:style>
-                        <a:lnRef idx="2">
-                          <a:schemeClr val="accent1">
-                            <a:shade val="50000"/>
-                          </a:schemeClr>
-                        </a:lnRef>
-                        <a:fillRef idx="1">
-                          <a:schemeClr val="accent1"/>
-                        </a:fillRef>
-                        <a:effectRef idx="0">
-                          <a:schemeClr val="accent1"/>
-                        </a:effectRef>
-                        <a:fontRef idx="minor">
-                          <a:schemeClr val="lt1"/>
-                        </a:fontRef>
-                      </wps:style>
-                      <wps:bodyPr rot="0" spcFirstLastPara="0" vertOverflow="overflow" horzOverflow="overflow" vert="horz" wrap="square" lIns="91440" tIns="45720" rIns="91440" bIns="45720" numCol="1" spcCol="0" rtlCol="0" fromWordArt="0" anchor="ctr" anchorCtr="0" forceAA="0" compatLnSpc="1">
-                        <a:prstTxWarp prst="textNoShape">
-                          <a:avLst/>
-                        </a:prstTxWarp>
-                        <a:noAutofit/>
-                      </wps:bodyPr>
-                    </wps:wsp>
-                  </a:graphicData>
-                </a:graphic>
-                <wp14:sizeRelH relativeFrom="margin">
-                  <wp14:pctWidth>0</wp14:pctWidth>
-                </wp14:sizeRelH>
-                <wp14:sizeRelV relativeFrom="margin">
-                  <wp14:pctHeight>0</wp14:pctHeight>
-                </wp14:sizeRelV>
-              </wp:anchor>
-            </w:drawing>
-          </mc:Choice>
-          <mc:Fallback>
-            <w:pict>
-              <v:oval w14:anchorId="711B5803" id="Oval 12" o:spid="_x0000_s1026" style="position:absolute;margin-left:79.5pt;margin-top:.9pt;width:45pt;height:45pt;z-index:251670528;visibility:visible;mso-wrap-style:square;mso-width-percent:0;mso-height-percent:0;mso-wrap-distance-left:9pt;mso-wrap-distance-top:0;mso-wrap-distance-right:9pt;mso-wrap-distance-bottom:0;mso-position-horizontal:absolute;mso-position-horizontal-relative:margin;mso-position-vertical:absolute;mso-position-vertical-relative:text;mso-width-percent:0;mso-height-percent:0;mso-width-relative:margin;mso-height-relative:margin;v-text-anchor:middle" o:gfxdata="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" fillcolor="white [3212]" strokecolor="black [3213]" strokeweight="1pt">
-                <v:stroke joinstyle="miter"/>
-                <w10:wrap anchorx="margin"/>
-              </v:oval>
-            </w:pict>
-          </mc:Fallback>
-        </mc:AlternateContent>
+        <w:pict>
+          <v:oval id="Oval 12" o:spid="_x0000_s1035" style="position:absolute;margin-left:79.5pt;margin-top:.9pt;width:45pt;height:45pt;z-index:251670528;visibility:visible;mso-position-horizontal-relative:margin;mso-width-relative:margin;mso-height-relative:margin;v-text-anchor:middle" o:gfxdata="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" fillcolor="white [3212]" strokecolor="black [3213]" strokeweight="1pt">
+            <v:stroke joinstyle="miter"/>
+            <w10:wrap anchorx="margin"/>
+          </v:oval>
+        </w:pict>
       </w:r>
     </w:p>
     <w:p/>
@@ -1921,162 +1812,19 @@
         <w:rPr>
           <w:noProof/>
         </w:rPr>
-        <mc:AlternateContent>
-          <mc:Choice Requires="wps">
-            <w:drawing>
-              <wp:anchor distT="0" distB="0" distL="114300" distR="114300" simplePos="0" relativeHeight="251663360" behindDoc="0" locked="0" layoutInCell="1" allowOverlap="1" wp14:anchorId="0F8E3B17" wp14:editId="1C39B5D0">
-                <wp:simplePos x="0" y="0"/>
-                <wp:positionH relativeFrom="column">
-                  <wp:posOffset>847725</wp:posOffset>
-                </wp:positionH>
-                <wp:positionV relativeFrom="paragraph">
-                  <wp:posOffset>10795</wp:posOffset>
-                </wp:positionV>
-                <wp:extent cx="276225" cy="276225"/>
-                <wp:effectExtent l="0" t="0" r="28575" b="28575"/>
-                <wp:wrapNone/>
-                <wp:docPr id="7" name="Oval 7"/>
-                <wp:cNvGraphicFramePr/>
-                <a:graphic xmlns:a="http://schemas.openxmlformats.org/drawingml/2006/main">
-                  <a:graphicData uri="http://schemas.microsoft.com/office/word/2010/wordprocessingShape">
-                    <wps:wsp>
-                      <wps:cNvSpPr/>
-                      <wps:spPr>
-                        <a:xfrm>
-                          <a:off x="0" y="0"/>
-                          <a:ext cx="276225" cy="276225"/>
-                        </a:xfrm>
-                        <a:prstGeom prst="ellipse">
-                          <a:avLst/>
-                        </a:prstGeom>
-                        <a:solidFill>
-                          <a:schemeClr val="bg1"/>
-                        </a:solidFill>
-                        <a:ln>
-                          <a:solidFill>
-                            <a:schemeClr val="tx1"/>
-                          </a:solidFill>
-                        </a:ln>
-                      </wps:spPr>
-                      <wps:style>
-                        <a:lnRef idx="2">
-                          <a:schemeClr val="accent1">
-                            <a:shade val="50000"/>
-                          </a:schemeClr>
-                        </a:lnRef>
-                        <a:fillRef idx="1">
-                          <a:schemeClr val="accent1"/>
-                        </a:fillRef>
-                        <a:effectRef idx="0">
-                          <a:schemeClr val="accent1"/>
-                        </a:effectRef>
-                        <a:fontRef idx="minor">
-                          <a:schemeClr val="lt1"/>
-                        </a:fontRef>
-                      </wps:style>
-                      <wps:bodyPr rot="0" spcFirstLastPara="0" vertOverflow="overflow" horzOverflow="overflow" vert="horz" wrap="square" lIns="91440" tIns="45720" rIns="91440" bIns="45720" numCol="1" spcCol="0" rtlCol="0" fromWordArt="0" anchor="ctr" anchorCtr="0" forceAA="0" compatLnSpc="1">
-                        <a:prstTxWarp prst="textNoShape">
-                          <a:avLst/>
-                        </a:prstTxWarp>
-                        <a:noAutofit/>
-                      </wps:bodyPr>
-                    </wps:wsp>
-                  </a:graphicData>
-                </a:graphic>
-                <wp14:sizeRelH relativeFrom="margin">
-                  <wp14:pctWidth>0</wp14:pctWidth>
-                </wp14:sizeRelH>
-                <wp14:sizeRelV relativeFrom="margin">
-                  <wp14:pctHeight>0</wp14:pctHeight>
-                </wp14:sizeRelV>
-              </wp:anchor>
-            </w:drawing>
-          </mc:Choice>
-          <mc:Fallback>
-            <w:pict>
-              <v:oval w14:anchorId="2A1B6B97" id="Oval 7" o:spid="_x0000_s1026" style="position:absolute;margin-left:66.75pt;margin-top:.85pt;width:21.75pt;height:21.75pt;z-index:251663360;visibility:visible;mso-wrap-style:square;mso-width-percent:0;mso-height-percent:0;mso-wrap-distance-left:9pt;mso-wrap-distance-top:0;mso-wrap-distance-right:9pt;mso-wrap-distance-bottom:0;mso-position-horizontal:absolute;mso-position-horizontal-relative:text;mso-position-vertical:absolute;mso-position-vertical-relative:text;mso-width-percent:0;mso-height-percent:0;mso-width-relative:margin;mso-height-relative:margin;v-text-anchor:middle" o:gfxdata="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" fillcolor="white [3212]" strokecolor="black [3213]" strokeweight="1pt">
-                <v:stroke joinstyle="miter"/>
-              </v:oval>
-            </w:pict>
-          </mc:Fallback>
-        </mc:AlternateContent>
+        <w:pict>
+          <v:oval id="Oval 7" o:spid="_x0000_s1034" style="position:absolute;margin-left:66.75pt;margin-top:.85pt;width:21.75pt;height:21.75pt;z-index:251663360;visibility:visible;mso-width-relative:margin;mso-height-relative:margin;v-text-anchor:middle" o:gfxdata="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" fillcolor="white [3212]" strokecolor="black [3213]" strokeweight="1pt">
+            <v:stroke joinstyle="miter"/>
+          </v:oval>
+        </w:pict>
       </w:r>
       <w:r>
         <w:rPr>
           <w:noProof/>
         </w:rPr>
-        <mc:AlternateContent>
-          <mc:Choice Requires="wps">
-            <w:drawing>
-              <wp:anchor distT="0" distB="0" distL="114300" distR="114300" simplePos="0" relativeHeight="251660288" behindDoc="0" locked="0" layoutInCell="1" allowOverlap="1" wp14:anchorId="03331F14" wp14:editId="37ABC148">
-                <wp:simplePos x="0" y="0"/>
-                <wp:positionH relativeFrom="column">
-                  <wp:posOffset>904240</wp:posOffset>
-                </wp:positionH>
-                <wp:positionV relativeFrom="paragraph">
-                  <wp:posOffset>116205</wp:posOffset>
-                </wp:positionV>
-                <wp:extent cx="4391025" cy="85725"/>
-                <wp:effectExtent l="0" t="0" r="28575" b="28575"/>
-                <wp:wrapNone/>
-                <wp:docPr id="5" name="Rectangle 5"/>
-                <wp:cNvGraphicFramePr/>
-                <a:graphic xmlns:a="http://schemas.openxmlformats.org/drawingml/2006/main">
-                  <a:graphicData uri="http://schemas.microsoft.com/office/word/2010/wordprocessingShape">
-                    <wps:wsp>
-                      <wps:cNvSpPr/>
-                      <wps:spPr>
-                        <a:xfrm>
-                          <a:off x="0" y="0"/>
-                          <a:ext cx="4391025" cy="85725"/>
-                        </a:xfrm>
-                        <a:prstGeom prst="rect">
-                          <a:avLst/>
-                        </a:prstGeom>
-                        <a:solidFill>
-                          <a:schemeClr val="tx1"/>
-                        </a:solidFill>
-                      </wps:spPr>
-                      <wps:style>
-                        <a:lnRef idx="2">
-                          <a:schemeClr val="accent1">
-                            <a:shade val="50000"/>
-                          </a:schemeClr>
-                        </a:lnRef>
-                        <a:fillRef idx="1">
-                          <a:schemeClr val="accent1"/>
-                        </a:fillRef>
-                        <a:effectRef idx="0">
-                          <a:schemeClr val="accent1"/>
-                        </a:effectRef>
-                        <a:fontRef idx="minor">
-                          <a:schemeClr val="lt1"/>
-                        </a:fontRef>
-                      </wps:style>
-                      <wps:bodyPr rot="0" spcFirstLastPara="0" vertOverflow="overflow" horzOverflow="overflow" vert="horz" wrap="square" lIns="91440" tIns="45720" rIns="91440" bIns="45720" numCol="1" spcCol="0" rtlCol="0" fromWordArt="0" anchor="ctr" anchorCtr="0" forceAA="0" compatLnSpc="1">
-                        <a:prstTxWarp prst="textNoShape">
-                          <a:avLst/>
-                        </a:prstTxWarp>
-                        <a:noAutofit/>
-                      </wps:bodyPr>
-                    </wps:wsp>
-                  </a:graphicData>
-                </a:graphic>
-                <wp14:sizeRelH relativeFrom="margin">
-                  <wp14:pctWidth>0</wp14:pctWidth>
-                </wp14:sizeRelH>
-                <wp14:sizeRelV relativeFrom="margin">
-                  <wp14:pctHeight>0</wp14:pctHeight>
-                </wp14:sizeRelV>
-              </wp:anchor>
-            </w:drawing>
-          </mc:Choice>
-          <mc:Fallback>
-            <w:pict>
-              <v:rect w14:anchorId="7144C8EA" id="Rectangle 5" o:spid="_x0000_s1026" style="position:absolute;margin-left:71.2pt;margin-top:9.15pt;width:345.75pt;height:6.75pt;z-index:251660288;visibility:visible;mso-wrap-style:square;mso-width-percent:0;mso-height-percent:0;mso-wrap-distance-left:9pt;mso-wrap-distance-top:0;mso-wrap-distance-right:9pt;mso-wrap-distance-bottom:0;mso-position-horizontal:absolute;mso-position-horizontal-relative:text;mso-position-vertical:absolute;mso-position-vertical-relative:text;mso-width-percent:0;mso-height-percent:0;mso-width-relative:margin;mso-height-relative:margin;v-text-anchor:middle" o:gfxdata="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" fillcolor="black [3213]" strokecolor="#1f3763 [1604]" strokeweight="1pt"/>
-            </w:pict>
-          </mc:Fallback>
-        </mc:AlternateContent>
+        <w:pict>
+          <v:rect id="Rectangle 5" o:spid="_x0000_s1033" style="position:absolute;margin-left:71.2pt;margin-top:9.15pt;width:345.75pt;height:6.75pt;z-index:251660288;visibility:visible;mso-width-relative:margin;mso-height-relative:margin;v-text-anchor:middle" o:gfxdata="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" fillcolor="black [3213]" strokecolor="#1f3763 [1604]" strokeweight="1pt"/>
+        </w:pict>
       </w:r>
     </w:p>
     <w:p>
@@ -2084,171 +1832,23 @@
         <w:rPr>
           <w:noProof/>
         </w:rPr>
-        <mc:AlternateContent>
-          <mc:Choice Requires="wps">
-            <w:drawing>
-              <wp:anchor distT="0" distB="0" distL="114300" distR="114300" simplePos="0" relativeHeight="251668480" behindDoc="0" locked="0" layoutInCell="1" allowOverlap="1" wp14:anchorId="77D6888E" wp14:editId="21E59579">
-                <wp:simplePos x="0" y="0"/>
-                <wp:positionH relativeFrom="margin">
-                  <wp:posOffset>3180080</wp:posOffset>
-                </wp:positionH>
-                <wp:positionV relativeFrom="paragraph">
-                  <wp:posOffset>135890</wp:posOffset>
-                </wp:positionV>
-                <wp:extent cx="247650" cy="247650"/>
-                <wp:effectExtent l="0" t="0" r="19050" b="19050"/>
-                <wp:wrapNone/>
-                <wp:docPr id="11" name="Oval 11"/>
-                <wp:cNvGraphicFramePr/>
-                <a:graphic xmlns:a="http://schemas.openxmlformats.org/drawingml/2006/main">
-                  <a:graphicData uri="http://schemas.microsoft.com/office/word/2010/wordprocessingShape">
-                    <wps:wsp>
-                      <wps:cNvSpPr/>
-                      <wps:spPr>
-                        <a:xfrm>
-                          <a:off x="0" y="0"/>
-                          <a:ext cx="247650" cy="247650"/>
-                        </a:xfrm>
-                        <a:prstGeom prst="ellipse">
-                          <a:avLst/>
-                        </a:prstGeom>
-                        <a:solidFill>
-                          <a:schemeClr val="bg1"/>
-                        </a:solidFill>
-                        <a:ln>
-                          <a:solidFill>
-                            <a:schemeClr val="tx1"/>
-                          </a:solidFill>
-                        </a:ln>
-                      </wps:spPr>
-                      <wps:style>
-                        <a:lnRef idx="2">
-                          <a:schemeClr val="accent1">
-                            <a:shade val="50000"/>
-                          </a:schemeClr>
-                        </a:lnRef>
-                        <a:fillRef idx="1">
-                          <a:schemeClr val="accent1"/>
-                        </a:fillRef>
-                        <a:effectRef idx="0">
-                          <a:schemeClr val="accent1"/>
-                        </a:effectRef>
-                        <a:fontRef idx="minor">
-                          <a:schemeClr val="lt1"/>
-                        </a:fontRef>
-                      </wps:style>
-                      <wps:bodyPr rot="0" spcFirstLastPara="0" vertOverflow="overflow" horzOverflow="overflow" vert="horz" wrap="square" lIns="91440" tIns="45720" rIns="91440" bIns="45720" numCol="1" spcCol="0" rtlCol="0" fromWordArt="0" anchor="ctr" anchorCtr="0" forceAA="0" compatLnSpc="1">
-                        <a:prstTxWarp prst="textNoShape">
-                          <a:avLst/>
-                        </a:prstTxWarp>
-                        <a:noAutofit/>
-                      </wps:bodyPr>
-                    </wps:wsp>
-                  </a:graphicData>
-                </a:graphic>
-                <wp14:sizeRelH relativeFrom="margin">
-                  <wp14:pctWidth>0</wp14:pctWidth>
-                </wp14:sizeRelH>
-                <wp14:sizeRelV relativeFrom="margin">
-                  <wp14:pctHeight>0</wp14:pctHeight>
-                </wp14:sizeRelV>
-              </wp:anchor>
-            </w:drawing>
-          </mc:Choice>
-          <mc:Fallback>
-            <w:pict>
-              <v:oval w14:anchorId="3F9DDEDE" id="Oval 11" o:spid="_x0000_s1026" style="position:absolute;margin-left:250.4pt;margin-top:10.7pt;width:19.5pt;height:19.5pt;z-index:251668480;visibility:visible;mso-wrap-style:square;mso-width-percent:0;mso-height-percent:0;mso-wrap-distance-left:9pt;mso-wrap-distance-top:0;mso-wrap-distance-right:9pt;mso-wrap-distance-bottom:0;mso-position-horizontal:absolute;mso-position-horizontal-relative:margin;mso-position-vertical:absolute;mso-position-vertical-relative:text;mso-width-percent:0;mso-height-percent:0;mso-width-relative:margin;mso-height-relative:margin;v-text-anchor:middle" o:gfxdata="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" fillcolor="white [3212]" strokecolor="black [3213]" strokeweight="1pt">
-                <v:stroke joinstyle="miter"/>
-                <w10:wrap anchorx="margin"/>
-              </v:oval>
-            </w:pict>
-          </mc:Fallback>
-        </mc:AlternateContent>
+        <w:pict>
+          <v:oval id="Oval 11" o:spid="_x0000_s1032" style="position:absolute;margin-left:250.4pt;margin-top:10.7pt;width:19.5pt;height:19.5pt;z-index:251668480;visibility:visible;mso-position-horizontal-relative:margin;mso-width-relative:margin;mso-height-relative:margin;v-text-anchor:middle" o:gfxdata="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" fillcolor="white [3212]" strokecolor="black [3213]" strokeweight="1pt">
+            <v:stroke joinstyle="miter"/>
+            <w10:wrap anchorx="margin"/>
+          </v:oval>
+        </w:pict>
       </w:r>
       <w:r>
         <w:rPr>
           <w:noProof/>
         </w:rPr>
-        <mc:AlternateContent>
-          <mc:Choice Requires="wps">
-            <w:drawing>
-              <wp:anchor distT="0" distB="0" distL="114300" distR="114300" simplePos="0" relativeHeight="251666432" behindDoc="0" locked="0" layoutInCell="1" allowOverlap="1" wp14:anchorId="11CD913B" wp14:editId="7D78E491">
-                <wp:simplePos x="0" y="0"/>
-                <wp:positionH relativeFrom="margin">
-                  <wp:posOffset>2818130</wp:posOffset>
-                </wp:positionH>
-                <wp:positionV relativeFrom="paragraph">
-                  <wp:posOffset>135890</wp:posOffset>
-                </wp:positionV>
-                <wp:extent cx="247650" cy="247650"/>
-                <wp:effectExtent l="0" t="0" r="19050" b="19050"/>
-                <wp:wrapNone/>
-                <wp:docPr id="9" name="Oval 9"/>
-                <wp:cNvGraphicFramePr/>
-                <a:graphic xmlns:a="http://schemas.openxmlformats.org/drawingml/2006/main">
-                  <a:graphicData uri="http://schemas.microsoft.com/office/word/2010/wordprocessingShape">
-                    <wps:wsp>
-                      <wps:cNvSpPr/>
-                      <wps:spPr>
-                        <a:xfrm>
-                          <a:off x="0" y="0"/>
-                          <a:ext cx="247650" cy="247650"/>
-                        </a:xfrm>
-                        <a:prstGeom prst="ellipse">
-                          <a:avLst/>
-                        </a:prstGeom>
-                        <a:solidFill>
-                          <a:srgbClr val="00B0F0"/>
-                        </a:solidFill>
-                        <a:ln>
-                          <a:solidFill>
-                            <a:schemeClr val="tx1"/>
-                          </a:solidFill>
-                        </a:ln>
-                      </wps:spPr>
-                      <wps:style>
-                        <a:lnRef idx="2">
-                          <a:schemeClr val="accent1">
-                            <a:shade val="50000"/>
-                          </a:schemeClr>
-                        </a:lnRef>
-                        <a:fillRef idx="1">
-                          <a:schemeClr val="accent1"/>
-                        </a:fillRef>
-                        <a:effectRef idx="0">
-                          <a:schemeClr val="accent1"/>
-                        </a:effectRef>
-                        <a:fontRef idx="minor">
-                          <a:schemeClr val="lt1"/>
-                        </a:fontRef>
-                      </wps:style>
-                      <wps:bodyPr rot="0" spcFirstLastPara="0" vertOverflow="overflow" horzOverflow="overflow" vert="horz" wrap="square" lIns="91440" tIns="45720" rIns="91440" bIns="45720" numCol="1" spcCol="0" rtlCol="0" fromWordArt="0" anchor="ctr" anchorCtr="0" forceAA="0" compatLnSpc="1">
-                        <a:prstTxWarp prst="textNoShape">
-                          <a:avLst/>
-                        </a:prstTxWarp>
-                        <a:noAutofit/>
-                      </wps:bodyPr>
-                    </wps:wsp>
-                  </a:graphicData>
-                </a:graphic>
-                <wp14:sizeRelH relativeFrom="margin">
-                  <wp14:pctWidth>0</wp14:pctWidth>
-                </wp14:sizeRelH>
-                <wp14:sizeRelV relativeFrom="margin">
-                  <wp14:pctHeight>0</wp14:pctHeight>
-                </wp14:sizeRelV>
-              </wp:anchor>
-            </w:drawing>
-          </mc:Choice>
-          <mc:Fallback>
-            <w:pict>
-              <v:oval w14:anchorId="30D4108F" id="Oval 9" o:spid="_x0000_s1026" style="position:absolute;margin-left:221.9pt;margin-top:10.7pt;width:19.5pt;height:19.5pt;z-index:251666432;visibility:visible;mso-wrap-style:square;mso-width-percent:0;mso-height-percent:0;mso-wrap-distance-left:9pt;mso-wrap-distance-top:0;mso-wrap-distance-right:9pt;mso-wrap-distance-bottom:0;mso-position-horizontal:absolute;mso-position-horizontal-relative:margin;mso-position-vertical:absolute;mso-position-vertical-relative:text;mso-width-percent:0;mso-height-percent:0;mso-width-relative:margin;mso-height-relative:margin;v-text-anchor:middle" o:gfxdata="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" fillcolor="#00b0f0" strokecolor="black [3213]" strokeweight="1pt">
-                <v:stroke joinstyle="miter"/>
-                <w10:wrap anchorx="margin"/>
-              </v:oval>
-            </w:pict>
-          </mc:Fallback>
-        </mc:AlternateContent>
+        <w:pict>
+          <v:oval id="Oval 9" o:spid="_x0000_s1031" style="position:absolute;margin-left:221.9pt;margin-top:10.7pt;width:19.5pt;height:19.5pt;z-index:251666432;visibility:visible;mso-position-horizontal-relative:margin;mso-width-relative:margin;mso-height-relative:margin;v-text-anchor:middle" o:gfxdata="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" fillcolor="#00b0f0" strokecolor="black [3213]" strokeweight="1pt">
+            <v:stroke joinstyle="miter"/>
+            <w10:wrap anchorx="margin"/>
+          </v:oval>
+        </w:pict>
       </w:r>
     </w:p>
     <w:p/>
@@ -2257,80 +1857,11 @@
         <w:rPr>
           <w:noProof/>
         </w:rPr>
-        <mc:AlternateContent>
-          <mc:Choice Requires="wps">
-            <w:drawing>
-              <wp:anchor distT="0" distB="0" distL="114300" distR="114300" simplePos="0" relativeHeight="251661312" behindDoc="0" locked="0" layoutInCell="1" allowOverlap="1" wp14:anchorId="2593886E" wp14:editId="58C3AF91">
-                <wp:simplePos x="0" y="0"/>
-                <wp:positionH relativeFrom="column">
-                  <wp:posOffset>5495925</wp:posOffset>
-                </wp:positionH>
-                <wp:positionV relativeFrom="paragraph">
-                  <wp:posOffset>202565</wp:posOffset>
-                </wp:positionV>
-                <wp:extent cx="323850" cy="323850"/>
-                <wp:effectExtent l="0" t="0" r="19050" b="19050"/>
-                <wp:wrapNone/>
-                <wp:docPr id="6" name="Oval 6"/>
-                <wp:cNvGraphicFramePr/>
-                <a:graphic xmlns:a="http://schemas.openxmlformats.org/drawingml/2006/main">
-                  <a:graphicData uri="http://schemas.microsoft.com/office/word/2010/wordprocessingShape">
-                    <wps:wsp>
-                      <wps:cNvSpPr/>
-                      <wps:spPr>
-                        <a:xfrm>
-                          <a:off x="0" y="0"/>
-                          <a:ext cx="323850" cy="323850"/>
-                        </a:xfrm>
-                        <a:prstGeom prst="ellipse">
-                          <a:avLst/>
-                        </a:prstGeom>
-                        <a:solidFill>
-                          <a:srgbClr val="00B050"/>
-                        </a:solidFill>
-                      </wps:spPr>
-                      <wps:style>
-                        <a:lnRef idx="2">
-                          <a:schemeClr val="accent1">
-                            <a:shade val="50000"/>
-                          </a:schemeClr>
-                        </a:lnRef>
-                        <a:fillRef idx="1">
-                          <a:schemeClr val="accent1"/>
-                        </a:fillRef>
-                        <a:effectRef idx="0">
-                          <a:schemeClr val="accent1"/>
-                        </a:effectRef>
-                        <a:fontRef idx="minor">
-                          <a:schemeClr val="lt1"/>
-                        </a:fontRef>
-                      </wps:style>
-                      <wps:bodyPr rot="0" spcFirstLastPara="0" vertOverflow="overflow" horzOverflow="overflow" vert="horz" wrap="square" lIns="91440" tIns="45720" rIns="91440" bIns="45720" numCol="1" spcCol="0" rtlCol="0" fromWordArt="0" anchor="ctr" anchorCtr="0" forceAA="0" compatLnSpc="1">
-                        <a:prstTxWarp prst="textNoShape">
-                          <a:avLst/>
-                        </a:prstTxWarp>
-                        <a:noAutofit/>
-                      </wps:bodyPr>
-                    </wps:wsp>
-                  </a:graphicData>
-                </a:graphic>
-                <wp14:sizeRelH relativeFrom="margin">
-                  <wp14:pctWidth>0</wp14:pctWidth>
-                </wp14:sizeRelH>
-                <wp14:sizeRelV relativeFrom="margin">
-                  <wp14:pctHeight>0</wp14:pctHeight>
-                </wp14:sizeRelV>
-              </wp:anchor>
-            </w:drawing>
-          </mc:Choice>
-          <mc:Fallback>
-            <w:pict>
-              <v:oval w14:anchorId="4899A314" id="Oval 6" o:spid="_x0000_s1026" style="position:absolute;margin-left:432.75pt;margin-top:15.95pt;width:25.5pt;height:25.5pt;z-index:251661312;visibility:visible;mso-wrap-style:square;mso-width-percent:0;mso-height-percent:0;mso-wrap-distance-left:9pt;mso-wrap-distance-top:0;mso-wrap-distance-right:9pt;mso-wrap-distance-bottom:0;mso-position-horizontal:absolute;mso-position-horizontal-relative:text;mso-position-vertical:absolute;mso-position-vertical-relative:text;mso-width-percent:0;mso-height-percent:0;mso-width-relative:margin;mso-height-relative:margin;v-text-anchor:middle" o:gfxdata="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" fillcolor="#00b050" strokecolor="#1f3763 [1604]" strokeweight="1pt">
-                <v:stroke joinstyle="miter"/>
-              </v:oval>
-            </w:pict>
-          </mc:Fallback>
-        </mc:AlternateContent>
+        <w:pict>
+          <v:oval id="Oval 6" o:spid="_x0000_s1030" style="position:absolute;margin-left:432.75pt;margin-top:15.95pt;width:25.5pt;height:25.5pt;z-index:251661312;visibility:visible;mso-width-relative:margin;mso-height-relative:margin;v-text-anchor:middle" o:gfxdata="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" fillcolor="#00b050" strokecolor="#1f3763 [1604]" strokeweight="1pt">
+            <v:stroke joinstyle="miter"/>
+          </v:oval>
+        </w:pict>
       </w:r>
     </w:p>
     <w:p/>
@@ -2476,7 +2007,6 @@
         <w:rPr>
           <w:noProof/>
         </w:rPr>
-        <w:lastRenderedPageBreak/>
         <w:t>Aenean nec lorem. In porttitor. Donec laoreet nonummy augue.</w:t>
       </w:r>
     </w:p>
@@ -2494,6 +2024,7 @@
       </w:pPr>
       <w:bookmarkStart w:id="5" w:name="_Toc123728028"/>
       <w:r>
+        <w:lastRenderedPageBreak/>
         <w:t>Installation</w:t>
       </w:r>
       <w:bookmarkEnd w:id="5"/>
@@ -2710,7 +2241,7 @@
 </file>
 
 <file path=word/endnotes.xml><?xml version="1.0" encoding="utf-8"?>
-<w:endnotes xmlns:wpc="http://schemas.microsoft.com/office/word/2010/wordprocessingCanvas" xmlns:cx="http://schemas.microsoft.com/office/drawing/2014/chartex" xmlns:cx1="http://schemas.microsoft.com/office/drawing/2015/9/8/chartex" xmlns:cx2="http://schemas.microsoft.com/office/drawing/2015/10/21/chartex" xmlns:cx3="http://schemas.microsoft.com/office/drawing/2016/5/9/chartex" xmlns:cx4="http://schemas.microsoft.com/office/drawing/2016/5/10/chartex" xmlns:cx5="http://schemas.microsoft.com/office/drawing/2016/5/11/chartex" xmlns:cx6="http://schemas.microsoft.com/office/drawing/2016/5/12/chartex" xmlns:cx7="http://schemas.microsoft.com/office/drawing/2016/5/13/chartex" xmlns:cx8="http://schemas.microsoft.com/office/drawing/2016/5/14/chartex" xmlns:mc="http://schemas.openxmlformats.org/markup-compatibility/2006" xmlns:aink="http://schemas.microsoft.com/office/drawing/2016/ink" xmlns:am3d="http://schemas.microsoft.com/office/drawing/2017/model3d" xmlns:o="urn:schemas-microsoft-com:office:office" xmlns:r="http://schemas.openxmlformats.org/officeDocument/2006/relationships" xmlns:m="http://schemas.openxmlformats.org/officeDocument/2006/math" xmlns:v="urn:schemas-microsoft-com:vml" xmlns:wp14="http://schemas.microsoft.com/office/word/2010/wordprocessingDrawing" xmlns:wp="http://schemas.openxmlformats.org/drawingml/2006/wordprocessingDrawing" xmlns:w10="urn:schemas-microsoft-com:office:word" xmlns:w="http://schemas.openxmlformats.org/wordprocessingml/2006/main" xmlns:w14="http://schemas.microsoft.com/office/word/2010/wordml" xmlns:w15="http://schemas.microsoft.com/office/word/2012/wordml" xmlns:w16cex="http://schemas.microsoft.com/office/word/2018/wordml/cex" xmlns:w16cid="http://schemas.microsoft.com/office/word/2016/wordml/cid" xmlns:w16="http://schemas.microsoft.com/office/word/2018/wordml" xmlns:w16sdtdh="http://schemas.microsoft.com/office/word/2020/wordml/sdtdatahash" xmlns:w16se="http://schemas.microsoft.com/office/word/2015/wordml/symex" xmlns:wpg="http://schemas.microsoft.com/office/word/2010/wordprocessingGroup" xmlns:wpi="http://schemas.microsoft.com/office/word/2010/wordprocessingInk" xmlns:wne="http://schemas.microsoft.com/office/word/2006/wordml" xmlns:wps="http://schemas.microsoft.com/office/word/2010/wordprocessingShape" mc:Ignorable="w14 w15 w16se w16cid w16 w16cex w16sdtdh wp14">
+<w:endnotes xmlns:ve="http://schemas.openxmlformats.org/markup-compatibility/2006" xmlns:o="urn:schemas-microsoft-com:office:office" xmlns:r="http://schemas.openxmlformats.org/officeDocument/2006/relationships" xmlns:m="http://schemas.openxmlformats.org/officeDocument/2006/math" xmlns:v="urn:schemas-microsoft-com:vml" xmlns:wp="http://schemas.openxmlformats.org/drawingml/2006/wordprocessingDrawing" xmlns:w10="urn:schemas-microsoft-com:office:word" xmlns:w="http://schemas.openxmlformats.org/wordprocessingml/2006/main" xmlns:wne="http://schemas.microsoft.com/office/word/2006/wordml">
   <w:endnote w:type="separator" w:id="-1">
     <w:p>
       <w:pPr>
@@ -2735,7 +2266,7 @@
 </file>
 
 <file path=word/footnotes.xml><?xml version="1.0" encoding="utf-8"?>
-<w:footnotes xmlns:wpc="http://schemas.microsoft.com/office/word/2010/wordprocessingCanvas" xmlns:cx="http://schemas.microsoft.com/office/drawing/2014/chartex" xmlns:cx1="http://schemas.microsoft.com/office/drawing/2015/9/8/chartex" xmlns:cx2="http://schemas.microsoft.com/office/drawing/2015/10/21/chartex" xmlns:cx3="http://schemas.microsoft.com/office/drawing/2016/5/9/chartex" xmlns:cx4="http://schemas.microsoft.com/office/drawing/2016/5/10/chartex" xmlns:cx5="http://schemas.microsoft.com/office/drawing/2016/5/11/chartex" xmlns:cx6="http://schemas.microsoft.com/office/drawing/2016/5/12/chartex" xmlns:cx7="http://schemas.microsoft.com/office/drawing/2016/5/13/chartex" xmlns:cx8="http://schemas.microsoft.com/office/drawing/2016/5/14/chartex" xmlns:mc="http://schemas.openxmlformats.org/markup-compatibility/2006" xmlns:aink="http://schemas.microsoft.com/office/drawing/2016/ink" xmlns:am3d="http://schemas.microsoft.com/office/drawing/2017/model3d" xmlns:o="urn:schemas-microsoft-com:office:office" xmlns:r="http://schemas.openxmlformats.org/officeDocument/2006/relationships" xmlns:m="http://schemas.openxmlformats.org/officeDocument/2006/math" xmlns:v="urn:schemas-microsoft-com:vml" xmlns:wp14="http://schemas.microsoft.com/office/word/2010/wordprocessingDrawing" xmlns:wp="http://schemas.openxmlformats.org/drawingml/2006/wordprocessingDrawing" xmlns:w10="urn:schemas-microsoft-com:office:word" xmlns:w="http://schemas.openxmlformats.org/wordprocessingml/2006/main" xmlns:w14="http://schemas.microsoft.com/office/word/2010/wordml" xmlns:w15="http://schemas.microsoft.com/office/word/2012/wordml" xmlns:w16cex="http://schemas.microsoft.com/office/word/2018/wordml/cex" xmlns:w16cid="http://schemas.microsoft.com/office/word/2016/wordml/cid" xmlns:w16="http://schemas.microsoft.com/office/word/2018/wordml" xmlns:w16sdtdh="http://schemas.microsoft.com/office/word/2020/wordml/sdtdatahash" xmlns:w16se="http://schemas.microsoft.com/office/word/2015/wordml/symex" xmlns:wpg="http://schemas.microsoft.com/office/word/2010/wordprocessingGroup" xmlns:wpi="http://schemas.microsoft.com/office/word/2010/wordprocessingInk" xmlns:wne="http://schemas.microsoft.com/office/word/2006/wordml" xmlns:wps="http://schemas.microsoft.com/office/word/2010/wordprocessingShape" mc:Ignorable="w14 w15 w16se w16cid w16 w16cex w16sdtdh wp14">
+<w:footnotes xmlns:ve="http://schemas.openxmlformats.org/markup-compatibility/2006" xmlns:o="urn:schemas-microsoft-com:office:office" xmlns:r="http://schemas.openxmlformats.org/officeDocument/2006/relationships" xmlns:m="http://schemas.openxmlformats.org/officeDocument/2006/math" xmlns:v="urn:schemas-microsoft-com:vml" xmlns:wp="http://schemas.openxmlformats.org/drawingml/2006/wordprocessingDrawing" xmlns:w10="urn:schemas-microsoft-com:office:word" xmlns:w="http://schemas.openxmlformats.org/wordprocessingml/2006/main" xmlns:wne="http://schemas.microsoft.com/office/word/2006/wordml">
   <w:footnote w:type="separator" w:id="-1">
     <w:p>
       <w:pPr>
@@ -2760,7 +2291,7 @@
 </file>
 
 <file path=word/styles.xml><?xml version="1.0" encoding="utf-8"?>
-<w:styles xmlns:mc="http://schemas.openxmlformats.org/markup-compatibility/2006" xmlns:r="http://schemas.openxmlformats.org/officeDocument/2006/relationships" xmlns:w="http://schemas.openxmlformats.org/wordprocessingml/2006/main" xmlns:w14="http://schemas.microsoft.com/office/word/2010/wordml" xmlns:w15="http://schemas.microsoft.com/office/word/2012/wordml" xmlns:w16cex="http://schemas.microsoft.com/office/word/2018/wordml/cex" xmlns:w16cid="http://schemas.microsoft.com/office/word/2016/wordml/cid" xmlns:w16="http://schemas.microsoft.com/office/word/2018/wordml" xmlns:w16sdtdh="http://schemas.microsoft.com/office/word/2020/wordml/sdtdatahash" xmlns:w16se="http://schemas.microsoft.com/office/word/2015/wordml/symex" mc:Ignorable="w14 w15 w16se w16cid w16 w16cex w16sdtdh">
+<w:styles xmlns:r="http://schemas.openxmlformats.org/officeDocument/2006/relationships" xmlns:w="http://schemas.openxmlformats.org/wordprocessingml/2006/main">
   <w:docDefaults>
     <w:rPrDefault>
       <w:rPr>
@@ -2776,387 +2307,149 @@
       </w:pPr>
     </w:pPrDefault>
   </w:docDefaults>
-  <w:latentStyles w:defLockedState="0" w:defUIPriority="99" w:defSemiHidden="0" w:defUnhideWhenUsed="0" w:defQFormat="0" w:count="376">
-    <w:lsdException w:name="Normal" w:uiPriority="0" w:qFormat="1"/>
-    <w:lsdException w:name="heading 1" w:uiPriority="9" w:qFormat="1"/>
-    <w:lsdException w:name="heading 2" w:semiHidden="1" w:uiPriority="9" w:unhideWhenUsed="1" w:qFormat="1"/>
-    <w:lsdException w:name="heading 3" w:semiHidden="1" w:uiPriority="9" w:unhideWhenUsed="1" w:qFormat="1"/>
-    <w:lsdException w:name="heading 4" w:semiHidden="1" w:uiPriority="9" w:unhideWhenUsed="1" w:qFormat="1"/>
-    <w:lsdException w:name="heading 5" w:semiHidden="1" w:uiPriority="9" w:unhideWhenUsed="1" w:qFormat="1"/>
-    <w:lsdException w:name="heading 6" w:semiHidden="1" w:uiPriority="9" w:unhideWhenUsed="1" w:qFormat="1"/>
-    <w:lsdException w:name="heading 7" w:semiHidden="1" w:uiPriority="9" w:unhideWhenUsed="1" w:qFormat="1"/>
-    <w:lsdException w:name="heading 8" w:semiHidden="1" w:uiPriority="9" w:unhideWhenUsed="1" w:qFormat="1"/>
-    <w:lsdException w:name="heading 9" w:semiHidden="1" w:uiPriority="9" w:unhideWhenUsed="1" w:qFormat="1"/>
-    <w:lsdException w:name="index 1" w:semiHidden="1" w:unhideWhenUsed="1"/>
-    <w:lsdException w:name="index 2" w:semiHidden="1" w:unhideWhenUsed="1"/>
-    <w:lsdException w:name="index 3" w:semiHidden="1" w:unhideWhenUsed="1"/>
-    <w:lsdException w:name="index 4" w:semiHidden="1" w:unhideWhenUsed="1"/>
-    <w:lsdException w:name="index 5" w:semiHidden="1" w:unhideWhenUsed="1"/>
-    <w:lsdException w:name="index 6" w:semiHidden="1" w:unhideWhenUsed="1"/>
-    <w:lsdException w:name="index 7" w:semiHidden="1" w:unhideWhenUsed="1"/>
-    <w:lsdException w:name="index 8" w:semiHidden="1" w:unhideWhenUsed="1"/>
-    <w:lsdException w:name="index 9" w:semiHidden="1" w:unhideWhenUsed="1"/>
-    <w:lsdException w:name="toc 1" w:semiHidden="1" w:uiPriority="39" w:unhideWhenUsed="1"/>
-    <w:lsdException w:name="toc 2" w:semiHidden="1" w:uiPriority="39" w:unhideWhenUsed="1"/>
-    <w:lsdException w:name="toc 3" w:semiHidden="1" w:uiPriority="39" w:unhideWhenUsed="1"/>
-    <w:lsdException w:name="toc 4" w:semiHidden="1" w:uiPriority="39" w:unhideWhenUsed="1"/>
-    <w:lsdException w:name="toc 5" w:semiHidden="1" w:uiPriority="39" w:unhideWhenUsed="1"/>
-    <w:lsdException w:name="toc 6" w:semiHidden="1" w:uiPriority="39" w:unhideWhenUsed="1"/>
-    <w:lsdException w:name="toc 7" w:semiHidden="1" w:uiPriority="39" w:unhideWhenUsed="1"/>
-    <w:lsdException w:name="toc 8" w:semiHidden="1" w:uiPriority="39" w:unhideWhenUsed="1"/>
-    <w:lsdException w:name="toc 9" w:semiHidden="1" w:uiPriority="39" w:unhideWhenUsed="1"/>
-    <w:lsdException w:name="Normal Indent" w:semiHidden="1" w:unhideWhenUsed="1"/>
-    <w:lsdException w:name="footnote text" w:semiHidden="1" w:unhideWhenUsed="1"/>
-    <w:lsdException w:name="annotation text" w:semiHidden="1" w:unhideWhenUsed="1"/>
-    <w:lsdException w:name="header" w:semiHidden="1" w:unhideWhenUsed="1"/>
-    <w:lsdException w:name="footer" w:semiHidden="1" w:unhideWhenUsed="1"/>
-    <w:lsdException w:name="index heading" w:semiHidden="1" w:unhideWhenUsed="1"/>
-    <w:lsdException w:name="caption" w:semiHidden="1" w:uiPriority="35" w:unhideWhenUsed="1" w:qFormat="1"/>
-    <w:lsdException w:name="table of figures" w:semiHidden="1" w:unhideWhenUsed="1"/>
-    <w:lsdException w:name="envelope address" w:semiHidden="1" w:unhideWhenUsed="1"/>
-    <w:lsdException w:name="envelope return" w:semiHidden="1" w:unhideWhenUsed="1"/>
-    <w:lsdException w:name="footnote reference" w:semiHidden="1" w:unhideWhenUsed="1"/>
-    <w:lsdException w:name="annotation reference" w:semiHidden="1" w:unhideWhenUsed="1"/>
-    <w:lsdException w:name="line number" w:semiHidden="1" w:unhideWhenUsed="1"/>
-    <w:lsdException w:name="page number" w:semiHidden="1" w:unhideWhenUsed="1"/>
-    <w:lsdException w:name="endnote reference" w:semiHidden="1" w:unhideWhenUsed="1"/>
-    <w:lsdException w:name="endnote text" w:semiHidden="1" w:unhideWhenUsed="1"/>
-    <w:lsdException w:name="table of authorities" w:semiHidden="1" w:unhideWhenUsed="1"/>
-    <w:lsdException w:name="macro" w:semiHidden="1" w:unhideWhenUsed="1"/>
-    <w:lsdException w:name="toa heading" w:semiHidden="1" w:unhideWhenUsed="1"/>
-    <w:lsdException w:name="List" w:semiHidden="1" w:unhideWhenUsed="1"/>
-    <w:lsdException w:name="List Bullet" w:semiHidden="1" w:unhideWhenUsed="1"/>
-    <w:lsdException w:name="List Number" w:semiHidden="1" w:unhideWhenUsed="1"/>
-    <w:lsdException w:name="List 2" w:semiHidden="1" w:unhideWhenUsed="1"/>
-    <w:lsdException w:name="List 3" w:semiHidden="1" w:unhideWhenUsed="1"/>
-    <w:lsdException w:name="List 4" w:semiHidden="1" w:unhideWhenUsed="1"/>
-    <w:lsdException w:name="List 5" w:semiHidden="1" w:unhideWhenUsed="1"/>
-    <w:lsdException w:name="List Bullet 2" w:semiHidden="1" w:unhideWhenUsed="1"/>
-    <w:lsdException w:name="List Bullet 3" w:semiHidden="1" w:unhideWhenUsed="1"/>
-    <w:lsdException w:name="List Bullet 4" w:semiHidden="1" w:unhideWhenUsed="1"/>
-    <w:lsdException w:name="List Bullet 5" w:semiHidden="1" w:unhideWhenUsed="1"/>
-    <w:lsdException w:name="List Number 2" w:semiHidden="1" w:unhideWhenUsed="1"/>
-    <w:lsdException w:name="List Number 3" w:semiHidden="1" w:unhideWhenUsed="1"/>
-    <w:lsdException w:name="List Number 4" w:semiHidden="1" w:unhideWhenUsed="1"/>
-    <w:lsdException w:name="List Number 5" w:semiHidden="1" w:unhideWhenUsed="1"/>
-    <w:lsdException w:name="Title" w:uiPriority="10" w:qFormat="1"/>
-    <w:lsdException w:name="Closing" w:semiHidden="1" w:unhideWhenUsed="1"/>
-    <w:lsdException w:name="Signature" w:semiHidden="1" w:unhideWhenUsed="1"/>
-    <w:lsdException w:name="Default Paragraph Font" w:semiHidden="1" w:uiPriority="1" w:unhideWhenUsed="1"/>
-    <w:lsdException w:name="Body Text" w:semiHidden="1" w:unhideWhenUsed="1"/>
-    <w:lsdException w:name="Body Text Indent" w:semiHidden="1" w:unhideWhenUsed="1"/>
-    <w:lsdException w:name="List Continue" w:semiHidden="1" w:unhideWhenUsed="1"/>
-    <w:lsdException w:name="List Continue 2" w:semiHidden="1" w:unhideWhenUsed="1"/>
-    <w:lsdException w:name="List Continue 3" w:semiHidden="1" w:unhideWhenUsed="1"/>
-    <w:lsdException w:name="List Continue 4" w:semiHidden="1" w:unhideWhenUsed="1"/>
-    <w:lsdException w:name="List Continue 5" w:semiHidden="1" w:unhideWhenUsed="1"/>
-    <w:lsdException w:name="Message Header" w:semiHidden="1" w:unhideWhenUsed="1"/>
-    <w:lsdException w:name="Subtitle" w:uiPriority="11" w:qFormat="1"/>
-    <w:lsdException w:name="Salutation" w:semiHidden="1" w:unhideWhenUsed="1"/>
-    <w:lsdException w:name="Date" w:semiHidden="1" w:unhideWhenUsed="1"/>
-    <w:lsdException w:name="Body Text First Indent" w:semiHidden="1" w:unhideWhenUsed="1"/>
-    <w:lsdException w:name="Body Text First Indent 2" w:semiHidden="1" w:unhideWhenUsed="1"/>
-    <w:lsdException w:name="Note Heading" w:semiHidden="1" w:unhideWhenUsed="1"/>
-    <w:lsdException w:name="Body Text 2" w:semiHidden="1" w:unhideWhenUsed="1"/>
-    <w:lsdException w:name="Body Text 3" w:semiHidden="1" w:unhideWhenUsed="1"/>
-    <w:lsdException w:name="Body Text Indent 2" w:semiHidden="1" w:unhideWhenUsed="1"/>
-    <w:lsdException w:name="Body Text Indent 3" w:semiHidden="1" w:unhideWhenUsed="1"/>
-    <w:lsdException w:name="Block Text" w:semiHidden="1" w:unhideWhenUsed="1"/>
-    <w:lsdException w:name="Hyperlink" w:semiHidden="1" w:unhideWhenUsed="1"/>
-    <w:lsdException w:name="FollowedHyperlink" w:semiHidden="1" w:unhideWhenUsed="1"/>
-    <w:lsdException w:name="Strong" w:uiPriority="22" w:qFormat="1"/>
-    <w:lsdException w:name="Emphasis" w:uiPriority="20" w:qFormat="1"/>
-    <w:lsdException w:name="Document Map" w:semiHidden="1" w:unhideWhenUsed="1"/>
-    <w:lsdException w:name="Plain Text" w:semiHidden="1" w:unhideWhenUsed="1"/>
-    <w:lsdException w:name="E-mail Signature" w:semiHidden="1" w:unhideWhenUsed="1"/>
-    <w:lsdException w:name="HTML Top of Form" w:semiHidden="1" w:unhideWhenUsed="1"/>
-    <w:lsdException w:name="HTML Bottom of Form" w:semiHidden="1" w:unhideWhenUsed="1"/>
-    <w:lsdException w:name="Normal (Web)" w:semiHidden="1" w:unhideWhenUsed="1"/>
-    <w:lsdException w:name="HTML Acronym" w:semiHidden="1" w:unhideWhenUsed="1"/>
-    <w:lsdException w:name="HTML Address" w:semiHidden="1" w:unhideWhenUsed="1"/>
-    <w:lsdException w:name="HTML Cite" w:semiHidden="1" w:unhideWhenUsed="1"/>
-    <w:lsdException w:name="HTML Code" w:semiHidden="1" w:unhideWhenUsed="1"/>
-    <w:lsdException w:name="HTML Definition" w:semiHidden="1" w:unhideWhenUsed="1"/>
-    <w:lsdException w:name="HTML Keyboard" w:semiHidden="1" w:unhideWhenUsed="1"/>
-    <w:lsdException w:name="HTML Preformatted" w:semiHidden="1" w:unhideWhenUsed="1"/>
-    <w:lsdException w:name="HTML Sample" w:semiHidden="1" w:unhideWhenUsed="1"/>
-    <w:lsdException w:name="HTML Typewriter" w:semiHidden="1" w:unhideWhenUsed="1"/>
-    <w:lsdException w:name="HTML Variable" w:semiHidden="1" w:unhideWhenUsed="1"/>
-    <w:lsdException w:name="Normal Table" w:semiHidden="1" w:unhideWhenUsed="1"/>
-    <w:lsdException w:name="annotation subject" w:semiHidden="1" w:unhideWhenUsed="1"/>
-    <w:lsdException w:name="No List" w:semiHidden="1" w:unhideWhenUsed="1"/>
-    <w:lsdException w:name="Outline List 1" w:semiHidden="1" w:unhideWhenUsed="1"/>
-    <w:lsdException w:name="Outline List 2" w:semiHidden="1" w:unhideWhenUsed="1"/>
-    <w:lsdException w:name="Outline List 3" w:semiHidden="1" w:unhideWhenUsed="1"/>
-    <w:lsdException w:name="Table Simple 1" w:semiHidden="1" w:unhideWhenUsed="1"/>
-    <w:lsdException w:name="Table Simple 2" w:semiHidden="1" w:unhideWhenUsed="1"/>
-    <w:lsdException w:name="Table Simple 3" w:semiHidden="1" w:unhideWhenUsed="1"/>
-    <w:lsdException w:name="Table Classic 1" w:semiHidden="1" w:unhideWhenUsed="1"/>
-    <w:lsdException w:name="Table Classic 2" w:semiHidden="1" w:unhideWhenUsed="1"/>
-    <w:lsdException w:name="Table Classic 3" w:semiHidden="1" w:unhideWhenUsed="1"/>
-    <w:lsdException w:name="Table Classic 4" w:semiHidden="1" w:unhideWhenUsed="1"/>
-    <w:lsdException w:name="Table Colorful 1" w:semiHidden="1" w:unhideWhenUsed="1"/>
-    <w:lsdException w:name="Table Colorful 2" w:semiHidden="1" w:unhideWhenUsed="1"/>
-    <w:lsdException w:name="Table Colorful 3" w:semiHidden="1" w:unhideWhenUsed="1"/>
-    <w:lsdException w:name="Table Columns 1" w:semiHidden="1" w:unhideWhenUsed="1"/>
-    <w:lsdException w:name="Table Columns 2" w:semiHidden="1" w:unhideWhenUsed="1"/>
-    <w:lsdException w:name="Table Columns 3" w:semiHidden="1" w:unhideWhenUsed="1"/>
-    <w:lsdException w:name="Table Columns 4" w:semiHidden="1" w:unhideWhenUsed="1"/>
-    <w:lsdException w:name="Table Columns 5" w:semiHidden="1" w:unhideWhenUsed="1"/>
-    <w:lsdException w:name="Table Grid 1" w:semiHidden="1" w:unhideWhenUsed="1"/>
-    <w:lsdException w:name="Table Grid 2" w:semiHidden="1" w:unhideWhenUsed="1"/>
-    <w:lsdException w:name="Table Grid 3" w:semiHidden="1" w:unhideWhenUsed="1"/>
-    <w:lsdException w:name="Table Grid 4" w:semiHidden="1" w:unhideWhenUsed="1"/>
-    <w:lsdException w:name="Table Grid 5" w:semiHidden="1" w:unhideWhenUsed="1"/>
-    <w:lsdException w:name="Table Grid 6" w:semiHidden="1" w:unhideWhenUsed="1"/>
-    <w:lsdException w:name="Table Grid 7" w:semiHidden="1" w:unhideWhenUsed="1"/>
-    <w:lsdException w:name="Table Grid 8" w:semiHidden="1" w:unhideWhenUsed="1"/>
-    <w:lsdException w:name="Table List 1" w:semiHidden="1" w:unhideWhenUsed="1"/>
-    <w:lsdException w:name="Table List 2" w:semiHidden="1" w:unhideWhenUsed="1"/>
-    <w:lsdException w:name="Table List 3" w:semiHidden="1" w:unhideWhenUsed="1"/>
-    <w:lsdException w:name="Table List 4" w:semiHidden="1" w:unhideWhenUsed="1"/>
-    <w:lsdException w:name="Table List 5" w:semiHidden="1" w:unhideWhenUsed="1"/>
-    <w:lsdException w:name="Table List 6" w:semiHidden="1" w:unhideWhenUsed="1"/>
-    <w:lsdException w:name="Table List 7" w:semiHidden="1" w:unhideWhenUsed="1"/>
-    <w:lsdException w:name="Table List 8" w:semiHidden="1" w:unhideWhenUsed="1"/>
-    <w:lsdException w:name="Table 3D effects 1" w:semiHidden="1" w:unhideWhenUsed="1"/>
-    <w:lsdException w:name="Table 3D effects 2" w:semiHidden="1" w:unhideWhenUsed="1"/>
-    <w:lsdException w:name="Table 3D effects 3" w:semiHidden="1" w:unhideWhenUsed="1"/>
-    <w:lsdException w:name="Table Contemporary" w:semiHidden="1" w:unhideWhenUsed="1"/>
-    <w:lsdException w:name="Table Elegant" w:semiHidden="1" w:unhideWhenUsed="1"/>
-    <w:lsdException w:name="Table Professional" w:semiHidden="1" w:unhideWhenUsed="1"/>
-    <w:lsdException w:name="Table Subtle 1" w:semiHidden="1" w:unhideWhenUsed="1"/>
-    <w:lsdException w:name="Table Subtle 2" w:semiHidden="1" w:unhideWhenUsed="1"/>
-    <w:lsdException w:name="Table Web 1" w:semiHidden="1" w:unhideWhenUsed="1"/>
-    <w:lsdException w:name="Table Web 2" w:semiHidden="1" w:unhideWhenUsed="1"/>
-    <w:lsdException w:name="Table Web 3" w:semiHidden="1" w:unhideWhenUsed="1"/>
-    <w:lsdException w:name="Balloon Text" w:semiHidden="1" w:unhideWhenUsed="1"/>
-    <w:lsdException w:name="Table Grid" w:uiPriority="39"/>
-    <w:lsdException w:name="Table Theme" w:semiHidden="1" w:unhideWhenUsed="1"/>
-    <w:lsdException w:name="Placeholder Text" w:semiHidden="1"/>
-    <w:lsdException w:name="No Spacing" w:uiPriority="1" w:qFormat="1"/>
-    <w:lsdException w:name="Light Shading" w:uiPriority="60"/>
-    <w:lsdException w:name="Light List" w:uiPriority="61"/>
-    <w:lsdException w:name="Light Grid" w:uiPriority="62"/>
-    <w:lsdException w:name="Medium Shading 1" w:uiPriority="63"/>
-    <w:lsdException w:name="Medium Shading 2" w:uiPriority="64"/>
-    <w:lsdException w:name="Medium List 1" w:uiPriority="65"/>
-    <w:lsdException w:name="Medium List 2" w:uiPriority="66"/>
-    <w:lsdException w:name="Medium Grid 1" w:uiPriority="67"/>
-    <w:lsdException w:name="Medium Grid 2" w:uiPriority="68"/>
-    <w:lsdException w:name="Medium Grid 3" w:uiPriority="69"/>
-    <w:lsdException w:name="Dark List" w:uiPriority="70"/>
-    <w:lsdException w:name="Colorful Shading" w:uiPriority="71"/>
-    <w:lsdException w:name="Colorful List" w:uiPriority="72"/>
-    <w:lsdException w:name="Colorful Grid" w:uiPriority="73"/>
-    <w:lsdException w:name="Light Shading Accent 1" w:uiPriority="60"/>
-    <w:lsdException w:name="Light List Accent 1" w:uiPriority="61"/>
-    <w:lsdException w:name="Light Grid Accent 1" w:uiPriority="62"/>
-    <w:lsdException w:name="Medium Shading 1 Accent 1" w:uiPriority="63"/>
-    <w:lsdException w:name="Medium Shading 2 Accent 1" w:uiPriority="64"/>
-    <w:lsdException w:name="Medium List 1 Accent 1" w:uiPriority="65"/>
-    <w:lsdException w:name="Revision" w:semiHidden="1"/>
-    <w:lsdException w:name="List Paragraph" w:uiPriority="34" w:qFormat="1"/>
-    <w:lsdException w:name="Quote" w:uiPriority="29" w:qFormat="1"/>
-    <w:lsdException w:name="Intense Quote" w:uiPriority="30" w:qFormat="1"/>
-    <w:lsdException w:name="Medium List 2 Accent 1" w:uiPriority="66"/>
-    <w:lsdException w:name="Medium Grid 1 Accent 1" w:uiPriority="67"/>
-    <w:lsdException w:name="Medium Grid 2 Accent 1" w:uiPriority="68"/>
-    <w:lsdException w:name="Medium Grid 3 Accent 1" w:uiPriority="69"/>
-    <w:lsdException w:name="Dark List Accent 1" w:uiPriority="70"/>
-    <w:lsdException w:name="Colorful Shading Accent 1" w:uiPriority="71"/>
-    <w:lsdException w:name="Colorful List Accent 1" w:uiPriority="72"/>
-    <w:lsdException w:name="Colorful Grid Accent 1" w:uiPriority="73"/>
-    <w:lsdException w:name="Light Shading Accent 2" w:uiPriority="60"/>
-    <w:lsdException w:name="Light List Accent 2" w:uiPriority="61"/>
-    <w:lsdException w:name="Light Grid Accent 2" w:uiPriority="62"/>
-    <w:lsdException w:name="Medium Shading 1 Accent 2" w:uiPriority="63"/>
-    <w:lsdException w:name="Medium Shading 2 Accent 2" w:uiPriority="64"/>
-    <w:lsdException w:name="Medium List 1 Accent 2" w:uiPriority="65"/>
-    <w:lsdException w:name="Medium List 2 Accent 2" w:uiPriority="66"/>
-    <w:lsdException w:name="Medium Grid 1 Accent 2" w:uiPriority="67"/>
-    <w:lsdException w:name="Medium Grid 2 Accent 2" w:uiPriority="68"/>
-    <w:lsdException w:name="Medium Grid 3 Accent 2" w:uiPriority="69"/>
-    <w:lsdException w:name="Dark List Accent 2" w:uiPriority="70"/>
-    <w:lsdException w:name="Colorful Shading Accent 2" w:uiPriority="71"/>
-    <w:lsdException w:name="Colorful List Accent 2" w:uiPriority="72"/>
-    <w:lsdException w:name="Colorful Grid Accent 2" w:uiPriority="73"/>
-    <w:lsdException w:name="Light Shading Accent 3" w:uiPriority="60"/>
-    <w:lsdException w:name="Light List Accent 3" w:uiPriority="61"/>
-    <w:lsdException w:name="Light Grid Accent 3" w:uiPriority="62"/>
-    <w:lsdException w:name="Medium Shading 1 Accent 3" w:uiPriority="63"/>
-    <w:lsdException w:name="Medium Shading 2 Accent 3" w:uiPriority="64"/>
-    <w:lsdException w:name="Medium List 1 Accent 3" w:uiPriority="65"/>
-    <w:lsdException w:name="Medium List 2 Accent 3" w:uiPriority="66"/>
-    <w:lsdException w:name="Medium Grid 1 Accent 3" w:uiPriority="67"/>
-    <w:lsdException w:name="Medium Grid 2 Accent 3" w:uiPriority="68"/>
-    <w:lsdException w:name="Medium Grid 3 Accent 3" w:uiPriority="69"/>
-    <w:lsdException w:name="Dark List Accent 3" w:uiPriority="70"/>
-    <w:lsdException w:name="Colorful Shading Accent 3" w:uiPriority="71"/>
-    <w:lsdException w:name="Colorful List Accent 3" w:uiPriority="72"/>
-    <w:lsdException w:name="Colorful Grid Accent 3" w:uiPriority="73"/>
-    <w:lsdException w:name="Light Shading Accent 4" w:uiPriority="60"/>
-    <w:lsdException w:name="Light List Accent 4" w:uiPriority="61"/>
-    <w:lsdException w:name="Light Grid Accent 4" w:uiPriority="62"/>
-    <w:lsdException w:name="Medium Shading 1 Accent 4" w:uiPriority="63"/>
-    <w:lsdException w:name="Medium Shading 2 Accent 4" w:uiPriority="64"/>
-    <w:lsdException w:name="Medium List 1 Accent 4" w:uiPriority="65"/>
-    <w:lsdException w:name="Medium List 2 Accent 4" w:uiPriority="66"/>
-    <w:lsdException w:name="Medium Grid 1 Accent 4" w:uiPriority="67"/>
-    <w:lsdException w:name="Medium Grid 2 Accent 4" w:uiPriority="68"/>
-    <w:lsdException w:name="Medium Grid 3 Accent 4" w:uiPriority="69"/>
-    <w:lsdException w:name="Dark List Accent 4" w:uiPriority="70"/>
-    <w:lsdException w:name="Colorful Shading Accent 4" w:uiPriority="71"/>
-    <w:lsdException w:name="Colorful List Accent 4" w:uiPriority="72"/>
-    <w:lsdException w:name="Colorful Grid Accent 4" w:uiPriority="73"/>
-    <w:lsdException w:name="Light Shading Accent 5" w:uiPriority="60"/>
-    <w:lsdException w:name="Light List Accent 5" w:uiPriority="61"/>
-    <w:lsdException w:name="Light Grid Accent 5" w:uiPriority="62"/>
-    <w:lsdException w:name="Medium Shading 1 Accent 5" w:uiPriority="63"/>
-    <w:lsdException w:name="Medium Shading 2 Accent 5" w:uiPriority="64"/>
-    <w:lsdException w:name="Medium List 1 Accent 5" w:uiPriority="65"/>
-    <w:lsdException w:name="Medium List 2 Accent 5" w:uiPriority="66"/>
-    <w:lsdException w:name="Medium Grid 1 Accent 5" w:uiPriority="67"/>
-    <w:lsdException w:name="Medium Grid 2 Accent 5" w:uiPriority="68"/>
-    <w:lsdException w:name="Medium Grid 3 Accent 5" w:uiPriority="69"/>
-    <w:lsdException w:name="Dark List Accent 5" w:uiPriority="70"/>
-    <w:lsdException w:name="Colorful Shading Accent 5" w:uiPriority="71"/>
-    <w:lsdException w:name="Colorful List Accent 5" w:uiPriority="72"/>
-    <w:lsdException w:name="Colorful Grid Accent 5" w:uiPriority="73"/>
-    <w:lsdException w:name="Light Shading Accent 6" w:uiPriority="60"/>
-    <w:lsdException w:name="Light List Accent 6" w:uiPriority="61"/>
-    <w:lsdException w:name="Light Grid Accent 6" w:uiPriority="62"/>
-    <w:lsdException w:name="Medium Shading 1 Accent 6" w:uiPriority="63"/>
-    <w:lsdException w:name="Medium Shading 2 Accent 6" w:uiPriority="64"/>
-    <w:lsdException w:name="Medium List 1 Accent 6" w:uiPriority="65"/>
-    <w:lsdException w:name="Medium List 2 Accent 6" w:uiPriority="66"/>
-    <w:lsdException w:name="Medium Grid 1 Accent 6" w:uiPriority="67"/>
-    <w:lsdException w:name="Medium Grid 2 Accent 6" w:uiPriority="68"/>
-    <w:lsdException w:name="Medium Grid 3 Accent 6" w:uiPriority="69"/>
-    <w:lsdException w:name="Dark List Accent 6" w:uiPriority="70"/>
-    <w:lsdException w:name="Colorful Shading Accent 6" w:uiPriority="71"/>
-    <w:lsdException w:name="Colorful List Accent 6" w:uiPriority="72"/>
-    <w:lsdException w:name="Colorful Grid Accent 6" w:uiPriority="73"/>
-    <w:lsdException w:name="Subtle Emphasis" w:uiPriority="19" w:qFormat="1"/>
-    <w:lsdException w:name="Intense Emphasis" w:uiPriority="21" w:qFormat="1"/>
-    <w:lsdException w:name="Subtle Reference" w:uiPriority="31" w:qFormat="1"/>
-    <w:lsdException w:name="Intense Reference" w:uiPriority="32" w:qFormat="1"/>
-    <w:lsdException w:name="Book Title" w:uiPriority="33" w:qFormat="1"/>
-    <w:lsdException w:name="Bibliography" w:semiHidden="1" w:uiPriority="37" w:unhideWhenUsed="1"/>
-    <w:lsdException w:name="TOC Heading" w:semiHidden="1" w:uiPriority="39" w:unhideWhenUsed="1" w:qFormat="1"/>
-    <w:lsdException w:name="Plain Table 1" w:uiPriority="41"/>
-    <w:lsdException w:name="Plain Table 2" w:uiPriority="42"/>
-    <w:lsdException w:name="Plain Table 3" w:uiPriority="43"/>
-    <w:lsdException w:name="Plain Table 4" w:uiPriority="44"/>
-    <w:lsdException w:name="Plain Table 5" w:uiPriority="45"/>
-    <w:lsdException w:name="Grid Table Light" w:uiPriority="40"/>
-    <w:lsdException w:name="Grid Table 1 Light" w:uiPriority="46"/>
-    <w:lsdException w:name="Grid Table 2" w:uiPriority="47"/>
-    <w:lsdException w:name="Grid Table 3" w:uiPriority="48"/>
-    <w:lsdException w:name="Grid Table 4" w:uiPriority="49"/>
-    <w:lsdException w:name="Grid Table 5 Dark" w:uiPriority="50"/>
-    <w:lsdException w:name="Grid Table 6 Colorful" w:uiPriority="51"/>
-    <w:lsdException w:name="Grid Table 7 Colorful" w:uiPriority="52"/>
-    <w:lsdException w:name="Grid Table 1 Light Accent 1" w:uiPriority="46"/>
-    <w:lsdException w:name="Grid Table 2 Accent 1" w:uiPriority="47"/>
-    <w:lsdException w:name="Grid Table 3 Accent 1" w:uiPriority="48"/>
-    <w:lsdException w:name="Grid Table 4 Accent 1" w:uiPriority="49"/>
-    <w:lsdException w:name="Grid Table 5 Dark Accent 1" w:uiPriority="50"/>
-    <w:lsdException w:name="Grid Table 6 Colorful Accent 1" w:uiPriority="51"/>
-    <w:lsdException w:name="Grid Table 7 Colorful Accent 1" w:uiPriority="52"/>
-    <w:lsdException w:name="Grid Table 1 Light Accent 2" w:uiPriority="46"/>
-    <w:lsdException w:name="Grid Table 2 Accent 2" w:uiPriority="47"/>
-    <w:lsdException w:name="Grid Table 3 Accent 2" w:uiPriority="48"/>
-    <w:lsdException w:name="Grid Table 4 Accent 2" w:uiPriority="49"/>
-    <w:lsdException w:name="Grid Table 5 Dark Accent 2" w:uiPriority="50"/>
-    <w:lsdException w:name="Grid Table 6 Colorful Accent 2" w:uiPriority="51"/>
-    <w:lsdException w:name="Grid Table 7 Colorful Accent 2" w:uiPriority="52"/>
-    <w:lsdException w:name="Grid Table 1 Light Accent 3" w:uiPriority="46"/>
-    <w:lsdException w:name="Grid Table 2 Accent 3" w:uiPriority="47"/>
-    <w:lsdException w:name="Grid Table 3 Accent 3" w:uiPriority="48"/>
-    <w:lsdException w:name="Grid Table 4 Accent 3" w:uiPriority="49"/>
-    <w:lsdException w:name="Grid Table 5 Dark Accent 3" w:uiPriority="50"/>
-    <w:lsdException w:name="Grid Table 6 Colorful Accent 3" w:uiPriority="51"/>
-    <w:lsdException w:name="Grid Table 7 Colorful Accent 3" w:uiPriority="52"/>
-    <w:lsdException w:name="Grid Table 1 Light Accent 4" w:uiPriority="46"/>
-    <w:lsdException w:name="Grid Table 2 Accent 4" w:uiPriority="47"/>
-    <w:lsdException w:name="Grid Table 3 Accent 4" w:uiPriority="48"/>
-    <w:lsdException w:name="Grid Table 4 Accent 4" w:uiPriority="49"/>
-    <w:lsdException w:name="Grid Table 5 Dark Accent 4" w:uiPriority="50"/>
-    <w:lsdException w:name="Grid Table 6 Colorful Accent 4" w:uiPriority="51"/>
-    <w:lsdException w:name="Grid Table 7 Colorful Accent 4" w:uiPriority="52"/>
-    <w:lsdException w:name="Grid Table 1 Light Accent 5" w:uiPriority="46"/>
-    <w:lsdException w:name="Grid Table 2 Accent 5" w:uiPriority="47"/>
-    <w:lsdException w:name="Grid Table 3 Accent 5" w:uiPriority="48"/>
-    <w:lsdException w:name="Grid Table 4 Accent 5" w:uiPriority="49"/>
-    <w:lsdException w:name="Grid Table 5 Dark Accent 5" w:uiPriority="50"/>
-    <w:lsdException w:name="Grid Table 6 Colorful Accent 5" w:uiPriority="51"/>
-    <w:lsdException w:name="Grid Table 7 Colorful Accent 5" w:uiPriority="52"/>
-    <w:lsdException w:name="Grid Table 1 Light Accent 6" w:uiPriority="46"/>
-    <w:lsdException w:name="Grid Table 2 Accent 6" w:uiPriority="47"/>
-    <w:lsdException w:name="Grid Table 3 Accent 6" w:uiPriority="48"/>
-    <w:lsdException w:name="Grid Table 4 Accent 6" w:uiPriority="49"/>
-    <w:lsdException w:name="Grid Table 5 Dark Accent 6" w:uiPriority="50"/>
-    <w:lsdException w:name="Grid Table 6 Colorful Accent 6" w:uiPriority="51"/>
-    <w:lsdException w:name="Grid Table 7 Colorful Accent 6" w:uiPriority="52"/>
-    <w:lsdException w:name="List Table 1 Light" w:uiPriority="46"/>
-    <w:lsdException w:name="List Table 2" w:uiPriority="47"/>
-    <w:lsdException w:name="List Table 3" w:uiPriority="48"/>
-    <w:lsdException w:name="List Table 4" w:uiPriority="49"/>
-    <w:lsdException w:name="List Table 5 Dark" w:uiPriority="50"/>
-    <w:lsdException w:name="List Table 6 Colorful" w:uiPriority="51"/>
-    <w:lsdException w:name="List Table 7 Colorful" w:uiPriority="52"/>
-    <w:lsdException w:name="List Table 1 Light Accent 1" w:uiPriority="46"/>
-    <w:lsdException w:name="List Table 2 Accent 1" w:uiPriority="47"/>
-    <w:lsdException w:name="List Table 3 Accent 1" w:uiPriority="48"/>
-    <w:lsdException w:name="List Table 4 Accent 1" w:uiPriority="49"/>
-    <w:lsdException w:name="List Table 5 Dark Accent 1" w:uiPriority="50"/>
-    <w:lsdException w:name="List Table 6 Colorful Accent 1" w:uiPriority="51"/>
-    <w:lsdException w:name="List Table 7 Colorful Accent 1" w:uiPriority="52"/>
-    <w:lsdException w:name="List Table 1 Light Accent 2" w:uiPriority="46"/>
-    <w:lsdException w:name="List Table 2 Accent 2" w:uiPriority="47"/>
-    <w:lsdException w:name="List Table 3 Accent 2" w:uiPriority="48"/>
-    <w:lsdException w:name="List Table 4 Accent 2" w:uiPriority="49"/>
-    <w:lsdException w:name="List Table 5 Dark Accent 2" w:uiPriority="50"/>
-    <w:lsdException w:name="List Table 6 Colorful Accent 2" w:uiPriority="51"/>
-    <w:lsdException w:name="List Table 7 Colorful Accent 2" w:uiPriority="52"/>
-    <w:lsdException w:name="List Table 1 Light Accent 3" w:uiPriority="46"/>
-    <w:lsdException w:name="List Table 2 Accent 3" w:uiPriority="47"/>
-    <w:lsdException w:name="List Table 3 Accent 3" w:uiPriority="48"/>
-    <w:lsdException w:name="List Table 4 Accent 3" w:uiPriority="49"/>
-    <w:lsdException w:name="List Table 5 Dark Accent 3" w:uiPriority="50"/>
-    <w:lsdException w:name="List Table 6 Colorful Accent 3" w:uiPriority="51"/>
-    <w:lsdException w:name="List Table 7 Colorful Accent 3" w:uiPriority="52"/>
-    <w:lsdException w:name="List Table 1 Light Accent 4" w:uiPriority="46"/>
-    <w:lsdException w:name="List Table 2 Accent 4" w:uiPriority="47"/>
-    <w:lsdException w:name="List Table 3 Accent 4" w:uiPriority="48"/>
-    <w:lsdException w:name="List Table 4 Accent 4" w:uiPriority="49"/>
-    <w:lsdException w:name="List Table 5 Dark Accent 4" w:uiPriority="50"/>
-    <w:lsdException w:name="List Table 6 Colorful Accent 4" w:uiPriority="51"/>
-    <w:lsdException w:name="List Table 7 Colorful Accent 4" w:uiPriority="52"/>
-    <w:lsdException w:name="List Table 1 Light Accent 5" w:uiPriority="46"/>
-    <w:lsdException w:name="List Table 2 Accent 5" w:uiPriority="47"/>
-    <w:lsdException w:name="List Table 3 Accent 5" w:uiPriority="48"/>
-    <w:lsdException w:name="List Table 4 Accent 5" w:uiPriority="49"/>
-    <w:lsdException w:name="List Table 5 Dark Accent 5" w:uiPriority="50"/>
-    <w:lsdException w:name="List Table 6 Colorful Accent 5" w:uiPriority="51"/>
-    <w:lsdException w:name="List Table 7 Colorful Accent 5" w:uiPriority="52"/>
-    <w:lsdException w:name="List Table 1 Light Accent 6" w:uiPriority="46"/>
-    <w:lsdException w:name="List Table 2 Accent 6" w:uiPriority="47"/>
-    <w:lsdException w:name="List Table 3 Accent 6" w:uiPriority="48"/>
-    <w:lsdException w:name="List Table 4 Accent 6" w:uiPriority="49"/>
-    <w:lsdException w:name="List Table 5 Dark Accent 6" w:uiPriority="50"/>
-    <w:lsdException w:name="List Table 6 Colorful Accent 6" w:uiPriority="51"/>
-    <w:lsdException w:name="List Table 7 Colorful Accent 6" w:uiPriority="52"/>
-    <w:lsdException w:name="Mention" w:semiHidden="1" w:unhideWhenUsed="1"/>
-    <w:lsdException w:name="Smart Hyperlink" w:semiHidden="1" w:unhideWhenUsed="1"/>
-    <w:lsdException w:name="Hashtag" w:semiHidden="1" w:unhideWhenUsed="1"/>
-    <w:lsdException w:name="Unresolved Mention" w:semiHidden="1" w:unhideWhenUsed="1"/>
-    <w:lsdException w:name="Smart Link" w:semiHidden="1" w:unhideWhenUsed="1"/>
+  <w:latentStyles w:defLockedState="0" w:defUIPriority="99" w:defSemiHidden="1" w:defUnhideWhenUsed="1" w:defQFormat="0" w:count="267">
+    <w:lsdException w:name="Normal" w:semiHidden="0" w:uiPriority="0" w:unhideWhenUsed="0" w:qFormat="1"/>
+    <w:lsdException w:name="heading 1" w:semiHidden="0" w:uiPriority="9" w:unhideWhenUsed="0" w:qFormat="1"/>
+    <w:lsdException w:name="heading 2" w:uiPriority="9" w:qFormat="1"/>
+    <w:lsdException w:name="heading 3" w:uiPriority="9" w:qFormat="1"/>
+    <w:lsdException w:name="heading 4" w:uiPriority="9" w:qFormat="1"/>
+    <w:lsdException w:name="heading 5" w:uiPriority="9" w:qFormat="1"/>
+    <w:lsdException w:name="heading 6" w:uiPriority="9" w:qFormat="1"/>
+    <w:lsdException w:name="heading 7" w:uiPriority="9" w:qFormat="1"/>
+    <w:lsdException w:name="heading 8" w:uiPriority="9" w:qFormat="1"/>
+    <w:lsdException w:name="heading 9" w:uiPriority="9" w:qFormat="1"/>
+    <w:lsdException w:name="toc 1" w:uiPriority="39"/>
+    <w:lsdException w:name="toc 2" w:uiPriority="39"/>
+    <w:lsdException w:name="toc 3" w:uiPriority="39"/>
+    <w:lsdException w:name="toc 4" w:uiPriority="39"/>
+    <w:lsdException w:name="toc 5" w:uiPriority="39"/>
+    <w:lsdException w:name="toc 6" w:uiPriority="39"/>
+    <w:lsdException w:name="toc 7" w:uiPriority="39"/>
+    <w:lsdException w:name="toc 8" w:uiPriority="39"/>
+    <w:lsdException w:name="toc 9" w:uiPriority="39"/>
+    <w:lsdException w:name="caption" w:uiPriority="35" w:qFormat="1"/>
+    <w:lsdException w:name="Title" w:semiHidden="0" w:uiPriority="10" w:unhideWhenUsed="0" w:qFormat="1"/>
+    <w:lsdException w:name="Default Paragraph Font" w:uiPriority="1"/>
+    <w:lsdException w:name="Subtitle" w:semiHidden="0" w:uiPriority="11" w:unhideWhenUsed="0" w:qFormat="1"/>
+    <w:lsdException w:name="Strong" w:semiHidden="0" w:uiPriority="22" w:unhideWhenUsed="0" w:qFormat="1"/>
+    <w:lsdException w:name="Emphasis" w:semiHidden="0" w:uiPriority="20" w:unhideWhenUsed="0" w:qFormat="1"/>
+    <w:lsdException w:name="Table Grid" w:semiHidden="0" w:uiPriority="39" w:unhideWhenUsed="0"/>
+    <w:lsdException w:name="Placeholder Text" w:unhideWhenUsed="0"/>
+    <w:lsdException w:name="No Spacing" w:semiHidden="0" w:uiPriority="1" w:unhideWhenUsed="0" w:qFormat="1"/>
+    <w:lsdException w:name="Light Shading" w:semiHidden="0" w:uiPriority="60" w:unhideWhenUsed="0"/>
+    <w:lsdException w:name="Light List" w:semiHidden="0" w:uiPriority="61" w:unhideWhenUsed="0"/>
+    <w:lsdException w:name="Light Grid" w:semiHidden="0" w:uiPriority="62" w:unhideWhenUsed="0"/>
+    <w:lsdException w:name="Medium Shading 1" w:semiHidden="0" w:uiPriority="63" w:unhideWhenUsed="0"/>
+    <w:lsdException w:name="Medium Shading 2" w:semiHidden="0" w:uiPriority="64" w:unhideWhenUsed="0"/>
+    <w:lsdException w:name="Medium List 1" w:semiHidden="0" w:uiPriority="65" w:unhideWhenUsed="0"/>
+    <w:lsdException w:name="Medium List 2" w:semiHidden="0" w:uiPriority="66" w:unhideWhenUsed="0"/>
+    <w:lsdException w:name="Medium Grid 1" w:semiHidden="0" w:uiPriority="67" w:unhideWhenUsed="0"/>
+    <w:lsdException w:name="Medium Grid 2" w:semiHidden="0" w:uiPriority="68" w:unhideWhenUsed="0"/>
+    <w:lsdException w:name="Medium Grid 3" w:semiHidden="0" w:uiPriority="69" w:unhideWhenUsed="0"/>
+    <w:lsdException w:name="Dark List" w:semiHidden="0" w:uiPriority="70" w:unhideWhenUsed="0"/>
+    <w:lsdException w:name="Colorful Shading" w:semiHidden="0" w:uiPriority="71" w:unhideWhenUsed="0"/>
+    <w:lsdException w:name="Colorful List" w:semiHidden="0" w:uiPriority="72" w:unhideWhenUsed="0"/>
+    <w:lsdException w:name="Colorful Grid" w:semiHidden="0" w:uiPriority="73" w:unhideWhenUsed="0"/>
+    <w:lsdException w:name="Light Shading Accent 1" w:semiHidden="0" w:uiPriority="60" w:unhideWhenUsed="0"/>
+    <w:lsdException w:name="Light List Accent 1" w:semiHidden="0" w:uiPriority="61" w:unhideWhenUsed="0"/>
+    <w:lsdException w:name="Light Grid Accent 1" w:semiHidden="0" w:uiPriority="62" w:unhideWhenUsed="0"/>
+    <w:lsdException w:name="Medium Shading 1 Accent 1" w:semiHidden="0" w:uiPriority="63" w:unhideWhenUsed="0"/>
+    <w:lsdException w:name="Medium Shading 2 Accent 1" w:semiHidden="0" w:uiPriority="64" w:unhideWhenUsed="0"/>
+    <w:lsdException w:name="Medium List 1 Accent 1" w:semiHidden="0" w:uiPriority="65" w:unhideWhenUsed="0"/>
+    <w:lsdException w:name="Revision" w:unhideWhenUsed="0"/>
+    <w:lsdException w:name="List Paragraph" w:semiHidden="0" w:uiPriority="34" w:unhideWhenUsed="0" w:qFormat="1"/>
+    <w:lsdException w:name="Quote" w:semiHidden="0" w:uiPriority="29" w:unhideWhenUsed="0" w:qFormat="1"/>
+    <w:lsdException w:name="Intense Quote" w:semiHidden="0" w:uiPriority="30" w:unhideWhenUsed="0" w:qFormat="1"/>
+    <w:lsdException w:name="Medium List 2 Accent 1" w:semiHidden="0" w:uiPriority="66" w:unhideWhenUsed="0"/>
+    <w:lsdException w:name="Medium Grid 1 Accent 1" w:semiHidden="0" w:uiPriority="67" w:unhideWhenUsed="0"/>
+    <w:lsdException w:name="Medium Grid 2 Accent 1" w:semiHidden="0" w:uiPriority="68" w:unhideWhenUsed="0"/>
+    <w:lsdException w:name="Medium Grid 3 Accent 1" w:semiHidden="0" w:uiPriority="69" w:unhideWhenUsed="0"/>
+    <w:lsdException w:name="Dark List Accent 1" w:semiHidden="0" w:uiPriority="70" w:unhideWhenUsed="0"/>
+    <w:lsdException w:name="Colorful Shading Accent 1" w:semiHidden="0" w:uiPriority="71" w:unhideWhenUsed="0"/>
+    <w:lsdException w:name="Colorful List Accent 1" w:semiHidden="0" w:uiPriority="72" w:unhideWhenUsed="0"/>
+    <w:lsdException w:name="Colorful Grid Accent 1" w:semiHidden="0" w:uiPriority="73" w:unhideWhenUsed="0"/>
+    <w:lsdException w:name="Light Shading Accent 2" w:semiHidden="0" w:uiPriority="60" w:unhideWhenUsed="0"/>
+    <w:lsdException w:name="Light List Accent 2" w:semiHidden="0" w:uiPriority="61" w:unhideWhenUsed="0"/>
+    <w:lsdException w:name="Light Grid Accent 2" w:semiHidden="0" w:uiPriority="62" w:unhideWhenUsed="0"/>
+    <w:lsdException w:name="Medium Shading 1 Accent 2" w:semiHidden="0" w:uiPriority="63" w:unhideWhenUsed="0"/>
+    <w:lsdException w:name="Medium Shading 2 Accent 2" w:semiHidden="0" w:uiPriority="64" w:unhideWhenUsed="0"/>
+    <w:lsdException w:name="Medium List 1 Accent 2" w:semiHidden="0" w:uiPriority="65" w:unhideWhenUsed="0"/>
+    <w:lsdException w:name="Medium List 2 Accent 2" w:semiHidden="0" w:uiPriority="66" w:unhideWhenUsed="0"/>
+    <w:lsdException w:name="Medium Grid 1 Accent 2" w:semiHidden="0" w:uiPriority="67" w:unhideWhenUsed="0"/>
+    <w:lsdException w:name="Medium Grid 2 Accent 2" w:semiHidden="0" w:uiPriority="68" w:unhideWhenUsed="0"/>
+    <w:lsdException w:name="Medium Grid 3 Accent 2" w:semiHidden="0" w:uiPriority="69" w:unhideWhenUsed="0"/>
+    <w:lsdException w:name="Dark List Accent 2" w:semiHidden="0" w:uiPriority="70" w:unhideWhenUsed="0"/>
+    <w:lsdException w:name="Colorful Shading Accent 2" w:semiHidden="0" w:uiPriority="71" w:unhideWhenUsed="0"/>
+    <w:lsdException w:name="Colorful List Accent 2" w:semiHidden="0" w:uiPriority="72" w:unhideWhenUsed="0"/>
+    <w:lsdException w:name="Colorful Grid Accent 2" w:semiHidden="0" w:uiPriority="73" w:unhideWhenUsed="0"/>
+    <w:lsdException w:name="Light Shading Accent 3" w:semiHidden="0" w:uiPriority="60" w:unhideWhenUsed="0"/>
+    <w:lsdException w:name="Light List Accent 3" w:semiHidden="0" w:uiPriority="61" w:unhideWhenUsed="0"/>
+    <w:lsdException w:name="Light Grid Accent 3" w:semiHidden="0" w:uiPriority="62" w:unhideWhenUsed="0"/>
+    <w:lsdException w:name="Medium Shading 1 Accent 3" w:semiHidden="0" w:uiPriority="63" w:unhideWhenUsed="0"/>
+    <w:lsdException w:name="Medium Shading 2 Accent 3" w:semiHidden="0" w:uiPriority="64" w:unhideWhenUsed="0"/>
+    <w:lsdException w:name="Medium List 1 Accent 3" w:semiHidden="0" w:uiPriority="65" w:unhideWhenUsed="0"/>
+    <w:lsdException w:name="Medium List 2 Accent 3" w:semiHidden="0" w:uiPriority="66" w:unhideWhenUsed="0"/>
+    <w:lsdException w:name="Medium Grid 1 Accent 3" w:semiHidden="0" w:uiPriority="67" w:unhideWhenUsed="0"/>
+    <w:lsdException w:name="Medium Grid 2 Accent 3" w:semiHidden="0" w:uiPriority="68" w:unhideWhenUsed="0"/>
+    <w:lsdException w:name="Medium Grid 3 Accent 3" w:semiHidden="0" w:uiPriority="69" w:unhideWhenUsed="0"/>
+    <w:lsdException w:name="Dark List Accent 3" w:semiHidden="0" w:uiPriority="70" w:unhideWhenUsed="0"/>
+    <w:lsdException w:name="Colorful Shading Accent 3" w:semiHidden="0" w:uiPriority="71" w:unhideWhenUsed="0"/>
+    <w:lsdException w:name="Colorful List Accent 3" w:semiHidden="0" w:uiPriority="72" w:unhideWhenUsed="0"/>
+    <w:lsdException w:name="Colorful Grid Accent 3" w:semiHidden="0" w:uiPriority="73" w:unhideWhenUsed="0"/>
+    <w:lsdException w:name="Light Shading Accent 4" w:semiHidden="0" w:uiPriority="60" w:unhideWhenUsed="0"/>
+    <w:lsdException w:name="Light List Accent 4" w:semiHidden="0" w:uiPriority="61" w:unhideWhenUsed="0"/>
+    <w:lsdException w:name="Light Grid Accent 4" w:semiHidden="0" w:uiPriority="62" w:unhideWhenUsed="0"/>
+    <w:lsdException w:name="Medium Shading 1 Accent 4" w:semiHidden="0" w:uiPriority="63" w:unhideWhenUsed="0"/>
+    <w:lsdException w:name="Medium Shading 2 Accent 4" w:semiHidden="0" w:uiPriority="64" w:unhideWhenUsed="0"/>
+    <w:lsdException w:name="Medium List 1 Accent 4" w:semiHidden="0" w:uiPriority="65" w:unhideWhenUsed="0"/>
+    <w:lsdException w:name="Medium List 2 Accent 4" w:semiHidden="0" w:uiPriority="66" w:unhideWhenUsed="0"/>
+    <w:lsdException w:name="Medium Grid 1 Accent 4" w:semiHidden="0" w:uiPriority="67" w:unhideWhenUsed="0"/>
+    <w:lsdException w:name="Medium Grid 2 Accent 4" w:semiHidden="0" w:uiPriority="68" w:unhideWhenUsed="0"/>
+    <w:lsdException w:name="Medium Grid 3 Accent 4" w:semiHidden="0" w:uiPriority="69" w:unhideWhenUsed="0"/>
+    <w:lsdException w:name="Dark List Accent 4" w:semiHidden="0" w:uiPriority="70" w:unhideWhenUsed="0"/>
+    <w:lsdException w:name="Colorful Shading Accent 4" w:semiHidden="0" w:uiPriority="71" w:unhideWhenUsed="0"/>
+    <w:lsdException w:name="Colorful List Accent 4" w:semiHidden="0" w:uiPriority="72" w:unhideWhenUsed="0"/>
+    <w:lsdException w:name="Colorful Grid Accent 4" w:semiHidden="0" w:uiPriority="73" w:unhideWhenUsed="0"/>
+    <w:lsdException w:name="Light Shading Accent 5" w:semiHidden="0" w:uiPriority="60" w:unhideWhenUsed="0"/>
+    <w:lsdException w:name="Light List Accent 5" w:semiHidden="0" w:uiPriority="61" w:unhideWhenUsed="0"/>
+    <w:lsdException w:name="Light Grid Accent 5" w:semiHidden="0" w:uiPriority="62" w:unhideWhenUsed="0"/>
+    <w:lsdException w:name="Medium Shading 1 Accent 5" w:semiHidden="0" w:uiPriority="63" w:unhideWhenUsed="0"/>
+    <w:lsdException w:name="Medium Shading 2 Accent 5" w:semiHidden="0" w:uiPriority="64" w:unhideWhenUsed="0"/>
+    <w:lsdException w:name="Medium List 1 Accent 5" w:semiHidden="0" w:uiPriority="65" w:unhideWhenUsed="0"/>
+    <w:lsdException w:name="Medium List 2 Accent 5" w:semiHidden="0" w:uiPriority="66" w:unhideWhenUsed="0"/>
+    <w:lsdException w:name="Medium Grid 1 Accent 5" w:semiHidden="0" w:uiPriority="67" w:unhideWhenUsed="0"/>
+    <w:lsdException w:name="Medium Grid 2 Accent 5" w:semiHidden="0" w:uiPriority="68" w:unhideWhenUsed="0"/>
+    <w:lsdException w:name="Medium Grid 3 Accent 5" w:semiHidden="0" w:uiPriority="69" w:unhideWhenUsed="0"/>
+    <w:lsdException w:name="Dark List Accent 5" w:semiHidden="0" w:uiPriority="70" w:unhideWhenUsed="0"/>
+    <w:lsdException w:name="Colorful Shading Accent 5" w:semiHidden="0" w:uiPriority="71" w:unhideWhenUsed="0"/>
+    <w:lsdException w:name="Colorful List Accent 5" w:semiHidden="0" w:uiPriority="72" w:unhideWhenUsed="0"/>
+    <w:lsdException w:name="Colorful Grid Accent 5" w:semiHidden="0" w:uiPriority="73" w:unhideWhenUsed="0"/>
+    <w:lsdException w:name="Light Shading Accent 6" w:semiHidden="0" w:uiPriority="60" w:unhideWhenUsed="0"/>
+    <w:lsdException w:name="Light List Accent 6" w:semiHidden="0" w:uiPriority="61" w:unhideWhenUsed="0"/>
+    <w:lsdException w:name="Light Grid Accent 6" w:semiHidden="0" w:uiPriority="62" w:unhideWhenUsed="0"/>
+    <w:lsdException w:name="Medium Shading 1 Accent 6" w:semiHidden="0" w:uiPriority="63" w:unhideWhenUsed="0"/>
+    <w:lsdException w:name="Medium Shading 2 Accent 6" w:semiHidden="0" w:uiPriority="64" w:unhideWhenUsed="0"/>
+    <w:lsdException w:name="Medium List 1 Accent 6" w:semiHidden="0" w:uiPriority="65" w:unhideWhenUsed="0"/>
+    <w:lsdException w:name="Medium List 2 Accent 6" w:semiHidden="0" w:uiPriority="66" w:unhideWhenUsed="0"/>
+    <w:lsdException w:name="Medium Grid 1 Accent 6" w:semiHidden="0" w:uiPriority="67" w:unhideWhenUsed="0"/>
+    <w:lsdException w:name="Medium Grid 2 Accent 6" w:semiHidden="0" w:uiPriority="68" w:unhideWhenUsed="0"/>
+    <w:lsdException w:name="Medium Grid 3 Accent 6" w:semiHidden="0" w:uiPriority="69" w:unhideWhenUsed="0"/>
+    <w:lsdException w:name="Dark List Accent 6" w:semiHidden="0" w:uiPriority="70" w:unhideWhenUsed="0"/>
+    <w:lsdException w:name="Colorful Shading Accent 6" w:semiHidden="0" w:uiPriority="71" w:unhideWhenUsed="0"/>
+    <w:lsdException w:name="Colorful List Accent 6" w:semiHidden="0" w:uiPriority="72" w:unhideWhenUsed="0"/>
+    <w:lsdException w:name="Colorful Grid Accent 6" w:semiHidden="0" w:uiPriority="73" w:unhideWhenUsed="0"/>
+    <w:lsdException w:name="Subtle Emphasis" w:semiHidden="0" w:uiPriority="19" w:unhideWhenUsed="0" w:qFormat="1"/>
+    <w:lsdException w:name="Intense Emphasis" w:semiHidden="0" w:uiPriority="21" w:unhideWhenUsed="0" w:qFormat="1"/>
+    <w:lsdException w:name="Subtle Reference" w:semiHidden="0" w:uiPriority="31" w:unhideWhenUsed="0" w:qFormat="1"/>
+    <w:lsdException w:name="Intense Reference" w:semiHidden="0" w:uiPriority="32" w:unhideWhenUsed="0" w:qFormat="1"/>
+    <w:lsdException w:name="Book Title" w:semiHidden="0" w:uiPriority="33" w:unhideWhenUsed="0" w:qFormat="1"/>
+    <w:lsdException w:name="Bibliography" w:uiPriority="37"/>
+    <w:lsdException w:name="TOC Heading" w:uiPriority="39" w:qFormat="1"/>
   </w:latentStyles>
   <w:style w:type="paragraph" w:default="1" w:styleId="Normal">
     <w:name w:val="Normal"/>
     <w:qFormat/>
+    <w:rsid w:val="00085F66"/>
   </w:style>
   <w:style w:type="paragraph" w:styleId="Heading1">
     <w:name w:val="heading 1"/>
@@ -3212,6 +2505,7 @@
     <w:uiPriority w:val="99"/>
     <w:semiHidden/>
     <w:unhideWhenUsed/>
+    <w:qFormat/>
     <w:tblPr>
       <w:tblInd w:w="0" w:type="dxa"/>
       <w:tblCellMar>
@@ -3326,7 +2620,7 @@
       <w:szCs w:val="26"/>
     </w:rPr>
   </w:style>
-  <w:style w:type="character" w:styleId="UnresolvedMention">
+  <w:style w:type="character" w:customStyle="1" w:styleId="UnresolvedMention">
     <w:name w:val="Unresolved Mention"/>
     <w:basedOn w:val="DefaultParagraphFont"/>
     <w:uiPriority w:val="99"/>
@@ -3347,6 +2641,7 @@
       <w:spacing w:after="0" w:line="240" w:lineRule="auto"/>
     </w:pPr>
     <w:tblPr>
+      <w:tblInd w:w="0" w:type="dxa"/>
       <w:tblBorders>
         <w:top w:val="single" w:sz="4" w:space="0" w:color="auto"/>
         <w:left w:val="single" w:sz="4" w:space="0" w:color="auto"/>
@@ -3355,6 +2650,12 @@
         <w:insideH w:val="single" w:sz="4" w:space="0" w:color="auto"/>
         <w:insideV w:val="single" w:sz="4" w:space="0" w:color="auto"/>
       </w:tblBorders>
+      <w:tblCellMar>
+        <w:top w:w="0" w:type="dxa"/>
+        <w:left w:w="108" w:type="dxa"/>
+        <w:bottom w:w="0" w:type="dxa"/>
+        <w:right w:w="108" w:type="dxa"/>
+      </w:tblCellMar>
     </w:tblPr>
   </w:style>
   <w:style w:type="character" w:styleId="CommentReference">
@@ -3469,6 +2770,36 @@
     <w:uiPriority w:val="99"/>
     <w:rsid w:val="008F3E57"/>
   </w:style>
+  <w:style w:type="paragraph" w:styleId="BalloonText">
+    <w:name w:val="Balloon Text"/>
+    <w:basedOn w:val="Normal"/>
+    <w:link w:val="BalloonTextChar"/>
+    <w:uiPriority w:val="99"/>
+    <w:semiHidden/>
+    <w:unhideWhenUsed/>
+    <w:rsid w:val="00C30935"/>
+    <w:pPr>
+      <w:spacing w:after="0" w:line="240" w:lineRule="auto"/>
+    </w:pPr>
+    <w:rPr>
+      <w:rFonts w:ascii="Tahoma" w:hAnsi="Tahoma" w:cs="Tahoma"/>
+      <w:sz w:val="16"/>
+      <w:szCs w:val="16"/>
+    </w:rPr>
+  </w:style>
+  <w:style w:type="character" w:customStyle="1" w:styleId="BalloonTextChar">
+    <w:name w:val="Balloon Text Char"/>
+    <w:basedOn w:val="DefaultParagraphFont"/>
+    <w:link w:val="BalloonText"/>
+    <w:uiPriority w:val="99"/>
+    <w:semiHidden/>
+    <w:rsid w:val="00C30935"/>
+    <w:rPr>
+      <w:rFonts w:ascii="Tahoma" w:hAnsi="Tahoma" w:cs="Tahoma"/>
+      <w:sz w:val="16"/>
+      <w:szCs w:val="16"/>
+    </w:rPr>
+  </w:style>
 </w:styles>
 </file>
 
@@ -4676,6 +4007,13 @@
         </dgm:presLayoutVars>
       </dgm:prSet>
       <dgm:spPr/>
+      <dgm:t>
+        <a:bodyPr/>
+        <a:lstStyle/>
+        <a:p>
+          <a:endParaRPr lang="en-GB"/>
+        </a:p>
+      </dgm:t>
     </dgm:pt>
     <dgm:pt modelId="{991C2F94-AF6C-43FD-91B7-581C9968808B}" type="pres">
       <dgm:prSet presAssocID="{1235FA9B-59A4-4BF0-8CC6-E946B7855AD4}" presName="root1" presStyleCnt="0"/>
@@ -4688,6 +4026,13 @@
         </dgm:presLayoutVars>
       </dgm:prSet>
       <dgm:spPr/>
+      <dgm:t>
+        <a:bodyPr/>
+        <a:lstStyle/>
+        <a:p>
+          <a:endParaRPr lang="en-GB"/>
+        </a:p>
+      </dgm:t>
     </dgm:pt>
     <dgm:pt modelId="{A5FCAFB7-3AEF-4C06-AEC6-2F13261D9638}" type="pres">
       <dgm:prSet presAssocID="{1235FA9B-59A4-4BF0-8CC6-E946B7855AD4}" presName="level2hierChild" presStyleCnt="0"/>
@@ -4696,10 +4041,24 @@
     <dgm:pt modelId="{C1842784-A0CB-4E1F-8C40-E328880AAA82}" type="pres">
       <dgm:prSet presAssocID="{D9C1B587-B755-4AA8-8AA0-BB45A6E5172A}" presName="conn2-1" presStyleLbl="parChTrans1D2" presStyleIdx="0" presStyleCnt="3"/>
       <dgm:spPr/>
+      <dgm:t>
+        <a:bodyPr/>
+        <a:lstStyle/>
+        <a:p>
+          <a:endParaRPr lang="en-GB"/>
+        </a:p>
+      </dgm:t>
     </dgm:pt>
     <dgm:pt modelId="{516049DF-C080-4B31-9CB6-61F78C30A474}" type="pres">
       <dgm:prSet presAssocID="{D9C1B587-B755-4AA8-8AA0-BB45A6E5172A}" presName="connTx" presStyleLbl="parChTrans1D2" presStyleIdx="0" presStyleCnt="3"/>
       <dgm:spPr/>
+      <dgm:t>
+        <a:bodyPr/>
+        <a:lstStyle/>
+        <a:p>
+          <a:endParaRPr lang="en-GB"/>
+        </a:p>
+      </dgm:t>
     </dgm:pt>
     <dgm:pt modelId="{1FF9C882-E8EF-4DEA-82FF-730A5CD9E7AB}" type="pres">
       <dgm:prSet presAssocID="{C9917780-4133-40DC-A720-75AF8D8F6BC6}" presName="root2" presStyleCnt="0"/>
@@ -4712,6 +4071,13 @@
         </dgm:presLayoutVars>
       </dgm:prSet>
       <dgm:spPr/>
+      <dgm:t>
+        <a:bodyPr/>
+        <a:lstStyle/>
+        <a:p>
+          <a:endParaRPr lang="en-GB"/>
+        </a:p>
+      </dgm:t>
     </dgm:pt>
     <dgm:pt modelId="{1E0036F0-3727-4EAA-8ACF-4C14356FD825}" type="pres">
       <dgm:prSet presAssocID="{C9917780-4133-40DC-A720-75AF8D8F6BC6}" presName="level3hierChild" presStyleCnt="0"/>
@@ -4720,10 +4086,24 @@
     <dgm:pt modelId="{277B8640-D352-4466-928B-3071FF122E11}" type="pres">
       <dgm:prSet presAssocID="{9E831EDB-E628-4B10-8911-4CCA4FACF993}" presName="conn2-1" presStyleLbl="parChTrans1D3" presStyleIdx="0" presStyleCnt="5"/>
       <dgm:spPr/>
+      <dgm:t>
+        <a:bodyPr/>
+        <a:lstStyle/>
+        <a:p>
+          <a:endParaRPr lang="en-GB"/>
+        </a:p>
+      </dgm:t>
     </dgm:pt>
     <dgm:pt modelId="{08CFA0E0-4EA9-4417-AFEA-A9E68384349F}" type="pres">
       <dgm:prSet presAssocID="{9E831EDB-E628-4B10-8911-4CCA4FACF993}" presName="connTx" presStyleLbl="parChTrans1D3" presStyleIdx="0" presStyleCnt="5"/>
       <dgm:spPr/>
+      <dgm:t>
+        <a:bodyPr/>
+        <a:lstStyle/>
+        <a:p>
+          <a:endParaRPr lang="en-GB"/>
+        </a:p>
+      </dgm:t>
     </dgm:pt>
     <dgm:pt modelId="{E63F3B21-D15F-4551-A326-C4C34AD30078}" type="pres">
       <dgm:prSet presAssocID="{D8654741-9A58-45B2-9202-3EC9CC98ED64}" presName="root2" presStyleCnt="0"/>
@@ -4736,6 +4116,13 @@
         </dgm:presLayoutVars>
       </dgm:prSet>
       <dgm:spPr/>
+      <dgm:t>
+        <a:bodyPr/>
+        <a:lstStyle/>
+        <a:p>
+          <a:endParaRPr lang="en-GB"/>
+        </a:p>
+      </dgm:t>
     </dgm:pt>
     <dgm:pt modelId="{5B5DBD3C-1E8A-4880-BE8E-FEC085C5680E}" type="pres">
       <dgm:prSet presAssocID="{D8654741-9A58-45B2-9202-3EC9CC98ED64}" presName="level3hierChild" presStyleCnt="0"/>
@@ -4744,10 +4131,24 @@
     <dgm:pt modelId="{B9618037-6E57-4941-9152-3F2CC98F7E82}" type="pres">
       <dgm:prSet presAssocID="{3301680E-67BC-4B70-AF90-3D4F3FE6C07C}" presName="conn2-1" presStyleLbl="parChTrans1D3" presStyleIdx="1" presStyleCnt="5"/>
       <dgm:spPr/>
+      <dgm:t>
+        <a:bodyPr/>
+        <a:lstStyle/>
+        <a:p>
+          <a:endParaRPr lang="en-GB"/>
+        </a:p>
+      </dgm:t>
     </dgm:pt>
     <dgm:pt modelId="{B12FD151-34EF-4113-A7AD-6E1F95B289DB}" type="pres">
       <dgm:prSet presAssocID="{3301680E-67BC-4B70-AF90-3D4F3FE6C07C}" presName="connTx" presStyleLbl="parChTrans1D3" presStyleIdx="1" presStyleCnt="5"/>
       <dgm:spPr/>
+      <dgm:t>
+        <a:bodyPr/>
+        <a:lstStyle/>
+        <a:p>
+          <a:endParaRPr lang="en-GB"/>
+        </a:p>
+      </dgm:t>
     </dgm:pt>
     <dgm:pt modelId="{13040B68-EFA3-4AFD-811B-527D9EC69025}" type="pres">
       <dgm:prSet presAssocID="{20721924-3462-49CE-998E-BB7CAA7FE819}" presName="root2" presStyleCnt="0"/>
@@ -4760,6 +4161,13 @@
         </dgm:presLayoutVars>
       </dgm:prSet>
       <dgm:spPr/>
+      <dgm:t>
+        <a:bodyPr/>
+        <a:lstStyle/>
+        <a:p>
+          <a:endParaRPr lang="en-GB"/>
+        </a:p>
+      </dgm:t>
     </dgm:pt>
     <dgm:pt modelId="{C9CF2743-2376-4593-9D89-7684C58985C3}" type="pres">
       <dgm:prSet presAssocID="{20721924-3462-49CE-998E-BB7CAA7FE819}" presName="level3hierChild" presStyleCnt="0"/>
@@ -4768,10 +4176,24 @@
     <dgm:pt modelId="{2AE464DE-AD7F-4185-84C6-887EE04DC551}" type="pres">
       <dgm:prSet presAssocID="{28A21AC2-2882-4AA9-83CA-2617852B5EBA}" presName="conn2-1" presStyleLbl="parChTrans1D3" presStyleIdx="2" presStyleCnt="5"/>
       <dgm:spPr/>
+      <dgm:t>
+        <a:bodyPr/>
+        <a:lstStyle/>
+        <a:p>
+          <a:endParaRPr lang="en-GB"/>
+        </a:p>
+      </dgm:t>
     </dgm:pt>
     <dgm:pt modelId="{973311BC-662D-4357-A946-72B3A17ACA50}" type="pres">
       <dgm:prSet presAssocID="{28A21AC2-2882-4AA9-83CA-2617852B5EBA}" presName="connTx" presStyleLbl="parChTrans1D3" presStyleIdx="2" presStyleCnt="5"/>
       <dgm:spPr/>
+      <dgm:t>
+        <a:bodyPr/>
+        <a:lstStyle/>
+        <a:p>
+          <a:endParaRPr lang="en-GB"/>
+        </a:p>
+      </dgm:t>
     </dgm:pt>
     <dgm:pt modelId="{D77FDBBC-B80C-431D-8039-D988A734A6A2}" type="pres">
       <dgm:prSet presAssocID="{4857432B-201F-4AC6-93C0-E383B45E1F9B}" presName="root2" presStyleCnt="0"/>
@@ -4784,6 +4206,13 @@
         </dgm:presLayoutVars>
       </dgm:prSet>
       <dgm:spPr/>
+      <dgm:t>
+        <a:bodyPr/>
+        <a:lstStyle/>
+        <a:p>
+          <a:endParaRPr lang="en-GB"/>
+        </a:p>
+      </dgm:t>
     </dgm:pt>
     <dgm:pt modelId="{9D9A8959-BCC3-4084-B66A-BC510D266DA7}" type="pres">
       <dgm:prSet presAssocID="{4857432B-201F-4AC6-93C0-E383B45E1F9B}" presName="level3hierChild" presStyleCnt="0"/>
@@ -4792,10 +4221,24 @@
     <dgm:pt modelId="{EA9AB563-2766-4DE6-9F37-BEAABADB9221}" type="pres">
       <dgm:prSet presAssocID="{7574EB23-BE8C-4751-B32C-B1249924F8C6}" presName="conn2-1" presStyleLbl="parChTrans1D4" presStyleIdx="0" presStyleCnt="3"/>
       <dgm:spPr/>
+      <dgm:t>
+        <a:bodyPr/>
+        <a:lstStyle/>
+        <a:p>
+          <a:endParaRPr lang="en-GB"/>
+        </a:p>
+      </dgm:t>
     </dgm:pt>
     <dgm:pt modelId="{61242378-A31D-4BDA-A7E6-C90B4F6D2D0F}" type="pres">
       <dgm:prSet presAssocID="{7574EB23-BE8C-4751-B32C-B1249924F8C6}" presName="connTx" presStyleLbl="parChTrans1D4" presStyleIdx="0" presStyleCnt="3"/>
       <dgm:spPr/>
+      <dgm:t>
+        <a:bodyPr/>
+        <a:lstStyle/>
+        <a:p>
+          <a:endParaRPr lang="en-GB"/>
+        </a:p>
+      </dgm:t>
     </dgm:pt>
     <dgm:pt modelId="{463CEA7F-2349-47F3-99B9-800371D3B0FB}" type="pres">
       <dgm:prSet presAssocID="{03608D60-0C39-4220-AA1C-E39422A71B77}" presName="root2" presStyleCnt="0"/>
@@ -4808,6 +4251,13 @@
         </dgm:presLayoutVars>
       </dgm:prSet>
       <dgm:spPr/>
+      <dgm:t>
+        <a:bodyPr/>
+        <a:lstStyle/>
+        <a:p>
+          <a:endParaRPr lang="en-GB"/>
+        </a:p>
+      </dgm:t>
     </dgm:pt>
     <dgm:pt modelId="{9DD5F69A-C43E-4F70-997C-C705434DF5AC}" type="pres">
       <dgm:prSet presAssocID="{03608D60-0C39-4220-AA1C-E39422A71B77}" presName="level3hierChild" presStyleCnt="0"/>
@@ -4816,10 +4266,24 @@
     <dgm:pt modelId="{2F29BAAC-0C53-4182-8183-2FEF483C897A}" type="pres">
       <dgm:prSet presAssocID="{1AA075A7-7317-45B9-8D03-45E1505D9D85}" presName="conn2-1" presStyleLbl="parChTrans1D4" presStyleIdx="1" presStyleCnt="3"/>
       <dgm:spPr/>
+      <dgm:t>
+        <a:bodyPr/>
+        <a:lstStyle/>
+        <a:p>
+          <a:endParaRPr lang="en-GB"/>
+        </a:p>
+      </dgm:t>
     </dgm:pt>
     <dgm:pt modelId="{94AC32C1-DB98-44F0-A649-E228091A85C3}" type="pres">
       <dgm:prSet presAssocID="{1AA075A7-7317-45B9-8D03-45E1505D9D85}" presName="connTx" presStyleLbl="parChTrans1D4" presStyleIdx="1" presStyleCnt="3"/>
       <dgm:spPr/>
+      <dgm:t>
+        <a:bodyPr/>
+        <a:lstStyle/>
+        <a:p>
+          <a:endParaRPr lang="en-GB"/>
+        </a:p>
+      </dgm:t>
     </dgm:pt>
     <dgm:pt modelId="{B3DC9082-A1CF-4B7C-86E6-F332F0DD48FB}" type="pres">
       <dgm:prSet presAssocID="{9420006E-3375-4EFA-BD25-71223BFB2668}" presName="root2" presStyleCnt="0"/>
@@ -4832,6 +4296,13 @@
         </dgm:presLayoutVars>
       </dgm:prSet>
       <dgm:spPr/>
+      <dgm:t>
+        <a:bodyPr/>
+        <a:lstStyle/>
+        <a:p>
+          <a:endParaRPr lang="en-GB"/>
+        </a:p>
+      </dgm:t>
     </dgm:pt>
     <dgm:pt modelId="{5A5E37FD-F243-427D-BDAB-FC052C6182A7}" type="pres">
       <dgm:prSet presAssocID="{9420006E-3375-4EFA-BD25-71223BFB2668}" presName="level3hierChild" presStyleCnt="0"/>
@@ -4840,10 +4311,24 @@
     <dgm:pt modelId="{DFD1AA31-073B-445C-86D6-D28DFAD0D85C}" type="pres">
       <dgm:prSet presAssocID="{52F2395E-A2AF-4F9C-BF8D-45CAF11AB223}" presName="conn2-1" presStyleLbl="parChTrans1D4" presStyleIdx="2" presStyleCnt="3"/>
       <dgm:spPr/>
+      <dgm:t>
+        <a:bodyPr/>
+        <a:lstStyle/>
+        <a:p>
+          <a:endParaRPr lang="en-GB"/>
+        </a:p>
+      </dgm:t>
     </dgm:pt>
     <dgm:pt modelId="{89C2CDA3-CD1C-4DCD-873D-919117D774B2}" type="pres">
       <dgm:prSet presAssocID="{52F2395E-A2AF-4F9C-BF8D-45CAF11AB223}" presName="connTx" presStyleLbl="parChTrans1D4" presStyleIdx="2" presStyleCnt="3"/>
       <dgm:spPr/>
+      <dgm:t>
+        <a:bodyPr/>
+        <a:lstStyle/>
+        <a:p>
+          <a:endParaRPr lang="en-GB"/>
+        </a:p>
+      </dgm:t>
     </dgm:pt>
     <dgm:pt modelId="{B52E7729-16A2-42FE-AC10-AB3D016A2D42}" type="pres">
       <dgm:prSet presAssocID="{ADA9F964-5092-4A74-BFAB-2CC8D3151C25}" presName="root2" presStyleCnt="0"/>
@@ -4856,6 +4341,13 @@
         </dgm:presLayoutVars>
       </dgm:prSet>
       <dgm:spPr/>
+      <dgm:t>
+        <a:bodyPr/>
+        <a:lstStyle/>
+        <a:p>
+          <a:endParaRPr lang="en-GB"/>
+        </a:p>
+      </dgm:t>
     </dgm:pt>
     <dgm:pt modelId="{EEB80D88-F708-4EE6-9658-A39498B689CD}" type="pres">
       <dgm:prSet presAssocID="{ADA9F964-5092-4A74-BFAB-2CC8D3151C25}" presName="level3hierChild" presStyleCnt="0"/>
@@ -4864,10 +4356,24 @@
     <dgm:pt modelId="{968B881B-6D50-4BCF-A6B0-447CDCBD6C7B}" type="pres">
       <dgm:prSet presAssocID="{22F5C270-A5C1-4D34-85F8-DEBC814C78E8}" presName="conn2-1" presStyleLbl="parChTrans1D2" presStyleIdx="1" presStyleCnt="3"/>
       <dgm:spPr/>
+      <dgm:t>
+        <a:bodyPr/>
+        <a:lstStyle/>
+        <a:p>
+          <a:endParaRPr lang="en-GB"/>
+        </a:p>
+      </dgm:t>
     </dgm:pt>
     <dgm:pt modelId="{09047B7F-11FE-4EC4-8D91-2566A1E5EBAE}" type="pres">
       <dgm:prSet presAssocID="{22F5C270-A5C1-4D34-85F8-DEBC814C78E8}" presName="connTx" presStyleLbl="parChTrans1D2" presStyleIdx="1" presStyleCnt="3"/>
       <dgm:spPr/>
+      <dgm:t>
+        <a:bodyPr/>
+        <a:lstStyle/>
+        <a:p>
+          <a:endParaRPr lang="en-GB"/>
+        </a:p>
+      </dgm:t>
     </dgm:pt>
     <dgm:pt modelId="{227D3DA3-1F4C-445E-AE1D-CD71F8FC5E18}" type="pres">
       <dgm:prSet presAssocID="{78E5E11A-5B1B-438B-8C00-5456DEA106DF}" presName="root2" presStyleCnt="0"/>
@@ -4880,6 +4386,13 @@
         </dgm:presLayoutVars>
       </dgm:prSet>
       <dgm:spPr/>
+      <dgm:t>
+        <a:bodyPr/>
+        <a:lstStyle/>
+        <a:p>
+          <a:endParaRPr lang="en-GB"/>
+        </a:p>
+      </dgm:t>
     </dgm:pt>
     <dgm:pt modelId="{F8E30646-30C8-4CAF-9FD1-DF6FA28C5E48}" type="pres">
       <dgm:prSet presAssocID="{78E5E11A-5B1B-438B-8C00-5456DEA106DF}" presName="level3hierChild" presStyleCnt="0"/>
@@ -4888,10 +4401,24 @@
     <dgm:pt modelId="{9A49012F-3624-4ECC-974D-A60BEE251A1F}" type="pres">
       <dgm:prSet presAssocID="{A2212E4D-334A-47DC-BCD9-91941B95D4B1}" presName="conn2-1" presStyleLbl="parChTrans1D3" presStyleIdx="3" presStyleCnt="5"/>
       <dgm:spPr/>
+      <dgm:t>
+        <a:bodyPr/>
+        <a:lstStyle/>
+        <a:p>
+          <a:endParaRPr lang="en-GB"/>
+        </a:p>
+      </dgm:t>
     </dgm:pt>
     <dgm:pt modelId="{D4852F0F-C285-4D39-BFE9-CA1B498D6F04}" type="pres">
       <dgm:prSet presAssocID="{A2212E4D-334A-47DC-BCD9-91941B95D4B1}" presName="connTx" presStyleLbl="parChTrans1D3" presStyleIdx="3" presStyleCnt="5"/>
       <dgm:spPr/>
+      <dgm:t>
+        <a:bodyPr/>
+        <a:lstStyle/>
+        <a:p>
+          <a:endParaRPr lang="en-GB"/>
+        </a:p>
+      </dgm:t>
     </dgm:pt>
     <dgm:pt modelId="{88AF364C-0759-4985-95F8-FAFEABF41270}" type="pres">
       <dgm:prSet presAssocID="{43F9A0FB-FA7A-4037-8AFD-DF70F4E4F4B7}" presName="root2" presStyleCnt="0"/>
@@ -4904,6 +4431,13 @@
         </dgm:presLayoutVars>
       </dgm:prSet>
       <dgm:spPr/>
+      <dgm:t>
+        <a:bodyPr/>
+        <a:lstStyle/>
+        <a:p>
+          <a:endParaRPr lang="en-GB"/>
+        </a:p>
+      </dgm:t>
     </dgm:pt>
     <dgm:pt modelId="{4FBCF3E2-7458-4492-8C35-4704014EB51F}" type="pres">
       <dgm:prSet presAssocID="{43F9A0FB-FA7A-4037-8AFD-DF70F4E4F4B7}" presName="level3hierChild" presStyleCnt="0"/>
@@ -4912,10 +4446,24 @@
     <dgm:pt modelId="{B587EF91-16B8-4B2E-B318-A6CE657B6830}" type="pres">
       <dgm:prSet presAssocID="{9A4551F3-85CE-43C2-AB60-F06293E9C0B2}" presName="conn2-1" presStyleLbl="parChTrans1D2" presStyleIdx="2" presStyleCnt="3"/>
       <dgm:spPr/>
+      <dgm:t>
+        <a:bodyPr/>
+        <a:lstStyle/>
+        <a:p>
+          <a:endParaRPr lang="en-GB"/>
+        </a:p>
+      </dgm:t>
     </dgm:pt>
     <dgm:pt modelId="{014610EB-2C2A-4126-BE5C-6681E5E22DB4}" type="pres">
       <dgm:prSet presAssocID="{9A4551F3-85CE-43C2-AB60-F06293E9C0B2}" presName="connTx" presStyleLbl="parChTrans1D2" presStyleIdx="2" presStyleCnt="3"/>
       <dgm:spPr/>
+      <dgm:t>
+        <a:bodyPr/>
+        <a:lstStyle/>
+        <a:p>
+          <a:endParaRPr lang="en-GB"/>
+        </a:p>
+      </dgm:t>
     </dgm:pt>
     <dgm:pt modelId="{84089097-E249-4D77-ADE0-71A4F7D778D2}" type="pres">
       <dgm:prSet presAssocID="{83CE2B56-7819-458E-BFE3-EA229607BA5F}" presName="root2" presStyleCnt="0"/>
@@ -4928,6 +4476,13 @@
         </dgm:presLayoutVars>
       </dgm:prSet>
       <dgm:spPr/>
+      <dgm:t>
+        <a:bodyPr/>
+        <a:lstStyle/>
+        <a:p>
+          <a:endParaRPr lang="en-GB"/>
+        </a:p>
+      </dgm:t>
     </dgm:pt>
     <dgm:pt modelId="{37FBC324-42C4-4512-B825-FF5551E7D7FC}" type="pres">
       <dgm:prSet presAssocID="{83CE2B56-7819-458E-BFE3-EA229607BA5F}" presName="level3hierChild" presStyleCnt="0"/>
@@ -4936,10 +4491,24 @@
     <dgm:pt modelId="{133FB82F-C21C-4EAB-B8C9-CAC1AE0F5F92}" type="pres">
       <dgm:prSet presAssocID="{03FFDCB5-7D50-4AB8-AEAB-B357598B6F79}" presName="conn2-1" presStyleLbl="parChTrans1D3" presStyleIdx="4" presStyleCnt="5"/>
       <dgm:spPr/>
+      <dgm:t>
+        <a:bodyPr/>
+        <a:lstStyle/>
+        <a:p>
+          <a:endParaRPr lang="en-GB"/>
+        </a:p>
+      </dgm:t>
     </dgm:pt>
     <dgm:pt modelId="{D51FBD00-5487-4F3A-ADCE-FCD97BBD70CD}" type="pres">
       <dgm:prSet presAssocID="{03FFDCB5-7D50-4AB8-AEAB-B357598B6F79}" presName="connTx" presStyleLbl="parChTrans1D3" presStyleIdx="4" presStyleCnt="5"/>
       <dgm:spPr/>
+      <dgm:t>
+        <a:bodyPr/>
+        <a:lstStyle/>
+        <a:p>
+          <a:endParaRPr lang="en-GB"/>
+        </a:p>
+      </dgm:t>
     </dgm:pt>
     <dgm:pt modelId="{F0EA987C-A51F-43A6-9854-E57B7F8E492C}" type="pres">
       <dgm:prSet presAssocID="{BC056760-6AC3-4304-B64E-EC4A20B08ABA}" presName="root2" presStyleCnt="0"/>
@@ -4952,6 +4521,13 @@
         </dgm:presLayoutVars>
       </dgm:prSet>
       <dgm:spPr/>
+      <dgm:t>
+        <a:bodyPr/>
+        <a:lstStyle/>
+        <a:p>
+          <a:endParaRPr lang="en-GB"/>
+        </a:p>
+      </dgm:t>
     </dgm:pt>
     <dgm:pt modelId="{76E97801-8649-4725-8BC7-830FC614C40D}" type="pres">
       <dgm:prSet presAssocID="{BC056760-6AC3-4304-B64E-EC4A20B08ABA}" presName="level3hierChild" presStyleCnt="0"/>
@@ -4959,124 +4535,124 @@
     </dgm:pt>
   </dgm:ptLst>
   <dgm:cxnLst>
+    <dgm:cxn modelId="{8D8E1E84-4FF9-409D-B76C-4A1BBCF50962}" type="presOf" srcId="{1AA075A7-7317-45B9-8D03-45E1505D9D85}" destId="{94AC32C1-DB98-44F0-A649-E228091A85C3}" srcOrd="1" destOrd="0" presId="urn:microsoft.com/office/officeart/2005/8/layout/hierarchy2"/>
+    <dgm:cxn modelId="{017735CA-6621-4A35-9722-1CCF878C382F}" srcId="{C9917780-4133-40DC-A720-75AF8D8F6BC6}" destId="{20721924-3462-49CE-998E-BB7CAA7FE819}" srcOrd="1" destOrd="0" parTransId="{3301680E-67BC-4B70-AF90-3D4F3FE6C07C}" sibTransId="{7D3E9FA6-87CC-4134-B6AA-8285F41A98FA}"/>
+    <dgm:cxn modelId="{7B213297-5CAF-4DD0-A631-0346B14F063E}" type="presOf" srcId="{78E5E11A-5B1B-438B-8C00-5456DEA106DF}" destId="{8AF9BC87-FD46-4F57-B52F-AB7A22E0AD82}" srcOrd="0" destOrd="0" presId="urn:microsoft.com/office/officeart/2005/8/layout/hierarchy2"/>
+    <dgm:cxn modelId="{4CD9BA51-80F5-426E-AF22-EAEB3BB36329}" type="presOf" srcId="{ADA9F964-5092-4A74-BFAB-2CC8D3151C25}" destId="{C30DC7A0-C9BA-44B6-A8D1-49594E225258}" srcOrd="0" destOrd="0" presId="urn:microsoft.com/office/officeart/2005/8/layout/hierarchy2"/>
+    <dgm:cxn modelId="{B22F3827-7B4B-4CF0-85E0-C1549A3F327E}" type="presOf" srcId="{A2212E4D-334A-47DC-BCD9-91941B95D4B1}" destId="{D4852F0F-C285-4D39-BFE9-CA1B498D6F04}" srcOrd="1" destOrd="0" presId="urn:microsoft.com/office/officeart/2005/8/layout/hierarchy2"/>
+    <dgm:cxn modelId="{4A7C0F27-6085-4FD5-98C1-611970E5B71C}" type="presOf" srcId="{D9C1B587-B755-4AA8-8AA0-BB45A6E5172A}" destId="{516049DF-C080-4B31-9CB6-61F78C30A474}" srcOrd="1" destOrd="0" presId="urn:microsoft.com/office/officeart/2005/8/layout/hierarchy2"/>
+    <dgm:cxn modelId="{F2ECFCB8-53AB-45B9-8C3D-0E8FE65BB722}" type="presOf" srcId="{9E831EDB-E628-4B10-8911-4CCA4FACF993}" destId="{277B8640-D352-4466-928B-3071FF122E11}" srcOrd="0" destOrd="0" presId="urn:microsoft.com/office/officeart/2005/8/layout/hierarchy2"/>
+    <dgm:cxn modelId="{726A438A-E690-4530-B886-59A9446073B5}" srcId="{4857432B-201F-4AC6-93C0-E383B45E1F9B}" destId="{ADA9F964-5092-4A74-BFAB-2CC8D3151C25}" srcOrd="2" destOrd="0" parTransId="{52F2395E-A2AF-4F9C-BF8D-45CAF11AB223}" sibTransId="{549F886F-1AA8-4F35-B5E0-6A5A4247038B}"/>
+    <dgm:cxn modelId="{9E8761BF-19E4-4B34-9A6B-78F88F0F88E8}" type="presOf" srcId="{D8654741-9A58-45B2-9202-3EC9CC98ED64}" destId="{B04AAC78-6344-47A7-B579-EC53CC4E7CD6}" srcOrd="0" destOrd="0" presId="urn:microsoft.com/office/officeart/2005/8/layout/hierarchy2"/>
+    <dgm:cxn modelId="{F8E67C1A-A972-46F2-87B2-55B4F71E0A70}" type="presOf" srcId="{52F2395E-A2AF-4F9C-BF8D-45CAF11AB223}" destId="{DFD1AA31-073B-445C-86D6-D28DFAD0D85C}" srcOrd="0" destOrd="0" presId="urn:microsoft.com/office/officeart/2005/8/layout/hierarchy2"/>
+    <dgm:cxn modelId="{7E5A1E9D-13BF-468C-95F4-64F0F177EC12}" srcId="{C9917780-4133-40DC-A720-75AF8D8F6BC6}" destId="{4857432B-201F-4AC6-93C0-E383B45E1F9B}" srcOrd="2" destOrd="0" parTransId="{28A21AC2-2882-4AA9-83CA-2617852B5EBA}" sibTransId="{05CB6CDD-889C-4D81-A29B-7E9D3008653F}"/>
+    <dgm:cxn modelId="{D8C6AF98-BC81-407E-8E1C-BAE81C98B3FF}" type="presOf" srcId="{9E831EDB-E628-4B10-8911-4CCA4FACF993}" destId="{08CFA0E0-4EA9-4417-AFEA-A9E68384349F}" srcOrd="1" destOrd="0" presId="urn:microsoft.com/office/officeart/2005/8/layout/hierarchy2"/>
+    <dgm:cxn modelId="{6C270AA2-A61C-4CB3-A1FF-D64A64D602E8}" srcId="{1235FA9B-59A4-4BF0-8CC6-E946B7855AD4}" destId="{78E5E11A-5B1B-438B-8C00-5456DEA106DF}" srcOrd="1" destOrd="0" parTransId="{22F5C270-A5C1-4D34-85F8-DEBC814C78E8}" sibTransId="{EE8D25B1-AAD0-4F2B-BD71-AD36F0AEEA10}"/>
+    <dgm:cxn modelId="{3324BA61-A39F-4A81-9F15-C3E06E8C177E}" type="presOf" srcId="{9420006E-3375-4EFA-BD25-71223BFB2668}" destId="{6DD9AB4B-D86E-427C-AE68-1443DFA88FD6}" srcOrd="0" destOrd="0" presId="urn:microsoft.com/office/officeart/2005/8/layout/hierarchy2"/>
+    <dgm:cxn modelId="{855AC1D8-EDA3-48F0-9E82-C1A013DA4FA6}" srcId="{78E5E11A-5B1B-438B-8C00-5456DEA106DF}" destId="{43F9A0FB-FA7A-4037-8AFD-DF70F4E4F4B7}" srcOrd="0" destOrd="0" parTransId="{A2212E4D-334A-47DC-BCD9-91941B95D4B1}" sibTransId="{7F735A19-6F8C-4C6E-A2E5-2428C98A6584}"/>
+    <dgm:cxn modelId="{DDF03E73-A869-4C37-8673-A07832A04B3A}" type="presOf" srcId="{3301680E-67BC-4B70-AF90-3D4F3FE6C07C}" destId="{B12FD151-34EF-4113-A7AD-6E1F95B289DB}" srcOrd="1" destOrd="0" presId="urn:microsoft.com/office/officeart/2005/8/layout/hierarchy2"/>
+    <dgm:cxn modelId="{8E4A3C53-418F-42E9-AC4E-BC626A421534}" type="presOf" srcId="{9A4551F3-85CE-43C2-AB60-F06293E9C0B2}" destId="{014610EB-2C2A-4126-BE5C-6681E5E22DB4}" srcOrd="1" destOrd="0" presId="urn:microsoft.com/office/officeart/2005/8/layout/hierarchy2"/>
+    <dgm:cxn modelId="{22A3C06B-4C9B-4F54-BCBF-176F05B0CD6B}" type="presOf" srcId="{1235FA9B-59A4-4BF0-8CC6-E946B7855AD4}" destId="{64EB8C10-8DED-4478-91D1-95AEEF9FE60C}" srcOrd="0" destOrd="0" presId="urn:microsoft.com/office/officeart/2005/8/layout/hierarchy2"/>
+    <dgm:cxn modelId="{CF245E9C-9E93-4D11-9EF7-3DD3148254D1}" type="presOf" srcId="{83CE2B56-7819-458E-BFE3-EA229607BA5F}" destId="{12EF0285-4C74-4295-A490-49B4B109A4E9}" srcOrd="0" destOrd="0" presId="urn:microsoft.com/office/officeart/2005/8/layout/hierarchy2"/>
+    <dgm:cxn modelId="{194ECCD9-EDBB-4AFA-AB40-B206C49C67B0}" srcId="{1235FA9B-59A4-4BF0-8CC6-E946B7855AD4}" destId="{C9917780-4133-40DC-A720-75AF8D8F6BC6}" srcOrd="0" destOrd="0" parTransId="{D9C1B587-B755-4AA8-8AA0-BB45A6E5172A}" sibTransId="{AFA5D1ED-71CE-465A-8994-8362B56AD2C8}"/>
+    <dgm:cxn modelId="{C3DF10C1-482E-4349-A9CE-BF2B84CA397F}" type="presOf" srcId="{1AA075A7-7317-45B9-8D03-45E1505D9D85}" destId="{2F29BAAC-0C53-4182-8183-2FEF483C897A}" srcOrd="0" destOrd="0" presId="urn:microsoft.com/office/officeart/2005/8/layout/hierarchy2"/>
+    <dgm:cxn modelId="{CDC3A1E9-0197-4983-B48B-94E51DC268CA}" type="presOf" srcId="{28A21AC2-2882-4AA9-83CA-2617852B5EBA}" destId="{2AE464DE-AD7F-4185-84C6-887EE04DC551}" srcOrd="0" destOrd="0" presId="urn:microsoft.com/office/officeart/2005/8/layout/hierarchy2"/>
+    <dgm:cxn modelId="{F3326B45-CDFB-46CD-B8C9-618A1B83BD36}" srcId="{4857432B-201F-4AC6-93C0-E383B45E1F9B}" destId="{9420006E-3375-4EFA-BD25-71223BFB2668}" srcOrd="1" destOrd="0" parTransId="{1AA075A7-7317-45B9-8D03-45E1505D9D85}" sibTransId="{4E073D16-A937-4802-A495-05FAAAB9650C}"/>
+    <dgm:cxn modelId="{A1575A3F-6A4B-479E-8D55-AFC93549D0EF}" srcId="{C9917780-4133-40DC-A720-75AF8D8F6BC6}" destId="{D8654741-9A58-45B2-9202-3EC9CC98ED64}" srcOrd="0" destOrd="0" parTransId="{9E831EDB-E628-4B10-8911-4CCA4FACF993}" sibTransId="{EFDA1FC9-2DFA-4A61-9716-C5EA1ED5C6A3}"/>
+    <dgm:cxn modelId="{D712F773-BAF3-4ED2-BDC9-392D5AA2360D}" type="presOf" srcId="{43F9A0FB-FA7A-4037-8AFD-DF70F4E4F4B7}" destId="{E8EDED22-7846-4564-8F66-0080C14183A6}" srcOrd="0" destOrd="0" presId="urn:microsoft.com/office/officeart/2005/8/layout/hierarchy2"/>
+    <dgm:cxn modelId="{470636C2-BDF2-4311-9438-89DF3198D5D3}" type="presOf" srcId="{20721924-3462-49CE-998E-BB7CAA7FE819}" destId="{B42171BB-3C4C-4536-AA5B-490D4CB18D4A}" srcOrd="0" destOrd="0" presId="urn:microsoft.com/office/officeart/2005/8/layout/hierarchy2"/>
+    <dgm:cxn modelId="{4D7CACAF-56E9-43DB-89CA-85F494A64507}" type="presOf" srcId="{22F5C270-A5C1-4D34-85F8-DEBC814C78E8}" destId="{09047B7F-11FE-4EC4-8D91-2566A1E5EBAE}" srcOrd="1" destOrd="0" presId="urn:microsoft.com/office/officeart/2005/8/layout/hierarchy2"/>
+    <dgm:cxn modelId="{4E19FB47-EA4B-4344-B4D7-0FC843436286}" type="presOf" srcId="{A2212E4D-334A-47DC-BCD9-91941B95D4B1}" destId="{9A49012F-3624-4ECC-974D-A60BEE251A1F}" srcOrd="0" destOrd="0" presId="urn:microsoft.com/office/officeart/2005/8/layout/hierarchy2"/>
+    <dgm:cxn modelId="{A648ECF5-5709-49D2-B436-40A7F868D31C}" srcId="{1235FA9B-59A4-4BF0-8CC6-E946B7855AD4}" destId="{83CE2B56-7819-458E-BFE3-EA229607BA5F}" srcOrd="2" destOrd="0" parTransId="{9A4551F3-85CE-43C2-AB60-F06293E9C0B2}" sibTransId="{D0BA063A-E13E-4E78-A85C-2533713ED91B}"/>
+    <dgm:cxn modelId="{C874132C-4A8C-466E-9BFA-9361115E45FD}" type="presOf" srcId="{28A21AC2-2882-4AA9-83CA-2617852B5EBA}" destId="{973311BC-662D-4357-A946-72B3A17ACA50}" srcOrd="1" destOrd="0" presId="urn:microsoft.com/office/officeart/2005/8/layout/hierarchy2"/>
+    <dgm:cxn modelId="{9842DC00-FAFA-4D6F-AE76-AC0D8820823E}" type="presOf" srcId="{9A4551F3-85CE-43C2-AB60-F06293E9C0B2}" destId="{B587EF91-16B8-4B2E-B318-A6CE657B6830}" srcOrd="0" destOrd="0" presId="urn:microsoft.com/office/officeart/2005/8/layout/hierarchy2"/>
+    <dgm:cxn modelId="{8FDB462B-D144-4526-8F8A-C5A532DF9A59}" type="presOf" srcId="{03FFDCB5-7D50-4AB8-AEAB-B357598B6F79}" destId="{D51FBD00-5487-4F3A-ADCE-FCD97BBD70CD}" srcOrd="1" destOrd="0" presId="urn:microsoft.com/office/officeart/2005/8/layout/hierarchy2"/>
+    <dgm:cxn modelId="{DEC4D441-5879-428D-A018-E4929B6C859B}" type="presOf" srcId="{C9917780-4133-40DC-A720-75AF8D8F6BC6}" destId="{4E0D2677-11D2-412A-BD31-1CB38F6D4C19}" srcOrd="0" destOrd="0" presId="urn:microsoft.com/office/officeart/2005/8/layout/hierarchy2"/>
+    <dgm:cxn modelId="{E1C3A408-BDB4-4C07-A357-F9F6571A7750}" type="presOf" srcId="{52F2395E-A2AF-4F9C-BF8D-45CAF11AB223}" destId="{89C2CDA3-CD1C-4DCD-873D-919117D774B2}" srcOrd="1" destOrd="0" presId="urn:microsoft.com/office/officeart/2005/8/layout/hierarchy2"/>
+    <dgm:cxn modelId="{4708774A-B1C6-4AC4-AC9D-ED69682275CD}" type="presOf" srcId="{22F5C270-A5C1-4D34-85F8-DEBC814C78E8}" destId="{968B881B-6D50-4BCF-A6B0-447CDCBD6C7B}" srcOrd="0" destOrd="0" presId="urn:microsoft.com/office/officeart/2005/8/layout/hierarchy2"/>
+    <dgm:cxn modelId="{193B0F12-A761-4331-B78B-25DC619A319D}" type="presOf" srcId="{19873686-5D13-449A-8BCA-4F2BF1196291}" destId="{BC86B0AA-458E-49FF-BDCA-E7D96B8D98F6}" srcOrd="0" destOrd="0" presId="urn:microsoft.com/office/officeart/2005/8/layout/hierarchy2"/>
+    <dgm:cxn modelId="{808B6E3B-2086-441C-838D-0BA5C929C86F}" type="presOf" srcId="{03608D60-0C39-4220-AA1C-E39422A71B77}" destId="{BB053929-A207-4D64-86DB-7DC561F13CE3}" srcOrd="0" destOrd="0" presId="urn:microsoft.com/office/officeart/2005/8/layout/hierarchy2"/>
+    <dgm:cxn modelId="{C8DCB5FC-2156-4709-ACC5-B21134CCBB8B}" type="presOf" srcId="{03FFDCB5-7D50-4AB8-AEAB-B357598B6F79}" destId="{133FB82F-C21C-4EAB-B8C9-CAC1AE0F5F92}" srcOrd="0" destOrd="0" presId="urn:microsoft.com/office/officeart/2005/8/layout/hierarchy2"/>
+    <dgm:cxn modelId="{9DC2D2B7-3809-4689-8680-5D2381B61898}" type="presOf" srcId="{3301680E-67BC-4B70-AF90-3D4F3FE6C07C}" destId="{B9618037-6E57-4941-9152-3F2CC98F7E82}" srcOrd="0" destOrd="0" presId="urn:microsoft.com/office/officeart/2005/8/layout/hierarchy2"/>
+    <dgm:cxn modelId="{F656AD84-58D3-49AE-861A-07A7B5D14F5B}" type="presOf" srcId="{7574EB23-BE8C-4751-B32C-B1249924F8C6}" destId="{EA9AB563-2766-4DE6-9F37-BEAABADB9221}" srcOrd="0" destOrd="0" presId="urn:microsoft.com/office/officeart/2005/8/layout/hierarchy2"/>
     <dgm:cxn modelId="{E8E3A00A-85FE-4807-92B6-543AD6889BC1}" srcId="{19873686-5D13-449A-8BCA-4F2BF1196291}" destId="{1235FA9B-59A4-4BF0-8CC6-E946B7855AD4}" srcOrd="0" destOrd="0" parTransId="{70C09D40-78C6-4046-B8D9-BD63D09ADCA0}" sibTransId="{8E6D77A8-8D7D-4EBF-A8E1-B53A66B8C711}"/>
-    <dgm:cxn modelId="{F2BC9D0B-7232-4F02-B16C-48683FC585F4}" type="presOf" srcId="{03FFDCB5-7D50-4AB8-AEAB-B357598B6F79}" destId="{D51FBD00-5487-4F3A-ADCE-FCD97BBD70CD}" srcOrd="1" destOrd="0" presId="urn:microsoft.com/office/officeart/2005/8/layout/hierarchy2"/>
-    <dgm:cxn modelId="{FB594514-A84F-4074-9C0F-27049D84C92A}" type="presOf" srcId="{9A4551F3-85CE-43C2-AB60-F06293E9C0B2}" destId="{014610EB-2C2A-4126-BE5C-6681E5E22DB4}" srcOrd="1" destOrd="0" presId="urn:microsoft.com/office/officeart/2005/8/layout/hierarchy2"/>
-    <dgm:cxn modelId="{B5666F15-A693-426D-B563-85CF2BBA3572}" type="presOf" srcId="{03608D60-0C39-4220-AA1C-E39422A71B77}" destId="{BB053929-A207-4D64-86DB-7DC561F13CE3}" srcOrd="0" destOrd="0" presId="urn:microsoft.com/office/officeart/2005/8/layout/hierarchy2"/>
-    <dgm:cxn modelId="{D268C517-9192-4ADB-A322-BA9723A8CBFE}" type="presOf" srcId="{1235FA9B-59A4-4BF0-8CC6-E946B7855AD4}" destId="{64EB8C10-8DED-4478-91D1-95AEEF9FE60C}" srcOrd="0" destOrd="0" presId="urn:microsoft.com/office/officeart/2005/8/layout/hierarchy2"/>
-    <dgm:cxn modelId="{D0A9B018-C228-42B6-82C6-4ECF39DB9025}" type="presOf" srcId="{9E831EDB-E628-4B10-8911-4CCA4FACF993}" destId="{08CFA0E0-4EA9-4417-AFEA-A9E68384349F}" srcOrd="1" destOrd="0" presId="urn:microsoft.com/office/officeart/2005/8/layout/hierarchy2"/>
-    <dgm:cxn modelId="{AE37041D-7B03-498F-8A99-269D06ABA483}" type="presOf" srcId="{22F5C270-A5C1-4D34-85F8-DEBC814C78E8}" destId="{968B881B-6D50-4BCF-A6B0-447CDCBD6C7B}" srcOrd="0" destOrd="0" presId="urn:microsoft.com/office/officeart/2005/8/layout/hierarchy2"/>
-    <dgm:cxn modelId="{549B5D20-A499-4A1E-AC04-3062604D7E6E}" type="presOf" srcId="{C9917780-4133-40DC-A720-75AF8D8F6BC6}" destId="{4E0D2677-11D2-412A-BD31-1CB38F6D4C19}" srcOrd="0" destOrd="0" presId="urn:microsoft.com/office/officeart/2005/8/layout/hierarchy2"/>
-    <dgm:cxn modelId="{177C8321-8415-4137-BB16-A06B4D816F7F}" type="presOf" srcId="{28A21AC2-2882-4AA9-83CA-2617852B5EBA}" destId="{2AE464DE-AD7F-4185-84C6-887EE04DC551}" srcOrd="0" destOrd="0" presId="urn:microsoft.com/office/officeart/2005/8/layout/hierarchy2"/>
-    <dgm:cxn modelId="{E23E8B23-3BAD-40F4-B302-7C8241D96AEF}" type="presOf" srcId="{1AA075A7-7317-45B9-8D03-45E1505D9D85}" destId="{94AC32C1-DB98-44F0-A649-E228091A85C3}" srcOrd="1" destOrd="0" presId="urn:microsoft.com/office/officeart/2005/8/layout/hierarchy2"/>
-    <dgm:cxn modelId="{2D319C23-AEA9-4719-8948-F238B0636BDC}" type="presOf" srcId="{A2212E4D-334A-47DC-BCD9-91941B95D4B1}" destId="{D4852F0F-C285-4D39-BFE9-CA1B498D6F04}" srcOrd="1" destOrd="0" presId="urn:microsoft.com/office/officeart/2005/8/layout/hierarchy2"/>
-    <dgm:cxn modelId="{75562531-74E8-43AD-AC7A-30C1897217E4}" type="presOf" srcId="{52F2395E-A2AF-4F9C-BF8D-45CAF11AB223}" destId="{DFD1AA31-073B-445C-86D6-D28DFAD0D85C}" srcOrd="0" destOrd="0" presId="urn:microsoft.com/office/officeart/2005/8/layout/hierarchy2"/>
-    <dgm:cxn modelId="{A00A1D3D-F2AB-4EAA-92B7-B2FA8DF4397E}" type="presOf" srcId="{9E831EDB-E628-4B10-8911-4CCA4FACF993}" destId="{277B8640-D352-4466-928B-3071FF122E11}" srcOrd="0" destOrd="0" presId="urn:microsoft.com/office/officeart/2005/8/layout/hierarchy2"/>
+    <dgm:cxn modelId="{7DE2BD4E-B993-43BC-9EE3-F2EF3AD8A098}" type="presOf" srcId="{4857432B-201F-4AC6-93C0-E383B45E1F9B}" destId="{25D6DDDD-8E14-43C4-A898-F9E38BBFEF13}" srcOrd="0" destOrd="0" presId="urn:microsoft.com/office/officeart/2005/8/layout/hierarchy2"/>
     <dgm:cxn modelId="{B485F63D-DA68-4652-8490-F5B9AF0C58C3}" srcId="{4857432B-201F-4AC6-93C0-E383B45E1F9B}" destId="{03608D60-0C39-4220-AA1C-E39422A71B77}" srcOrd="0" destOrd="0" parTransId="{7574EB23-BE8C-4751-B32C-B1249924F8C6}" sibTransId="{756AA060-1CD0-4C1A-9527-28E60C25038A}"/>
-    <dgm:cxn modelId="{A1575A3F-6A4B-479E-8D55-AFC93549D0EF}" srcId="{C9917780-4133-40DC-A720-75AF8D8F6BC6}" destId="{D8654741-9A58-45B2-9202-3EC9CC98ED64}" srcOrd="0" destOrd="0" parTransId="{9E831EDB-E628-4B10-8911-4CCA4FACF993}" sibTransId="{EFDA1FC9-2DFA-4A61-9716-C5EA1ED5C6A3}"/>
-    <dgm:cxn modelId="{0D7A7D3F-C191-493B-A7D6-83DD75145C5C}" type="presOf" srcId="{7574EB23-BE8C-4751-B32C-B1249924F8C6}" destId="{61242378-A31D-4BDA-A7E6-C90B4F6D2D0F}" srcOrd="1" destOrd="0" presId="urn:microsoft.com/office/officeart/2005/8/layout/hierarchy2"/>
-    <dgm:cxn modelId="{39938B3F-F8B4-4407-AA43-FCEED8D8DD0E}" type="presOf" srcId="{3301680E-67BC-4B70-AF90-3D4F3FE6C07C}" destId="{B9618037-6E57-4941-9152-3F2CC98F7E82}" srcOrd="0" destOrd="0" presId="urn:microsoft.com/office/officeart/2005/8/layout/hierarchy2"/>
-    <dgm:cxn modelId="{F3326B45-CDFB-46CD-B8C9-618A1B83BD36}" srcId="{4857432B-201F-4AC6-93C0-E383B45E1F9B}" destId="{9420006E-3375-4EFA-BD25-71223BFB2668}" srcOrd="1" destOrd="0" parTransId="{1AA075A7-7317-45B9-8D03-45E1505D9D85}" sibTransId="{4E073D16-A937-4802-A495-05FAAAB9650C}"/>
-    <dgm:cxn modelId="{A2171068-5B1C-4E15-8241-9B352F91DEF4}" type="presOf" srcId="{D9C1B587-B755-4AA8-8AA0-BB45A6E5172A}" destId="{516049DF-C080-4B31-9CB6-61F78C30A474}" srcOrd="1" destOrd="0" presId="urn:microsoft.com/office/officeart/2005/8/layout/hierarchy2"/>
-    <dgm:cxn modelId="{ED683E6A-7C8C-4AC1-9E3E-978C940E1BEE}" type="presOf" srcId="{03FFDCB5-7D50-4AB8-AEAB-B357598B6F79}" destId="{133FB82F-C21C-4EAB-B8C9-CAC1AE0F5F92}" srcOrd="0" destOrd="0" presId="urn:microsoft.com/office/officeart/2005/8/layout/hierarchy2"/>
-    <dgm:cxn modelId="{01AB9C6F-C626-47EC-8957-74241809EDDC}" type="presOf" srcId="{43F9A0FB-FA7A-4037-8AFD-DF70F4E4F4B7}" destId="{E8EDED22-7846-4564-8F66-0080C14183A6}" srcOrd="0" destOrd="0" presId="urn:microsoft.com/office/officeart/2005/8/layout/hierarchy2"/>
-    <dgm:cxn modelId="{A1A2A175-283C-4A72-985B-0FFE2BA2D48E}" type="presOf" srcId="{3301680E-67BC-4B70-AF90-3D4F3FE6C07C}" destId="{B12FD151-34EF-4113-A7AD-6E1F95B289DB}" srcOrd="1" destOrd="0" presId="urn:microsoft.com/office/officeart/2005/8/layout/hierarchy2"/>
-    <dgm:cxn modelId="{56B46679-0114-4BFD-9B6B-B5CAD27715E0}" type="presOf" srcId="{28A21AC2-2882-4AA9-83CA-2617852B5EBA}" destId="{973311BC-662D-4357-A946-72B3A17ACA50}" srcOrd="1" destOrd="0" presId="urn:microsoft.com/office/officeart/2005/8/layout/hierarchy2"/>
+    <dgm:cxn modelId="{18A123B2-BC0F-404C-8359-7483DC889D1D}" type="presOf" srcId="{D9C1B587-B755-4AA8-8AA0-BB45A6E5172A}" destId="{C1842784-A0CB-4E1F-8C40-E328880AAA82}" srcOrd="0" destOrd="0" presId="urn:microsoft.com/office/officeart/2005/8/layout/hierarchy2"/>
+    <dgm:cxn modelId="{07912010-07BF-4B9D-945A-2F8DCDDEB407}" type="presOf" srcId="{7574EB23-BE8C-4751-B32C-B1249924F8C6}" destId="{61242378-A31D-4BDA-A7E6-C90B4F6D2D0F}" srcOrd="1" destOrd="0" presId="urn:microsoft.com/office/officeart/2005/8/layout/hierarchy2"/>
     <dgm:cxn modelId="{54BB4C7D-268C-49D6-9169-502E60A0F70F}" srcId="{83CE2B56-7819-458E-BFE3-EA229607BA5F}" destId="{BC056760-6AC3-4304-B64E-EC4A20B08ABA}" srcOrd="0" destOrd="0" parTransId="{03FFDCB5-7D50-4AB8-AEAB-B357598B6F79}" sibTransId="{80DF1D4F-51DE-4FC5-98FF-7DC571AC0069}"/>
-    <dgm:cxn modelId="{83DC9A86-FAE5-40D0-B1A3-7E283896578B}" type="presOf" srcId="{9420006E-3375-4EFA-BD25-71223BFB2668}" destId="{6DD9AB4B-D86E-427C-AE68-1443DFA88FD6}" srcOrd="0" destOrd="0" presId="urn:microsoft.com/office/officeart/2005/8/layout/hierarchy2"/>
-    <dgm:cxn modelId="{726A438A-E690-4530-B886-59A9446073B5}" srcId="{4857432B-201F-4AC6-93C0-E383B45E1F9B}" destId="{ADA9F964-5092-4A74-BFAB-2CC8D3151C25}" srcOrd="2" destOrd="0" parTransId="{52F2395E-A2AF-4F9C-BF8D-45CAF11AB223}" sibTransId="{549F886F-1AA8-4F35-B5E0-6A5A4247038B}"/>
-    <dgm:cxn modelId="{E495D197-D065-47ED-BD34-251971F26ED7}" type="presOf" srcId="{83CE2B56-7819-458E-BFE3-EA229607BA5F}" destId="{12EF0285-4C74-4295-A490-49B4B109A4E9}" srcOrd="0" destOrd="0" presId="urn:microsoft.com/office/officeart/2005/8/layout/hierarchy2"/>
-    <dgm:cxn modelId="{7E5A1E9D-13BF-468C-95F4-64F0F177EC12}" srcId="{C9917780-4133-40DC-A720-75AF8D8F6BC6}" destId="{4857432B-201F-4AC6-93C0-E383B45E1F9B}" srcOrd="2" destOrd="0" parTransId="{28A21AC2-2882-4AA9-83CA-2617852B5EBA}" sibTransId="{05CB6CDD-889C-4D81-A29B-7E9D3008653F}"/>
-    <dgm:cxn modelId="{6C270AA2-A61C-4CB3-A1FF-D64A64D602E8}" srcId="{1235FA9B-59A4-4BF0-8CC6-E946B7855AD4}" destId="{78E5E11A-5B1B-438B-8C00-5456DEA106DF}" srcOrd="1" destOrd="0" parTransId="{22F5C270-A5C1-4D34-85F8-DEBC814C78E8}" sibTransId="{EE8D25B1-AAD0-4F2B-BD71-AD36F0AEEA10}"/>
-    <dgm:cxn modelId="{116119A2-2450-4EAE-BFB6-22F262DB3E4B}" type="presOf" srcId="{22F5C270-A5C1-4D34-85F8-DEBC814C78E8}" destId="{09047B7F-11FE-4EC4-8D91-2566A1E5EBAE}" srcOrd="1" destOrd="0" presId="urn:microsoft.com/office/officeart/2005/8/layout/hierarchy2"/>
-    <dgm:cxn modelId="{894B47A2-6B42-46B3-915A-36D97F2815BF}" type="presOf" srcId="{20721924-3462-49CE-998E-BB7CAA7FE819}" destId="{B42171BB-3C4C-4536-AA5B-490D4CB18D4A}" srcOrd="0" destOrd="0" presId="urn:microsoft.com/office/officeart/2005/8/layout/hierarchy2"/>
-    <dgm:cxn modelId="{2288F5B1-4E4A-445C-B18C-23D35D28EFF3}" type="presOf" srcId="{52F2395E-A2AF-4F9C-BF8D-45CAF11AB223}" destId="{89C2CDA3-CD1C-4DCD-873D-919117D774B2}" srcOrd="1" destOrd="0" presId="urn:microsoft.com/office/officeart/2005/8/layout/hierarchy2"/>
-    <dgm:cxn modelId="{017735CA-6621-4A35-9722-1CCF878C382F}" srcId="{C9917780-4133-40DC-A720-75AF8D8F6BC6}" destId="{20721924-3462-49CE-998E-BB7CAA7FE819}" srcOrd="1" destOrd="0" parTransId="{3301680E-67BC-4B70-AF90-3D4F3FE6C07C}" sibTransId="{7D3E9FA6-87CC-4134-B6AA-8285F41A98FA}"/>
-    <dgm:cxn modelId="{EC4C3CCA-6FBE-4228-B638-316EA7FAE2C8}" type="presOf" srcId="{A2212E4D-334A-47DC-BCD9-91941B95D4B1}" destId="{9A49012F-3624-4ECC-974D-A60BEE251A1F}" srcOrd="0" destOrd="0" presId="urn:microsoft.com/office/officeart/2005/8/layout/hierarchy2"/>
-    <dgm:cxn modelId="{F401E3CA-87A7-4B9B-832F-F574AF5F2D00}" type="presOf" srcId="{9A4551F3-85CE-43C2-AB60-F06293E9C0B2}" destId="{B587EF91-16B8-4B2E-B318-A6CE657B6830}" srcOrd="0" destOrd="0" presId="urn:microsoft.com/office/officeart/2005/8/layout/hierarchy2"/>
-    <dgm:cxn modelId="{8867B5D1-5C68-4092-866A-1BA921C03571}" type="presOf" srcId="{19873686-5D13-449A-8BCA-4F2BF1196291}" destId="{BC86B0AA-458E-49FF-BDCA-E7D96B8D98F6}" srcOrd="0" destOrd="0" presId="urn:microsoft.com/office/officeart/2005/8/layout/hierarchy2"/>
-    <dgm:cxn modelId="{00073BD3-D977-4463-B100-7A8FD25F798A}" type="presOf" srcId="{4857432B-201F-4AC6-93C0-E383B45E1F9B}" destId="{25D6DDDD-8E14-43C4-A898-F9E38BBFEF13}" srcOrd="0" destOrd="0" presId="urn:microsoft.com/office/officeart/2005/8/layout/hierarchy2"/>
-    <dgm:cxn modelId="{D0FC61D4-899A-4E59-A98E-597F0DD7EF40}" type="presOf" srcId="{D8654741-9A58-45B2-9202-3EC9CC98ED64}" destId="{B04AAC78-6344-47A7-B579-EC53CC4E7CD6}" srcOrd="0" destOrd="0" presId="urn:microsoft.com/office/officeart/2005/8/layout/hierarchy2"/>
-    <dgm:cxn modelId="{248DA6D8-3722-4636-866C-5D61803855DF}" type="presOf" srcId="{1AA075A7-7317-45B9-8D03-45E1505D9D85}" destId="{2F29BAAC-0C53-4182-8183-2FEF483C897A}" srcOrd="0" destOrd="0" presId="urn:microsoft.com/office/officeart/2005/8/layout/hierarchy2"/>
-    <dgm:cxn modelId="{855AC1D8-EDA3-48F0-9E82-C1A013DA4FA6}" srcId="{78E5E11A-5B1B-438B-8C00-5456DEA106DF}" destId="{43F9A0FB-FA7A-4037-8AFD-DF70F4E4F4B7}" srcOrd="0" destOrd="0" parTransId="{A2212E4D-334A-47DC-BCD9-91941B95D4B1}" sibTransId="{7F735A19-6F8C-4C6E-A2E5-2428C98A6584}"/>
-    <dgm:cxn modelId="{194ECCD9-EDBB-4AFA-AB40-B206C49C67B0}" srcId="{1235FA9B-59A4-4BF0-8CC6-E946B7855AD4}" destId="{C9917780-4133-40DC-A720-75AF8D8F6BC6}" srcOrd="0" destOrd="0" parTransId="{D9C1B587-B755-4AA8-8AA0-BB45A6E5172A}" sibTransId="{AFA5D1ED-71CE-465A-8994-8362B56AD2C8}"/>
-    <dgm:cxn modelId="{D9C602DB-8FFE-482A-8292-E3664DD54C0A}" type="presOf" srcId="{78E5E11A-5B1B-438B-8C00-5456DEA106DF}" destId="{8AF9BC87-FD46-4F57-B52F-AB7A22E0AD82}" srcOrd="0" destOrd="0" presId="urn:microsoft.com/office/officeart/2005/8/layout/hierarchy2"/>
-    <dgm:cxn modelId="{F16CDBDD-A0F3-4A34-A494-E690DE8B9DA5}" type="presOf" srcId="{D9C1B587-B755-4AA8-8AA0-BB45A6E5172A}" destId="{C1842784-A0CB-4E1F-8C40-E328880AAA82}" srcOrd="0" destOrd="0" presId="urn:microsoft.com/office/officeart/2005/8/layout/hierarchy2"/>
-    <dgm:cxn modelId="{D4C7B3EB-9A56-4640-B81C-1BCC1BCB8E2A}" type="presOf" srcId="{BC056760-6AC3-4304-B64E-EC4A20B08ABA}" destId="{079A904A-CAE7-48BE-BAE6-BC825E333922}" srcOrd="0" destOrd="0" presId="urn:microsoft.com/office/officeart/2005/8/layout/hierarchy2"/>
-    <dgm:cxn modelId="{90F8C9F3-C906-4114-8E57-110631E0BF29}" type="presOf" srcId="{7574EB23-BE8C-4751-B32C-B1249924F8C6}" destId="{EA9AB563-2766-4DE6-9F37-BEAABADB9221}" srcOrd="0" destOrd="0" presId="urn:microsoft.com/office/officeart/2005/8/layout/hierarchy2"/>
-    <dgm:cxn modelId="{A648ECF5-5709-49D2-B436-40A7F868D31C}" srcId="{1235FA9B-59A4-4BF0-8CC6-E946B7855AD4}" destId="{83CE2B56-7819-458E-BFE3-EA229607BA5F}" srcOrd="2" destOrd="0" parTransId="{9A4551F3-85CE-43C2-AB60-F06293E9C0B2}" sibTransId="{D0BA063A-E13E-4E78-A85C-2533713ED91B}"/>
-    <dgm:cxn modelId="{6BECE1F6-A9F2-4EDB-82EC-FBEE0D38EE7B}" type="presOf" srcId="{ADA9F964-5092-4A74-BFAB-2CC8D3151C25}" destId="{C30DC7A0-C9BA-44B6-A8D1-49594E225258}" srcOrd="0" destOrd="0" presId="urn:microsoft.com/office/officeart/2005/8/layout/hierarchy2"/>
-    <dgm:cxn modelId="{016E5B18-08AF-4A77-BCCF-3E37140C14C5}" type="presParOf" srcId="{BC86B0AA-458E-49FF-BDCA-E7D96B8D98F6}" destId="{991C2F94-AF6C-43FD-91B7-581C9968808B}" srcOrd="0" destOrd="0" presId="urn:microsoft.com/office/officeart/2005/8/layout/hierarchy2"/>
-    <dgm:cxn modelId="{5F6516A2-23CD-486A-B444-65731EAB3F1E}" type="presParOf" srcId="{991C2F94-AF6C-43FD-91B7-581C9968808B}" destId="{64EB8C10-8DED-4478-91D1-95AEEF9FE60C}" srcOrd="0" destOrd="0" presId="urn:microsoft.com/office/officeart/2005/8/layout/hierarchy2"/>
-    <dgm:cxn modelId="{721C71A1-F4DC-4287-BE99-BA53628E6C98}" type="presParOf" srcId="{991C2F94-AF6C-43FD-91B7-581C9968808B}" destId="{A5FCAFB7-3AEF-4C06-AEC6-2F13261D9638}" srcOrd="1" destOrd="0" presId="urn:microsoft.com/office/officeart/2005/8/layout/hierarchy2"/>
-    <dgm:cxn modelId="{EE7D8C49-7C82-4533-B4BB-E167BE643269}" type="presParOf" srcId="{A5FCAFB7-3AEF-4C06-AEC6-2F13261D9638}" destId="{C1842784-A0CB-4E1F-8C40-E328880AAA82}" srcOrd="0" destOrd="0" presId="urn:microsoft.com/office/officeart/2005/8/layout/hierarchy2"/>
-    <dgm:cxn modelId="{4A0346AB-0EA4-489C-876A-DB2BE1745878}" type="presParOf" srcId="{C1842784-A0CB-4E1F-8C40-E328880AAA82}" destId="{516049DF-C080-4B31-9CB6-61F78C30A474}" srcOrd="0" destOrd="0" presId="urn:microsoft.com/office/officeart/2005/8/layout/hierarchy2"/>
-    <dgm:cxn modelId="{E826084F-576F-46E4-AF9E-40C9910EF64A}" type="presParOf" srcId="{A5FCAFB7-3AEF-4C06-AEC6-2F13261D9638}" destId="{1FF9C882-E8EF-4DEA-82FF-730A5CD9E7AB}" srcOrd="1" destOrd="0" presId="urn:microsoft.com/office/officeart/2005/8/layout/hierarchy2"/>
-    <dgm:cxn modelId="{9D69764C-73DB-4432-9040-37A6A39E0AB5}" type="presParOf" srcId="{1FF9C882-E8EF-4DEA-82FF-730A5CD9E7AB}" destId="{4E0D2677-11D2-412A-BD31-1CB38F6D4C19}" srcOrd="0" destOrd="0" presId="urn:microsoft.com/office/officeart/2005/8/layout/hierarchy2"/>
-    <dgm:cxn modelId="{7BEB9BE3-BBA4-499A-9807-ABC1A5AF4600}" type="presParOf" srcId="{1FF9C882-E8EF-4DEA-82FF-730A5CD9E7AB}" destId="{1E0036F0-3727-4EAA-8ACF-4C14356FD825}" srcOrd="1" destOrd="0" presId="urn:microsoft.com/office/officeart/2005/8/layout/hierarchy2"/>
-    <dgm:cxn modelId="{E06527FA-DB18-461A-ABA5-65F373A3F585}" type="presParOf" srcId="{1E0036F0-3727-4EAA-8ACF-4C14356FD825}" destId="{277B8640-D352-4466-928B-3071FF122E11}" srcOrd="0" destOrd="0" presId="urn:microsoft.com/office/officeart/2005/8/layout/hierarchy2"/>
-    <dgm:cxn modelId="{4C0C0E3D-DC6D-4B38-9C9E-5EA188B6339E}" type="presParOf" srcId="{277B8640-D352-4466-928B-3071FF122E11}" destId="{08CFA0E0-4EA9-4417-AFEA-A9E68384349F}" srcOrd="0" destOrd="0" presId="urn:microsoft.com/office/officeart/2005/8/layout/hierarchy2"/>
-    <dgm:cxn modelId="{5324F360-CB79-47B8-8B0B-AD07CE639FB4}" type="presParOf" srcId="{1E0036F0-3727-4EAA-8ACF-4C14356FD825}" destId="{E63F3B21-D15F-4551-A326-C4C34AD30078}" srcOrd="1" destOrd="0" presId="urn:microsoft.com/office/officeart/2005/8/layout/hierarchy2"/>
-    <dgm:cxn modelId="{3FBF5C41-6F6A-4B96-8094-7A95686547DF}" type="presParOf" srcId="{E63F3B21-D15F-4551-A326-C4C34AD30078}" destId="{B04AAC78-6344-47A7-B579-EC53CC4E7CD6}" srcOrd="0" destOrd="0" presId="urn:microsoft.com/office/officeart/2005/8/layout/hierarchy2"/>
-    <dgm:cxn modelId="{DAE622D6-160C-4374-B2BB-683FCA4CB4ED}" type="presParOf" srcId="{E63F3B21-D15F-4551-A326-C4C34AD30078}" destId="{5B5DBD3C-1E8A-4880-BE8E-FEC085C5680E}" srcOrd="1" destOrd="0" presId="urn:microsoft.com/office/officeart/2005/8/layout/hierarchy2"/>
-    <dgm:cxn modelId="{F73E6076-1575-42D9-BDD2-6F286E71275F}" type="presParOf" srcId="{1E0036F0-3727-4EAA-8ACF-4C14356FD825}" destId="{B9618037-6E57-4941-9152-3F2CC98F7E82}" srcOrd="2" destOrd="0" presId="urn:microsoft.com/office/officeart/2005/8/layout/hierarchy2"/>
-    <dgm:cxn modelId="{C831434B-9B8C-4340-95C0-9000C5BA00AD}" type="presParOf" srcId="{B9618037-6E57-4941-9152-3F2CC98F7E82}" destId="{B12FD151-34EF-4113-A7AD-6E1F95B289DB}" srcOrd="0" destOrd="0" presId="urn:microsoft.com/office/officeart/2005/8/layout/hierarchy2"/>
-    <dgm:cxn modelId="{CB7E3386-0E3E-4296-B5B9-E2FC060B5588}" type="presParOf" srcId="{1E0036F0-3727-4EAA-8ACF-4C14356FD825}" destId="{13040B68-EFA3-4AFD-811B-527D9EC69025}" srcOrd="3" destOrd="0" presId="urn:microsoft.com/office/officeart/2005/8/layout/hierarchy2"/>
-    <dgm:cxn modelId="{934D590A-6A5D-4FE1-8A2E-221BA56C33D3}" type="presParOf" srcId="{13040B68-EFA3-4AFD-811B-527D9EC69025}" destId="{B42171BB-3C4C-4536-AA5B-490D4CB18D4A}" srcOrd="0" destOrd="0" presId="urn:microsoft.com/office/officeart/2005/8/layout/hierarchy2"/>
-    <dgm:cxn modelId="{7B1761A7-3B7E-400C-A8A4-3F550A8B8FDA}" type="presParOf" srcId="{13040B68-EFA3-4AFD-811B-527D9EC69025}" destId="{C9CF2743-2376-4593-9D89-7684C58985C3}" srcOrd="1" destOrd="0" presId="urn:microsoft.com/office/officeart/2005/8/layout/hierarchy2"/>
-    <dgm:cxn modelId="{028ABBEB-ABE8-4003-A38F-FF54EB444D53}" type="presParOf" srcId="{1E0036F0-3727-4EAA-8ACF-4C14356FD825}" destId="{2AE464DE-AD7F-4185-84C6-887EE04DC551}" srcOrd="4" destOrd="0" presId="urn:microsoft.com/office/officeart/2005/8/layout/hierarchy2"/>
-    <dgm:cxn modelId="{B44064CE-37BC-4F1D-90F0-37AFD2EAB329}" type="presParOf" srcId="{2AE464DE-AD7F-4185-84C6-887EE04DC551}" destId="{973311BC-662D-4357-A946-72B3A17ACA50}" srcOrd="0" destOrd="0" presId="urn:microsoft.com/office/officeart/2005/8/layout/hierarchy2"/>
-    <dgm:cxn modelId="{5F024E52-7C62-497F-B9F6-D03CD5A971C4}" type="presParOf" srcId="{1E0036F0-3727-4EAA-8ACF-4C14356FD825}" destId="{D77FDBBC-B80C-431D-8039-D988A734A6A2}" srcOrd="5" destOrd="0" presId="urn:microsoft.com/office/officeart/2005/8/layout/hierarchy2"/>
-    <dgm:cxn modelId="{51F6A4BB-97B9-4C96-BF1A-897CD844B794}" type="presParOf" srcId="{D77FDBBC-B80C-431D-8039-D988A734A6A2}" destId="{25D6DDDD-8E14-43C4-A898-F9E38BBFEF13}" srcOrd="0" destOrd="0" presId="urn:microsoft.com/office/officeart/2005/8/layout/hierarchy2"/>
-    <dgm:cxn modelId="{272B96BC-BF7B-4703-9CF1-F4C97B9FFDA5}" type="presParOf" srcId="{D77FDBBC-B80C-431D-8039-D988A734A6A2}" destId="{9D9A8959-BCC3-4084-B66A-BC510D266DA7}" srcOrd="1" destOrd="0" presId="urn:microsoft.com/office/officeart/2005/8/layout/hierarchy2"/>
-    <dgm:cxn modelId="{FA4CF1B1-0BD2-45F5-89A5-716534111A24}" type="presParOf" srcId="{9D9A8959-BCC3-4084-B66A-BC510D266DA7}" destId="{EA9AB563-2766-4DE6-9F37-BEAABADB9221}" srcOrd="0" destOrd="0" presId="urn:microsoft.com/office/officeart/2005/8/layout/hierarchy2"/>
-    <dgm:cxn modelId="{3BA611B6-ADC9-4A48-B7BF-19EA5AFA74E6}" type="presParOf" srcId="{EA9AB563-2766-4DE6-9F37-BEAABADB9221}" destId="{61242378-A31D-4BDA-A7E6-C90B4F6D2D0F}" srcOrd="0" destOrd="0" presId="urn:microsoft.com/office/officeart/2005/8/layout/hierarchy2"/>
-    <dgm:cxn modelId="{CAA8F487-4EA3-4A43-97B4-BF79DE763D82}" type="presParOf" srcId="{9D9A8959-BCC3-4084-B66A-BC510D266DA7}" destId="{463CEA7F-2349-47F3-99B9-800371D3B0FB}" srcOrd="1" destOrd="0" presId="urn:microsoft.com/office/officeart/2005/8/layout/hierarchy2"/>
-    <dgm:cxn modelId="{16487A11-4D30-4EF7-9040-C1DE6BBEAF1E}" type="presParOf" srcId="{463CEA7F-2349-47F3-99B9-800371D3B0FB}" destId="{BB053929-A207-4D64-86DB-7DC561F13CE3}" srcOrd="0" destOrd="0" presId="urn:microsoft.com/office/officeart/2005/8/layout/hierarchy2"/>
-    <dgm:cxn modelId="{40A446EE-DE05-4F10-8F25-F61E3268A7EE}" type="presParOf" srcId="{463CEA7F-2349-47F3-99B9-800371D3B0FB}" destId="{9DD5F69A-C43E-4F70-997C-C705434DF5AC}" srcOrd="1" destOrd="0" presId="urn:microsoft.com/office/officeart/2005/8/layout/hierarchy2"/>
-    <dgm:cxn modelId="{E103E484-2F3E-4E34-94B8-7A22F9B2B8CF}" type="presParOf" srcId="{9D9A8959-BCC3-4084-B66A-BC510D266DA7}" destId="{2F29BAAC-0C53-4182-8183-2FEF483C897A}" srcOrd="2" destOrd="0" presId="urn:microsoft.com/office/officeart/2005/8/layout/hierarchy2"/>
-    <dgm:cxn modelId="{B865506B-48DE-4032-BDD4-8CFC571E7E9C}" type="presParOf" srcId="{2F29BAAC-0C53-4182-8183-2FEF483C897A}" destId="{94AC32C1-DB98-44F0-A649-E228091A85C3}" srcOrd="0" destOrd="0" presId="urn:microsoft.com/office/officeart/2005/8/layout/hierarchy2"/>
-    <dgm:cxn modelId="{EFD9B386-08C9-4CBD-9AEA-64E3E89D8AB7}" type="presParOf" srcId="{9D9A8959-BCC3-4084-B66A-BC510D266DA7}" destId="{B3DC9082-A1CF-4B7C-86E6-F332F0DD48FB}" srcOrd="3" destOrd="0" presId="urn:microsoft.com/office/officeart/2005/8/layout/hierarchy2"/>
-    <dgm:cxn modelId="{9C8D16EA-A64E-4025-A1BE-506688E3230C}" type="presParOf" srcId="{B3DC9082-A1CF-4B7C-86E6-F332F0DD48FB}" destId="{6DD9AB4B-D86E-427C-AE68-1443DFA88FD6}" srcOrd="0" destOrd="0" presId="urn:microsoft.com/office/officeart/2005/8/layout/hierarchy2"/>
-    <dgm:cxn modelId="{4E1B0AA8-704D-42AB-86DF-9378286F8AF4}" type="presParOf" srcId="{B3DC9082-A1CF-4B7C-86E6-F332F0DD48FB}" destId="{5A5E37FD-F243-427D-BDAB-FC052C6182A7}" srcOrd="1" destOrd="0" presId="urn:microsoft.com/office/officeart/2005/8/layout/hierarchy2"/>
-    <dgm:cxn modelId="{4F1E9A20-0B63-446B-B784-2EE0077A0EFA}" type="presParOf" srcId="{9D9A8959-BCC3-4084-B66A-BC510D266DA7}" destId="{DFD1AA31-073B-445C-86D6-D28DFAD0D85C}" srcOrd="4" destOrd="0" presId="urn:microsoft.com/office/officeart/2005/8/layout/hierarchy2"/>
-    <dgm:cxn modelId="{F40A8369-5266-4C10-A729-C6F8EF10800E}" type="presParOf" srcId="{DFD1AA31-073B-445C-86D6-D28DFAD0D85C}" destId="{89C2CDA3-CD1C-4DCD-873D-919117D774B2}" srcOrd="0" destOrd="0" presId="urn:microsoft.com/office/officeart/2005/8/layout/hierarchy2"/>
-    <dgm:cxn modelId="{DF314FBA-1404-4612-B079-998CFA02AC36}" type="presParOf" srcId="{9D9A8959-BCC3-4084-B66A-BC510D266DA7}" destId="{B52E7729-16A2-42FE-AC10-AB3D016A2D42}" srcOrd="5" destOrd="0" presId="urn:microsoft.com/office/officeart/2005/8/layout/hierarchy2"/>
-    <dgm:cxn modelId="{DCEDDDA4-3CF1-41DF-91B8-B8B6F474365B}" type="presParOf" srcId="{B52E7729-16A2-42FE-AC10-AB3D016A2D42}" destId="{C30DC7A0-C9BA-44B6-A8D1-49594E225258}" srcOrd="0" destOrd="0" presId="urn:microsoft.com/office/officeart/2005/8/layout/hierarchy2"/>
-    <dgm:cxn modelId="{726061C4-A749-467E-8802-4A0AE063B64F}" type="presParOf" srcId="{B52E7729-16A2-42FE-AC10-AB3D016A2D42}" destId="{EEB80D88-F708-4EE6-9658-A39498B689CD}" srcOrd="1" destOrd="0" presId="urn:microsoft.com/office/officeart/2005/8/layout/hierarchy2"/>
-    <dgm:cxn modelId="{5ED87E74-AE77-481D-B6D4-1CAB6C2AA466}" type="presParOf" srcId="{A5FCAFB7-3AEF-4C06-AEC6-2F13261D9638}" destId="{968B881B-6D50-4BCF-A6B0-447CDCBD6C7B}" srcOrd="2" destOrd="0" presId="urn:microsoft.com/office/officeart/2005/8/layout/hierarchy2"/>
-    <dgm:cxn modelId="{00D0B36B-A940-4291-AE90-B41A9EE7DBC0}" type="presParOf" srcId="{968B881B-6D50-4BCF-A6B0-447CDCBD6C7B}" destId="{09047B7F-11FE-4EC4-8D91-2566A1E5EBAE}" srcOrd="0" destOrd="0" presId="urn:microsoft.com/office/officeart/2005/8/layout/hierarchy2"/>
-    <dgm:cxn modelId="{FF2222AF-C7DD-462E-81B2-310A6E99E17D}" type="presParOf" srcId="{A5FCAFB7-3AEF-4C06-AEC6-2F13261D9638}" destId="{227D3DA3-1F4C-445E-AE1D-CD71F8FC5E18}" srcOrd="3" destOrd="0" presId="urn:microsoft.com/office/officeart/2005/8/layout/hierarchy2"/>
-    <dgm:cxn modelId="{EAB0F791-FE25-4240-8825-A63B4E03F6D2}" type="presParOf" srcId="{227D3DA3-1F4C-445E-AE1D-CD71F8FC5E18}" destId="{8AF9BC87-FD46-4F57-B52F-AB7A22E0AD82}" srcOrd="0" destOrd="0" presId="urn:microsoft.com/office/officeart/2005/8/layout/hierarchy2"/>
-    <dgm:cxn modelId="{5E4C9C54-9976-4AEA-9AA3-B2AF301DFD41}" type="presParOf" srcId="{227D3DA3-1F4C-445E-AE1D-CD71F8FC5E18}" destId="{F8E30646-30C8-4CAF-9FD1-DF6FA28C5E48}" srcOrd="1" destOrd="0" presId="urn:microsoft.com/office/officeart/2005/8/layout/hierarchy2"/>
-    <dgm:cxn modelId="{714C9BDC-9B52-405F-8D85-E81B92A49546}" type="presParOf" srcId="{F8E30646-30C8-4CAF-9FD1-DF6FA28C5E48}" destId="{9A49012F-3624-4ECC-974D-A60BEE251A1F}" srcOrd="0" destOrd="0" presId="urn:microsoft.com/office/officeart/2005/8/layout/hierarchy2"/>
-    <dgm:cxn modelId="{7F3D6949-711D-4435-9967-2D5307A6EF86}" type="presParOf" srcId="{9A49012F-3624-4ECC-974D-A60BEE251A1F}" destId="{D4852F0F-C285-4D39-BFE9-CA1B498D6F04}" srcOrd="0" destOrd="0" presId="urn:microsoft.com/office/officeart/2005/8/layout/hierarchy2"/>
-    <dgm:cxn modelId="{B421CA0A-2A24-40AE-9A64-5EA0CE075AB6}" type="presParOf" srcId="{F8E30646-30C8-4CAF-9FD1-DF6FA28C5E48}" destId="{88AF364C-0759-4985-95F8-FAFEABF41270}" srcOrd="1" destOrd="0" presId="urn:microsoft.com/office/officeart/2005/8/layout/hierarchy2"/>
-    <dgm:cxn modelId="{3BB97B3C-2141-495B-97B9-232D5B4BB9D6}" type="presParOf" srcId="{88AF364C-0759-4985-95F8-FAFEABF41270}" destId="{E8EDED22-7846-4564-8F66-0080C14183A6}" srcOrd="0" destOrd="0" presId="urn:microsoft.com/office/officeart/2005/8/layout/hierarchy2"/>
-    <dgm:cxn modelId="{6DFCB66F-B1CF-4094-9FBE-42FB8AC3D313}" type="presParOf" srcId="{88AF364C-0759-4985-95F8-FAFEABF41270}" destId="{4FBCF3E2-7458-4492-8C35-4704014EB51F}" srcOrd="1" destOrd="0" presId="urn:microsoft.com/office/officeart/2005/8/layout/hierarchy2"/>
-    <dgm:cxn modelId="{BFC87A3D-79BD-4595-A645-B3670D7F804D}" type="presParOf" srcId="{A5FCAFB7-3AEF-4C06-AEC6-2F13261D9638}" destId="{B587EF91-16B8-4B2E-B318-A6CE657B6830}" srcOrd="4" destOrd="0" presId="urn:microsoft.com/office/officeart/2005/8/layout/hierarchy2"/>
-    <dgm:cxn modelId="{26968A28-2D2D-4901-8564-F7CF686BE115}" type="presParOf" srcId="{B587EF91-16B8-4B2E-B318-A6CE657B6830}" destId="{014610EB-2C2A-4126-BE5C-6681E5E22DB4}" srcOrd="0" destOrd="0" presId="urn:microsoft.com/office/officeart/2005/8/layout/hierarchy2"/>
-    <dgm:cxn modelId="{57E313DC-7311-43FF-A4FC-DE3546EAE2C7}" type="presParOf" srcId="{A5FCAFB7-3AEF-4C06-AEC6-2F13261D9638}" destId="{84089097-E249-4D77-ADE0-71A4F7D778D2}" srcOrd="5" destOrd="0" presId="urn:microsoft.com/office/officeart/2005/8/layout/hierarchy2"/>
-    <dgm:cxn modelId="{E4538ABD-D44B-4B51-8EC2-F3DE36F07EF2}" type="presParOf" srcId="{84089097-E249-4D77-ADE0-71A4F7D778D2}" destId="{12EF0285-4C74-4295-A490-49B4B109A4E9}" srcOrd="0" destOrd="0" presId="urn:microsoft.com/office/officeart/2005/8/layout/hierarchy2"/>
-    <dgm:cxn modelId="{5E99A7F7-ADCF-45FA-B151-4C48DB09D1C3}" type="presParOf" srcId="{84089097-E249-4D77-ADE0-71A4F7D778D2}" destId="{37FBC324-42C4-4512-B825-FF5551E7D7FC}" srcOrd="1" destOrd="0" presId="urn:microsoft.com/office/officeart/2005/8/layout/hierarchy2"/>
-    <dgm:cxn modelId="{9E11C373-FDD1-47B5-8C6A-BC86AFEE1086}" type="presParOf" srcId="{37FBC324-42C4-4512-B825-FF5551E7D7FC}" destId="{133FB82F-C21C-4EAB-B8C9-CAC1AE0F5F92}" srcOrd="0" destOrd="0" presId="urn:microsoft.com/office/officeart/2005/8/layout/hierarchy2"/>
-    <dgm:cxn modelId="{138E2294-ACDB-469D-BD91-FCD8EC012385}" type="presParOf" srcId="{133FB82F-C21C-4EAB-B8C9-CAC1AE0F5F92}" destId="{D51FBD00-5487-4F3A-ADCE-FCD97BBD70CD}" srcOrd="0" destOrd="0" presId="urn:microsoft.com/office/officeart/2005/8/layout/hierarchy2"/>
-    <dgm:cxn modelId="{34C914D3-866F-4EF2-A303-EDE0C19DF4B5}" type="presParOf" srcId="{37FBC324-42C4-4512-B825-FF5551E7D7FC}" destId="{F0EA987C-A51F-43A6-9854-E57B7F8E492C}" srcOrd="1" destOrd="0" presId="urn:microsoft.com/office/officeart/2005/8/layout/hierarchy2"/>
-    <dgm:cxn modelId="{52100D4C-3827-4C94-A605-E141452FA610}" type="presParOf" srcId="{F0EA987C-A51F-43A6-9854-E57B7F8E492C}" destId="{079A904A-CAE7-48BE-BAE6-BC825E333922}" srcOrd="0" destOrd="0" presId="urn:microsoft.com/office/officeart/2005/8/layout/hierarchy2"/>
-    <dgm:cxn modelId="{10220797-3FDE-4ECC-B50A-943CD589A61F}" type="presParOf" srcId="{F0EA987C-A51F-43A6-9854-E57B7F8E492C}" destId="{76E97801-8649-4725-8BC7-830FC614C40D}" srcOrd="1" destOrd="0" presId="urn:microsoft.com/office/officeart/2005/8/layout/hierarchy2"/>
+    <dgm:cxn modelId="{4B72FE72-D981-4500-AB97-DBAE02186A7B}" type="presOf" srcId="{BC056760-6AC3-4304-B64E-EC4A20B08ABA}" destId="{079A904A-CAE7-48BE-BAE6-BC825E333922}" srcOrd="0" destOrd="0" presId="urn:microsoft.com/office/officeart/2005/8/layout/hierarchy2"/>
+    <dgm:cxn modelId="{86C54270-91A7-4CED-A00B-E45925A3DB60}" type="presParOf" srcId="{BC86B0AA-458E-49FF-BDCA-E7D96B8D98F6}" destId="{991C2F94-AF6C-43FD-91B7-581C9968808B}" srcOrd="0" destOrd="0" presId="urn:microsoft.com/office/officeart/2005/8/layout/hierarchy2"/>
+    <dgm:cxn modelId="{C6B43D01-2505-4001-A5AF-10FC30AE7284}" type="presParOf" srcId="{991C2F94-AF6C-43FD-91B7-581C9968808B}" destId="{64EB8C10-8DED-4478-91D1-95AEEF9FE60C}" srcOrd="0" destOrd="0" presId="urn:microsoft.com/office/officeart/2005/8/layout/hierarchy2"/>
+    <dgm:cxn modelId="{EB9765A2-24CB-4EE7-8B73-C8D7B737DD75}" type="presParOf" srcId="{991C2F94-AF6C-43FD-91B7-581C9968808B}" destId="{A5FCAFB7-3AEF-4C06-AEC6-2F13261D9638}" srcOrd="1" destOrd="0" presId="urn:microsoft.com/office/officeart/2005/8/layout/hierarchy2"/>
+    <dgm:cxn modelId="{53F53DA7-6E13-4A1D-BC1D-F4A44D820FBC}" type="presParOf" srcId="{A5FCAFB7-3AEF-4C06-AEC6-2F13261D9638}" destId="{C1842784-A0CB-4E1F-8C40-E328880AAA82}" srcOrd="0" destOrd="0" presId="urn:microsoft.com/office/officeart/2005/8/layout/hierarchy2"/>
+    <dgm:cxn modelId="{89C00A2E-5756-44B7-B7FE-23061E6F2EA0}" type="presParOf" srcId="{C1842784-A0CB-4E1F-8C40-E328880AAA82}" destId="{516049DF-C080-4B31-9CB6-61F78C30A474}" srcOrd="0" destOrd="0" presId="urn:microsoft.com/office/officeart/2005/8/layout/hierarchy2"/>
+    <dgm:cxn modelId="{26AA9291-FE81-4557-92B5-1F200AF58DAF}" type="presParOf" srcId="{A5FCAFB7-3AEF-4C06-AEC6-2F13261D9638}" destId="{1FF9C882-E8EF-4DEA-82FF-730A5CD9E7AB}" srcOrd="1" destOrd="0" presId="urn:microsoft.com/office/officeart/2005/8/layout/hierarchy2"/>
+    <dgm:cxn modelId="{F9FC137A-1033-43DF-BFD0-827E16D254AF}" type="presParOf" srcId="{1FF9C882-E8EF-4DEA-82FF-730A5CD9E7AB}" destId="{4E0D2677-11D2-412A-BD31-1CB38F6D4C19}" srcOrd="0" destOrd="0" presId="urn:microsoft.com/office/officeart/2005/8/layout/hierarchy2"/>
+    <dgm:cxn modelId="{CF91E417-D100-46D4-A016-9D9BBDF2F0C3}" type="presParOf" srcId="{1FF9C882-E8EF-4DEA-82FF-730A5CD9E7AB}" destId="{1E0036F0-3727-4EAA-8ACF-4C14356FD825}" srcOrd="1" destOrd="0" presId="urn:microsoft.com/office/officeart/2005/8/layout/hierarchy2"/>
+    <dgm:cxn modelId="{AF9A0F1B-0401-4E10-AB9B-2BFD1B1358B3}" type="presParOf" srcId="{1E0036F0-3727-4EAA-8ACF-4C14356FD825}" destId="{277B8640-D352-4466-928B-3071FF122E11}" srcOrd="0" destOrd="0" presId="urn:microsoft.com/office/officeart/2005/8/layout/hierarchy2"/>
+    <dgm:cxn modelId="{59161FAC-B029-40D3-A0A5-18E55F79D188}" type="presParOf" srcId="{277B8640-D352-4466-928B-3071FF122E11}" destId="{08CFA0E0-4EA9-4417-AFEA-A9E68384349F}" srcOrd="0" destOrd="0" presId="urn:microsoft.com/office/officeart/2005/8/layout/hierarchy2"/>
+    <dgm:cxn modelId="{343197A7-4B58-482B-A204-4AF9ED6F289A}" type="presParOf" srcId="{1E0036F0-3727-4EAA-8ACF-4C14356FD825}" destId="{E63F3B21-D15F-4551-A326-C4C34AD30078}" srcOrd="1" destOrd="0" presId="urn:microsoft.com/office/officeart/2005/8/layout/hierarchy2"/>
+    <dgm:cxn modelId="{7AC947B6-6151-4202-9AE4-99072E7E4A80}" type="presParOf" srcId="{E63F3B21-D15F-4551-A326-C4C34AD30078}" destId="{B04AAC78-6344-47A7-B579-EC53CC4E7CD6}" srcOrd="0" destOrd="0" presId="urn:microsoft.com/office/officeart/2005/8/layout/hierarchy2"/>
+    <dgm:cxn modelId="{3D4AB16E-72DA-4208-AEC8-14323BBDA37B}" type="presParOf" srcId="{E63F3B21-D15F-4551-A326-C4C34AD30078}" destId="{5B5DBD3C-1E8A-4880-BE8E-FEC085C5680E}" srcOrd="1" destOrd="0" presId="urn:microsoft.com/office/officeart/2005/8/layout/hierarchy2"/>
+    <dgm:cxn modelId="{FB3BC748-E21F-42F6-A563-BA48DDC2AC11}" type="presParOf" srcId="{1E0036F0-3727-4EAA-8ACF-4C14356FD825}" destId="{B9618037-6E57-4941-9152-3F2CC98F7E82}" srcOrd="2" destOrd="0" presId="urn:microsoft.com/office/officeart/2005/8/layout/hierarchy2"/>
+    <dgm:cxn modelId="{468D05DD-5549-45B6-BB58-F016835E2DE4}" type="presParOf" srcId="{B9618037-6E57-4941-9152-3F2CC98F7E82}" destId="{B12FD151-34EF-4113-A7AD-6E1F95B289DB}" srcOrd="0" destOrd="0" presId="urn:microsoft.com/office/officeart/2005/8/layout/hierarchy2"/>
+    <dgm:cxn modelId="{E14BBC59-4719-4B7E-8E14-93869DE2A560}" type="presParOf" srcId="{1E0036F0-3727-4EAA-8ACF-4C14356FD825}" destId="{13040B68-EFA3-4AFD-811B-527D9EC69025}" srcOrd="3" destOrd="0" presId="urn:microsoft.com/office/officeart/2005/8/layout/hierarchy2"/>
+    <dgm:cxn modelId="{8D114A1F-BCD4-4461-88FF-81F7D75DE1FE}" type="presParOf" srcId="{13040B68-EFA3-4AFD-811B-527D9EC69025}" destId="{B42171BB-3C4C-4536-AA5B-490D4CB18D4A}" srcOrd="0" destOrd="0" presId="urn:microsoft.com/office/officeart/2005/8/layout/hierarchy2"/>
+    <dgm:cxn modelId="{B0489472-25C9-41A1-9A69-9A99FEBD11C0}" type="presParOf" srcId="{13040B68-EFA3-4AFD-811B-527D9EC69025}" destId="{C9CF2743-2376-4593-9D89-7684C58985C3}" srcOrd="1" destOrd="0" presId="urn:microsoft.com/office/officeart/2005/8/layout/hierarchy2"/>
+    <dgm:cxn modelId="{C831B59D-042D-4A81-89CD-9131BC04B696}" type="presParOf" srcId="{1E0036F0-3727-4EAA-8ACF-4C14356FD825}" destId="{2AE464DE-AD7F-4185-84C6-887EE04DC551}" srcOrd="4" destOrd="0" presId="urn:microsoft.com/office/officeart/2005/8/layout/hierarchy2"/>
+    <dgm:cxn modelId="{FF5AADC5-1B14-41E6-BE98-A737764BEEA8}" type="presParOf" srcId="{2AE464DE-AD7F-4185-84C6-887EE04DC551}" destId="{973311BC-662D-4357-A946-72B3A17ACA50}" srcOrd="0" destOrd="0" presId="urn:microsoft.com/office/officeart/2005/8/layout/hierarchy2"/>
+    <dgm:cxn modelId="{DAC526DB-CCDB-4458-ADEC-C908B9AFCC90}" type="presParOf" srcId="{1E0036F0-3727-4EAA-8ACF-4C14356FD825}" destId="{D77FDBBC-B80C-431D-8039-D988A734A6A2}" srcOrd="5" destOrd="0" presId="urn:microsoft.com/office/officeart/2005/8/layout/hierarchy2"/>
+    <dgm:cxn modelId="{F92ED17F-EA67-404C-86DC-DEFD2F3AF908}" type="presParOf" srcId="{D77FDBBC-B80C-431D-8039-D988A734A6A2}" destId="{25D6DDDD-8E14-43C4-A898-F9E38BBFEF13}" srcOrd="0" destOrd="0" presId="urn:microsoft.com/office/officeart/2005/8/layout/hierarchy2"/>
+    <dgm:cxn modelId="{AABBFC31-2FBD-440C-BEAC-40A4A1A472BA}" type="presParOf" srcId="{D77FDBBC-B80C-431D-8039-D988A734A6A2}" destId="{9D9A8959-BCC3-4084-B66A-BC510D266DA7}" srcOrd="1" destOrd="0" presId="urn:microsoft.com/office/officeart/2005/8/layout/hierarchy2"/>
+    <dgm:cxn modelId="{57F3FC42-2CCB-427F-A9EE-D2BAC1078CDE}" type="presParOf" srcId="{9D9A8959-BCC3-4084-B66A-BC510D266DA7}" destId="{EA9AB563-2766-4DE6-9F37-BEAABADB9221}" srcOrd="0" destOrd="0" presId="urn:microsoft.com/office/officeart/2005/8/layout/hierarchy2"/>
+    <dgm:cxn modelId="{7558D5E4-0F46-4CEA-929B-63F5E6FF6DF4}" type="presParOf" srcId="{EA9AB563-2766-4DE6-9F37-BEAABADB9221}" destId="{61242378-A31D-4BDA-A7E6-C90B4F6D2D0F}" srcOrd="0" destOrd="0" presId="urn:microsoft.com/office/officeart/2005/8/layout/hierarchy2"/>
+    <dgm:cxn modelId="{5981E35A-80B1-46C3-888F-0E7AE083841B}" type="presParOf" srcId="{9D9A8959-BCC3-4084-B66A-BC510D266DA7}" destId="{463CEA7F-2349-47F3-99B9-800371D3B0FB}" srcOrd="1" destOrd="0" presId="urn:microsoft.com/office/officeart/2005/8/layout/hierarchy2"/>
+    <dgm:cxn modelId="{B49649D8-94A5-4DA4-AAF4-DE7277FF1A96}" type="presParOf" srcId="{463CEA7F-2349-47F3-99B9-800371D3B0FB}" destId="{BB053929-A207-4D64-86DB-7DC561F13CE3}" srcOrd="0" destOrd="0" presId="urn:microsoft.com/office/officeart/2005/8/layout/hierarchy2"/>
+    <dgm:cxn modelId="{11FD3839-13E4-45F8-AAF1-F5203D644243}" type="presParOf" srcId="{463CEA7F-2349-47F3-99B9-800371D3B0FB}" destId="{9DD5F69A-C43E-4F70-997C-C705434DF5AC}" srcOrd="1" destOrd="0" presId="urn:microsoft.com/office/officeart/2005/8/layout/hierarchy2"/>
+    <dgm:cxn modelId="{77B316A7-787E-4B41-B1F7-4D073B859E6A}" type="presParOf" srcId="{9D9A8959-BCC3-4084-B66A-BC510D266DA7}" destId="{2F29BAAC-0C53-4182-8183-2FEF483C897A}" srcOrd="2" destOrd="0" presId="urn:microsoft.com/office/officeart/2005/8/layout/hierarchy2"/>
+    <dgm:cxn modelId="{4F935939-0550-4644-8382-04167D9747C4}" type="presParOf" srcId="{2F29BAAC-0C53-4182-8183-2FEF483C897A}" destId="{94AC32C1-DB98-44F0-A649-E228091A85C3}" srcOrd="0" destOrd="0" presId="urn:microsoft.com/office/officeart/2005/8/layout/hierarchy2"/>
+    <dgm:cxn modelId="{E26D23E0-AE69-434E-9855-3226665BE483}" type="presParOf" srcId="{9D9A8959-BCC3-4084-B66A-BC510D266DA7}" destId="{B3DC9082-A1CF-4B7C-86E6-F332F0DD48FB}" srcOrd="3" destOrd="0" presId="urn:microsoft.com/office/officeart/2005/8/layout/hierarchy2"/>
+    <dgm:cxn modelId="{55FD6BFB-171F-4396-8B36-246EAB89AD5D}" type="presParOf" srcId="{B3DC9082-A1CF-4B7C-86E6-F332F0DD48FB}" destId="{6DD9AB4B-D86E-427C-AE68-1443DFA88FD6}" srcOrd="0" destOrd="0" presId="urn:microsoft.com/office/officeart/2005/8/layout/hierarchy2"/>
+    <dgm:cxn modelId="{A400B1C3-F32C-4C18-B1B1-67D1AF4CC3A6}" type="presParOf" srcId="{B3DC9082-A1CF-4B7C-86E6-F332F0DD48FB}" destId="{5A5E37FD-F243-427D-BDAB-FC052C6182A7}" srcOrd="1" destOrd="0" presId="urn:microsoft.com/office/officeart/2005/8/layout/hierarchy2"/>
+    <dgm:cxn modelId="{3EE8983B-2B08-49AC-ADFE-81F0E58BCFC2}" type="presParOf" srcId="{9D9A8959-BCC3-4084-B66A-BC510D266DA7}" destId="{DFD1AA31-073B-445C-86D6-D28DFAD0D85C}" srcOrd="4" destOrd="0" presId="urn:microsoft.com/office/officeart/2005/8/layout/hierarchy2"/>
+    <dgm:cxn modelId="{BCC4ABC2-6DB2-476F-B7A1-7CC374A95681}" type="presParOf" srcId="{DFD1AA31-073B-445C-86D6-D28DFAD0D85C}" destId="{89C2CDA3-CD1C-4DCD-873D-919117D774B2}" srcOrd="0" destOrd="0" presId="urn:microsoft.com/office/officeart/2005/8/layout/hierarchy2"/>
+    <dgm:cxn modelId="{314C0329-E030-4F25-B88E-584BB03329E1}" type="presParOf" srcId="{9D9A8959-BCC3-4084-B66A-BC510D266DA7}" destId="{B52E7729-16A2-42FE-AC10-AB3D016A2D42}" srcOrd="5" destOrd="0" presId="urn:microsoft.com/office/officeart/2005/8/layout/hierarchy2"/>
+    <dgm:cxn modelId="{EA589DCA-D4D3-414B-AB52-1FFD14880B9E}" type="presParOf" srcId="{B52E7729-16A2-42FE-AC10-AB3D016A2D42}" destId="{C30DC7A0-C9BA-44B6-A8D1-49594E225258}" srcOrd="0" destOrd="0" presId="urn:microsoft.com/office/officeart/2005/8/layout/hierarchy2"/>
+    <dgm:cxn modelId="{97BD2F06-EE6F-4F68-98C9-8CD707872C55}" type="presParOf" srcId="{B52E7729-16A2-42FE-AC10-AB3D016A2D42}" destId="{EEB80D88-F708-4EE6-9658-A39498B689CD}" srcOrd="1" destOrd="0" presId="urn:microsoft.com/office/officeart/2005/8/layout/hierarchy2"/>
+    <dgm:cxn modelId="{D950B363-3963-4F75-AE77-B659C9B6917E}" type="presParOf" srcId="{A5FCAFB7-3AEF-4C06-AEC6-2F13261D9638}" destId="{968B881B-6D50-4BCF-A6B0-447CDCBD6C7B}" srcOrd="2" destOrd="0" presId="urn:microsoft.com/office/officeart/2005/8/layout/hierarchy2"/>
+    <dgm:cxn modelId="{A7B750C8-F5B5-4C93-BD05-408309B5A473}" type="presParOf" srcId="{968B881B-6D50-4BCF-A6B0-447CDCBD6C7B}" destId="{09047B7F-11FE-4EC4-8D91-2566A1E5EBAE}" srcOrd="0" destOrd="0" presId="urn:microsoft.com/office/officeart/2005/8/layout/hierarchy2"/>
+    <dgm:cxn modelId="{9793D22A-1DB8-4213-A7D1-43205BC5E118}" type="presParOf" srcId="{A5FCAFB7-3AEF-4C06-AEC6-2F13261D9638}" destId="{227D3DA3-1F4C-445E-AE1D-CD71F8FC5E18}" srcOrd="3" destOrd="0" presId="urn:microsoft.com/office/officeart/2005/8/layout/hierarchy2"/>
+    <dgm:cxn modelId="{8B5839B0-EDE5-4A43-98E4-356855B9764F}" type="presParOf" srcId="{227D3DA3-1F4C-445E-AE1D-CD71F8FC5E18}" destId="{8AF9BC87-FD46-4F57-B52F-AB7A22E0AD82}" srcOrd="0" destOrd="0" presId="urn:microsoft.com/office/officeart/2005/8/layout/hierarchy2"/>
+    <dgm:cxn modelId="{A7C600C5-8860-4939-B583-50D30FD381E1}" type="presParOf" srcId="{227D3DA3-1F4C-445E-AE1D-CD71F8FC5E18}" destId="{F8E30646-30C8-4CAF-9FD1-DF6FA28C5E48}" srcOrd="1" destOrd="0" presId="urn:microsoft.com/office/officeart/2005/8/layout/hierarchy2"/>
+    <dgm:cxn modelId="{5ACDB633-127E-469A-91B8-291E3ECD2B44}" type="presParOf" srcId="{F8E30646-30C8-4CAF-9FD1-DF6FA28C5E48}" destId="{9A49012F-3624-4ECC-974D-A60BEE251A1F}" srcOrd="0" destOrd="0" presId="urn:microsoft.com/office/officeart/2005/8/layout/hierarchy2"/>
+    <dgm:cxn modelId="{C8D9C4CF-D94B-4B94-A3D9-E277BD7E7582}" type="presParOf" srcId="{9A49012F-3624-4ECC-974D-A60BEE251A1F}" destId="{D4852F0F-C285-4D39-BFE9-CA1B498D6F04}" srcOrd="0" destOrd="0" presId="urn:microsoft.com/office/officeart/2005/8/layout/hierarchy2"/>
+    <dgm:cxn modelId="{B277E4C1-26D6-4A88-931A-14D90D30220A}" type="presParOf" srcId="{F8E30646-30C8-4CAF-9FD1-DF6FA28C5E48}" destId="{88AF364C-0759-4985-95F8-FAFEABF41270}" srcOrd="1" destOrd="0" presId="urn:microsoft.com/office/officeart/2005/8/layout/hierarchy2"/>
+    <dgm:cxn modelId="{07861D2D-02E5-4793-A5A5-8ACD722A08FE}" type="presParOf" srcId="{88AF364C-0759-4985-95F8-FAFEABF41270}" destId="{E8EDED22-7846-4564-8F66-0080C14183A6}" srcOrd="0" destOrd="0" presId="urn:microsoft.com/office/officeart/2005/8/layout/hierarchy2"/>
+    <dgm:cxn modelId="{E3C33D32-678E-4723-9EA3-8005F4169ED0}" type="presParOf" srcId="{88AF364C-0759-4985-95F8-FAFEABF41270}" destId="{4FBCF3E2-7458-4492-8C35-4704014EB51F}" srcOrd="1" destOrd="0" presId="urn:microsoft.com/office/officeart/2005/8/layout/hierarchy2"/>
+    <dgm:cxn modelId="{9152AF9D-26CB-4F67-BD05-F7D2F5737D13}" type="presParOf" srcId="{A5FCAFB7-3AEF-4C06-AEC6-2F13261D9638}" destId="{B587EF91-16B8-4B2E-B318-A6CE657B6830}" srcOrd="4" destOrd="0" presId="urn:microsoft.com/office/officeart/2005/8/layout/hierarchy2"/>
+    <dgm:cxn modelId="{FD5C1FA8-F558-4E70-989C-2DE64E689C80}" type="presParOf" srcId="{B587EF91-16B8-4B2E-B318-A6CE657B6830}" destId="{014610EB-2C2A-4126-BE5C-6681E5E22DB4}" srcOrd="0" destOrd="0" presId="urn:microsoft.com/office/officeart/2005/8/layout/hierarchy2"/>
+    <dgm:cxn modelId="{D419E166-BB7E-4261-A0CF-32B9A9A2254F}" type="presParOf" srcId="{A5FCAFB7-3AEF-4C06-AEC6-2F13261D9638}" destId="{84089097-E249-4D77-ADE0-71A4F7D778D2}" srcOrd="5" destOrd="0" presId="urn:microsoft.com/office/officeart/2005/8/layout/hierarchy2"/>
+    <dgm:cxn modelId="{2A6315E9-46DB-41A4-B3F4-57FB673859DC}" type="presParOf" srcId="{84089097-E249-4D77-ADE0-71A4F7D778D2}" destId="{12EF0285-4C74-4295-A490-49B4B109A4E9}" srcOrd="0" destOrd="0" presId="urn:microsoft.com/office/officeart/2005/8/layout/hierarchy2"/>
+    <dgm:cxn modelId="{E89CD0DE-C2F9-4622-B683-022F6FF9FB40}" type="presParOf" srcId="{84089097-E249-4D77-ADE0-71A4F7D778D2}" destId="{37FBC324-42C4-4512-B825-FF5551E7D7FC}" srcOrd="1" destOrd="0" presId="urn:microsoft.com/office/officeart/2005/8/layout/hierarchy2"/>
+    <dgm:cxn modelId="{74B39E00-DD56-413E-9F9F-C9293B1F2626}" type="presParOf" srcId="{37FBC324-42C4-4512-B825-FF5551E7D7FC}" destId="{133FB82F-C21C-4EAB-B8C9-CAC1AE0F5F92}" srcOrd="0" destOrd="0" presId="urn:microsoft.com/office/officeart/2005/8/layout/hierarchy2"/>
+    <dgm:cxn modelId="{624D5625-3690-45DF-9DAB-F0AAB02991EA}" type="presParOf" srcId="{133FB82F-C21C-4EAB-B8C9-CAC1AE0F5F92}" destId="{D51FBD00-5487-4F3A-ADCE-FCD97BBD70CD}" srcOrd="0" destOrd="0" presId="urn:microsoft.com/office/officeart/2005/8/layout/hierarchy2"/>
+    <dgm:cxn modelId="{FE66C49F-C8CA-43E0-9832-30BEB9BC9CBB}" type="presParOf" srcId="{37FBC324-42C4-4512-B825-FF5551E7D7FC}" destId="{F0EA987C-A51F-43A6-9854-E57B7F8E492C}" srcOrd="1" destOrd="0" presId="urn:microsoft.com/office/officeart/2005/8/layout/hierarchy2"/>
+    <dgm:cxn modelId="{1458EAB6-6ABB-4232-8273-9772254930E5}" type="presParOf" srcId="{F0EA987C-A51F-43A6-9854-E57B7F8E492C}" destId="{079A904A-CAE7-48BE-BAE6-BC825E333922}" srcOrd="0" destOrd="0" presId="urn:microsoft.com/office/officeart/2005/8/layout/hierarchy2"/>
+    <dgm:cxn modelId="{E720E529-716B-4848-9E73-3E4B20D57D43}" type="presParOf" srcId="{F0EA987C-A51F-43A6-9854-E57B7F8E492C}" destId="{76E97801-8649-4725-8BC7-830FC614C40D}" srcOrd="1" destOrd="0" presId="urn:microsoft.com/office/officeart/2005/8/layout/hierarchy2"/>
   </dgm:cxnLst>
   <dgm:bg/>
   <dgm:whole/>
   <dgm:extLst>
     <a:ext uri="http://schemas.microsoft.com/office/drawing/2008/diagram">
-      <dsp:dataModelExt xmlns:dsp="http://schemas.microsoft.com/office/drawing/2008/diagram" relId="rId15" minVer="http://schemas.openxmlformats.org/drawingml/2006/diagram"/>
+      <dsp:dataModelExt xmlns:dsp="http://schemas.microsoft.com/office/drawing/2008/diagram" xmlns="" relId="rId23" minVer="http://schemas.openxmlformats.org/drawingml/2006/diagram"/>
     </a:ext>
   </dgm:extLst>
 </dgm:dataModel>
 </file>
 
 <file path=word/diagrams/drawing1.xml><?xml version="1.0" encoding="utf-8"?>
-<dsp:drawing xmlns:dgm="http://schemas.openxmlformats.org/drawingml/2006/diagram" xmlns:dsp="http://schemas.microsoft.com/office/drawing/2008/diagram" xmlns:a="http://schemas.openxmlformats.org/drawingml/2006/main">
+<dsp:drawing xmlns:dgm="http://schemas.openxmlformats.org/drawingml/2006/diagram" xmlns:a="http://schemas.openxmlformats.org/drawingml/2006/main" xmlns:dsp="http://schemas.microsoft.com/office/drawing/2008/diagram">
   <dsp:spTree>
     <dsp:nvGrpSpPr>
       <dsp:cNvPr id="0" name=""/>
@@ -5140,7 +4716,7 @@
         </a:bodyPr>
         <a:lstStyle/>
         <a:p>
-          <a:pPr marL="0" lvl="0" indent="0" algn="ctr" defTabSz="488950">
+          <a:pPr lvl="0" algn="ctr" defTabSz="488950">
             <a:lnSpc>
               <a:spcPct val="90000"/>
             </a:lnSpc>
@@ -5150,7 +4726,6 @@
             <a:spcAft>
               <a:spcPct val="35000"/>
             </a:spcAft>
-            <a:buNone/>
           </a:pPr>
           <a:r>
             <a:rPr lang="en-GB" sz="1100" kern="1200"/>
@@ -5159,8 +4734,8 @@
         </a:p>
       </dsp:txBody>
       <dsp:txXfrm>
-        <a:off x="16116" y="1655202"/>
-        <a:ext cx="1023925" cy="496515"/>
+        <a:off x="669" y="1639755"/>
+        <a:ext cx="1054819" cy="527409"/>
       </dsp:txXfrm>
     </dsp:sp>
     <dsp:sp modelId="{C1842784-A0CB-4E1F-8C40-E328880AAA82}">
@@ -5224,7 +4799,7 @@
         </a:bodyPr>
         <a:lstStyle/>
         <a:p>
-          <a:pPr marL="0" lvl="0" indent="0" algn="ctr" defTabSz="222250">
+          <a:pPr lvl="0" algn="ctr" defTabSz="222250">
             <a:lnSpc>
               <a:spcPct val="90000"/>
             </a:lnSpc>
@@ -5234,12 +4809,11 @@
             <a:spcAft>
               <a:spcPct val="35000"/>
             </a:spcAft>
-            <a:buNone/>
           </a:pPr>
           <a:endParaRPr lang="en-GB" sz="500" kern="1200"/>
         </a:p>
       </dsp:txBody>
-      <dsp:txXfrm>
+      <dsp:txXfrm rot="17692822">
         <a:off x="1241381" y="1423498"/>
         <a:ext cx="50142" cy="50142"/>
       </dsp:txXfrm>
@@ -5301,7 +4875,7 @@
         </a:bodyPr>
         <a:lstStyle/>
         <a:p>
-          <a:pPr marL="0" lvl="0" indent="0" algn="ctr" defTabSz="488950">
+          <a:pPr lvl="0" algn="ctr" defTabSz="488950">
             <a:lnSpc>
               <a:spcPct val="90000"/>
             </a:lnSpc>
@@ -5311,7 +4885,6 @@
             <a:spcAft>
               <a:spcPct val="35000"/>
             </a:spcAft>
-            <a:buNone/>
           </a:pPr>
           <a:r>
             <a:rPr lang="en-GB" sz="1100" kern="1200"/>
@@ -5320,8 +4893,8 @@
         </a:p>
       </dsp:txBody>
       <dsp:txXfrm>
-        <a:off x="1492863" y="745421"/>
-        <a:ext cx="1023925" cy="496515"/>
+        <a:off x="1477416" y="729974"/>
+        <a:ext cx="1054819" cy="527409"/>
       </dsp:txXfrm>
     </dsp:sp>
     <dsp:sp modelId="{277B8640-D352-4466-928B-3071FF122E11}">
@@ -5385,7 +4958,7 @@
         </a:bodyPr>
         <a:lstStyle/>
         <a:p>
-          <a:pPr marL="0" lvl="0" indent="0" algn="ctr" defTabSz="222250">
+          <a:pPr lvl="0" algn="ctr" defTabSz="222250">
             <a:lnSpc>
               <a:spcPct val="90000"/>
             </a:lnSpc>
@@ -5395,12 +4968,11 @@
             <a:spcAft>
               <a:spcPct val="35000"/>
             </a:spcAft>
-            <a:buNone/>
           </a:pPr>
           <a:endParaRPr lang="en-GB" sz="500" kern="1200"/>
         </a:p>
       </dsp:txBody>
-      <dsp:txXfrm>
+      <dsp:txXfrm rot="18289469">
         <a:off x="2724728" y="671947"/>
         <a:ext cx="36942" cy="36942"/>
       </dsp:txXfrm>
@@ -5462,7 +5034,7 @@
         </a:bodyPr>
         <a:lstStyle/>
         <a:p>
-          <a:pPr marL="0" lvl="0" indent="0" algn="ctr" defTabSz="488950">
+          <a:pPr lvl="0" algn="ctr" defTabSz="488950">
             <a:lnSpc>
               <a:spcPct val="90000"/>
             </a:lnSpc>
@@ -5472,7 +5044,6 @@
             <a:spcAft>
               <a:spcPct val="35000"/>
             </a:spcAft>
-            <a:buNone/>
           </a:pPr>
           <a:r>
             <a:rPr lang="en-GB" sz="1100" kern="1200"/>
@@ -5481,8 +5052,8 @@
         </a:p>
       </dsp:txBody>
       <dsp:txXfrm>
-        <a:off x="2969610" y="138899"/>
-        <a:ext cx="1023925" cy="496515"/>
+        <a:off x="2954163" y="123452"/>
+        <a:ext cx="1054819" cy="527409"/>
       </dsp:txXfrm>
     </dsp:sp>
     <dsp:sp modelId="{B9618037-6E57-4941-9152-3F2CC98F7E82}">
@@ -5546,7 +5117,7 @@
         </a:bodyPr>
         <a:lstStyle/>
         <a:p>
-          <a:pPr marL="0" lvl="0" indent="0" algn="ctr" defTabSz="222250">
+          <a:pPr lvl="0" algn="ctr" defTabSz="222250">
             <a:lnSpc>
               <a:spcPct val="90000"/>
             </a:lnSpc>
@@ -5556,7 +5127,6 @@
             <a:spcAft>
               <a:spcPct val="35000"/>
             </a:spcAft>
-            <a:buNone/>
           </a:pPr>
           <a:endParaRPr lang="en-GB" sz="500" kern="1200"/>
         </a:p>
@@ -5623,7 +5193,7 @@
         </a:bodyPr>
         <a:lstStyle/>
         <a:p>
-          <a:pPr marL="0" lvl="0" indent="0" algn="ctr" defTabSz="488950">
+          <a:pPr lvl="0" algn="ctr" defTabSz="488950">
             <a:lnSpc>
               <a:spcPct val="90000"/>
             </a:lnSpc>
@@ -5633,7 +5203,6 @@
             <a:spcAft>
               <a:spcPct val="35000"/>
             </a:spcAft>
-            <a:buNone/>
           </a:pPr>
           <a:r>
             <a:rPr lang="en-GB" sz="1100" kern="1200"/>
@@ -5642,8 +5211,8 @@
         </a:p>
       </dsp:txBody>
       <dsp:txXfrm>
-        <a:off x="2969610" y="745421"/>
-        <a:ext cx="1023925" cy="496515"/>
+        <a:off x="2954163" y="729974"/>
+        <a:ext cx="1054819" cy="527409"/>
       </dsp:txXfrm>
     </dsp:sp>
     <dsp:sp modelId="{2AE464DE-AD7F-4185-84C6-887EE04DC551}">
@@ -5707,7 +5276,7 @@
         </a:bodyPr>
         <a:lstStyle/>
         <a:p>
-          <a:pPr marL="0" lvl="0" indent="0" algn="ctr" defTabSz="222250">
+          <a:pPr lvl="0" algn="ctr" defTabSz="222250">
             <a:lnSpc>
               <a:spcPct val="90000"/>
             </a:lnSpc>
@@ -5717,12 +5286,11 @@
             <a:spcAft>
               <a:spcPct val="35000"/>
             </a:spcAft>
-            <a:buNone/>
           </a:pPr>
           <a:endParaRPr lang="en-GB" sz="500" kern="1200"/>
         </a:p>
       </dsp:txBody>
-      <dsp:txXfrm>
+      <dsp:txXfrm rot="3310531">
         <a:off x="2724728" y="1278468"/>
         <a:ext cx="36942" cy="36942"/>
       </dsp:txXfrm>
@@ -5784,7 +5352,7 @@
         </a:bodyPr>
         <a:lstStyle/>
         <a:p>
-          <a:pPr marL="0" lvl="0" indent="0" algn="ctr" defTabSz="488950">
+          <a:pPr lvl="0" algn="ctr" defTabSz="488950">
             <a:lnSpc>
               <a:spcPct val="90000"/>
             </a:lnSpc>
@@ -5794,7 +5362,6 @@
             <a:spcAft>
               <a:spcPct val="35000"/>
             </a:spcAft>
-            <a:buNone/>
           </a:pPr>
           <a:r>
             <a:rPr lang="en-GB" sz="1100" kern="1200"/>
@@ -5803,8 +5370,8 @@
         </a:p>
       </dsp:txBody>
       <dsp:txXfrm>
-        <a:off x="2969610" y="1351942"/>
-        <a:ext cx="1023925" cy="496515"/>
+        <a:off x="2954163" y="1336495"/>
+        <a:ext cx="1054819" cy="527409"/>
       </dsp:txXfrm>
     </dsp:sp>
     <dsp:sp modelId="{EA9AB563-2766-4DE6-9F37-BEAABADB9221}">
@@ -5868,7 +5435,7 @@
         </a:bodyPr>
         <a:lstStyle/>
         <a:p>
-          <a:pPr marL="0" lvl="0" indent="0" algn="ctr" defTabSz="222250">
+          <a:pPr lvl="0" algn="ctr" defTabSz="222250">
             <a:lnSpc>
               <a:spcPct val="90000"/>
             </a:lnSpc>
@@ -5878,12 +5445,11 @@
             <a:spcAft>
               <a:spcPct val="35000"/>
             </a:spcAft>
-            <a:buNone/>
           </a:pPr>
           <a:endParaRPr lang="en-GB" sz="500" kern="1200"/>
         </a:p>
       </dsp:txBody>
-      <dsp:txXfrm>
+      <dsp:txXfrm rot="18289469">
         <a:off x="4201475" y="1278468"/>
         <a:ext cx="36942" cy="36942"/>
       </dsp:txXfrm>
@@ -5945,7 +5511,7 @@
         </a:bodyPr>
         <a:lstStyle/>
         <a:p>
-          <a:pPr marL="0" lvl="0" indent="0" algn="ctr" defTabSz="488950">
+          <a:pPr lvl="0" algn="ctr" defTabSz="488950">
             <a:lnSpc>
               <a:spcPct val="90000"/>
             </a:lnSpc>
@@ -5955,7 +5521,6 @@
             <a:spcAft>
               <a:spcPct val="35000"/>
             </a:spcAft>
-            <a:buNone/>
           </a:pPr>
           <a:r>
             <a:rPr lang="en-GB" sz="1100" kern="1200"/>
@@ -5964,8 +5529,8 @@
         </a:p>
       </dsp:txBody>
       <dsp:txXfrm>
-        <a:off x="4446357" y="745421"/>
-        <a:ext cx="1023925" cy="496515"/>
+        <a:off x="4430910" y="729974"/>
+        <a:ext cx="1054819" cy="527409"/>
       </dsp:txXfrm>
     </dsp:sp>
     <dsp:sp modelId="{2F29BAAC-0C53-4182-8183-2FEF483C897A}">
@@ -6029,7 +5594,7 @@
         </a:bodyPr>
         <a:lstStyle/>
         <a:p>
-          <a:pPr marL="0" lvl="0" indent="0" algn="ctr" defTabSz="222250">
+          <a:pPr lvl="0" algn="ctr" defTabSz="222250">
             <a:lnSpc>
               <a:spcPct val="90000"/>
             </a:lnSpc>
@@ -6039,7 +5604,6 @@
             <a:spcAft>
               <a:spcPct val="35000"/>
             </a:spcAft>
-            <a:buNone/>
           </a:pPr>
           <a:endParaRPr lang="en-GB" sz="500" kern="1200"/>
         </a:p>
@@ -6106,7 +5670,7 @@
         </a:bodyPr>
         <a:lstStyle/>
         <a:p>
-          <a:pPr marL="0" lvl="0" indent="0" algn="ctr" defTabSz="488950">
+          <a:pPr lvl="0" algn="ctr" defTabSz="488950">
             <a:lnSpc>
               <a:spcPct val="90000"/>
             </a:lnSpc>
@@ -6116,7 +5680,6 @@
             <a:spcAft>
               <a:spcPct val="35000"/>
             </a:spcAft>
-            <a:buNone/>
           </a:pPr>
           <a:r>
             <a:rPr lang="en-GB" sz="1100" kern="1200"/>
@@ -6125,8 +5688,8 @@
         </a:p>
       </dsp:txBody>
       <dsp:txXfrm>
-        <a:off x="4446357" y="1351942"/>
-        <a:ext cx="1023925" cy="496515"/>
+        <a:off x="4430910" y="1336495"/>
+        <a:ext cx="1054819" cy="527409"/>
       </dsp:txXfrm>
     </dsp:sp>
     <dsp:sp modelId="{DFD1AA31-073B-445C-86D6-D28DFAD0D85C}">
@@ -6190,7 +5753,7 @@
         </a:bodyPr>
         <a:lstStyle/>
         <a:p>
-          <a:pPr marL="0" lvl="0" indent="0" algn="ctr" defTabSz="222250">
+          <a:pPr lvl="0" algn="ctr" defTabSz="222250">
             <a:lnSpc>
               <a:spcPct val="90000"/>
             </a:lnSpc>
@@ -6200,12 +5763,11 @@
             <a:spcAft>
               <a:spcPct val="35000"/>
             </a:spcAft>
-            <a:buNone/>
           </a:pPr>
           <a:endParaRPr lang="en-GB" sz="500" kern="1200"/>
         </a:p>
       </dsp:txBody>
-      <dsp:txXfrm>
+      <dsp:txXfrm rot="3310531">
         <a:off x="4201475" y="1884989"/>
         <a:ext cx="36942" cy="36942"/>
       </dsp:txXfrm>
@@ -6267,7 +5829,7 @@
         </a:bodyPr>
         <a:lstStyle/>
         <a:p>
-          <a:pPr marL="0" lvl="0" indent="0" algn="ctr" defTabSz="488950">
+          <a:pPr lvl="0" algn="ctr" defTabSz="488950">
             <a:lnSpc>
               <a:spcPct val="90000"/>
             </a:lnSpc>
@@ -6277,7 +5839,6 @@
             <a:spcAft>
               <a:spcPct val="35000"/>
             </a:spcAft>
-            <a:buNone/>
           </a:pPr>
           <a:r>
             <a:rPr lang="en-GB" sz="1100" kern="1200"/>
@@ -6286,8 +5847,8 @@
         </a:p>
       </dsp:txBody>
       <dsp:txXfrm>
-        <a:off x="4446357" y="1958463"/>
-        <a:ext cx="1023925" cy="496515"/>
+        <a:off x="4430910" y="1943016"/>
+        <a:ext cx="1054819" cy="527409"/>
       </dsp:txXfrm>
     </dsp:sp>
     <dsp:sp modelId="{968B881B-6D50-4BCF-A6B0-447CDCBD6C7B}">
@@ -6351,7 +5912,7 @@
         </a:bodyPr>
         <a:lstStyle/>
         <a:p>
-          <a:pPr marL="0" lvl="0" indent="0" algn="ctr" defTabSz="222250">
+          <a:pPr lvl="0" algn="ctr" defTabSz="222250">
             <a:lnSpc>
               <a:spcPct val="90000"/>
             </a:lnSpc>
@@ -6361,12 +5922,11 @@
             <a:spcAft>
               <a:spcPct val="35000"/>
             </a:spcAft>
-            <a:buNone/>
           </a:pPr>
           <a:endParaRPr lang="en-GB" sz="500" kern="1200"/>
         </a:p>
       </dsp:txBody>
-      <dsp:txXfrm>
+      <dsp:txXfrm rot="2142401">
         <a:off x="1253462" y="2042100"/>
         <a:ext cx="25980" cy="25980"/>
       </dsp:txXfrm>
@@ -6428,7 +5988,7 @@
         </a:bodyPr>
         <a:lstStyle/>
         <a:p>
-          <a:pPr marL="0" lvl="0" indent="0" algn="ctr" defTabSz="488950">
+          <a:pPr lvl="0" algn="ctr" defTabSz="488950">
             <a:lnSpc>
               <a:spcPct val="90000"/>
             </a:lnSpc>
@@ -6438,7 +5998,6 @@
             <a:spcAft>
               <a:spcPct val="35000"/>
             </a:spcAft>
-            <a:buNone/>
           </a:pPr>
           <a:r>
             <a:rPr lang="en-GB" sz="1100" kern="1200"/>
@@ -6447,8 +6006,8 @@
         </a:p>
       </dsp:txBody>
       <dsp:txXfrm>
-        <a:off x="1492863" y="1958463"/>
-        <a:ext cx="1023925" cy="496515"/>
+        <a:off x="1477416" y="1943016"/>
+        <a:ext cx="1054819" cy="527409"/>
       </dsp:txXfrm>
     </dsp:sp>
     <dsp:sp modelId="{9A49012F-3624-4ECC-974D-A60BEE251A1F}">
@@ -6512,7 +6071,7 @@
         </a:bodyPr>
         <a:lstStyle/>
         <a:p>
-          <a:pPr marL="0" lvl="0" indent="0" algn="ctr" defTabSz="222250">
+          <a:pPr lvl="0" algn="ctr" defTabSz="222250">
             <a:lnSpc>
               <a:spcPct val="90000"/>
             </a:lnSpc>
@@ -6522,7 +6081,6 @@
             <a:spcAft>
               <a:spcPct val="35000"/>
             </a:spcAft>
-            <a:buNone/>
           </a:pPr>
           <a:endParaRPr lang="en-GB" sz="500" kern="1200"/>
         </a:p>
@@ -6589,7 +6147,7 @@
         </a:bodyPr>
         <a:lstStyle/>
         <a:p>
-          <a:pPr marL="0" lvl="0" indent="0" algn="ctr" defTabSz="488950">
+          <a:pPr lvl="0" algn="ctr" defTabSz="488950">
             <a:lnSpc>
               <a:spcPct val="90000"/>
             </a:lnSpc>
@@ -6599,7 +6157,6 @@
             <a:spcAft>
               <a:spcPct val="35000"/>
             </a:spcAft>
-            <a:buNone/>
           </a:pPr>
           <a:r>
             <a:rPr lang="en-GB" sz="1100" kern="1200"/>
@@ -6608,8 +6165,8 @@
         </a:p>
       </dsp:txBody>
       <dsp:txXfrm>
-        <a:off x="2969610" y="1958463"/>
-        <a:ext cx="1023925" cy="496515"/>
+        <a:off x="2954163" y="1943016"/>
+        <a:ext cx="1054819" cy="527409"/>
       </dsp:txXfrm>
     </dsp:sp>
     <dsp:sp modelId="{B587EF91-16B8-4B2E-B318-A6CE657B6830}">
@@ -6673,7 +6230,7 @@
         </a:bodyPr>
         <a:lstStyle/>
         <a:p>
-          <a:pPr marL="0" lvl="0" indent="0" algn="ctr" defTabSz="222250">
+          <a:pPr lvl="0" algn="ctr" defTabSz="222250">
             <a:lnSpc>
               <a:spcPct val="90000"/>
             </a:lnSpc>
@@ -6683,12 +6240,11 @@
             <a:spcAft>
               <a:spcPct val="35000"/>
             </a:spcAft>
-            <a:buNone/>
           </a:pPr>
           <a:endParaRPr lang="en-GB" sz="500" kern="1200"/>
         </a:p>
       </dsp:txBody>
-      <dsp:txXfrm>
+      <dsp:txXfrm rot="3907178">
         <a:off x="1241381" y="2333279"/>
         <a:ext cx="50142" cy="50142"/>
       </dsp:txXfrm>
@@ -6750,7 +6306,7 @@
         </a:bodyPr>
         <a:lstStyle/>
         <a:p>
-          <a:pPr marL="0" lvl="0" indent="0" algn="ctr" defTabSz="488950">
+          <a:pPr lvl="0" algn="ctr" defTabSz="488950">
             <a:lnSpc>
               <a:spcPct val="90000"/>
             </a:lnSpc>
@@ -6760,7 +6316,6 @@
             <a:spcAft>
               <a:spcPct val="35000"/>
             </a:spcAft>
-            <a:buNone/>
           </a:pPr>
           <a:r>
             <a:rPr lang="en-GB" sz="1100" kern="1200"/>
@@ -6769,8 +6324,8 @@
         </a:p>
       </dsp:txBody>
       <dsp:txXfrm>
-        <a:off x="1492863" y="2564984"/>
-        <a:ext cx="1023925" cy="496515"/>
+        <a:off x="1477416" y="2549537"/>
+        <a:ext cx="1054819" cy="527409"/>
       </dsp:txXfrm>
     </dsp:sp>
     <dsp:sp modelId="{133FB82F-C21C-4EAB-B8C9-CAC1AE0F5F92}">
@@ -6834,7 +6389,7 @@
         </a:bodyPr>
         <a:lstStyle/>
         <a:p>
-          <a:pPr marL="0" lvl="0" indent="0" algn="ctr" defTabSz="222250">
+          <a:pPr lvl="0" algn="ctr" defTabSz="222250">
             <a:lnSpc>
               <a:spcPct val="90000"/>
             </a:lnSpc>
@@ -6844,7 +6399,6 @@
             <a:spcAft>
               <a:spcPct val="35000"/>
             </a:spcAft>
-            <a:buNone/>
           </a:pPr>
           <a:endParaRPr lang="en-GB" sz="500" kern="1200"/>
         </a:p>
@@ -6911,7 +6465,7 @@
         </a:bodyPr>
         <a:lstStyle/>
         <a:p>
-          <a:pPr marL="0" lvl="0" indent="0" algn="ctr" defTabSz="488950">
+          <a:pPr lvl="0" algn="ctr" defTabSz="488950">
             <a:lnSpc>
               <a:spcPct val="90000"/>
             </a:lnSpc>
@@ -6921,7 +6475,6 @@
             <a:spcAft>
               <a:spcPct val="35000"/>
             </a:spcAft>
-            <a:buNone/>
           </a:pPr>
           <a:r>
             <a:rPr lang="en-GB" sz="1100" kern="1200"/>
@@ -6930,8 +6483,8 @@
         </a:p>
       </dsp:txBody>
       <dsp:txXfrm>
-        <a:off x="2969610" y="2564984"/>
-        <a:ext cx="1023925" cy="496515"/>
+        <a:off x="2954163" y="2549537"/>
+        <a:ext cx="1054819" cy="527409"/>
       </dsp:txXfrm>
     </dsp:sp>
   </dsp:spTree>
@@ -8335,7 +7888,7 @@
     </a:clrScheme>
     <a:fontScheme name="Office">
       <a:majorFont>
-        <a:latin typeface="Calibri Light" panose="020F0302020204030204"/>
+        <a:latin typeface="Calibri Light"/>
         <a:ea typeface=""/>
         <a:cs typeface=""/>
         <a:font script="Jpan" typeface="ＭＳ ゴシック"/>
@@ -8370,7 +7923,7 @@
         <a:font script="Geor" typeface="Sylfaen"/>
       </a:majorFont>
       <a:minorFont>
-        <a:latin typeface="Calibri" panose="020F0502020204030204"/>
+        <a:latin typeface="Calibri"/>
         <a:ea typeface=""/>
         <a:cs typeface=""/>
         <a:font script="Jpan" typeface="ＭＳ 明朝"/>
@@ -8547,7 +8100,7 @@
   <a:extraClrSchemeLst/>
   <a:extLst>
     <a:ext uri="{05A4C25C-085E-4340-85A3-A5531E510DB2}">
-      <thm15:themeFamily xmlns:thm15="http://schemas.microsoft.com/office/thememl/2012/main" name="Office Theme" id="{62F939B6-93AF-4DB8-9C6B-D6C7DFDC589F}" vid="{4A3C46E8-61CC-4603-A589-7422A47A8E4A}"/>
+      <thm15:themeFamily xmlns:thm15="http://schemas.microsoft.com/office/thememl/2012/main" xmlns="" name="Office Theme" id="{62F939B6-93AF-4DB8-9C6B-D6C7DFDC589F}" vid="{4A3C46E8-61CC-4603-A589-7422A47A8E4A}"/>
     </a:ext>
   </a:extLst>
 </a:theme>
@@ -8558,7 +8111,7 @@
 </file>
 
 <file path=customXml/itemProps1.xml><?xml version="1.0" encoding="utf-8"?>
-<ds:datastoreItem xmlns:ds="http://schemas.openxmlformats.org/officeDocument/2006/customXml" ds:itemID="{E83AFE28-F1D9-4210-87FD-278E2FAEC24D}">
+<ds:datastoreItem xmlns:ds="http://schemas.openxmlformats.org/officeDocument/2006/customXml" ds:itemID="{402D1ADD-AF40-458F-8DCA-39974A283EF8}">
   <ds:schemaRefs>
     <ds:schemaRef ds:uri="http://schemas.openxmlformats.org/officeDocument/2006/bibliography"/>
   </ds:schemaRefs>

</xml_diff>

<commit_message>
Added buttons for increase and decrease and a BPM display - Test 1
</commit_message>
<xml_diff>
--- a/Documentation.docx
+++ b/Documentation.docx
@@ -825,8 +825,21 @@
       </w:r>
     </w:p>
     <w:p>
-      <w:r>
-        <w:t>Metronomeonline is a free online metronome that can be accessed on a device with Wi-Fi connectability. The design looks good but from afar the white on the blue can be quite hard to see. Also, there is no visual effect to represent the metronome meaning that people with a lack of sight won’t be able to use this metronome. One thing that is good is that it’s easy to choose what BPM you want since there a ring of buttons with different numbers are indicating the BPM that you want to choose.</w:t>
+      <w:proofErr w:type="spellStart"/>
+      <w:r>
+        <w:t>Metronomeonline</w:t>
+      </w:r>
+      <w:proofErr w:type="spellEnd"/>
+      <w:r>
+        <w:t xml:space="preserve"> is a free online metronome that can be accessed on a device with Wi-Fi </w:t>
+      </w:r>
+      <w:proofErr w:type="spellStart"/>
+      <w:r>
+        <w:t>connectability</w:t>
+      </w:r>
+      <w:proofErr w:type="spellEnd"/>
+      <w:r>
+        <w:t>. The design looks good but from afar the white on the blue can be quite hard to see. Also, there is no visual effect to represent the metronome meaning that people with a lack of sight won’t be able to use this metronome. One thing that is good is that it’s easy to choose what BPM you want since there a ring of buttons with different numbers are indicating the BPM that you want to choose.</w:t>
       </w:r>
     </w:p>
     <w:p>
@@ -1223,7 +1236,23 @@
     </w:p>
     <w:p>
       <w:r>
-        <w:t>This is so that all features of css / javascript / HTML5 work as expected.</w:t>
+        <w:t xml:space="preserve">This is so that all features of </w:t>
+      </w:r>
+      <w:proofErr w:type="spellStart"/>
+      <w:r>
+        <w:t>css</w:t>
+      </w:r>
+      <w:proofErr w:type="spellEnd"/>
+      <w:r>
+        <w:t xml:space="preserve"> / </w:t>
+      </w:r>
+      <w:proofErr w:type="spellStart"/>
+      <w:r>
+        <w:t>javascript</w:t>
+      </w:r>
+      <w:proofErr w:type="spellEnd"/>
+      <w:r>
+        <w:t xml:space="preserve"> / HTML5 work as expected.</w:t>
       </w:r>
     </w:p>
     <w:p>
@@ -3789,7 +3818,15 @@
           </w:tcPr>
           <w:p>
             <w:r>
-              <w:t>The best per minute should b anything from just less than one to two beats per second</w:t>
+              <w:t xml:space="preserve">The best per minute should </w:t>
+            </w:r>
+            <w:proofErr w:type="spellStart"/>
+            <w:r>
+              <w:t>b</w:t>
+            </w:r>
+            <w:proofErr w:type="spellEnd"/>
+            <w:r>
+              <w:t xml:space="preserve"> anything from just less than one to two beats per second</w:t>
             </w:r>
           </w:p>
         </w:tc>
@@ -3800,9 +3837,11 @@
             <w:tcW w:w="2310" w:type="dxa"/>
           </w:tcPr>
           <w:p>
+            <w:proofErr w:type="spellStart"/>
             <w:r>
               <w:t>BPMUserInput</w:t>
             </w:r>
+            <w:proofErr w:type="spellEnd"/>
           </w:p>
         </w:tc>
         <w:tc>
@@ -3821,8 +3860,13 @@
           </w:tcPr>
           <w:p>
             <w:r>
-              <w:t>Presence Check and TypeCheck</w:t>
-            </w:r>
+              <w:t xml:space="preserve">Presence Check and </w:t>
+            </w:r>
+            <w:proofErr w:type="spellStart"/>
+            <w:r>
+              <w:t>TypeCheck</w:t>
+            </w:r>
+            <w:proofErr w:type="spellEnd"/>
           </w:p>
         </w:tc>
         <w:tc>
@@ -3831,7 +3875,15 @@
           </w:tcPr>
           <w:p>
             <w:r>
-              <w:t>The BPM should be able to b converted to an integer between 50 and 120 BPM</w:t>
+              <w:t xml:space="preserve">The BPM should be able to </w:t>
+            </w:r>
+            <w:proofErr w:type="spellStart"/>
+            <w:r>
+              <w:t>b</w:t>
+            </w:r>
+            <w:proofErr w:type="spellEnd"/>
+            <w:r>
+              <w:t xml:space="preserve"> converted to an integer between 50 and 120 BPM</w:t>
             </w:r>
           </w:p>
         </w:tc>
@@ -3842,9 +3894,11 @@
             <w:tcW w:w="2310" w:type="dxa"/>
           </w:tcPr>
           <w:p>
+            <w:proofErr w:type="spellStart"/>
             <w:r>
               <w:t>IntervalMS</w:t>
             </w:r>
+            <w:proofErr w:type="spellEnd"/>
           </w:p>
         </w:tc>
         <w:tc>
@@ -3863,8 +3917,13 @@
           </w:tcPr>
           <w:p>
             <w:r>
-              <w:t>Make sure it’s rounded to 0 dp</w:t>
-            </w:r>
+              <w:t xml:space="preserve">Make sure it’s rounded to 0 </w:t>
+            </w:r>
+            <w:proofErr w:type="spellStart"/>
+            <w:r>
+              <w:t>dp</w:t>
+            </w:r>
+            <w:proofErr w:type="spellEnd"/>
           </w:p>
         </w:tc>
         <w:tc>
@@ -3884,9 +3943,11 @@
             <w:tcW w:w="2310" w:type="dxa"/>
           </w:tcPr>
           <w:p>
+            <w:proofErr w:type="spellStart"/>
             <w:r>
               <w:t>HighContrastMode</w:t>
             </w:r>
+            <w:proofErr w:type="spellEnd"/>
           </w:p>
         </w:tc>
         <w:tc>
@@ -3926,9 +3987,11 @@
             <w:tcW w:w="2310" w:type="dxa"/>
           </w:tcPr>
           <w:p>
+            <w:proofErr w:type="spellStart"/>
             <w:r>
               <w:t>IsPlaying</w:t>
             </w:r>
+            <w:proofErr w:type="spellEnd"/>
           </w:p>
         </w:tc>
         <w:tc>
@@ -3936,9 +3999,11 @@
             <w:tcW w:w="2310" w:type="dxa"/>
           </w:tcPr>
           <w:p>
+            <w:proofErr w:type="spellStart"/>
             <w:r>
               <w:t>Boolen</w:t>
             </w:r>
+            <w:proofErr w:type="spellEnd"/>
           </w:p>
         </w:tc>
         <w:tc>
@@ -4014,6 +4079,11 @@
       <w:bookmarkStart w:id="5" w:name="_Toc123728028"/>
       <w:r>
         <w:t>Implementation</w:t>
+      </w:r>
+    </w:p>
+    <w:p>
+      <w:r>
+        <w:t>The first thing I need to do is get a simple UI with all of the buttons so that the stakeholders can see</w:t>
       </w:r>
     </w:p>
     <w:tbl>
@@ -4289,1803 +4359,63 @@
               <w:right w:val="single" w:sz="4" w:space="0" w:color="auto"/>
             </w:tcBorders>
           </w:tcPr>
-          <w:p/>
-        </w:tc>
-      </w:tr>
-      <w:tr>
-        <w:tc>
-          <w:tcPr>
-            <w:tcW w:w="1539" w:type="dxa"/>
-            <w:tcBorders>
-              <w:top w:val="single" w:sz="4" w:space="0" w:color="auto"/>
-              <w:left w:val="single" w:sz="4" w:space="0" w:color="auto"/>
-              <w:bottom w:val="single" w:sz="4" w:space="0" w:color="auto"/>
-              <w:right w:val="single" w:sz="4" w:space="0" w:color="auto"/>
-            </w:tcBorders>
-            <w:hideMark/>
-          </w:tcPr>
-          <w:p>
-            <w:r>
-              <w:t>2</w:t>
-            </w:r>
-          </w:p>
-        </w:tc>
-        <w:tc>
-          <w:tcPr>
-            <w:tcW w:w="1638" w:type="dxa"/>
-            <w:tcBorders>
-              <w:top w:val="single" w:sz="4" w:space="0" w:color="auto"/>
-              <w:left w:val="single" w:sz="4" w:space="0" w:color="auto"/>
-              <w:bottom w:val="single" w:sz="4" w:space="0" w:color="auto"/>
-              <w:right w:val="single" w:sz="4" w:space="0" w:color="auto"/>
-            </w:tcBorders>
-            <w:hideMark/>
-          </w:tcPr>
-          <w:p>
-            <w:r>
-              <w:t>BPM</w:t>
-            </w:r>
-          </w:p>
-        </w:tc>
-        <w:tc>
-          <w:tcPr>
-            <w:tcW w:w="1530" w:type="dxa"/>
-            <w:tcBorders>
-              <w:top w:val="single" w:sz="4" w:space="0" w:color="auto"/>
-              <w:left w:val="single" w:sz="4" w:space="0" w:color="auto"/>
-              <w:bottom w:val="single" w:sz="4" w:space="0" w:color="auto"/>
-              <w:right w:val="single" w:sz="4" w:space="0" w:color="auto"/>
-            </w:tcBorders>
-            <w:hideMark/>
-          </w:tcPr>
-          <w:p>
-            <w:r>
-              <w:t>2</w:t>
-            </w:r>
-          </w:p>
-        </w:tc>
-        <w:tc>
-          <w:tcPr>
-            <w:tcW w:w="1565" w:type="dxa"/>
-            <w:tcBorders>
-              <w:top w:val="single" w:sz="4" w:space="0" w:color="auto"/>
-              <w:left w:val="single" w:sz="4" w:space="0" w:color="auto"/>
-              <w:bottom w:val="single" w:sz="4" w:space="0" w:color="auto"/>
-              <w:right w:val="single" w:sz="4" w:space="0" w:color="auto"/>
-            </w:tcBorders>
-            <w:hideMark/>
-          </w:tcPr>
-          <w:p>
-            <w:r>
-              <w:t>120</w:t>
-            </w:r>
-          </w:p>
-        </w:tc>
-        <w:tc>
-          <w:tcPr>
-            <w:tcW w:w="1649" w:type="dxa"/>
-            <w:tcBorders>
-              <w:top w:val="single" w:sz="4" w:space="0" w:color="auto"/>
-              <w:left w:val="single" w:sz="4" w:space="0" w:color="auto"/>
-              <w:bottom w:val="single" w:sz="4" w:space="0" w:color="auto"/>
-              <w:right w:val="single" w:sz="4" w:space="0" w:color="auto"/>
-            </w:tcBorders>
-            <w:hideMark/>
-          </w:tcPr>
-          <w:p>
-            <w:r>
-              <w:t>Valid data is accepted</w:t>
-            </w:r>
-          </w:p>
-        </w:tc>
-        <w:tc>
-          <w:tcPr>
-            <w:tcW w:w="1321" w:type="dxa"/>
-            <w:tcBorders>
-              <w:top w:val="single" w:sz="4" w:space="0" w:color="auto"/>
-              <w:left w:val="single" w:sz="4" w:space="0" w:color="auto"/>
-              <w:bottom w:val="single" w:sz="4" w:space="0" w:color="auto"/>
-              <w:right w:val="single" w:sz="4" w:space="0" w:color="auto"/>
-            </w:tcBorders>
-          </w:tcPr>
-          <w:p/>
-        </w:tc>
-      </w:tr>
-      <w:tr>
-        <w:tc>
-          <w:tcPr>
-            <w:tcW w:w="1539" w:type="dxa"/>
-            <w:tcBorders>
-              <w:top w:val="single" w:sz="4" w:space="0" w:color="auto"/>
-              <w:left w:val="single" w:sz="4" w:space="0" w:color="auto"/>
-              <w:bottom w:val="single" w:sz="4" w:space="0" w:color="auto"/>
-              <w:right w:val="single" w:sz="4" w:space="0" w:color="auto"/>
-            </w:tcBorders>
-            <w:hideMark/>
-          </w:tcPr>
-          <w:p>
-            <w:r>
-              <w:t>3</w:t>
-            </w:r>
-          </w:p>
-        </w:tc>
-        <w:tc>
-          <w:tcPr>
-            <w:tcW w:w="1638" w:type="dxa"/>
-            <w:tcBorders>
-              <w:top w:val="single" w:sz="4" w:space="0" w:color="auto"/>
-              <w:left w:val="single" w:sz="4" w:space="0" w:color="auto"/>
-              <w:bottom w:val="single" w:sz="4" w:space="0" w:color="auto"/>
-              <w:right w:val="single" w:sz="4" w:space="0" w:color="auto"/>
-            </w:tcBorders>
-            <w:hideMark/>
-          </w:tcPr>
-          <w:p>
-            <w:r>
-              <w:t>BPM</w:t>
-            </w:r>
-          </w:p>
-        </w:tc>
-        <w:tc>
-          <w:tcPr>
-            <w:tcW w:w="1530" w:type="dxa"/>
-            <w:tcBorders>
-              <w:top w:val="single" w:sz="4" w:space="0" w:color="auto"/>
-              <w:left w:val="single" w:sz="4" w:space="0" w:color="auto"/>
-              <w:bottom w:val="single" w:sz="4" w:space="0" w:color="auto"/>
-              <w:right w:val="single" w:sz="4" w:space="0" w:color="auto"/>
-            </w:tcBorders>
-            <w:hideMark/>
-          </w:tcPr>
-          <w:p>
-            <w:r>
-              <w:t>3</w:t>
-            </w:r>
-          </w:p>
-        </w:tc>
-        <w:tc>
-          <w:tcPr>
-            <w:tcW w:w="1565" w:type="dxa"/>
-            <w:tcBorders>
-              <w:top w:val="single" w:sz="4" w:space="0" w:color="auto"/>
-              <w:left w:val="single" w:sz="4" w:space="0" w:color="auto"/>
-              <w:bottom w:val="single" w:sz="4" w:space="0" w:color="auto"/>
-              <w:right w:val="single" w:sz="4" w:space="0" w:color="auto"/>
-            </w:tcBorders>
-            <w:hideMark/>
-          </w:tcPr>
-          <w:p>
-            <w:r>
-              <w:t>“”</w:t>
-            </w:r>
-          </w:p>
-        </w:tc>
-        <w:tc>
-          <w:tcPr>
-            <w:tcW w:w="1649" w:type="dxa"/>
-            <w:tcBorders>
-              <w:top w:val="single" w:sz="4" w:space="0" w:color="auto"/>
-              <w:left w:val="single" w:sz="4" w:space="0" w:color="auto"/>
-              <w:bottom w:val="single" w:sz="4" w:space="0" w:color="auto"/>
-              <w:right w:val="single" w:sz="4" w:space="0" w:color="auto"/>
-            </w:tcBorders>
-            <w:hideMark/>
-          </w:tcPr>
-          <w:p>
-            <w:r>
-              <w:t>BPM to be set to 50</w:t>
-            </w:r>
-          </w:p>
-        </w:tc>
-        <w:tc>
-          <w:tcPr>
-            <w:tcW w:w="1321" w:type="dxa"/>
-            <w:tcBorders>
-              <w:top w:val="single" w:sz="4" w:space="0" w:color="auto"/>
-              <w:left w:val="single" w:sz="4" w:space="0" w:color="auto"/>
-              <w:bottom w:val="single" w:sz="4" w:space="0" w:color="auto"/>
-              <w:right w:val="single" w:sz="4" w:space="0" w:color="auto"/>
-            </w:tcBorders>
-          </w:tcPr>
-          <w:p/>
-        </w:tc>
-      </w:tr>
-      <w:tr>
-        <w:tc>
-          <w:tcPr>
-            <w:tcW w:w="1539" w:type="dxa"/>
-            <w:tcBorders>
-              <w:top w:val="single" w:sz="4" w:space="0" w:color="auto"/>
-              <w:left w:val="single" w:sz="4" w:space="0" w:color="auto"/>
-              <w:bottom w:val="single" w:sz="4" w:space="0" w:color="auto"/>
-              <w:right w:val="single" w:sz="4" w:space="0" w:color="auto"/>
-            </w:tcBorders>
-            <w:hideMark/>
-          </w:tcPr>
-          <w:p>
-            <w:r>
-              <w:t>4</w:t>
-            </w:r>
-          </w:p>
-        </w:tc>
-        <w:tc>
-          <w:tcPr>
-            <w:tcW w:w="1638" w:type="dxa"/>
-            <w:tcBorders>
-              <w:top w:val="single" w:sz="4" w:space="0" w:color="auto"/>
-              <w:left w:val="single" w:sz="4" w:space="0" w:color="auto"/>
-              <w:bottom w:val="single" w:sz="4" w:space="0" w:color="auto"/>
-              <w:right w:val="single" w:sz="4" w:space="0" w:color="auto"/>
-            </w:tcBorders>
-            <w:hideMark/>
-          </w:tcPr>
-          <w:p>
-            <w:r>
-              <w:t>BPM</w:t>
-            </w:r>
-          </w:p>
-        </w:tc>
-        <w:tc>
-          <w:tcPr>
-            <w:tcW w:w="1530" w:type="dxa"/>
-            <w:tcBorders>
-              <w:top w:val="single" w:sz="4" w:space="0" w:color="auto"/>
-              <w:left w:val="single" w:sz="4" w:space="0" w:color="auto"/>
-              <w:bottom w:val="single" w:sz="4" w:space="0" w:color="auto"/>
-              <w:right w:val="single" w:sz="4" w:space="0" w:color="auto"/>
-            </w:tcBorders>
-            <w:hideMark/>
-          </w:tcPr>
-          <w:p>
-            <w:r>
-              <w:t>3</w:t>
-            </w:r>
-          </w:p>
-        </w:tc>
-        <w:tc>
-          <w:tcPr>
-            <w:tcW w:w="1565" w:type="dxa"/>
-            <w:tcBorders>
-              <w:top w:val="single" w:sz="4" w:space="0" w:color="auto"/>
-              <w:left w:val="single" w:sz="4" w:space="0" w:color="auto"/>
-              <w:bottom w:val="single" w:sz="4" w:space="0" w:color="auto"/>
-              <w:right w:val="single" w:sz="4" w:space="0" w:color="auto"/>
-            </w:tcBorders>
-            <w:hideMark/>
-          </w:tcPr>
-          <w:p>
-            <w:r>
-              <w:t>30</w:t>
-            </w:r>
-          </w:p>
-        </w:tc>
-        <w:tc>
-          <w:tcPr>
-            <w:tcW w:w="1649" w:type="dxa"/>
-            <w:tcBorders>
-              <w:top w:val="single" w:sz="4" w:space="0" w:color="auto"/>
-              <w:left w:val="single" w:sz="4" w:space="0" w:color="auto"/>
-              <w:bottom w:val="single" w:sz="4" w:space="0" w:color="auto"/>
-              <w:right w:val="single" w:sz="4" w:space="0" w:color="auto"/>
-            </w:tcBorders>
-            <w:hideMark/>
-          </w:tcPr>
-          <w:p>
-            <w:r>
-              <w:t>BPM to be set to 50</w:t>
-            </w:r>
-          </w:p>
-        </w:tc>
-        <w:tc>
-          <w:tcPr>
-            <w:tcW w:w="1321" w:type="dxa"/>
-            <w:tcBorders>
-              <w:top w:val="single" w:sz="4" w:space="0" w:color="auto"/>
-              <w:left w:val="single" w:sz="4" w:space="0" w:color="auto"/>
-              <w:bottom w:val="single" w:sz="4" w:space="0" w:color="auto"/>
-              <w:right w:val="single" w:sz="4" w:space="0" w:color="auto"/>
-            </w:tcBorders>
-          </w:tcPr>
-          <w:p/>
-        </w:tc>
-      </w:tr>
-      <w:tr>
-        <w:tc>
-          <w:tcPr>
-            <w:tcW w:w="1539" w:type="dxa"/>
-            <w:tcBorders>
-              <w:top w:val="single" w:sz="4" w:space="0" w:color="auto"/>
-              <w:left w:val="single" w:sz="4" w:space="0" w:color="auto"/>
-              <w:bottom w:val="single" w:sz="4" w:space="0" w:color="auto"/>
-              <w:right w:val="single" w:sz="4" w:space="0" w:color="auto"/>
-            </w:tcBorders>
-            <w:hideMark/>
-          </w:tcPr>
-          <w:p>
-            <w:r>
-              <w:t>5</w:t>
-            </w:r>
-          </w:p>
-        </w:tc>
-        <w:tc>
-          <w:tcPr>
-            <w:tcW w:w="1638" w:type="dxa"/>
-            <w:tcBorders>
-              <w:top w:val="single" w:sz="4" w:space="0" w:color="auto"/>
-              <w:left w:val="single" w:sz="4" w:space="0" w:color="auto"/>
-              <w:bottom w:val="single" w:sz="4" w:space="0" w:color="auto"/>
-              <w:right w:val="single" w:sz="4" w:space="0" w:color="auto"/>
-            </w:tcBorders>
-            <w:hideMark/>
-          </w:tcPr>
-          <w:p>
-            <w:r>
-              <w:t>BPM</w:t>
-            </w:r>
-          </w:p>
-        </w:tc>
-        <w:tc>
-          <w:tcPr>
-            <w:tcW w:w="1530" w:type="dxa"/>
-            <w:tcBorders>
-              <w:top w:val="single" w:sz="4" w:space="0" w:color="auto"/>
-              <w:left w:val="single" w:sz="4" w:space="0" w:color="auto"/>
-              <w:bottom w:val="single" w:sz="4" w:space="0" w:color="auto"/>
-              <w:right w:val="single" w:sz="4" w:space="0" w:color="auto"/>
-            </w:tcBorders>
-            <w:hideMark/>
-          </w:tcPr>
-          <w:p>
-            <w:r>
-              <w:t>3</w:t>
-            </w:r>
-          </w:p>
-        </w:tc>
-        <w:tc>
-          <w:tcPr>
-            <w:tcW w:w="1565" w:type="dxa"/>
-            <w:tcBorders>
-              <w:top w:val="single" w:sz="4" w:space="0" w:color="auto"/>
-              <w:left w:val="single" w:sz="4" w:space="0" w:color="auto"/>
-              <w:bottom w:val="single" w:sz="4" w:space="0" w:color="auto"/>
-              <w:right w:val="single" w:sz="4" w:space="0" w:color="auto"/>
-            </w:tcBorders>
-            <w:hideMark/>
-          </w:tcPr>
-          <w:p>
-            <w:r>
-              <w:t>130</w:t>
-            </w:r>
-          </w:p>
-        </w:tc>
-        <w:tc>
-          <w:tcPr>
-            <w:tcW w:w="1649" w:type="dxa"/>
-            <w:tcBorders>
-              <w:top w:val="single" w:sz="4" w:space="0" w:color="auto"/>
-              <w:left w:val="single" w:sz="4" w:space="0" w:color="auto"/>
-              <w:bottom w:val="single" w:sz="4" w:space="0" w:color="auto"/>
-              <w:right w:val="single" w:sz="4" w:space="0" w:color="auto"/>
-            </w:tcBorders>
-            <w:hideMark/>
-          </w:tcPr>
-          <w:p>
-            <w:r>
-              <w:t>BPM set to 120</w:t>
-            </w:r>
-          </w:p>
-        </w:tc>
-        <w:tc>
-          <w:tcPr>
-            <w:tcW w:w="1321" w:type="dxa"/>
-            <w:tcBorders>
-              <w:top w:val="single" w:sz="4" w:space="0" w:color="auto"/>
-              <w:left w:val="single" w:sz="4" w:space="0" w:color="auto"/>
-              <w:bottom w:val="single" w:sz="4" w:space="0" w:color="auto"/>
-              <w:right w:val="single" w:sz="4" w:space="0" w:color="auto"/>
-            </w:tcBorders>
-          </w:tcPr>
-          <w:p/>
-        </w:tc>
-      </w:tr>
-      <w:tr>
-        <w:tc>
-          <w:tcPr>
-            <w:tcW w:w="1539" w:type="dxa"/>
-            <w:tcBorders>
-              <w:top w:val="single" w:sz="4" w:space="0" w:color="auto"/>
-              <w:left w:val="single" w:sz="4" w:space="0" w:color="auto"/>
-              <w:bottom w:val="single" w:sz="4" w:space="0" w:color="auto"/>
-              <w:right w:val="single" w:sz="4" w:space="0" w:color="auto"/>
-            </w:tcBorders>
-            <w:hideMark/>
-          </w:tcPr>
-          <w:p>
-            <w:r>
-              <w:t>6</w:t>
-            </w:r>
-          </w:p>
-        </w:tc>
-        <w:tc>
-          <w:tcPr>
-            <w:tcW w:w="1638" w:type="dxa"/>
-            <w:tcBorders>
-              <w:top w:val="single" w:sz="4" w:space="0" w:color="auto"/>
-              <w:left w:val="single" w:sz="4" w:space="0" w:color="auto"/>
-              <w:bottom w:val="single" w:sz="4" w:space="0" w:color="auto"/>
-              <w:right w:val="single" w:sz="4" w:space="0" w:color="auto"/>
-            </w:tcBorders>
-            <w:hideMark/>
-          </w:tcPr>
-          <w:p>
-            <w:r>
-              <w:t>BPM</w:t>
-            </w:r>
-          </w:p>
-        </w:tc>
-        <w:tc>
-          <w:tcPr>
-            <w:tcW w:w="1530" w:type="dxa"/>
-            <w:tcBorders>
-              <w:top w:val="single" w:sz="4" w:space="0" w:color="auto"/>
-              <w:left w:val="single" w:sz="4" w:space="0" w:color="auto"/>
-              <w:bottom w:val="single" w:sz="4" w:space="0" w:color="auto"/>
-              <w:right w:val="single" w:sz="4" w:space="0" w:color="auto"/>
-            </w:tcBorders>
-            <w:hideMark/>
-          </w:tcPr>
-          <w:p>
-            <w:r>
-              <w:t>3</w:t>
-            </w:r>
-          </w:p>
-        </w:tc>
-        <w:tc>
-          <w:tcPr>
-            <w:tcW w:w="1565" w:type="dxa"/>
-            <w:tcBorders>
-              <w:top w:val="single" w:sz="4" w:space="0" w:color="auto"/>
-              <w:left w:val="single" w:sz="4" w:space="0" w:color="auto"/>
-              <w:bottom w:val="single" w:sz="4" w:space="0" w:color="auto"/>
-              <w:right w:val="single" w:sz="4" w:space="0" w:color="auto"/>
-            </w:tcBorders>
-            <w:hideMark/>
-          </w:tcPr>
-          <w:p>
-            <w:r>
-              <w:t>Potato</w:t>
-            </w:r>
-          </w:p>
-        </w:tc>
-        <w:tc>
-          <w:tcPr>
-            <w:tcW w:w="1649" w:type="dxa"/>
-            <w:tcBorders>
-              <w:top w:val="single" w:sz="4" w:space="0" w:color="auto"/>
-              <w:left w:val="single" w:sz="4" w:space="0" w:color="auto"/>
-              <w:bottom w:val="single" w:sz="4" w:space="0" w:color="auto"/>
-              <w:right w:val="single" w:sz="4" w:space="0" w:color="auto"/>
-            </w:tcBorders>
-            <w:hideMark/>
-          </w:tcPr>
-          <w:p>
-            <w:r>
-              <w:t>BPM set to 50</w:t>
-            </w:r>
-          </w:p>
-        </w:tc>
-        <w:tc>
-          <w:tcPr>
-            <w:tcW w:w="1321" w:type="dxa"/>
-            <w:tcBorders>
-              <w:top w:val="single" w:sz="4" w:space="0" w:color="auto"/>
-              <w:left w:val="single" w:sz="4" w:space="0" w:color="auto"/>
-              <w:bottom w:val="single" w:sz="4" w:space="0" w:color="auto"/>
-              <w:right w:val="single" w:sz="4" w:space="0" w:color="auto"/>
-            </w:tcBorders>
-          </w:tcPr>
-          <w:p/>
-        </w:tc>
-      </w:tr>
-      <w:tr>
-        <w:tc>
-          <w:tcPr>
-            <w:tcW w:w="1539" w:type="dxa"/>
-            <w:tcBorders>
-              <w:top w:val="single" w:sz="4" w:space="0" w:color="auto"/>
-              <w:left w:val="single" w:sz="4" w:space="0" w:color="auto"/>
-              <w:bottom w:val="single" w:sz="4" w:space="0" w:color="auto"/>
-              <w:right w:val="single" w:sz="4" w:space="0" w:color="auto"/>
-            </w:tcBorders>
-            <w:hideMark/>
-          </w:tcPr>
-          <w:p>
-            <w:r>
-              <w:t>7</w:t>
-            </w:r>
-          </w:p>
-        </w:tc>
-        <w:tc>
-          <w:tcPr>
-            <w:tcW w:w="1638" w:type="dxa"/>
-            <w:tcBorders>
-              <w:top w:val="single" w:sz="4" w:space="0" w:color="auto"/>
-              <w:left w:val="single" w:sz="4" w:space="0" w:color="auto"/>
-              <w:bottom w:val="single" w:sz="4" w:space="0" w:color="auto"/>
-              <w:right w:val="single" w:sz="4" w:space="0" w:color="auto"/>
-            </w:tcBorders>
-            <w:hideMark/>
-          </w:tcPr>
-          <w:p>
-            <w:r>
-              <w:t>Increasing BPM</w:t>
-            </w:r>
-          </w:p>
-        </w:tc>
-        <w:tc>
-          <w:tcPr>
-            <w:tcW w:w="1530" w:type="dxa"/>
-            <w:tcBorders>
-              <w:top w:val="single" w:sz="4" w:space="0" w:color="auto"/>
-              <w:left w:val="single" w:sz="4" w:space="0" w:color="auto"/>
-              <w:bottom w:val="single" w:sz="4" w:space="0" w:color="auto"/>
-              <w:right w:val="single" w:sz="4" w:space="0" w:color="auto"/>
-            </w:tcBorders>
-            <w:hideMark/>
-          </w:tcPr>
-          <w:p>
-            <w:r>
-              <w:t>4</w:t>
-            </w:r>
-          </w:p>
-        </w:tc>
-        <w:tc>
-          <w:tcPr>
-            <w:tcW w:w="1565" w:type="dxa"/>
-            <w:tcBorders>
-              <w:top w:val="single" w:sz="4" w:space="0" w:color="auto"/>
-              <w:left w:val="single" w:sz="4" w:space="0" w:color="auto"/>
-              <w:bottom w:val="single" w:sz="4" w:space="0" w:color="auto"/>
-              <w:right w:val="single" w:sz="4" w:space="0" w:color="auto"/>
-            </w:tcBorders>
-            <w:hideMark/>
-          </w:tcPr>
-          <w:p>
-            <w:r>
-              <w:t>BPM set to 60 and press increase once</w:t>
-            </w:r>
-          </w:p>
-        </w:tc>
-        <w:tc>
-          <w:tcPr>
-            <w:tcW w:w="1649" w:type="dxa"/>
-            <w:tcBorders>
-              <w:top w:val="single" w:sz="4" w:space="0" w:color="auto"/>
-              <w:left w:val="single" w:sz="4" w:space="0" w:color="auto"/>
-              <w:bottom w:val="single" w:sz="4" w:space="0" w:color="auto"/>
-              <w:right w:val="single" w:sz="4" w:space="0" w:color="auto"/>
-            </w:tcBorders>
-            <w:hideMark/>
-          </w:tcPr>
-          <w:p>
-            <w:r>
-              <w:t>BPM increases to 65</w:t>
-            </w:r>
-          </w:p>
-        </w:tc>
-        <w:tc>
-          <w:tcPr>
-            <w:tcW w:w="1321" w:type="dxa"/>
-            <w:tcBorders>
-              <w:top w:val="single" w:sz="4" w:space="0" w:color="auto"/>
-              <w:left w:val="single" w:sz="4" w:space="0" w:color="auto"/>
-              <w:bottom w:val="single" w:sz="4" w:space="0" w:color="auto"/>
-              <w:right w:val="single" w:sz="4" w:space="0" w:color="auto"/>
-            </w:tcBorders>
-          </w:tcPr>
-          <w:p/>
-        </w:tc>
-      </w:tr>
-      <w:tr>
-        <w:tc>
-          <w:tcPr>
-            <w:tcW w:w="1539" w:type="dxa"/>
-            <w:tcBorders>
-              <w:top w:val="single" w:sz="4" w:space="0" w:color="auto"/>
-              <w:left w:val="single" w:sz="4" w:space="0" w:color="auto"/>
-              <w:bottom w:val="single" w:sz="4" w:space="0" w:color="auto"/>
-              <w:right w:val="single" w:sz="4" w:space="0" w:color="auto"/>
-            </w:tcBorders>
-            <w:hideMark/>
-          </w:tcPr>
-          <w:p>
-            <w:r>
-              <w:t>8</w:t>
-            </w:r>
-          </w:p>
-        </w:tc>
-        <w:tc>
-          <w:tcPr>
-            <w:tcW w:w="1638" w:type="dxa"/>
-            <w:tcBorders>
-              <w:top w:val="single" w:sz="4" w:space="0" w:color="auto"/>
-              <w:left w:val="single" w:sz="4" w:space="0" w:color="auto"/>
-              <w:bottom w:val="single" w:sz="4" w:space="0" w:color="auto"/>
-              <w:right w:val="single" w:sz="4" w:space="0" w:color="auto"/>
-            </w:tcBorders>
-            <w:hideMark/>
-          </w:tcPr>
-          <w:p>
-            <w:r>
-              <w:t>Increasing BPM</w:t>
-            </w:r>
-          </w:p>
-        </w:tc>
-        <w:tc>
-          <w:tcPr>
-            <w:tcW w:w="1530" w:type="dxa"/>
-            <w:tcBorders>
-              <w:top w:val="single" w:sz="4" w:space="0" w:color="auto"/>
-              <w:left w:val="single" w:sz="4" w:space="0" w:color="auto"/>
-              <w:bottom w:val="single" w:sz="4" w:space="0" w:color="auto"/>
-              <w:right w:val="single" w:sz="4" w:space="0" w:color="auto"/>
-            </w:tcBorders>
-            <w:hideMark/>
-          </w:tcPr>
-          <w:p>
-            <w:r>
-              <w:t>4</w:t>
-            </w:r>
-          </w:p>
-        </w:tc>
-        <w:tc>
-          <w:tcPr>
-            <w:tcW w:w="1565" w:type="dxa"/>
-            <w:tcBorders>
-              <w:top w:val="single" w:sz="4" w:space="0" w:color="auto"/>
-              <w:left w:val="single" w:sz="4" w:space="0" w:color="auto"/>
-              <w:bottom w:val="single" w:sz="4" w:space="0" w:color="auto"/>
-              <w:right w:val="single" w:sz="4" w:space="0" w:color="auto"/>
-            </w:tcBorders>
-            <w:hideMark/>
-          </w:tcPr>
-          <w:p>
-            <w:r>
-              <w:t>BPM set to 120 and press increase once</w:t>
-            </w:r>
-          </w:p>
-        </w:tc>
-        <w:tc>
-          <w:tcPr>
-            <w:tcW w:w="1649" w:type="dxa"/>
-            <w:tcBorders>
-              <w:top w:val="single" w:sz="4" w:space="0" w:color="auto"/>
-              <w:left w:val="single" w:sz="4" w:space="0" w:color="auto"/>
-              <w:bottom w:val="single" w:sz="4" w:space="0" w:color="auto"/>
-              <w:right w:val="single" w:sz="4" w:space="0" w:color="auto"/>
-            </w:tcBorders>
-            <w:hideMark/>
-          </w:tcPr>
-          <w:p>
-            <w:r>
-              <w:t>BPM stays at 120</w:t>
-            </w:r>
-          </w:p>
-        </w:tc>
-        <w:tc>
-          <w:tcPr>
-            <w:tcW w:w="1321" w:type="dxa"/>
-            <w:tcBorders>
-              <w:top w:val="single" w:sz="4" w:space="0" w:color="auto"/>
-              <w:left w:val="single" w:sz="4" w:space="0" w:color="auto"/>
-              <w:bottom w:val="single" w:sz="4" w:space="0" w:color="auto"/>
-              <w:right w:val="single" w:sz="4" w:space="0" w:color="auto"/>
-            </w:tcBorders>
-          </w:tcPr>
-          <w:p/>
-        </w:tc>
-      </w:tr>
-      <w:tr>
-        <w:tc>
-          <w:tcPr>
-            <w:tcW w:w="1539" w:type="dxa"/>
-            <w:tcBorders>
-              <w:top w:val="single" w:sz="4" w:space="0" w:color="auto"/>
-              <w:left w:val="single" w:sz="4" w:space="0" w:color="auto"/>
-              <w:bottom w:val="single" w:sz="4" w:space="0" w:color="auto"/>
-              <w:right w:val="single" w:sz="4" w:space="0" w:color="auto"/>
-            </w:tcBorders>
-            <w:hideMark/>
-          </w:tcPr>
-          <w:p>
-            <w:r>
-              <w:t>9</w:t>
-            </w:r>
-          </w:p>
-        </w:tc>
-        <w:tc>
-          <w:tcPr>
-            <w:tcW w:w="1638" w:type="dxa"/>
-            <w:tcBorders>
-              <w:top w:val="single" w:sz="4" w:space="0" w:color="auto"/>
-              <w:left w:val="single" w:sz="4" w:space="0" w:color="auto"/>
-              <w:bottom w:val="single" w:sz="4" w:space="0" w:color="auto"/>
-              <w:right w:val="single" w:sz="4" w:space="0" w:color="auto"/>
-            </w:tcBorders>
-            <w:hideMark/>
-          </w:tcPr>
-          <w:p>
-            <w:r>
-              <w:t>Increase BPM</w:t>
-            </w:r>
-          </w:p>
-        </w:tc>
-        <w:tc>
-          <w:tcPr>
-            <w:tcW w:w="1530" w:type="dxa"/>
-            <w:tcBorders>
-              <w:top w:val="single" w:sz="4" w:space="0" w:color="auto"/>
-              <w:left w:val="single" w:sz="4" w:space="0" w:color="auto"/>
-              <w:bottom w:val="single" w:sz="4" w:space="0" w:color="auto"/>
-              <w:right w:val="single" w:sz="4" w:space="0" w:color="auto"/>
-            </w:tcBorders>
-            <w:hideMark/>
-          </w:tcPr>
-          <w:p>
-            <w:r>
-              <w:t>4</w:t>
-            </w:r>
-          </w:p>
-        </w:tc>
-        <w:tc>
-          <w:tcPr>
-            <w:tcW w:w="1565" w:type="dxa"/>
-            <w:tcBorders>
-              <w:top w:val="single" w:sz="4" w:space="0" w:color="auto"/>
-              <w:left w:val="single" w:sz="4" w:space="0" w:color="auto"/>
-              <w:bottom w:val="single" w:sz="4" w:space="0" w:color="auto"/>
-              <w:right w:val="single" w:sz="4" w:space="0" w:color="auto"/>
-            </w:tcBorders>
-            <w:hideMark/>
-          </w:tcPr>
-          <w:p>
-            <w:r>
-              <w:t>BPM set to 119 and press increase once</w:t>
-            </w:r>
-          </w:p>
-        </w:tc>
-        <w:tc>
-          <w:tcPr>
-            <w:tcW w:w="1649" w:type="dxa"/>
-            <w:tcBorders>
-              <w:top w:val="single" w:sz="4" w:space="0" w:color="auto"/>
-              <w:left w:val="single" w:sz="4" w:space="0" w:color="auto"/>
-              <w:bottom w:val="single" w:sz="4" w:space="0" w:color="auto"/>
-              <w:right w:val="single" w:sz="4" w:space="0" w:color="auto"/>
-            </w:tcBorders>
-            <w:hideMark/>
-          </w:tcPr>
-          <w:p>
-            <w:r>
-              <w:t>BPM set to 120</w:t>
-            </w:r>
-          </w:p>
-        </w:tc>
-        <w:tc>
-          <w:tcPr>
-            <w:tcW w:w="1321" w:type="dxa"/>
-            <w:tcBorders>
-              <w:top w:val="single" w:sz="4" w:space="0" w:color="auto"/>
-              <w:left w:val="single" w:sz="4" w:space="0" w:color="auto"/>
-              <w:bottom w:val="single" w:sz="4" w:space="0" w:color="auto"/>
-              <w:right w:val="single" w:sz="4" w:space="0" w:color="auto"/>
-            </w:tcBorders>
-          </w:tcPr>
-          <w:p/>
-        </w:tc>
-      </w:tr>
-      <w:tr>
-        <w:tc>
-          <w:tcPr>
-            <w:tcW w:w="1539" w:type="dxa"/>
-            <w:tcBorders>
-              <w:top w:val="single" w:sz="4" w:space="0" w:color="auto"/>
-              <w:left w:val="single" w:sz="4" w:space="0" w:color="auto"/>
-              <w:bottom w:val="single" w:sz="4" w:space="0" w:color="auto"/>
-              <w:right w:val="single" w:sz="4" w:space="0" w:color="auto"/>
-            </w:tcBorders>
-            <w:hideMark/>
-          </w:tcPr>
-          <w:p>
-            <w:r>
-              <w:t>10</w:t>
-            </w:r>
-          </w:p>
-        </w:tc>
-        <w:tc>
-          <w:tcPr>
-            <w:tcW w:w="1638" w:type="dxa"/>
-            <w:tcBorders>
-              <w:top w:val="single" w:sz="4" w:space="0" w:color="auto"/>
-              <w:left w:val="single" w:sz="4" w:space="0" w:color="auto"/>
-              <w:bottom w:val="single" w:sz="4" w:space="0" w:color="auto"/>
-              <w:right w:val="single" w:sz="4" w:space="0" w:color="auto"/>
-            </w:tcBorders>
-            <w:hideMark/>
-          </w:tcPr>
-          <w:p>
-            <w:r>
-              <w:t>Decrease BPM</w:t>
-            </w:r>
-          </w:p>
-        </w:tc>
-        <w:tc>
-          <w:tcPr>
-            <w:tcW w:w="1530" w:type="dxa"/>
-            <w:tcBorders>
-              <w:top w:val="single" w:sz="4" w:space="0" w:color="auto"/>
-              <w:left w:val="single" w:sz="4" w:space="0" w:color="auto"/>
-              <w:bottom w:val="single" w:sz="4" w:space="0" w:color="auto"/>
-              <w:right w:val="single" w:sz="4" w:space="0" w:color="auto"/>
-            </w:tcBorders>
-            <w:hideMark/>
-          </w:tcPr>
-          <w:p>
-            <w:r>
-              <w:t>5</w:t>
-            </w:r>
-          </w:p>
-        </w:tc>
-        <w:tc>
-          <w:tcPr>
-            <w:tcW w:w="1565" w:type="dxa"/>
-            <w:tcBorders>
-              <w:top w:val="single" w:sz="4" w:space="0" w:color="auto"/>
-              <w:left w:val="single" w:sz="4" w:space="0" w:color="auto"/>
-              <w:bottom w:val="single" w:sz="4" w:space="0" w:color="auto"/>
-              <w:right w:val="single" w:sz="4" w:space="0" w:color="auto"/>
-            </w:tcBorders>
-            <w:hideMark/>
-          </w:tcPr>
-          <w:p>
-            <w:r>
-              <w:t xml:space="preserve">BPM set to 100 and press </w:t>
-            </w:r>
-            <w:r>
-              <w:lastRenderedPageBreak/>
-              <w:t>decrease once</w:t>
-            </w:r>
-          </w:p>
-        </w:tc>
-        <w:tc>
-          <w:tcPr>
-            <w:tcW w:w="1649" w:type="dxa"/>
-            <w:tcBorders>
-              <w:top w:val="single" w:sz="4" w:space="0" w:color="auto"/>
-              <w:left w:val="single" w:sz="4" w:space="0" w:color="auto"/>
-              <w:bottom w:val="single" w:sz="4" w:space="0" w:color="auto"/>
-              <w:right w:val="single" w:sz="4" w:space="0" w:color="auto"/>
-            </w:tcBorders>
-            <w:hideMark/>
-          </w:tcPr>
-          <w:p>
-            <w:r>
-              <w:lastRenderedPageBreak/>
-              <w:t>BPM set to 95</w:t>
-            </w:r>
-          </w:p>
-        </w:tc>
-        <w:tc>
-          <w:tcPr>
-            <w:tcW w:w="1321" w:type="dxa"/>
-            <w:tcBorders>
-              <w:top w:val="single" w:sz="4" w:space="0" w:color="auto"/>
-              <w:left w:val="single" w:sz="4" w:space="0" w:color="auto"/>
-              <w:bottom w:val="single" w:sz="4" w:space="0" w:color="auto"/>
-              <w:right w:val="single" w:sz="4" w:space="0" w:color="auto"/>
-            </w:tcBorders>
-          </w:tcPr>
-          <w:p/>
-        </w:tc>
-      </w:tr>
-      <w:tr>
-        <w:tc>
-          <w:tcPr>
-            <w:tcW w:w="1539" w:type="dxa"/>
-            <w:tcBorders>
-              <w:top w:val="single" w:sz="4" w:space="0" w:color="auto"/>
-              <w:left w:val="single" w:sz="4" w:space="0" w:color="auto"/>
-              <w:bottom w:val="single" w:sz="4" w:space="0" w:color="auto"/>
-              <w:right w:val="single" w:sz="4" w:space="0" w:color="auto"/>
-            </w:tcBorders>
-            <w:hideMark/>
-          </w:tcPr>
-          <w:p>
-            <w:r>
-              <w:t>11</w:t>
-            </w:r>
-          </w:p>
-        </w:tc>
-        <w:tc>
-          <w:tcPr>
-            <w:tcW w:w="1638" w:type="dxa"/>
-            <w:tcBorders>
-              <w:top w:val="single" w:sz="4" w:space="0" w:color="auto"/>
-              <w:left w:val="single" w:sz="4" w:space="0" w:color="auto"/>
-              <w:bottom w:val="single" w:sz="4" w:space="0" w:color="auto"/>
-              <w:right w:val="single" w:sz="4" w:space="0" w:color="auto"/>
-            </w:tcBorders>
-            <w:hideMark/>
-          </w:tcPr>
-          <w:p>
-            <w:r>
-              <w:t>Decrease BPM</w:t>
-            </w:r>
-          </w:p>
-        </w:tc>
-        <w:tc>
-          <w:tcPr>
-            <w:tcW w:w="1530" w:type="dxa"/>
-            <w:tcBorders>
-              <w:top w:val="single" w:sz="4" w:space="0" w:color="auto"/>
-              <w:left w:val="single" w:sz="4" w:space="0" w:color="auto"/>
-              <w:bottom w:val="single" w:sz="4" w:space="0" w:color="auto"/>
-              <w:right w:val="single" w:sz="4" w:space="0" w:color="auto"/>
-            </w:tcBorders>
-            <w:hideMark/>
-          </w:tcPr>
-          <w:p>
-            <w:r>
-              <w:t>5</w:t>
-            </w:r>
-          </w:p>
-        </w:tc>
-        <w:tc>
-          <w:tcPr>
-            <w:tcW w:w="1565" w:type="dxa"/>
-            <w:tcBorders>
-              <w:top w:val="single" w:sz="4" w:space="0" w:color="auto"/>
-              <w:left w:val="single" w:sz="4" w:space="0" w:color="auto"/>
-              <w:bottom w:val="single" w:sz="4" w:space="0" w:color="auto"/>
-              <w:right w:val="single" w:sz="4" w:space="0" w:color="auto"/>
-            </w:tcBorders>
-            <w:hideMark/>
-          </w:tcPr>
-          <w:p>
-            <w:r>
-              <w:t>BPM set to 50 and press decrease once</w:t>
-            </w:r>
-          </w:p>
-        </w:tc>
-        <w:tc>
-          <w:tcPr>
-            <w:tcW w:w="1649" w:type="dxa"/>
-            <w:tcBorders>
-              <w:top w:val="single" w:sz="4" w:space="0" w:color="auto"/>
-              <w:left w:val="single" w:sz="4" w:space="0" w:color="auto"/>
-              <w:bottom w:val="single" w:sz="4" w:space="0" w:color="auto"/>
-              <w:right w:val="single" w:sz="4" w:space="0" w:color="auto"/>
-            </w:tcBorders>
-            <w:hideMark/>
-          </w:tcPr>
-          <w:p>
-            <w:r>
-              <w:t>BPM stays at 50</w:t>
-            </w:r>
-          </w:p>
-        </w:tc>
-        <w:tc>
-          <w:tcPr>
-            <w:tcW w:w="1321" w:type="dxa"/>
-            <w:tcBorders>
-              <w:top w:val="single" w:sz="4" w:space="0" w:color="auto"/>
-              <w:left w:val="single" w:sz="4" w:space="0" w:color="auto"/>
-              <w:bottom w:val="single" w:sz="4" w:space="0" w:color="auto"/>
-              <w:right w:val="single" w:sz="4" w:space="0" w:color="auto"/>
-            </w:tcBorders>
-          </w:tcPr>
-          <w:p/>
-        </w:tc>
-      </w:tr>
-      <w:tr>
-        <w:tc>
-          <w:tcPr>
-            <w:tcW w:w="1539" w:type="dxa"/>
-            <w:tcBorders>
-              <w:top w:val="single" w:sz="4" w:space="0" w:color="auto"/>
-              <w:left w:val="single" w:sz="4" w:space="0" w:color="auto"/>
-              <w:bottom w:val="single" w:sz="4" w:space="0" w:color="auto"/>
-              <w:right w:val="single" w:sz="4" w:space="0" w:color="auto"/>
-            </w:tcBorders>
-            <w:hideMark/>
-          </w:tcPr>
-          <w:p>
-            <w:r>
-              <w:t>12</w:t>
-            </w:r>
-          </w:p>
-        </w:tc>
-        <w:tc>
-          <w:tcPr>
-            <w:tcW w:w="1638" w:type="dxa"/>
-            <w:tcBorders>
-              <w:top w:val="single" w:sz="4" w:space="0" w:color="auto"/>
-              <w:left w:val="single" w:sz="4" w:space="0" w:color="auto"/>
-              <w:bottom w:val="single" w:sz="4" w:space="0" w:color="auto"/>
-              <w:right w:val="single" w:sz="4" w:space="0" w:color="auto"/>
-            </w:tcBorders>
-            <w:hideMark/>
-          </w:tcPr>
-          <w:p>
-            <w:r>
-              <w:t>Decrease BPM</w:t>
-            </w:r>
-          </w:p>
-        </w:tc>
-        <w:tc>
-          <w:tcPr>
-            <w:tcW w:w="1530" w:type="dxa"/>
-            <w:tcBorders>
-              <w:top w:val="single" w:sz="4" w:space="0" w:color="auto"/>
-              <w:left w:val="single" w:sz="4" w:space="0" w:color="auto"/>
-              <w:bottom w:val="single" w:sz="4" w:space="0" w:color="auto"/>
-              <w:right w:val="single" w:sz="4" w:space="0" w:color="auto"/>
-            </w:tcBorders>
-            <w:hideMark/>
-          </w:tcPr>
-          <w:p>
-            <w:r>
-              <w:t>5</w:t>
-            </w:r>
-          </w:p>
-        </w:tc>
-        <w:tc>
-          <w:tcPr>
-            <w:tcW w:w="1565" w:type="dxa"/>
-            <w:tcBorders>
-              <w:top w:val="single" w:sz="4" w:space="0" w:color="auto"/>
-              <w:left w:val="single" w:sz="4" w:space="0" w:color="auto"/>
-              <w:bottom w:val="single" w:sz="4" w:space="0" w:color="auto"/>
-              <w:right w:val="single" w:sz="4" w:space="0" w:color="auto"/>
-            </w:tcBorders>
-            <w:hideMark/>
-          </w:tcPr>
-          <w:p>
-            <w:r>
-              <w:t>BPM set to 51 and press decrease once</w:t>
-            </w:r>
-          </w:p>
-        </w:tc>
-        <w:tc>
-          <w:tcPr>
-            <w:tcW w:w="1649" w:type="dxa"/>
-            <w:tcBorders>
-              <w:top w:val="single" w:sz="4" w:space="0" w:color="auto"/>
-              <w:left w:val="single" w:sz="4" w:space="0" w:color="auto"/>
-              <w:bottom w:val="single" w:sz="4" w:space="0" w:color="auto"/>
-              <w:right w:val="single" w:sz="4" w:space="0" w:color="auto"/>
-            </w:tcBorders>
-            <w:hideMark/>
-          </w:tcPr>
-          <w:p>
-            <w:r>
-              <w:t>BPM set to 50</w:t>
-            </w:r>
-          </w:p>
-        </w:tc>
-        <w:tc>
-          <w:tcPr>
-            <w:tcW w:w="1321" w:type="dxa"/>
-            <w:tcBorders>
-              <w:top w:val="single" w:sz="4" w:space="0" w:color="auto"/>
-              <w:left w:val="single" w:sz="4" w:space="0" w:color="auto"/>
-              <w:bottom w:val="single" w:sz="4" w:space="0" w:color="auto"/>
-              <w:right w:val="single" w:sz="4" w:space="0" w:color="auto"/>
-            </w:tcBorders>
-          </w:tcPr>
-          <w:p/>
-        </w:tc>
-      </w:tr>
-      <w:tr>
-        <w:tc>
-          <w:tcPr>
-            <w:tcW w:w="1539" w:type="dxa"/>
-            <w:tcBorders>
-              <w:top w:val="single" w:sz="4" w:space="0" w:color="auto"/>
-              <w:left w:val="single" w:sz="4" w:space="0" w:color="auto"/>
-              <w:bottom w:val="single" w:sz="4" w:space="0" w:color="auto"/>
-              <w:right w:val="single" w:sz="4" w:space="0" w:color="auto"/>
-            </w:tcBorders>
-            <w:hideMark/>
-          </w:tcPr>
-          <w:p>
-            <w:r>
-              <w:t>13</w:t>
-            </w:r>
-          </w:p>
-        </w:tc>
-        <w:tc>
-          <w:tcPr>
-            <w:tcW w:w="1638" w:type="dxa"/>
-            <w:tcBorders>
-              <w:top w:val="single" w:sz="4" w:space="0" w:color="auto"/>
-              <w:left w:val="single" w:sz="4" w:space="0" w:color="auto"/>
-              <w:bottom w:val="single" w:sz="4" w:space="0" w:color="auto"/>
-              <w:right w:val="single" w:sz="4" w:space="0" w:color="auto"/>
-            </w:tcBorders>
-            <w:hideMark/>
-          </w:tcPr>
-          <w:p>
-            <w:r>
-              <w:t>Start button</w:t>
-            </w:r>
-          </w:p>
-        </w:tc>
-        <w:tc>
-          <w:tcPr>
-            <w:tcW w:w="1530" w:type="dxa"/>
-            <w:tcBorders>
-              <w:top w:val="single" w:sz="4" w:space="0" w:color="auto"/>
-              <w:left w:val="single" w:sz="4" w:space="0" w:color="auto"/>
-              <w:bottom w:val="single" w:sz="4" w:space="0" w:color="auto"/>
-              <w:right w:val="single" w:sz="4" w:space="0" w:color="auto"/>
-            </w:tcBorders>
-            <w:hideMark/>
-          </w:tcPr>
-          <w:p>
-            <w:r>
-              <w:t>6</w:t>
-            </w:r>
-          </w:p>
-        </w:tc>
-        <w:tc>
-          <w:tcPr>
-            <w:tcW w:w="1565" w:type="dxa"/>
-            <w:tcBorders>
-              <w:top w:val="single" w:sz="4" w:space="0" w:color="auto"/>
-              <w:left w:val="single" w:sz="4" w:space="0" w:color="auto"/>
-              <w:bottom w:val="single" w:sz="4" w:space="0" w:color="auto"/>
-              <w:right w:val="single" w:sz="4" w:space="0" w:color="auto"/>
-            </w:tcBorders>
-            <w:hideMark/>
-          </w:tcPr>
-          <w:p>
-            <w:r>
-              <w:t>Press play button</w:t>
-            </w:r>
-          </w:p>
-        </w:tc>
-        <w:tc>
-          <w:tcPr>
-            <w:tcW w:w="1649" w:type="dxa"/>
-            <w:tcBorders>
-              <w:top w:val="single" w:sz="4" w:space="0" w:color="auto"/>
-              <w:left w:val="single" w:sz="4" w:space="0" w:color="auto"/>
-              <w:bottom w:val="single" w:sz="4" w:space="0" w:color="auto"/>
-              <w:right w:val="single" w:sz="4" w:space="0" w:color="auto"/>
-            </w:tcBorders>
-            <w:hideMark/>
-          </w:tcPr>
-          <w:p>
-            <w:r>
-              <w:t>Metronome should begin to play</w:t>
-            </w:r>
-          </w:p>
-        </w:tc>
-        <w:tc>
-          <w:tcPr>
-            <w:tcW w:w="1321" w:type="dxa"/>
-            <w:tcBorders>
-              <w:top w:val="single" w:sz="4" w:space="0" w:color="auto"/>
-              <w:left w:val="single" w:sz="4" w:space="0" w:color="auto"/>
-              <w:bottom w:val="single" w:sz="4" w:space="0" w:color="auto"/>
-              <w:right w:val="single" w:sz="4" w:space="0" w:color="auto"/>
-            </w:tcBorders>
-          </w:tcPr>
-          <w:p/>
-        </w:tc>
-      </w:tr>
-      <w:tr>
-        <w:tc>
-          <w:tcPr>
-            <w:tcW w:w="1539" w:type="dxa"/>
-            <w:tcBorders>
-              <w:top w:val="single" w:sz="4" w:space="0" w:color="auto"/>
-              <w:left w:val="single" w:sz="4" w:space="0" w:color="auto"/>
-              <w:bottom w:val="single" w:sz="4" w:space="0" w:color="auto"/>
-              <w:right w:val="single" w:sz="4" w:space="0" w:color="auto"/>
-            </w:tcBorders>
-            <w:hideMark/>
-          </w:tcPr>
-          <w:p>
-            <w:r>
-              <w:t>14</w:t>
-            </w:r>
-          </w:p>
-        </w:tc>
-        <w:tc>
-          <w:tcPr>
-            <w:tcW w:w="1638" w:type="dxa"/>
-            <w:tcBorders>
-              <w:top w:val="single" w:sz="4" w:space="0" w:color="auto"/>
-              <w:left w:val="single" w:sz="4" w:space="0" w:color="auto"/>
-              <w:bottom w:val="single" w:sz="4" w:space="0" w:color="auto"/>
-              <w:right w:val="single" w:sz="4" w:space="0" w:color="auto"/>
-            </w:tcBorders>
-            <w:hideMark/>
-          </w:tcPr>
-          <w:p>
-            <w:r>
-              <w:t>Start button change</w:t>
-            </w:r>
-          </w:p>
-        </w:tc>
-        <w:tc>
-          <w:tcPr>
-            <w:tcW w:w="1530" w:type="dxa"/>
-            <w:tcBorders>
-              <w:top w:val="single" w:sz="4" w:space="0" w:color="auto"/>
-              <w:left w:val="single" w:sz="4" w:space="0" w:color="auto"/>
-              <w:bottom w:val="single" w:sz="4" w:space="0" w:color="auto"/>
-              <w:right w:val="single" w:sz="4" w:space="0" w:color="auto"/>
-            </w:tcBorders>
-            <w:hideMark/>
-          </w:tcPr>
-          <w:p>
-            <w:r>
-              <w:t>6</w:t>
-            </w:r>
-          </w:p>
-        </w:tc>
-        <w:tc>
-          <w:tcPr>
-            <w:tcW w:w="1565" w:type="dxa"/>
-            <w:tcBorders>
-              <w:top w:val="single" w:sz="4" w:space="0" w:color="auto"/>
-              <w:left w:val="single" w:sz="4" w:space="0" w:color="auto"/>
-              <w:bottom w:val="single" w:sz="4" w:space="0" w:color="auto"/>
-              <w:right w:val="single" w:sz="4" w:space="0" w:color="auto"/>
-            </w:tcBorders>
-            <w:hideMark/>
-          </w:tcPr>
-          <w:p>
-            <w:r>
-              <w:t>Press the play button</w:t>
-            </w:r>
-          </w:p>
-        </w:tc>
-        <w:tc>
-          <w:tcPr>
-            <w:tcW w:w="1649" w:type="dxa"/>
-            <w:tcBorders>
-              <w:top w:val="single" w:sz="4" w:space="0" w:color="auto"/>
-              <w:left w:val="single" w:sz="4" w:space="0" w:color="auto"/>
-              <w:bottom w:val="single" w:sz="4" w:space="0" w:color="auto"/>
-              <w:right w:val="single" w:sz="4" w:space="0" w:color="auto"/>
-            </w:tcBorders>
-            <w:hideMark/>
-          </w:tcPr>
-          <w:p>
-            <w:r>
-              <w:t>Play button should change to a stop button when pressed</w:t>
-            </w:r>
-          </w:p>
-        </w:tc>
-        <w:tc>
-          <w:tcPr>
-            <w:tcW w:w="1321" w:type="dxa"/>
-            <w:tcBorders>
-              <w:top w:val="single" w:sz="4" w:space="0" w:color="auto"/>
-              <w:left w:val="single" w:sz="4" w:space="0" w:color="auto"/>
-              <w:bottom w:val="single" w:sz="4" w:space="0" w:color="auto"/>
-              <w:right w:val="single" w:sz="4" w:space="0" w:color="auto"/>
-            </w:tcBorders>
-          </w:tcPr>
-          <w:p/>
-        </w:tc>
-      </w:tr>
-      <w:tr>
-        <w:tc>
-          <w:tcPr>
-            <w:tcW w:w="1539" w:type="dxa"/>
-            <w:tcBorders>
-              <w:top w:val="single" w:sz="4" w:space="0" w:color="auto"/>
-              <w:left w:val="single" w:sz="4" w:space="0" w:color="auto"/>
-              <w:bottom w:val="single" w:sz="4" w:space="0" w:color="auto"/>
-              <w:right w:val="single" w:sz="4" w:space="0" w:color="auto"/>
-            </w:tcBorders>
-            <w:hideMark/>
-          </w:tcPr>
-          <w:p>
-            <w:r>
-              <w:t>14</w:t>
-            </w:r>
-          </w:p>
-        </w:tc>
-        <w:tc>
-          <w:tcPr>
-            <w:tcW w:w="1638" w:type="dxa"/>
-            <w:tcBorders>
-              <w:top w:val="single" w:sz="4" w:space="0" w:color="auto"/>
-              <w:left w:val="single" w:sz="4" w:space="0" w:color="auto"/>
-              <w:bottom w:val="single" w:sz="4" w:space="0" w:color="auto"/>
-              <w:right w:val="single" w:sz="4" w:space="0" w:color="auto"/>
-            </w:tcBorders>
-            <w:hideMark/>
-          </w:tcPr>
-          <w:p>
-            <w:r>
-              <w:t>Stop button</w:t>
-            </w:r>
-          </w:p>
-        </w:tc>
-        <w:tc>
-          <w:tcPr>
-            <w:tcW w:w="1530" w:type="dxa"/>
-            <w:tcBorders>
-              <w:top w:val="single" w:sz="4" w:space="0" w:color="auto"/>
-              <w:left w:val="single" w:sz="4" w:space="0" w:color="auto"/>
-              <w:bottom w:val="single" w:sz="4" w:space="0" w:color="auto"/>
-              <w:right w:val="single" w:sz="4" w:space="0" w:color="auto"/>
-            </w:tcBorders>
-            <w:hideMark/>
-          </w:tcPr>
-          <w:p>
-            <w:r>
-              <w:t>6</w:t>
-            </w:r>
-          </w:p>
-        </w:tc>
-        <w:tc>
-          <w:tcPr>
-            <w:tcW w:w="1565" w:type="dxa"/>
-            <w:tcBorders>
-              <w:top w:val="single" w:sz="4" w:space="0" w:color="auto"/>
-              <w:left w:val="single" w:sz="4" w:space="0" w:color="auto"/>
-              <w:bottom w:val="single" w:sz="4" w:space="0" w:color="auto"/>
-              <w:right w:val="single" w:sz="4" w:space="0" w:color="auto"/>
-            </w:tcBorders>
-            <w:hideMark/>
-          </w:tcPr>
-          <w:p>
-            <w:r>
-              <w:t>Press stop button</w:t>
-            </w:r>
-          </w:p>
-        </w:tc>
-        <w:tc>
-          <w:tcPr>
-            <w:tcW w:w="1649" w:type="dxa"/>
-            <w:tcBorders>
-              <w:top w:val="single" w:sz="4" w:space="0" w:color="auto"/>
-              <w:left w:val="single" w:sz="4" w:space="0" w:color="auto"/>
-              <w:bottom w:val="single" w:sz="4" w:space="0" w:color="auto"/>
-              <w:right w:val="single" w:sz="4" w:space="0" w:color="auto"/>
-            </w:tcBorders>
-            <w:hideMark/>
-          </w:tcPr>
-          <w:p>
-            <w:r>
-              <w:t>Metronome should stop playing</w:t>
-            </w:r>
-          </w:p>
-        </w:tc>
-        <w:tc>
-          <w:tcPr>
-            <w:tcW w:w="1321" w:type="dxa"/>
-            <w:tcBorders>
-              <w:top w:val="single" w:sz="4" w:space="0" w:color="auto"/>
-              <w:left w:val="single" w:sz="4" w:space="0" w:color="auto"/>
-              <w:bottom w:val="single" w:sz="4" w:space="0" w:color="auto"/>
-              <w:right w:val="single" w:sz="4" w:space="0" w:color="auto"/>
-            </w:tcBorders>
-          </w:tcPr>
-          <w:p/>
-        </w:tc>
-      </w:tr>
-      <w:tr>
-        <w:tc>
-          <w:tcPr>
-            <w:tcW w:w="1539" w:type="dxa"/>
-            <w:tcBorders>
-              <w:top w:val="single" w:sz="4" w:space="0" w:color="auto"/>
-              <w:left w:val="single" w:sz="4" w:space="0" w:color="auto"/>
-              <w:bottom w:val="single" w:sz="4" w:space="0" w:color="auto"/>
-              <w:right w:val="single" w:sz="4" w:space="0" w:color="auto"/>
-            </w:tcBorders>
-            <w:hideMark/>
-          </w:tcPr>
-          <w:p>
-            <w:r>
-              <w:t>15</w:t>
-            </w:r>
-          </w:p>
-        </w:tc>
-        <w:tc>
-          <w:tcPr>
-            <w:tcW w:w="1638" w:type="dxa"/>
-            <w:tcBorders>
-              <w:top w:val="single" w:sz="4" w:space="0" w:color="auto"/>
-              <w:left w:val="single" w:sz="4" w:space="0" w:color="auto"/>
-              <w:bottom w:val="single" w:sz="4" w:space="0" w:color="auto"/>
-              <w:right w:val="single" w:sz="4" w:space="0" w:color="auto"/>
-            </w:tcBorders>
-            <w:hideMark/>
-          </w:tcPr>
-          <w:p>
-            <w:r>
-              <w:t>Audible sound</w:t>
-            </w:r>
-          </w:p>
-        </w:tc>
-        <w:tc>
-          <w:tcPr>
-            <w:tcW w:w="1530" w:type="dxa"/>
-            <w:tcBorders>
-              <w:top w:val="single" w:sz="4" w:space="0" w:color="auto"/>
-              <w:left w:val="single" w:sz="4" w:space="0" w:color="auto"/>
-              <w:bottom w:val="single" w:sz="4" w:space="0" w:color="auto"/>
-              <w:right w:val="single" w:sz="4" w:space="0" w:color="auto"/>
-            </w:tcBorders>
-            <w:hideMark/>
-          </w:tcPr>
-          <w:p>
-            <w:r>
-              <w:t>7</w:t>
-            </w:r>
-          </w:p>
-        </w:tc>
-        <w:tc>
-          <w:tcPr>
-            <w:tcW w:w="1565" w:type="dxa"/>
-            <w:tcBorders>
-              <w:top w:val="single" w:sz="4" w:space="0" w:color="auto"/>
-              <w:left w:val="single" w:sz="4" w:space="0" w:color="auto"/>
-              <w:bottom w:val="single" w:sz="4" w:space="0" w:color="auto"/>
-              <w:right w:val="single" w:sz="4" w:space="0" w:color="auto"/>
-            </w:tcBorders>
-            <w:hideMark/>
-          </w:tcPr>
-          <w:p>
-            <w:r>
-              <w:t>Press the play button when BPM set to 60</w:t>
-            </w:r>
-          </w:p>
-        </w:tc>
-        <w:tc>
-          <w:tcPr>
-            <w:tcW w:w="1649" w:type="dxa"/>
-            <w:tcBorders>
-              <w:top w:val="single" w:sz="4" w:space="0" w:color="auto"/>
-              <w:left w:val="single" w:sz="4" w:space="0" w:color="auto"/>
-              <w:bottom w:val="single" w:sz="4" w:space="0" w:color="auto"/>
-              <w:right w:val="single" w:sz="4" w:space="0" w:color="auto"/>
-            </w:tcBorders>
-            <w:hideMark/>
-          </w:tcPr>
-          <w:p>
-            <w:r>
-              <w:t>Sound should be played every second</w:t>
-            </w:r>
-          </w:p>
-        </w:tc>
-        <w:tc>
-          <w:tcPr>
-            <w:tcW w:w="1321" w:type="dxa"/>
-            <w:tcBorders>
-              <w:top w:val="single" w:sz="4" w:space="0" w:color="auto"/>
-              <w:left w:val="single" w:sz="4" w:space="0" w:color="auto"/>
-              <w:bottom w:val="single" w:sz="4" w:space="0" w:color="auto"/>
-              <w:right w:val="single" w:sz="4" w:space="0" w:color="auto"/>
-            </w:tcBorders>
-          </w:tcPr>
-          <w:p/>
-        </w:tc>
-      </w:tr>
-      <w:tr>
-        <w:tc>
-          <w:tcPr>
-            <w:tcW w:w="1539" w:type="dxa"/>
-            <w:tcBorders>
-              <w:top w:val="single" w:sz="4" w:space="0" w:color="auto"/>
-              <w:left w:val="single" w:sz="4" w:space="0" w:color="auto"/>
-              <w:bottom w:val="single" w:sz="4" w:space="0" w:color="auto"/>
-              <w:right w:val="single" w:sz="4" w:space="0" w:color="auto"/>
-            </w:tcBorders>
-            <w:hideMark/>
-          </w:tcPr>
-          <w:p>
-            <w:r>
-              <w:t>16</w:t>
-            </w:r>
-          </w:p>
-        </w:tc>
-        <w:tc>
-          <w:tcPr>
-            <w:tcW w:w="1638" w:type="dxa"/>
-            <w:tcBorders>
-              <w:top w:val="single" w:sz="4" w:space="0" w:color="auto"/>
-              <w:left w:val="single" w:sz="4" w:space="0" w:color="auto"/>
-              <w:bottom w:val="single" w:sz="4" w:space="0" w:color="auto"/>
-              <w:right w:val="single" w:sz="4" w:space="0" w:color="auto"/>
-            </w:tcBorders>
-            <w:hideMark/>
-          </w:tcPr>
-          <w:p>
-            <w:r>
-              <w:t>Audible sound</w:t>
-            </w:r>
-          </w:p>
-        </w:tc>
-        <w:tc>
-          <w:tcPr>
-            <w:tcW w:w="1530" w:type="dxa"/>
-            <w:tcBorders>
-              <w:top w:val="single" w:sz="4" w:space="0" w:color="auto"/>
-              <w:left w:val="single" w:sz="4" w:space="0" w:color="auto"/>
-              <w:bottom w:val="single" w:sz="4" w:space="0" w:color="auto"/>
-              <w:right w:val="single" w:sz="4" w:space="0" w:color="auto"/>
-            </w:tcBorders>
-            <w:hideMark/>
-          </w:tcPr>
-          <w:p>
-            <w:r>
-              <w:t>7</w:t>
-            </w:r>
-          </w:p>
-        </w:tc>
-        <w:tc>
-          <w:tcPr>
-            <w:tcW w:w="1565" w:type="dxa"/>
-            <w:tcBorders>
-              <w:top w:val="single" w:sz="4" w:space="0" w:color="auto"/>
-              <w:left w:val="single" w:sz="4" w:space="0" w:color="auto"/>
-              <w:bottom w:val="single" w:sz="4" w:space="0" w:color="auto"/>
-              <w:right w:val="single" w:sz="4" w:space="0" w:color="auto"/>
-            </w:tcBorders>
-            <w:hideMark/>
-          </w:tcPr>
-          <w:p>
-            <w:r>
-              <w:t>Press play button when BPM set to 120</w:t>
-            </w:r>
-          </w:p>
-        </w:tc>
-        <w:tc>
-          <w:tcPr>
-            <w:tcW w:w="1649" w:type="dxa"/>
-            <w:tcBorders>
-              <w:top w:val="single" w:sz="4" w:space="0" w:color="auto"/>
-              <w:left w:val="single" w:sz="4" w:space="0" w:color="auto"/>
-              <w:bottom w:val="single" w:sz="4" w:space="0" w:color="auto"/>
-              <w:right w:val="single" w:sz="4" w:space="0" w:color="auto"/>
-            </w:tcBorders>
-            <w:hideMark/>
-          </w:tcPr>
-          <w:p>
-            <w:r>
-              <w:t>Sound should be player every two seconds</w:t>
-            </w:r>
-          </w:p>
-        </w:tc>
-        <w:tc>
-          <w:tcPr>
-            <w:tcW w:w="1321" w:type="dxa"/>
-            <w:tcBorders>
-              <w:top w:val="single" w:sz="4" w:space="0" w:color="auto"/>
-              <w:left w:val="single" w:sz="4" w:space="0" w:color="auto"/>
-              <w:bottom w:val="single" w:sz="4" w:space="0" w:color="auto"/>
-              <w:right w:val="single" w:sz="4" w:space="0" w:color="auto"/>
-            </w:tcBorders>
-          </w:tcPr>
-          <w:p/>
-        </w:tc>
-      </w:tr>
-      <w:tr>
-        <w:tc>
-          <w:tcPr>
-            <w:tcW w:w="1539" w:type="dxa"/>
-            <w:tcBorders>
-              <w:top w:val="single" w:sz="4" w:space="0" w:color="auto"/>
-              <w:left w:val="single" w:sz="4" w:space="0" w:color="auto"/>
-              <w:bottom w:val="single" w:sz="4" w:space="0" w:color="auto"/>
-              <w:right w:val="single" w:sz="4" w:space="0" w:color="auto"/>
-            </w:tcBorders>
-            <w:hideMark/>
-          </w:tcPr>
-          <w:p>
-            <w:r>
-              <w:t>17</w:t>
-            </w:r>
-          </w:p>
-        </w:tc>
-        <w:tc>
-          <w:tcPr>
-            <w:tcW w:w="1638" w:type="dxa"/>
-            <w:tcBorders>
-              <w:top w:val="single" w:sz="4" w:space="0" w:color="auto"/>
-              <w:left w:val="single" w:sz="4" w:space="0" w:color="auto"/>
-              <w:bottom w:val="single" w:sz="4" w:space="0" w:color="auto"/>
-              <w:right w:val="single" w:sz="4" w:space="0" w:color="auto"/>
-            </w:tcBorders>
-            <w:hideMark/>
-          </w:tcPr>
-          <w:p>
-            <w:r>
-              <w:t>Visual indication</w:t>
-            </w:r>
-          </w:p>
-        </w:tc>
-        <w:tc>
-          <w:tcPr>
-            <w:tcW w:w="1530" w:type="dxa"/>
-            <w:tcBorders>
-              <w:top w:val="single" w:sz="4" w:space="0" w:color="auto"/>
-              <w:left w:val="single" w:sz="4" w:space="0" w:color="auto"/>
-              <w:bottom w:val="single" w:sz="4" w:space="0" w:color="auto"/>
-              <w:right w:val="single" w:sz="4" w:space="0" w:color="auto"/>
-            </w:tcBorders>
-            <w:hideMark/>
-          </w:tcPr>
-          <w:p>
-            <w:r>
-              <w:t>8</w:t>
-            </w:r>
-          </w:p>
-        </w:tc>
-        <w:tc>
-          <w:tcPr>
-            <w:tcW w:w="1565" w:type="dxa"/>
-            <w:tcBorders>
-              <w:top w:val="single" w:sz="4" w:space="0" w:color="auto"/>
-              <w:left w:val="single" w:sz="4" w:space="0" w:color="auto"/>
-              <w:bottom w:val="single" w:sz="4" w:space="0" w:color="auto"/>
-              <w:right w:val="single" w:sz="4" w:space="0" w:color="auto"/>
-            </w:tcBorders>
-            <w:hideMark/>
-          </w:tcPr>
-          <w:p>
-            <w:r>
-              <w:t>Press the play button when BPM set to 60</w:t>
-            </w:r>
-          </w:p>
-        </w:tc>
-        <w:tc>
-          <w:tcPr>
-            <w:tcW w:w="1649" w:type="dxa"/>
-            <w:tcBorders>
-              <w:top w:val="single" w:sz="4" w:space="0" w:color="auto"/>
-              <w:left w:val="single" w:sz="4" w:space="0" w:color="auto"/>
-              <w:bottom w:val="single" w:sz="4" w:space="0" w:color="auto"/>
-              <w:right w:val="single" w:sz="4" w:space="0" w:color="auto"/>
-            </w:tcBorders>
-            <w:hideMark/>
-          </w:tcPr>
-          <w:p>
-            <w:r>
-              <w:t>Visual indication should be displayed every second</w:t>
-            </w:r>
-          </w:p>
-        </w:tc>
-        <w:tc>
-          <w:tcPr>
-            <w:tcW w:w="1321" w:type="dxa"/>
-            <w:tcBorders>
-              <w:top w:val="single" w:sz="4" w:space="0" w:color="auto"/>
-              <w:left w:val="single" w:sz="4" w:space="0" w:color="auto"/>
-              <w:bottom w:val="single" w:sz="4" w:space="0" w:color="auto"/>
-              <w:right w:val="single" w:sz="4" w:space="0" w:color="auto"/>
-            </w:tcBorders>
-          </w:tcPr>
-          <w:p/>
-        </w:tc>
-      </w:tr>
-      <w:tr>
-        <w:tc>
-          <w:tcPr>
-            <w:tcW w:w="1539" w:type="dxa"/>
-            <w:tcBorders>
-              <w:top w:val="single" w:sz="4" w:space="0" w:color="auto"/>
-              <w:left w:val="single" w:sz="4" w:space="0" w:color="auto"/>
-              <w:bottom w:val="single" w:sz="4" w:space="0" w:color="auto"/>
-              <w:right w:val="single" w:sz="4" w:space="0" w:color="auto"/>
-            </w:tcBorders>
-            <w:hideMark/>
-          </w:tcPr>
-          <w:p>
-            <w:r>
-              <w:t>18</w:t>
-            </w:r>
-          </w:p>
-        </w:tc>
-        <w:tc>
-          <w:tcPr>
-            <w:tcW w:w="1638" w:type="dxa"/>
-            <w:tcBorders>
-              <w:top w:val="single" w:sz="4" w:space="0" w:color="auto"/>
-              <w:left w:val="single" w:sz="4" w:space="0" w:color="auto"/>
-              <w:bottom w:val="single" w:sz="4" w:space="0" w:color="auto"/>
-              <w:right w:val="single" w:sz="4" w:space="0" w:color="auto"/>
-            </w:tcBorders>
-            <w:hideMark/>
-          </w:tcPr>
-          <w:p>
-            <w:r>
-              <w:t>Visual indication</w:t>
-            </w:r>
-          </w:p>
-        </w:tc>
-        <w:tc>
-          <w:tcPr>
-            <w:tcW w:w="1530" w:type="dxa"/>
-            <w:tcBorders>
-              <w:top w:val="single" w:sz="4" w:space="0" w:color="auto"/>
-              <w:left w:val="single" w:sz="4" w:space="0" w:color="auto"/>
-              <w:bottom w:val="single" w:sz="4" w:space="0" w:color="auto"/>
-              <w:right w:val="single" w:sz="4" w:space="0" w:color="auto"/>
-            </w:tcBorders>
-            <w:hideMark/>
-          </w:tcPr>
-          <w:p>
-            <w:r>
-              <w:t>8</w:t>
-            </w:r>
-          </w:p>
-        </w:tc>
-        <w:tc>
-          <w:tcPr>
-            <w:tcW w:w="1565" w:type="dxa"/>
-            <w:tcBorders>
-              <w:top w:val="single" w:sz="4" w:space="0" w:color="auto"/>
-              <w:left w:val="single" w:sz="4" w:space="0" w:color="auto"/>
-              <w:bottom w:val="single" w:sz="4" w:space="0" w:color="auto"/>
-              <w:right w:val="single" w:sz="4" w:space="0" w:color="auto"/>
-            </w:tcBorders>
-            <w:hideMark/>
-          </w:tcPr>
-          <w:p>
-            <w:r>
-              <w:t>Press play button when BPM set to 120</w:t>
-            </w:r>
-          </w:p>
-        </w:tc>
-        <w:tc>
-          <w:tcPr>
-            <w:tcW w:w="1649" w:type="dxa"/>
-            <w:tcBorders>
-              <w:top w:val="single" w:sz="4" w:space="0" w:color="auto"/>
-              <w:left w:val="single" w:sz="4" w:space="0" w:color="auto"/>
-              <w:bottom w:val="single" w:sz="4" w:space="0" w:color="auto"/>
-              <w:right w:val="single" w:sz="4" w:space="0" w:color="auto"/>
-            </w:tcBorders>
-            <w:hideMark/>
-          </w:tcPr>
-          <w:p>
-            <w:r>
-              <w:t>Visual indication should be displayed every two seconds</w:t>
-            </w:r>
-          </w:p>
-        </w:tc>
-        <w:tc>
-          <w:tcPr>
-            <w:tcW w:w="1321" w:type="dxa"/>
-            <w:tcBorders>
-              <w:top w:val="single" w:sz="4" w:space="0" w:color="auto"/>
-              <w:left w:val="single" w:sz="4" w:space="0" w:color="auto"/>
-              <w:bottom w:val="single" w:sz="4" w:space="0" w:color="auto"/>
-              <w:right w:val="single" w:sz="4" w:space="0" w:color="auto"/>
-            </w:tcBorders>
-          </w:tcPr>
-          <w:p/>
+          <w:p>
+            <w:r>
+              <w:t>Pass</w:t>
+            </w:r>
+          </w:p>
         </w:tc>
       </w:tr>
     </w:tbl>
     <w:p/>
     <w:p>
+      <w:r>
+        <w:rPr>
+          <w:noProof/>
+        </w:rPr>
+        <w:drawing>
+          <wp:inline distT="0" distB="0" distL="0" distR="0" wp14:anchorId="4A04DB6E" wp14:editId="69E8A717">
+            <wp:extent cx="3343275" cy="2406865"/>
+            <wp:effectExtent l="0" t="0" r="0" b="0"/>
+            <wp:docPr id="6" name="Picture 6"/>
+            <wp:cNvGraphicFramePr>
+              <a:graphicFrameLocks xmlns:a="http://schemas.openxmlformats.org/drawingml/2006/main" noChangeAspect="1"/>
+            </wp:cNvGraphicFramePr>
+            <a:graphic xmlns:a="http://schemas.openxmlformats.org/drawingml/2006/main">
+              <a:graphicData uri="http://schemas.openxmlformats.org/drawingml/2006/picture">
+                <pic:pic xmlns:pic="http://schemas.openxmlformats.org/drawingml/2006/picture">
+                  <pic:nvPicPr>
+                    <pic:cNvPr id="1" name=""/>
+                    <pic:cNvPicPr/>
+                  </pic:nvPicPr>
+                  <pic:blipFill>
+                    <a:blip r:embed="rId24"/>
+                    <a:stretch>
+                      <a:fillRect/>
+                    </a:stretch>
+                  </pic:blipFill>
+                  <pic:spPr>
+                    <a:xfrm>
+                      <a:off x="0" y="0"/>
+                      <a:ext cx="3344329" cy="2407624"/>
+                    </a:xfrm>
+                    <a:prstGeom prst="rect">
+                      <a:avLst/>
+                    </a:prstGeom>
+                  </pic:spPr>
+                </pic:pic>
+              </a:graphicData>
+            </a:graphic>
+          </wp:inline>
+        </w:drawing>
+      </w:r>
+    </w:p>
+    <w:p>
       <w:pPr>
         <w:pStyle w:val="Heading1"/>
       </w:pPr>
       <w:r>
+        <w:lastRenderedPageBreak/>
         <w:t>Installation</w:t>
       </w:r>
       <w:bookmarkEnd w:id="5"/>
@@ -6156,7 +4486,6 @@
       </w:pPr>
       <w:bookmarkStart w:id="6" w:name="_Toc123728029"/>
       <w:r>
-        <w:lastRenderedPageBreak/>
         <w:t>Evaluation</w:t>
       </w:r>
       <w:bookmarkEnd w:id="6"/>
@@ -6524,7 +4853,7 @@
     <w:lsdException w:name="Table Web 2" w:semiHidden="1" w:unhideWhenUsed="1"/>
     <w:lsdException w:name="Table Web 3" w:semiHidden="1" w:unhideWhenUsed="1"/>
     <w:lsdException w:name="Balloon Text" w:semiHidden="1" w:unhideWhenUsed="1"/>
-    <w:lsdException w:name="Table Grid" w:semiHidden="1" w:uiPriority="39" w:unhideWhenUsed="1"/>
+    <w:lsdException w:name="Table Grid" w:uiPriority="39"/>
     <w:lsdException w:name="Table Theme" w:semiHidden="1" w:unhideWhenUsed="1"/>
     <w:lsdException w:name="Placeholder Text" w:semiHidden="1"/>
     <w:lsdException w:name="No Spacing" w:uiPriority="1" w:qFormat="1"/>

</xml_diff>

<commit_message>
Added javascript file and completed up to Test 3
</commit_message>
<xml_diff>
--- a/Documentation.docx
+++ b/Documentation.docx
@@ -825,21 +825,8 @@
       </w:r>
     </w:p>
     <w:p>
-      <w:proofErr w:type="spellStart"/>
       <w:r>
-        <w:t>Metronomeonline</w:t>
-      </w:r>
-      <w:proofErr w:type="spellEnd"/>
-      <w:r>
-        <w:t xml:space="preserve"> is a free online metronome that can be accessed on a device with Wi-Fi </w:t>
-      </w:r>
-      <w:proofErr w:type="spellStart"/>
-      <w:r>
-        <w:t>connectability</w:t>
-      </w:r>
-      <w:proofErr w:type="spellEnd"/>
-      <w:r>
-        <w:t>. The design looks good but from afar the white on the blue can be quite hard to see. Also, there is no visual effect to represent the metronome meaning that people with a lack of sight won’t be able to use this metronome. One thing that is good is that it’s easy to choose what BPM you want since there a ring of buttons with different numbers are indicating the BPM that you want to choose.</w:t>
+        <w:t>Metronomeonline is a free online metronome that can be accessed on a device with Wi-Fi connectability. The design looks good but from afar the white on the blue can be quite hard to see. Also, there is no visual effect to represent the metronome meaning that people with a lack of sight won’t be able to use this metronome. One thing that is good is that it’s easy to choose what BPM you want since there a ring of buttons with different numbers are indicating the BPM that you want to choose.</w:t>
       </w:r>
     </w:p>
     <w:p>
@@ -1236,23 +1223,7 @@
     </w:p>
     <w:p>
       <w:r>
-        <w:t xml:space="preserve">This is so that all features of </w:t>
-      </w:r>
-      <w:proofErr w:type="spellStart"/>
-      <w:r>
-        <w:t>css</w:t>
-      </w:r>
-      <w:proofErr w:type="spellEnd"/>
-      <w:r>
-        <w:t xml:space="preserve"> / </w:t>
-      </w:r>
-      <w:proofErr w:type="spellStart"/>
-      <w:r>
-        <w:t>javascript</w:t>
-      </w:r>
-      <w:proofErr w:type="spellEnd"/>
-      <w:r>
-        <w:t xml:space="preserve"> / HTML5 work as expected.</w:t>
+        <w:t>This is so that all features of css / javascript / HTML5 work as expected.</w:t>
       </w:r>
     </w:p>
     <w:p>
@@ -3818,15 +3789,7 @@
           </w:tcPr>
           <w:p>
             <w:r>
-              <w:t xml:space="preserve">The best per minute should </w:t>
-            </w:r>
-            <w:proofErr w:type="spellStart"/>
-            <w:r>
-              <w:t>b</w:t>
-            </w:r>
-            <w:proofErr w:type="spellEnd"/>
-            <w:r>
-              <w:t xml:space="preserve"> anything from just less than one to two beats per second</w:t>
+              <w:t>The best per minute should b anything from just less than one to two beats per second</w:t>
             </w:r>
           </w:p>
         </w:tc>
@@ -3837,11 +3800,9 @@
             <w:tcW w:w="2310" w:type="dxa"/>
           </w:tcPr>
           <w:p>
-            <w:proofErr w:type="spellStart"/>
             <w:r>
               <w:t>BPMUserInput</w:t>
             </w:r>
-            <w:proofErr w:type="spellEnd"/>
           </w:p>
         </w:tc>
         <w:tc>
@@ -3860,13 +3821,8 @@
           </w:tcPr>
           <w:p>
             <w:r>
-              <w:t xml:space="preserve">Presence Check and </w:t>
-            </w:r>
-            <w:proofErr w:type="spellStart"/>
-            <w:r>
-              <w:t>TypeCheck</w:t>
-            </w:r>
-            <w:proofErr w:type="spellEnd"/>
+              <w:t>Presence Check and TypeCheck</w:t>
+            </w:r>
           </w:p>
         </w:tc>
         <w:tc>
@@ -3875,15 +3831,7 @@
           </w:tcPr>
           <w:p>
             <w:r>
-              <w:t xml:space="preserve">The BPM should be able to </w:t>
-            </w:r>
-            <w:proofErr w:type="spellStart"/>
-            <w:r>
-              <w:t>b</w:t>
-            </w:r>
-            <w:proofErr w:type="spellEnd"/>
-            <w:r>
-              <w:t xml:space="preserve"> converted to an integer between 50 and 120 BPM</w:t>
+              <w:t>The BPM should be able to b converted to an integer between 50 and 120 BPM</w:t>
             </w:r>
           </w:p>
         </w:tc>
@@ -3894,11 +3842,9 @@
             <w:tcW w:w="2310" w:type="dxa"/>
           </w:tcPr>
           <w:p>
-            <w:proofErr w:type="spellStart"/>
             <w:r>
               <w:t>IntervalMS</w:t>
             </w:r>
-            <w:proofErr w:type="spellEnd"/>
           </w:p>
         </w:tc>
         <w:tc>
@@ -3917,13 +3863,8 @@
           </w:tcPr>
           <w:p>
             <w:r>
-              <w:t xml:space="preserve">Make sure it’s rounded to 0 </w:t>
-            </w:r>
-            <w:proofErr w:type="spellStart"/>
-            <w:r>
-              <w:t>dp</w:t>
-            </w:r>
-            <w:proofErr w:type="spellEnd"/>
+              <w:t>Make sure it’s rounded to 0 dp</w:t>
+            </w:r>
           </w:p>
         </w:tc>
         <w:tc>
@@ -3943,11 +3884,9 @@
             <w:tcW w:w="2310" w:type="dxa"/>
           </w:tcPr>
           <w:p>
-            <w:proofErr w:type="spellStart"/>
             <w:r>
               <w:t>HighContrastMode</w:t>
             </w:r>
-            <w:proofErr w:type="spellEnd"/>
           </w:p>
         </w:tc>
         <w:tc>
@@ -3987,11 +3926,9 @@
             <w:tcW w:w="2310" w:type="dxa"/>
           </w:tcPr>
           <w:p>
-            <w:proofErr w:type="spellStart"/>
             <w:r>
               <w:t>IsPlaying</w:t>
             </w:r>
-            <w:proofErr w:type="spellEnd"/>
           </w:p>
         </w:tc>
         <w:tc>
@@ -3999,11 +3936,9 @@
             <w:tcW w:w="2310" w:type="dxa"/>
           </w:tcPr>
           <w:p>
-            <w:proofErr w:type="spellStart"/>
             <w:r>
               <w:t>Boolen</w:t>
             </w:r>
-            <w:proofErr w:type="spellEnd"/>
           </w:p>
         </w:tc>
         <w:tc>
@@ -4398,6 +4333,696 @@
                     <a:xfrm>
                       <a:off x="0" y="0"/>
                       <a:ext cx="3344329" cy="2407624"/>
+                    </a:xfrm>
+                    <a:prstGeom prst="rect">
+                      <a:avLst/>
+                    </a:prstGeom>
+                  </pic:spPr>
+                </pic:pic>
+              </a:graphicData>
+            </a:graphic>
+          </wp:inline>
+        </w:drawing>
+      </w:r>
+    </w:p>
+    <w:p/>
+    <w:tbl>
+      <w:tblPr>
+        <w:tblStyle w:val="TableGrid"/>
+        <w:tblW w:w="0" w:type="auto"/>
+        <w:tblLook w:val="04A0" w:firstRow="1" w:lastRow="0" w:firstColumn="1" w:lastColumn="0" w:noHBand="0" w:noVBand="1"/>
+      </w:tblPr>
+      <w:tblGrid>
+        <w:gridCol w:w="1539"/>
+        <w:gridCol w:w="1638"/>
+        <w:gridCol w:w="1530"/>
+        <w:gridCol w:w="1565"/>
+        <w:gridCol w:w="1649"/>
+        <w:gridCol w:w="1321"/>
+      </w:tblGrid>
+      <w:tr>
+        <w:tc>
+          <w:tcPr>
+            <w:tcW w:w="1539" w:type="dxa"/>
+            <w:tcBorders>
+              <w:top w:val="single" w:sz="4" w:space="0" w:color="auto"/>
+              <w:left w:val="single" w:sz="4" w:space="0" w:color="auto"/>
+              <w:bottom w:val="single" w:sz="4" w:space="0" w:color="auto"/>
+              <w:right w:val="single" w:sz="4" w:space="0" w:color="auto"/>
+            </w:tcBorders>
+            <w:hideMark/>
+          </w:tcPr>
+          <w:p>
+            <w:pPr>
+              <w:rPr>
+                <w:b/>
+                <w:bCs/>
+              </w:rPr>
+            </w:pPr>
+            <w:r>
+              <w:rPr>
+                <w:b/>
+                <w:bCs/>
+              </w:rPr>
+              <w:lastRenderedPageBreak/>
+              <w:t>Test number</w:t>
+            </w:r>
+          </w:p>
+        </w:tc>
+        <w:tc>
+          <w:tcPr>
+            <w:tcW w:w="1638" w:type="dxa"/>
+            <w:tcBorders>
+              <w:top w:val="single" w:sz="4" w:space="0" w:color="auto"/>
+              <w:left w:val="single" w:sz="4" w:space="0" w:color="auto"/>
+              <w:bottom w:val="single" w:sz="4" w:space="0" w:color="auto"/>
+              <w:right w:val="single" w:sz="4" w:space="0" w:color="auto"/>
+            </w:tcBorders>
+            <w:hideMark/>
+          </w:tcPr>
+          <w:p>
+            <w:pPr>
+              <w:rPr>
+                <w:b/>
+                <w:bCs/>
+              </w:rPr>
+            </w:pPr>
+            <w:r>
+              <w:rPr>
+                <w:b/>
+                <w:bCs/>
+              </w:rPr>
+              <w:t>Description</w:t>
+            </w:r>
+          </w:p>
+        </w:tc>
+        <w:tc>
+          <w:tcPr>
+            <w:tcW w:w="1530" w:type="dxa"/>
+            <w:tcBorders>
+              <w:top w:val="single" w:sz="4" w:space="0" w:color="auto"/>
+              <w:left w:val="single" w:sz="4" w:space="0" w:color="auto"/>
+              <w:bottom w:val="single" w:sz="4" w:space="0" w:color="auto"/>
+              <w:right w:val="single" w:sz="4" w:space="0" w:color="auto"/>
+            </w:tcBorders>
+            <w:hideMark/>
+          </w:tcPr>
+          <w:p>
+            <w:pPr>
+              <w:rPr>
+                <w:b/>
+                <w:bCs/>
+              </w:rPr>
+            </w:pPr>
+            <w:r>
+              <w:rPr>
+                <w:b/>
+                <w:bCs/>
+              </w:rPr>
+              <w:t>Success Criteria</w:t>
+            </w:r>
+          </w:p>
+        </w:tc>
+        <w:tc>
+          <w:tcPr>
+            <w:tcW w:w="1565" w:type="dxa"/>
+            <w:tcBorders>
+              <w:top w:val="single" w:sz="4" w:space="0" w:color="auto"/>
+              <w:left w:val="single" w:sz="4" w:space="0" w:color="auto"/>
+              <w:bottom w:val="single" w:sz="4" w:space="0" w:color="auto"/>
+              <w:right w:val="single" w:sz="4" w:space="0" w:color="auto"/>
+            </w:tcBorders>
+            <w:hideMark/>
+          </w:tcPr>
+          <w:p>
+            <w:pPr>
+              <w:rPr>
+                <w:b/>
+                <w:bCs/>
+              </w:rPr>
+            </w:pPr>
+            <w:r>
+              <w:rPr>
+                <w:b/>
+                <w:bCs/>
+              </w:rPr>
+              <w:t>Test data</w:t>
+            </w:r>
+          </w:p>
+        </w:tc>
+        <w:tc>
+          <w:tcPr>
+            <w:tcW w:w="1649" w:type="dxa"/>
+            <w:tcBorders>
+              <w:top w:val="single" w:sz="4" w:space="0" w:color="auto"/>
+              <w:left w:val="single" w:sz="4" w:space="0" w:color="auto"/>
+              <w:bottom w:val="single" w:sz="4" w:space="0" w:color="auto"/>
+              <w:right w:val="single" w:sz="4" w:space="0" w:color="auto"/>
+            </w:tcBorders>
+            <w:hideMark/>
+          </w:tcPr>
+          <w:p>
+            <w:pPr>
+              <w:rPr>
+                <w:b/>
+                <w:bCs/>
+              </w:rPr>
+            </w:pPr>
+            <w:r>
+              <w:rPr>
+                <w:b/>
+                <w:bCs/>
+              </w:rPr>
+              <w:t>Expected result</w:t>
+            </w:r>
+          </w:p>
+        </w:tc>
+        <w:tc>
+          <w:tcPr>
+            <w:tcW w:w="1321" w:type="dxa"/>
+            <w:tcBorders>
+              <w:top w:val="single" w:sz="4" w:space="0" w:color="auto"/>
+              <w:left w:val="single" w:sz="4" w:space="0" w:color="auto"/>
+              <w:bottom w:val="single" w:sz="4" w:space="0" w:color="auto"/>
+              <w:right w:val="single" w:sz="4" w:space="0" w:color="auto"/>
+            </w:tcBorders>
+          </w:tcPr>
+          <w:p>
+            <w:pPr>
+              <w:rPr>
+                <w:b/>
+                <w:bCs/>
+              </w:rPr>
+            </w:pPr>
+            <w:r>
+              <w:rPr>
+                <w:b/>
+                <w:bCs/>
+              </w:rPr>
+              <w:t>Actual result</w:t>
+            </w:r>
+          </w:p>
+        </w:tc>
+      </w:tr>
+      <w:tr>
+        <w:tc>
+          <w:tcPr>
+            <w:tcW w:w="1539" w:type="dxa"/>
+            <w:tcBorders>
+              <w:top w:val="single" w:sz="4" w:space="0" w:color="auto"/>
+              <w:left w:val="single" w:sz="4" w:space="0" w:color="auto"/>
+              <w:bottom w:val="single" w:sz="4" w:space="0" w:color="auto"/>
+              <w:right w:val="single" w:sz="4" w:space="0" w:color="auto"/>
+            </w:tcBorders>
+            <w:hideMark/>
+          </w:tcPr>
+          <w:p>
+            <w:r>
+              <w:t>2</w:t>
+            </w:r>
+          </w:p>
+        </w:tc>
+        <w:tc>
+          <w:tcPr>
+            <w:tcW w:w="1638" w:type="dxa"/>
+            <w:tcBorders>
+              <w:top w:val="single" w:sz="4" w:space="0" w:color="auto"/>
+              <w:left w:val="single" w:sz="4" w:space="0" w:color="auto"/>
+              <w:bottom w:val="single" w:sz="4" w:space="0" w:color="auto"/>
+              <w:right w:val="single" w:sz="4" w:space="0" w:color="auto"/>
+            </w:tcBorders>
+            <w:hideMark/>
+          </w:tcPr>
+          <w:p>
+            <w:r>
+              <w:t>BPM</w:t>
+            </w:r>
+          </w:p>
+        </w:tc>
+        <w:tc>
+          <w:tcPr>
+            <w:tcW w:w="1530" w:type="dxa"/>
+            <w:tcBorders>
+              <w:top w:val="single" w:sz="4" w:space="0" w:color="auto"/>
+              <w:left w:val="single" w:sz="4" w:space="0" w:color="auto"/>
+              <w:bottom w:val="single" w:sz="4" w:space="0" w:color="auto"/>
+              <w:right w:val="single" w:sz="4" w:space="0" w:color="auto"/>
+            </w:tcBorders>
+            <w:hideMark/>
+          </w:tcPr>
+          <w:p>
+            <w:r>
+              <w:t>2</w:t>
+            </w:r>
+          </w:p>
+        </w:tc>
+        <w:tc>
+          <w:tcPr>
+            <w:tcW w:w="1565" w:type="dxa"/>
+            <w:tcBorders>
+              <w:top w:val="single" w:sz="4" w:space="0" w:color="auto"/>
+              <w:left w:val="single" w:sz="4" w:space="0" w:color="auto"/>
+              <w:bottom w:val="single" w:sz="4" w:space="0" w:color="auto"/>
+              <w:right w:val="single" w:sz="4" w:space="0" w:color="auto"/>
+            </w:tcBorders>
+            <w:hideMark/>
+          </w:tcPr>
+          <w:p>
+            <w:r>
+              <w:t>120</w:t>
+            </w:r>
+          </w:p>
+        </w:tc>
+        <w:tc>
+          <w:tcPr>
+            <w:tcW w:w="1649" w:type="dxa"/>
+            <w:tcBorders>
+              <w:top w:val="single" w:sz="4" w:space="0" w:color="auto"/>
+              <w:left w:val="single" w:sz="4" w:space="0" w:color="auto"/>
+              <w:bottom w:val="single" w:sz="4" w:space="0" w:color="auto"/>
+              <w:right w:val="single" w:sz="4" w:space="0" w:color="auto"/>
+            </w:tcBorders>
+            <w:hideMark/>
+          </w:tcPr>
+          <w:p>
+            <w:r>
+              <w:t>Valid data is accepted</w:t>
+            </w:r>
+          </w:p>
+        </w:tc>
+        <w:tc>
+          <w:tcPr>
+            <w:tcW w:w="1321" w:type="dxa"/>
+            <w:tcBorders>
+              <w:top w:val="single" w:sz="4" w:space="0" w:color="auto"/>
+              <w:left w:val="single" w:sz="4" w:space="0" w:color="auto"/>
+              <w:bottom w:val="single" w:sz="4" w:space="0" w:color="auto"/>
+              <w:right w:val="single" w:sz="4" w:space="0" w:color="auto"/>
+            </w:tcBorders>
+          </w:tcPr>
+          <w:p>
+            <w:r>
+              <w:t>120 allowed</w:t>
+            </w:r>
+          </w:p>
+        </w:tc>
+      </w:tr>
+    </w:tbl>
+    <w:p>
+      <w:r>
+        <w:rPr>
+          <w:noProof/>
+        </w:rPr>
+        <w:drawing>
+          <wp:inline distT="0" distB="0" distL="0" distR="0" wp14:anchorId="25F7E091" wp14:editId="134EF0B6">
+            <wp:extent cx="1586524" cy="1933575"/>
+            <wp:effectExtent l="0" t="0" r="0" b="0"/>
+            <wp:docPr id="8" name="Picture 8"/>
+            <wp:cNvGraphicFramePr>
+              <a:graphicFrameLocks xmlns:a="http://schemas.openxmlformats.org/drawingml/2006/main" noChangeAspect="1"/>
+            </wp:cNvGraphicFramePr>
+            <a:graphic xmlns:a="http://schemas.openxmlformats.org/drawingml/2006/main">
+              <a:graphicData uri="http://schemas.openxmlformats.org/drawingml/2006/picture">
+                <pic:pic xmlns:pic="http://schemas.openxmlformats.org/drawingml/2006/picture">
+                  <pic:nvPicPr>
+                    <pic:cNvPr id="1" name=""/>
+                    <pic:cNvPicPr/>
+                  </pic:nvPicPr>
+                  <pic:blipFill>
+                    <a:blip r:embed="rId25"/>
+                    <a:stretch>
+                      <a:fillRect/>
+                    </a:stretch>
+                  </pic:blipFill>
+                  <pic:spPr>
+                    <a:xfrm>
+                      <a:off x="0" y="0"/>
+                      <a:ext cx="1589250" cy="1936897"/>
+                    </a:xfrm>
+                    <a:prstGeom prst="rect">
+                      <a:avLst/>
+                    </a:prstGeom>
+                  </pic:spPr>
+                </pic:pic>
+              </a:graphicData>
+            </a:graphic>
+          </wp:inline>
+        </w:drawing>
+      </w:r>
+    </w:p>
+    <w:tbl>
+      <w:tblPr>
+        <w:tblStyle w:val="TableGrid"/>
+        <w:tblW w:w="0" w:type="auto"/>
+        <w:tblLook w:val="04A0" w:firstRow="1" w:lastRow="0" w:firstColumn="1" w:lastColumn="0" w:noHBand="0" w:noVBand="1"/>
+      </w:tblPr>
+      <w:tblGrid>
+        <w:gridCol w:w="1539"/>
+        <w:gridCol w:w="1638"/>
+        <w:gridCol w:w="1530"/>
+        <w:gridCol w:w="1565"/>
+        <w:gridCol w:w="1649"/>
+        <w:gridCol w:w="1321"/>
+      </w:tblGrid>
+      <w:tr>
+        <w:tc>
+          <w:tcPr>
+            <w:tcW w:w="1539" w:type="dxa"/>
+            <w:tcBorders>
+              <w:top w:val="single" w:sz="4" w:space="0" w:color="auto"/>
+              <w:left w:val="single" w:sz="4" w:space="0" w:color="auto"/>
+              <w:bottom w:val="single" w:sz="4" w:space="0" w:color="auto"/>
+              <w:right w:val="single" w:sz="4" w:space="0" w:color="auto"/>
+            </w:tcBorders>
+            <w:hideMark/>
+          </w:tcPr>
+          <w:p>
+            <w:pPr>
+              <w:rPr>
+                <w:b/>
+                <w:bCs/>
+              </w:rPr>
+            </w:pPr>
+            <w:r>
+              <w:rPr>
+                <w:b/>
+                <w:bCs/>
+              </w:rPr>
+              <w:t>Test number</w:t>
+            </w:r>
+          </w:p>
+        </w:tc>
+        <w:tc>
+          <w:tcPr>
+            <w:tcW w:w="1638" w:type="dxa"/>
+            <w:tcBorders>
+              <w:top w:val="single" w:sz="4" w:space="0" w:color="auto"/>
+              <w:left w:val="single" w:sz="4" w:space="0" w:color="auto"/>
+              <w:bottom w:val="single" w:sz="4" w:space="0" w:color="auto"/>
+              <w:right w:val="single" w:sz="4" w:space="0" w:color="auto"/>
+            </w:tcBorders>
+            <w:hideMark/>
+          </w:tcPr>
+          <w:p>
+            <w:pPr>
+              <w:rPr>
+                <w:b/>
+                <w:bCs/>
+              </w:rPr>
+            </w:pPr>
+            <w:r>
+              <w:rPr>
+                <w:b/>
+                <w:bCs/>
+              </w:rPr>
+              <w:t>Description</w:t>
+            </w:r>
+          </w:p>
+        </w:tc>
+        <w:tc>
+          <w:tcPr>
+            <w:tcW w:w="1530" w:type="dxa"/>
+            <w:tcBorders>
+              <w:top w:val="single" w:sz="4" w:space="0" w:color="auto"/>
+              <w:left w:val="single" w:sz="4" w:space="0" w:color="auto"/>
+              <w:bottom w:val="single" w:sz="4" w:space="0" w:color="auto"/>
+              <w:right w:val="single" w:sz="4" w:space="0" w:color="auto"/>
+            </w:tcBorders>
+            <w:hideMark/>
+          </w:tcPr>
+          <w:p>
+            <w:pPr>
+              <w:rPr>
+                <w:b/>
+                <w:bCs/>
+              </w:rPr>
+            </w:pPr>
+            <w:r>
+              <w:rPr>
+                <w:b/>
+                <w:bCs/>
+              </w:rPr>
+              <w:t>Success Criteria</w:t>
+            </w:r>
+          </w:p>
+        </w:tc>
+        <w:tc>
+          <w:tcPr>
+            <w:tcW w:w="1565" w:type="dxa"/>
+            <w:tcBorders>
+              <w:top w:val="single" w:sz="4" w:space="0" w:color="auto"/>
+              <w:left w:val="single" w:sz="4" w:space="0" w:color="auto"/>
+              <w:bottom w:val="single" w:sz="4" w:space="0" w:color="auto"/>
+              <w:right w:val="single" w:sz="4" w:space="0" w:color="auto"/>
+            </w:tcBorders>
+            <w:hideMark/>
+          </w:tcPr>
+          <w:p>
+            <w:pPr>
+              <w:rPr>
+                <w:b/>
+                <w:bCs/>
+              </w:rPr>
+            </w:pPr>
+            <w:r>
+              <w:rPr>
+                <w:b/>
+                <w:bCs/>
+              </w:rPr>
+              <w:t>Test data</w:t>
+            </w:r>
+          </w:p>
+        </w:tc>
+        <w:tc>
+          <w:tcPr>
+            <w:tcW w:w="1649" w:type="dxa"/>
+            <w:tcBorders>
+              <w:top w:val="single" w:sz="4" w:space="0" w:color="auto"/>
+              <w:left w:val="single" w:sz="4" w:space="0" w:color="auto"/>
+              <w:bottom w:val="single" w:sz="4" w:space="0" w:color="auto"/>
+              <w:right w:val="single" w:sz="4" w:space="0" w:color="auto"/>
+            </w:tcBorders>
+            <w:hideMark/>
+          </w:tcPr>
+          <w:p>
+            <w:pPr>
+              <w:rPr>
+                <w:b/>
+                <w:bCs/>
+              </w:rPr>
+            </w:pPr>
+            <w:r>
+              <w:rPr>
+                <w:b/>
+                <w:bCs/>
+              </w:rPr>
+              <w:t>Expected result</w:t>
+            </w:r>
+          </w:p>
+        </w:tc>
+        <w:tc>
+          <w:tcPr>
+            <w:tcW w:w="1321" w:type="dxa"/>
+            <w:tcBorders>
+              <w:top w:val="single" w:sz="4" w:space="0" w:color="auto"/>
+              <w:left w:val="single" w:sz="4" w:space="0" w:color="auto"/>
+              <w:bottom w:val="single" w:sz="4" w:space="0" w:color="auto"/>
+              <w:right w:val="single" w:sz="4" w:space="0" w:color="auto"/>
+            </w:tcBorders>
+          </w:tcPr>
+          <w:p>
+            <w:pPr>
+              <w:rPr>
+                <w:b/>
+                <w:bCs/>
+              </w:rPr>
+            </w:pPr>
+            <w:r>
+              <w:rPr>
+                <w:b/>
+                <w:bCs/>
+              </w:rPr>
+              <w:t>Actual result</w:t>
+            </w:r>
+          </w:p>
+        </w:tc>
+      </w:tr>
+      <w:tr>
+        <w:tc>
+          <w:tcPr>
+            <w:tcW w:w="1539" w:type="dxa"/>
+            <w:tcBorders>
+              <w:top w:val="single" w:sz="4" w:space="0" w:color="auto"/>
+              <w:left w:val="single" w:sz="4" w:space="0" w:color="auto"/>
+              <w:bottom w:val="single" w:sz="4" w:space="0" w:color="auto"/>
+              <w:right w:val="single" w:sz="4" w:space="0" w:color="auto"/>
+            </w:tcBorders>
+            <w:hideMark/>
+          </w:tcPr>
+          <w:p>
+            <w:r>
+              <w:t>3</w:t>
+            </w:r>
+          </w:p>
+        </w:tc>
+        <w:tc>
+          <w:tcPr>
+            <w:tcW w:w="1638" w:type="dxa"/>
+            <w:tcBorders>
+              <w:top w:val="single" w:sz="4" w:space="0" w:color="auto"/>
+              <w:left w:val="single" w:sz="4" w:space="0" w:color="auto"/>
+              <w:bottom w:val="single" w:sz="4" w:space="0" w:color="auto"/>
+              <w:right w:val="single" w:sz="4" w:space="0" w:color="auto"/>
+            </w:tcBorders>
+            <w:hideMark/>
+          </w:tcPr>
+          <w:p>
+            <w:r>
+              <w:t>BPM</w:t>
+            </w:r>
+          </w:p>
+        </w:tc>
+        <w:tc>
+          <w:tcPr>
+            <w:tcW w:w="1530" w:type="dxa"/>
+            <w:tcBorders>
+              <w:top w:val="single" w:sz="4" w:space="0" w:color="auto"/>
+              <w:left w:val="single" w:sz="4" w:space="0" w:color="auto"/>
+              <w:bottom w:val="single" w:sz="4" w:space="0" w:color="auto"/>
+              <w:right w:val="single" w:sz="4" w:space="0" w:color="auto"/>
+            </w:tcBorders>
+            <w:hideMark/>
+          </w:tcPr>
+          <w:p>
+            <w:r>
+              <w:t>3</w:t>
+            </w:r>
+          </w:p>
+        </w:tc>
+        <w:tc>
+          <w:tcPr>
+            <w:tcW w:w="1565" w:type="dxa"/>
+            <w:tcBorders>
+              <w:top w:val="single" w:sz="4" w:space="0" w:color="auto"/>
+              <w:left w:val="single" w:sz="4" w:space="0" w:color="auto"/>
+              <w:bottom w:val="single" w:sz="4" w:space="0" w:color="auto"/>
+              <w:right w:val="single" w:sz="4" w:space="0" w:color="auto"/>
+            </w:tcBorders>
+            <w:hideMark/>
+          </w:tcPr>
+          <w:p>
+            <w:r>
+              <w:t>“”</w:t>
+            </w:r>
+          </w:p>
+        </w:tc>
+        <w:tc>
+          <w:tcPr>
+            <w:tcW w:w="1649" w:type="dxa"/>
+            <w:tcBorders>
+              <w:top w:val="single" w:sz="4" w:space="0" w:color="auto"/>
+              <w:left w:val="single" w:sz="4" w:space="0" w:color="auto"/>
+              <w:bottom w:val="single" w:sz="4" w:space="0" w:color="auto"/>
+              <w:right w:val="single" w:sz="4" w:space="0" w:color="auto"/>
+            </w:tcBorders>
+            <w:hideMark/>
+          </w:tcPr>
+          <w:p>
+            <w:r>
+              <w:t>BPM to be set to 50</w:t>
+            </w:r>
+          </w:p>
+        </w:tc>
+        <w:tc>
+          <w:tcPr>
+            <w:tcW w:w="1321" w:type="dxa"/>
+            <w:tcBorders>
+              <w:top w:val="single" w:sz="4" w:space="0" w:color="auto"/>
+              <w:left w:val="single" w:sz="4" w:space="0" w:color="auto"/>
+              <w:bottom w:val="single" w:sz="4" w:space="0" w:color="auto"/>
+              <w:right w:val="single" w:sz="4" w:space="0" w:color="auto"/>
+            </w:tcBorders>
+          </w:tcPr>
+          <w:p>
+            <w:r>
+              <w:t>Sets bpm to 50</w:t>
+            </w:r>
+          </w:p>
+        </w:tc>
+      </w:tr>
+    </w:tbl>
+    <w:p>
+      <w:r>
+        <w:rPr>
+          <w:noProof/>
+        </w:rPr>
+        <w:drawing>
+          <wp:inline distT="0" distB="0" distL="0" distR="0" wp14:anchorId="7E26B2B0" wp14:editId="2DA215AE">
+            <wp:extent cx="2990850" cy="1504950"/>
+            <wp:effectExtent l="0" t="0" r="0" b="0"/>
+            <wp:docPr id="9" name="Picture 9"/>
+            <wp:cNvGraphicFramePr>
+              <a:graphicFrameLocks xmlns:a="http://schemas.openxmlformats.org/drawingml/2006/main" noChangeAspect="1"/>
+            </wp:cNvGraphicFramePr>
+            <a:graphic xmlns:a="http://schemas.openxmlformats.org/drawingml/2006/main">
+              <a:graphicData uri="http://schemas.openxmlformats.org/drawingml/2006/picture">
+                <pic:pic xmlns:pic="http://schemas.openxmlformats.org/drawingml/2006/picture">
+                  <pic:nvPicPr>
+                    <pic:cNvPr id="1" name=""/>
+                    <pic:cNvPicPr/>
+                  </pic:nvPicPr>
+                  <pic:blipFill>
+                    <a:blip r:embed="rId26"/>
+                    <a:stretch>
+                      <a:fillRect/>
+                    </a:stretch>
+                  </pic:blipFill>
+                  <pic:spPr>
+                    <a:xfrm>
+                      <a:off x="0" y="0"/>
+                      <a:ext cx="2990850" cy="1504950"/>
+                    </a:xfrm>
+                    <a:prstGeom prst="rect">
+                      <a:avLst/>
+                    </a:prstGeom>
+                  </pic:spPr>
+                </pic:pic>
+              </a:graphicData>
+            </a:graphic>
+          </wp:inline>
+        </w:drawing>
+      </w:r>
+    </w:p>
+    <w:p>
+      <w:r>
+        <w:rPr>
+          <w:noProof/>
+        </w:rPr>
+        <w:drawing>
+          <wp:inline distT="0" distB="0" distL="0" distR="0" wp14:anchorId="4D2E6D62" wp14:editId="09271A80">
+            <wp:extent cx="3838575" cy="3667125"/>
+            <wp:effectExtent l="0" t="0" r="9525" b="9525"/>
+            <wp:docPr id="11" name="Picture 11"/>
+            <wp:cNvGraphicFramePr>
+              <a:graphicFrameLocks xmlns:a="http://schemas.openxmlformats.org/drawingml/2006/main" noChangeAspect="1"/>
+            </wp:cNvGraphicFramePr>
+            <a:graphic xmlns:a="http://schemas.openxmlformats.org/drawingml/2006/main">
+              <a:graphicData uri="http://schemas.openxmlformats.org/drawingml/2006/picture">
+                <pic:pic xmlns:pic="http://schemas.openxmlformats.org/drawingml/2006/picture">
+                  <pic:nvPicPr>
+                    <pic:cNvPr id="1" name=""/>
+                    <pic:cNvPicPr/>
+                  </pic:nvPicPr>
+                  <pic:blipFill>
+                    <a:blip r:embed="rId27"/>
+                    <a:stretch>
+                      <a:fillRect/>
+                    </a:stretch>
+                  </pic:blipFill>
+                  <pic:spPr>
+                    <a:xfrm>
+                      <a:off x="0" y="0"/>
+                      <a:ext cx="3838575" cy="3667125"/>
                     </a:xfrm>
                     <a:prstGeom prst="rect">
                       <a:avLst/>

</xml_diff>

<commit_message>
Completed up to Test 10
</commit_message>
<xml_diff>
--- a/Documentation.docx
+++ b/Documentation.docx
@@ -826,7 +826,13 @@
     </w:p>
     <w:p>
       <w:r>
-        <w:t>Metronomeonline is a free online metronome that can be accessed on a device with Wi-Fi connectability. The design looks good but from afar the white on the blue can be quite hard to see. Also, there is no visual effect to represent the metronome meaning that people with a lack of sight won’t be able to use this metronome. One thing that is good is that it’s easy to choose what BPM you want since there a ring of buttons with different numbers are indicating the BPM that you want to choose.</w:t>
+        <w:t xml:space="preserve">Metronomeonline is a free online metronome that can be accessed on a device with Wi-Fi </w:t>
+      </w:r>
+      <w:r>
+        <w:t>connect ability</w:t>
+      </w:r>
+      <w:r>
+        <w:t>. The design looks good but from afar the white on the blue can be quite hard to see. Also, there is no visual effect to represent the metronome meaning that people with a lack of sight won’t be able to use this metronome. One thing that is good is that it’s easy to choose what BPM you want since there a ring of buttons with different numbers are indicating the BPM that you want to choose.</w:t>
       </w:r>
     </w:p>
     <w:p>
@@ -1218,7 +1224,15 @@
     </w:p>
     <w:p>
       <w:r>
-        <w:t>For the stakeholders to run the metronome they need a web available device running a modern browser (e.g. chrome)</w:t>
+        <w:t>For the stakeholders to run the metronome they need a web available device running a modern browser (</w:t>
+      </w:r>
+      <w:proofErr w:type="gramStart"/>
+      <w:r>
+        <w:t>e.g.</w:t>
+      </w:r>
+      <w:proofErr w:type="gramEnd"/>
+      <w:r>
+        <w:t xml:space="preserve"> chrome)</w:t>
       </w:r>
     </w:p>
     <w:p>
@@ -5035,12 +5049,937 @@
         </w:drawing>
       </w:r>
     </w:p>
+    <w:tbl>
+      <w:tblPr>
+        <w:tblStyle w:val="TableGrid"/>
+        <w:tblW w:w="0" w:type="auto"/>
+        <w:tblLook w:val="04A0" w:firstRow="1" w:lastRow="0" w:firstColumn="1" w:lastColumn="0" w:noHBand="0" w:noVBand="1"/>
+      </w:tblPr>
+      <w:tblGrid>
+        <w:gridCol w:w="1554"/>
+        <w:gridCol w:w="1647"/>
+        <w:gridCol w:w="1545"/>
+        <w:gridCol w:w="1561"/>
+        <w:gridCol w:w="1587"/>
+        <w:gridCol w:w="1348"/>
+      </w:tblGrid>
+      <w:tr>
+        <w:tc>
+          <w:tcPr>
+            <w:tcW w:w="1554" w:type="dxa"/>
+            <w:tcBorders>
+              <w:top w:val="single" w:sz="4" w:space="0" w:color="auto"/>
+              <w:left w:val="single" w:sz="4" w:space="0" w:color="auto"/>
+              <w:bottom w:val="single" w:sz="4" w:space="0" w:color="auto"/>
+              <w:right w:val="single" w:sz="4" w:space="0" w:color="auto"/>
+            </w:tcBorders>
+          </w:tcPr>
+          <w:p>
+            <w:r>
+              <w:rPr>
+                <w:b/>
+                <w:bCs/>
+              </w:rPr>
+              <w:lastRenderedPageBreak/>
+              <w:t>Test number</w:t>
+            </w:r>
+          </w:p>
+        </w:tc>
+        <w:tc>
+          <w:tcPr>
+            <w:tcW w:w="1647" w:type="dxa"/>
+            <w:tcBorders>
+              <w:top w:val="single" w:sz="4" w:space="0" w:color="auto"/>
+              <w:left w:val="single" w:sz="4" w:space="0" w:color="auto"/>
+              <w:bottom w:val="single" w:sz="4" w:space="0" w:color="auto"/>
+              <w:right w:val="single" w:sz="4" w:space="0" w:color="auto"/>
+            </w:tcBorders>
+          </w:tcPr>
+          <w:p>
+            <w:r>
+              <w:rPr>
+                <w:b/>
+                <w:bCs/>
+              </w:rPr>
+              <w:t>Description</w:t>
+            </w:r>
+          </w:p>
+        </w:tc>
+        <w:tc>
+          <w:tcPr>
+            <w:tcW w:w="1545" w:type="dxa"/>
+            <w:tcBorders>
+              <w:top w:val="single" w:sz="4" w:space="0" w:color="auto"/>
+              <w:left w:val="single" w:sz="4" w:space="0" w:color="auto"/>
+              <w:bottom w:val="single" w:sz="4" w:space="0" w:color="auto"/>
+              <w:right w:val="single" w:sz="4" w:space="0" w:color="auto"/>
+            </w:tcBorders>
+          </w:tcPr>
+          <w:p>
+            <w:r>
+              <w:rPr>
+                <w:b/>
+                <w:bCs/>
+              </w:rPr>
+              <w:t>Success Criteria</w:t>
+            </w:r>
+          </w:p>
+        </w:tc>
+        <w:tc>
+          <w:tcPr>
+            <w:tcW w:w="1561" w:type="dxa"/>
+            <w:tcBorders>
+              <w:top w:val="single" w:sz="4" w:space="0" w:color="auto"/>
+              <w:left w:val="single" w:sz="4" w:space="0" w:color="auto"/>
+              <w:bottom w:val="single" w:sz="4" w:space="0" w:color="auto"/>
+              <w:right w:val="single" w:sz="4" w:space="0" w:color="auto"/>
+            </w:tcBorders>
+          </w:tcPr>
+          <w:p>
+            <w:r>
+              <w:rPr>
+                <w:b/>
+                <w:bCs/>
+              </w:rPr>
+              <w:t>Test data</w:t>
+            </w:r>
+          </w:p>
+        </w:tc>
+        <w:tc>
+          <w:tcPr>
+            <w:tcW w:w="1587" w:type="dxa"/>
+            <w:tcBorders>
+              <w:top w:val="single" w:sz="4" w:space="0" w:color="auto"/>
+              <w:left w:val="single" w:sz="4" w:space="0" w:color="auto"/>
+              <w:bottom w:val="single" w:sz="4" w:space="0" w:color="auto"/>
+              <w:right w:val="single" w:sz="4" w:space="0" w:color="auto"/>
+            </w:tcBorders>
+          </w:tcPr>
+          <w:p>
+            <w:r>
+              <w:rPr>
+                <w:b/>
+                <w:bCs/>
+              </w:rPr>
+              <w:t>Expected result</w:t>
+            </w:r>
+          </w:p>
+        </w:tc>
+        <w:tc>
+          <w:tcPr>
+            <w:tcW w:w="1348" w:type="dxa"/>
+            <w:tcBorders>
+              <w:top w:val="single" w:sz="4" w:space="0" w:color="auto"/>
+              <w:left w:val="single" w:sz="4" w:space="0" w:color="auto"/>
+              <w:bottom w:val="single" w:sz="4" w:space="0" w:color="auto"/>
+              <w:right w:val="single" w:sz="4" w:space="0" w:color="auto"/>
+            </w:tcBorders>
+          </w:tcPr>
+          <w:p>
+            <w:pPr>
+              <w:rPr>
+                <w:b/>
+                <w:bCs/>
+              </w:rPr>
+            </w:pPr>
+            <w:r>
+              <w:rPr>
+                <w:b/>
+                <w:bCs/>
+              </w:rPr>
+              <w:t>Actual result</w:t>
+            </w:r>
+          </w:p>
+        </w:tc>
+      </w:tr>
+      <w:tr>
+        <w:tc>
+          <w:tcPr>
+            <w:tcW w:w="1554" w:type="dxa"/>
+            <w:tcBorders>
+              <w:top w:val="single" w:sz="4" w:space="0" w:color="auto"/>
+              <w:left w:val="single" w:sz="4" w:space="0" w:color="auto"/>
+              <w:bottom w:val="single" w:sz="4" w:space="0" w:color="auto"/>
+              <w:right w:val="single" w:sz="4" w:space="0" w:color="auto"/>
+            </w:tcBorders>
+            <w:hideMark/>
+          </w:tcPr>
+          <w:p>
+            <w:r>
+              <w:t>8</w:t>
+            </w:r>
+          </w:p>
+        </w:tc>
+        <w:tc>
+          <w:tcPr>
+            <w:tcW w:w="1647" w:type="dxa"/>
+            <w:tcBorders>
+              <w:top w:val="single" w:sz="4" w:space="0" w:color="auto"/>
+              <w:left w:val="single" w:sz="4" w:space="0" w:color="auto"/>
+              <w:bottom w:val="single" w:sz="4" w:space="0" w:color="auto"/>
+              <w:right w:val="single" w:sz="4" w:space="0" w:color="auto"/>
+            </w:tcBorders>
+            <w:hideMark/>
+          </w:tcPr>
+          <w:p>
+            <w:r>
+              <w:t>Increasing BPM</w:t>
+            </w:r>
+          </w:p>
+        </w:tc>
+        <w:tc>
+          <w:tcPr>
+            <w:tcW w:w="1545" w:type="dxa"/>
+            <w:tcBorders>
+              <w:top w:val="single" w:sz="4" w:space="0" w:color="auto"/>
+              <w:left w:val="single" w:sz="4" w:space="0" w:color="auto"/>
+              <w:bottom w:val="single" w:sz="4" w:space="0" w:color="auto"/>
+              <w:right w:val="single" w:sz="4" w:space="0" w:color="auto"/>
+            </w:tcBorders>
+            <w:hideMark/>
+          </w:tcPr>
+          <w:p>
+            <w:r>
+              <w:t>4</w:t>
+            </w:r>
+          </w:p>
+        </w:tc>
+        <w:tc>
+          <w:tcPr>
+            <w:tcW w:w="1561" w:type="dxa"/>
+            <w:tcBorders>
+              <w:top w:val="single" w:sz="4" w:space="0" w:color="auto"/>
+              <w:left w:val="single" w:sz="4" w:space="0" w:color="auto"/>
+              <w:bottom w:val="single" w:sz="4" w:space="0" w:color="auto"/>
+              <w:right w:val="single" w:sz="4" w:space="0" w:color="auto"/>
+            </w:tcBorders>
+            <w:hideMark/>
+          </w:tcPr>
+          <w:p>
+            <w:r>
+              <w:t>BPM set to 120 and press increase once</w:t>
+            </w:r>
+          </w:p>
+        </w:tc>
+        <w:tc>
+          <w:tcPr>
+            <w:tcW w:w="1587" w:type="dxa"/>
+            <w:tcBorders>
+              <w:top w:val="single" w:sz="4" w:space="0" w:color="auto"/>
+              <w:left w:val="single" w:sz="4" w:space="0" w:color="auto"/>
+              <w:bottom w:val="single" w:sz="4" w:space="0" w:color="auto"/>
+              <w:right w:val="single" w:sz="4" w:space="0" w:color="auto"/>
+            </w:tcBorders>
+            <w:hideMark/>
+          </w:tcPr>
+          <w:p>
+            <w:r>
+              <w:t>BPM stays at 120</w:t>
+            </w:r>
+          </w:p>
+        </w:tc>
+        <w:tc>
+          <w:tcPr>
+            <w:tcW w:w="1348" w:type="dxa"/>
+            <w:tcBorders>
+              <w:top w:val="single" w:sz="4" w:space="0" w:color="auto"/>
+              <w:left w:val="single" w:sz="4" w:space="0" w:color="auto"/>
+              <w:bottom w:val="single" w:sz="4" w:space="0" w:color="auto"/>
+              <w:right w:val="single" w:sz="4" w:space="0" w:color="auto"/>
+            </w:tcBorders>
+          </w:tcPr>
+          <w:p>
+            <w:r>
+              <w:t>Fail: BPM keep increasing</w:t>
+            </w:r>
+          </w:p>
+        </w:tc>
+      </w:tr>
+    </w:tbl>
+    <w:p>
+      <w:r>
+        <w:rPr>
+          <w:noProof/>
+        </w:rPr>
+        <w:drawing>
+          <wp:inline distT="0" distB="0" distL="0" distR="0" wp14:anchorId="2CF9C796" wp14:editId="056A869C">
+            <wp:extent cx="2371725" cy="2181225"/>
+            <wp:effectExtent l="0" t="0" r="9525" b="9525"/>
+            <wp:docPr id="13" name="Picture 13"/>
+            <wp:cNvGraphicFramePr>
+              <a:graphicFrameLocks xmlns:a="http://schemas.openxmlformats.org/drawingml/2006/main" noChangeAspect="1"/>
+            </wp:cNvGraphicFramePr>
+            <a:graphic xmlns:a="http://schemas.openxmlformats.org/drawingml/2006/main">
+              <a:graphicData uri="http://schemas.openxmlformats.org/drawingml/2006/picture">
+                <pic:pic xmlns:pic="http://schemas.openxmlformats.org/drawingml/2006/picture">
+                  <pic:nvPicPr>
+                    <pic:cNvPr id="1" name=""/>
+                    <pic:cNvPicPr/>
+                  </pic:nvPicPr>
+                  <pic:blipFill>
+                    <a:blip r:embed="rId28"/>
+                    <a:stretch>
+                      <a:fillRect/>
+                    </a:stretch>
+                  </pic:blipFill>
+                  <pic:spPr>
+                    <a:xfrm>
+                      <a:off x="0" y="0"/>
+                      <a:ext cx="2371725" cy="2181225"/>
+                    </a:xfrm>
+                    <a:prstGeom prst="rect">
+                      <a:avLst/>
+                    </a:prstGeom>
+                  </pic:spPr>
+                </pic:pic>
+              </a:graphicData>
+            </a:graphic>
+          </wp:inline>
+        </w:drawing>
+      </w:r>
+    </w:p>
+    <w:p>
+      <w:r>
+        <w:t>I’ve added a range check to make sure that the BPM only stays between 50 and 120 BPM</w:t>
+      </w:r>
+    </w:p>
+    <w:p>
+      <w:r>
+        <w:rPr>
+          <w:noProof/>
+        </w:rPr>
+        <w:drawing>
+          <wp:inline distT="0" distB="0" distL="0" distR="0" wp14:anchorId="0F7EC52C" wp14:editId="6B576253">
+            <wp:extent cx="3200400" cy="3553061"/>
+            <wp:effectExtent l="0" t="0" r="0" b="0"/>
+            <wp:docPr id="14" name="Picture 14"/>
+            <wp:cNvGraphicFramePr>
+              <a:graphicFrameLocks xmlns:a="http://schemas.openxmlformats.org/drawingml/2006/main" noChangeAspect="1"/>
+            </wp:cNvGraphicFramePr>
+            <a:graphic xmlns:a="http://schemas.openxmlformats.org/drawingml/2006/main">
+              <a:graphicData uri="http://schemas.openxmlformats.org/drawingml/2006/picture">
+                <pic:pic xmlns:pic="http://schemas.openxmlformats.org/drawingml/2006/picture">
+                  <pic:nvPicPr>
+                    <pic:cNvPr id="1" name=""/>
+                    <pic:cNvPicPr/>
+                  </pic:nvPicPr>
+                  <pic:blipFill>
+                    <a:blip r:embed="rId29"/>
+                    <a:stretch>
+                      <a:fillRect/>
+                    </a:stretch>
+                  </pic:blipFill>
+                  <pic:spPr>
+                    <a:xfrm>
+                      <a:off x="0" y="0"/>
+                      <a:ext cx="3200776" cy="3553478"/>
+                    </a:xfrm>
+                    <a:prstGeom prst="rect">
+                      <a:avLst/>
+                    </a:prstGeom>
+                  </pic:spPr>
+                </pic:pic>
+              </a:graphicData>
+            </a:graphic>
+          </wp:inline>
+        </w:drawing>
+      </w:r>
+    </w:p>
+    <w:p>
+      <w:r>
+        <w:t>Doesn’t increase above 120 BPM</w:t>
+      </w:r>
+    </w:p>
+    <w:tbl>
+      <w:tblPr>
+        <w:tblStyle w:val="TableGrid"/>
+        <w:tblW w:w="0" w:type="auto"/>
+        <w:tblLook w:val="04A0" w:firstRow="1" w:lastRow="0" w:firstColumn="1" w:lastColumn="0" w:noHBand="0" w:noVBand="1"/>
+      </w:tblPr>
+      <w:tblGrid>
+        <w:gridCol w:w="1554"/>
+        <w:gridCol w:w="1647"/>
+        <w:gridCol w:w="1545"/>
+        <w:gridCol w:w="1561"/>
+        <w:gridCol w:w="1587"/>
+        <w:gridCol w:w="1348"/>
+      </w:tblGrid>
+      <w:tr>
+        <w:tc>
+          <w:tcPr>
+            <w:tcW w:w="1554" w:type="dxa"/>
+            <w:tcBorders>
+              <w:top w:val="single" w:sz="4" w:space="0" w:color="auto"/>
+              <w:left w:val="single" w:sz="4" w:space="0" w:color="auto"/>
+              <w:bottom w:val="single" w:sz="4" w:space="0" w:color="auto"/>
+              <w:right w:val="single" w:sz="4" w:space="0" w:color="auto"/>
+            </w:tcBorders>
+          </w:tcPr>
+          <w:p>
+            <w:r>
+              <w:rPr>
+                <w:b/>
+                <w:bCs/>
+              </w:rPr>
+              <w:t>Test number</w:t>
+            </w:r>
+          </w:p>
+        </w:tc>
+        <w:tc>
+          <w:tcPr>
+            <w:tcW w:w="1647" w:type="dxa"/>
+            <w:tcBorders>
+              <w:top w:val="single" w:sz="4" w:space="0" w:color="auto"/>
+              <w:left w:val="single" w:sz="4" w:space="0" w:color="auto"/>
+              <w:bottom w:val="single" w:sz="4" w:space="0" w:color="auto"/>
+              <w:right w:val="single" w:sz="4" w:space="0" w:color="auto"/>
+            </w:tcBorders>
+          </w:tcPr>
+          <w:p>
+            <w:r>
+              <w:rPr>
+                <w:b/>
+                <w:bCs/>
+              </w:rPr>
+              <w:t>Description</w:t>
+            </w:r>
+          </w:p>
+        </w:tc>
+        <w:tc>
+          <w:tcPr>
+            <w:tcW w:w="1545" w:type="dxa"/>
+            <w:tcBorders>
+              <w:top w:val="single" w:sz="4" w:space="0" w:color="auto"/>
+              <w:left w:val="single" w:sz="4" w:space="0" w:color="auto"/>
+              <w:bottom w:val="single" w:sz="4" w:space="0" w:color="auto"/>
+              <w:right w:val="single" w:sz="4" w:space="0" w:color="auto"/>
+            </w:tcBorders>
+          </w:tcPr>
+          <w:p>
+            <w:r>
+              <w:rPr>
+                <w:b/>
+                <w:bCs/>
+              </w:rPr>
+              <w:t>Success Criteria</w:t>
+            </w:r>
+          </w:p>
+        </w:tc>
+        <w:tc>
+          <w:tcPr>
+            <w:tcW w:w="1561" w:type="dxa"/>
+            <w:tcBorders>
+              <w:top w:val="single" w:sz="4" w:space="0" w:color="auto"/>
+              <w:left w:val="single" w:sz="4" w:space="0" w:color="auto"/>
+              <w:bottom w:val="single" w:sz="4" w:space="0" w:color="auto"/>
+              <w:right w:val="single" w:sz="4" w:space="0" w:color="auto"/>
+            </w:tcBorders>
+          </w:tcPr>
+          <w:p>
+            <w:r>
+              <w:rPr>
+                <w:b/>
+                <w:bCs/>
+              </w:rPr>
+              <w:t>Test data</w:t>
+            </w:r>
+          </w:p>
+        </w:tc>
+        <w:tc>
+          <w:tcPr>
+            <w:tcW w:w="1587" w:type="dxa"/>
+            <w:tcBorders>
+              <w:top w:val="single" w:sz="4" w:space="0" w:color="auto"/>
+              <w:left w:val="single" w:sz="4" w:space="0" w:color="auto"/>
+              <w:bottom w:val="single" w:sz="4" w:space="0" w:color="auto"/>
+              <w:right w:val="single" w:sz="4" w:space="0" w:color="auto"/>
+            </w:tcBorders>
+          </w:tcPr>
+          <w:p>
+            <w:r>
+              <w:rPr>
+                <w:b/>
+                <w:bCs/>
+              </w:rPr>
+              <w:t>Expected result</w:t>
+            </w:r>
+          </w:p>
+        </w:tc>
+        <w:tc>
+          <w:tcPr>
+            <w:tcW w:w="1348" w:type="dxa"/>
+            <w:tcBorders>
+              <w:top w:val="single" w:sz="4" w:space="0" w:color="auto"/>
+              <w:left w:val="single" w:sz="4" w:space="0" w:color="auto"/>
+              <w:bottom w:val="single" w:sz="4" w:space="0" w:color="auto"/>
+              <w:right w:val="single" w:sz="4" w:space="0" w:color="auto"/>
+            </w:tcBorders>
+          </w:tcPr>
+          <w:p>
+            <w:pPr>
+              <w:rPr>
+                <w:b/>
+                <w:bCs/>
+              </w:rPr>
+            </w:pPr>
+            <w:r>
+              <w:rPr>
+                <w:b/>
+                <w:bCs/>
+              </w:rPr>
+              <w:t>Actual result</w:t>
+            </w:r>
+          </w:p>
+        </w:tc>
+      </w:tr>
+      <w:tr>
+        <w:tc>
+          <w:tcPr>
+            <w:tcW w:w="1554" w:type="dxa"/>
+            <w:tcBorders>
+              <w:top w:val="single" w:sz="4" w:space="0" w:color="auto"/>
+              <w:left w:val="single" w:sz="4" w:space="0" w:color="auto"/>
+              <w:bottom w:val="single" w:sz="4" w:space="0" w:color="auto"/>
+              <w:right w:val="single" w:sz="4" w:space="0" w:color="auto"/>
+            </w:tcBorders>
+            <w:hideMark/>
+          </w:tcPr>
+          <w:p>
+            <w:r>
+              <w:t>9</w:t>
+            </w:r>
+          </w:p>
+        </w:tc>
+        <w:tc>
+          <w:tcPr>
+            <w:tcW w:w="1647" w:type="dxa"/>
+            <w:tcBorders>
+              <w:top w:val="single" w:sz="4" w:space="0" w:color="auto"/>
+              <w:left w:val="single" w:sz="4" w:space="0" w:color="auto"/>
+              <w:bottom w:val="single" w:sz="4" w:space="0" w:color="auto"/>
+              <w:right w:val="single" w:sz="4" w:space="0" w:color="auto"/>
+            </w:tcBorders>
+            <w:hideMark/>
+          </w:tcPr>
+          <w:p>
+            <w:r>
+              <w:t>Increase BPM</w:t>
+            </w:r>
+          </w:p>
+        </w:tc>
+        <w:tc>
+          <w:tcPr>
+            <w:tcW w:w="1545" w:type="dxa"/>
+            <w:tcBorders>
+              <w:top w:val="single" w:sz="4" w:space="0" w:color="auto"/>
+              <w:left w:val="single" w:sz="4" w:space="0" w:color="auto"/>
+              <w:bottom w:val="single" w:sz="4" w:space="0" w:color="auto"/>
+              <w:right w:val="single" w:sz="4" w:space="0" w:color="auto"/>
+            </w:tcBorders>
+            <w:hideMark/>
+          </w:tcPr>
+          <w:p>
+            <w:r>
+              <w:t>4</w:t>
+            </w:r>
+          </w:p>
+        </w:tc>
+        <w:tc>
+          <w:tcPr>
+            <w:tcW w:w="1561" w:type="dxa"/>
+            <w:tcBorders>
+              <w:top w:val="single" w:sz="4" w:space="0" w:color="auto"/>
+              <w:left w:val="single" w:sz="4" w:space="0" w:color="auto"/>
+              <w:bottom w:val="single" w:sz="4" w:space="0" w:color="auto"/>
+              <w:right w:val="single" w:sz="4" w:space="0" w:color="auto"/>
+            </w:tcBorders>
+            <w:hideMark/>
+          </w:tcPr>
+          <w:p>
+            <w:r>
+              <w:t>BPM set to 119 and press increase once</w:t>
+            </w:r>
+          </w:p>
+        </w:tc>
+        <w:tc>
+          <w:tcPr>
+            <w:tcW w:w="1587" w:type="dxa"/>
+            <w:tcBorders>
+              <w:top w:val="single" w:sz="4" w:space="0" w:color="auto"/>
+              <w:left w:val="single" w:sz="4" w:space="0" w:color="auto"/>
+              <w:bottom w:val="single" w:sz="4" w:space="0" w:color="auto"/>
+              <w:right w:val="single" w:sz="4" w:space="0" w:color="auto"/>
+            </w:tcBorders>
+            <w:hideMark/>
+          </w:tcPr>
+          <w:p>
+            <w:r>
+              <w:t>BPM set to 120</w:t>
+            </w:r>
+          </w:p>
+        </w:tc>
+        <w:tc>
+          <w:tcPr>
+            <w:tcW w:w="1348" w:type="dxa"/>
+            <w:tcBorders>
+              <w:top w:val="single" w:sz="4" w:space="0" w:color="auto"/>
+              <w:left w:val="single" w:sz="4" w:space="0" w:color="auto"/>
+              <w:bottom w:val="single" w:sz="4" w:space="0" w:color="auto"/>
+              <w:right w:val="single" w:sz="4" w:space="0" w:color="auto"/>
+            </w:tcBorders>
+          </w:tcPr>
+          <w:p>
+            <w:r>
+              <w:t>BPM is set to 120</w:t>
+            </w:r>
+          </w:p>
+        </w:tc>
+      </w:tr>
+    </w:tbl>
+    <w:p>
+      <w:r>
+        <w:rPr>
+          <w:noProof/>
+        </w:rPr>
+        <w:lastRenderedPageBreak/>
+        <w:drawing>
+          <wp:inline distT="0" distB="0" distL="0" distR="0" wp14:anchorId="0E991E2D" wp14:editId="23274BD6">
+            <wp:extent cx="2647950" cy="3381375"/>
+            <wp:effectExtent l="0" t="0" r="0" b="9525"/>
+            <wp:docPr id="15" name="Picture 15"/>
+            <wp:cNvGraphicFramePr>
+              <a:graphicFrameLocks xmlns:a="http://schemas.openxmlformats.org/drawingml/2006/main" noChangeAspect="1"/>
+            </wp:cNvGraphicFramePr>
+            <a:graphic xmlns:a="http://schemas.openxmlformats.org/drawingml/2006/main">
+              <a:graphicData uri="http://schemas.openxmlformats.org/drawingml/2006/picture">
+                <pic:pic xmlns:pic="http://schemas.openxmlformats.org/drawingml/2006/picture">
+                  <pic:nvPicPr>
+                    <pic:cNvPr id="1" name=""/>
+                    <pic:cNvPicPr/>
+                  </pic:nvPicPr>
+                  <pic:blipFill>
+                    <a:blip r:embed="rId30"/>
+                    <a:stretch>
+                      <a:fillRect/>
+                    </a:stretch>
+                  </pic:blipFill>
+                  <pic:spPr>
+                    <a:xfrm>
+                      <a:off x="0" y="0"/>
+                      <a:ext cx="2647950" cy="3381375"/>
+                    </a:xfrm>
+                    <a:prstGeom prst="rect">
+                      <a:avLst/>
+                    </a:prstGeom>
+                  </pic:spPr>
+                </pic:pic>
+              </a:graphicData>
+            </a:graphic>
+          </wp:inline>
+        </w:drawing>
+      </w:r>
+    </w:p>
+    <w:p>
+      <w:r>
+        <w:t>When set to 119, the BPM changes to 120 when increased once</w:t>
+      </w:r>
+    </w:p>
+    <w:tbl>
+      <w:tblPr>
+        <w:tblStyle w:val="TableGrid"/>
+        <w:tblW w:w="0" w:type="auto"/>
+        <w:tblLook w:val="04A0" w:firstRow="1" w:lastRow="0" w:firstColumn="1" w:lastColumn="0" w:noHBand="0" w:noVBand="1"/>
+      </w:tblPr>
+      <w:tblGrid>
+        <w:gridCol w:w="1554"/>
+        <w:gridCol w:w="1647"/>
+        <w:gridCol w:w="1545"/>
+        <w:gridCol w:w="1561"/>
+        <w:gridCol w:w="1587"/>
+        <w:gridCol w:w="1348"/>
+      </w:tblGrid>
+      <w:tr>
+        <w:tc>
+          <w:tcPr>
+            <w:tcW w:w="1554" w:type="dxa"/>
+            <w:tcBorders>
+              <w:top w:val="single" w:sz="4" w:space="0" w:color="auto"/>
+              <w:left w:val="single" w:sz="4" w:space="0" w:color="auto"/>
+              <w:bottom w:val="single" w:sz="4" w:space="0" w:color="auto"/>
+              <w:right w:val="single" w:sz="4" w:space="0" w:color="auto"/>
+            </w:tcBorders>
+          </w:tcPr>
+          <w:p>
+            <w:r>
+              <w:rPr>
+                <w:b/>
+                <w:bCs/>
+              </w:rPr>
+              <w:t>Test number</w:t>
+            </w:r>
+          </w:p>
+        </w:tc>
+        <w:tc>
+          <w:tcPr>
+            <w:tcW w:w="1647" w:type="dxa"/>
+            <w:tcBorders>
+              <w:top w:val="single" w:sz="4" w:space="0" w:color="auto"/>
+              <w:left w:val="single" w:sz="4" w:space="0" w:color="auto"/>
+              <w:bottom w:val="single" w:sz="4" w:space="0" w:color="auto"/>
+              <w:right w:val="single" w:sz="4" w:space="0" w:color="auto"/>
+            </w:tcBorders>
+          </w:tcPr>
+          <w:p>
+            <w:r>
+              <w:rPr>
+                <w:b/>
+                <w:bCs/>
+              </w:rPr>
+              <w:t>Description</w:t>
+            </w:r>
+          </w:p>
+        </w:tc>
+        <w:tc>
+          <w:tcPr>
+            <w:tcW w:w="1545" w:type="dxa"/>
+            <w:tcBorders>
+              <w:top w:val="single" w:sz="4" w:space="0" w:color="auto"/>
+              <w:left w:val="single" w:sz="4" w:space="0" w:color="auto"/>
+              <w:bottom w:val="single" w:sz="4" w:space="0" w:color="auto"/>
+              <w:right w:val="single" w:sz="4" w:space="0" w:color="auto"/>
+            </w:tcBorders>
+          </w:tcPr>
+          <w:p>
+            <w:r>
+              <w:rPr>
+                <w:b/>
+                <w:bCs/>
+              </w:rPr>
+              <w:t>Success Criteria</w:t>
+            </w:r>
+          </w:p>
+        </w:tc>
+        <w:tc>
+          <w:tcPr>
+            <w:tcW w:w="1561" w:type="dxa"/>
+            <w:tcBorders>
+              <w:top w:val="single" w:sz="4" w:space="0" w:color="auto"/>
+              <w:left w:val="single" w:sz="4" w:space="0" w:color="auto"/>
+              <w:bottom w:val="single" w:sz="4" w:space="0" w:color="auto"/>
+              <w:right w:val="single" w:sz="4" w:space="0" w:color="auto"/>
+            </w:tcBorders>
+          </w:tcPr>
+          <w:p>
+            <w:r>
+              <w:rPr>
+                <w:b/>
+                <w:bCs/>
+              </w:rPr>
+              <w:t>Test data</w:t>
+            </w:r>
+          </w:p>
+        </w:tc>
+        <w:tc>
+          <w:tcPr>
+            <w:tcW w:w="1587" w:type="dxa"/>
+            <w:tcBorders>
+              <w:top w:val="single" w:sz="4" w:space="0" w:color="auto"/>
+              <w:left w:val="single" w:sz="4" w:space="0" w:color="auto"/>
+              <w:bottom w:val="single" w:sz="4" w:space="0" w:color="auto"/>
+              <w:right w:val="single" w:sz="4" w:space="0" w:color="auto"/>
+            </w:tcBorders>
+          </w:tcPr>
+          <w:p>
+            <w:r>
+              <w:rPr>
+                <w:b/>
+                <w:bCs/>
+              </w:rPr>
+              <w:t>Expected result</w:t>
+            </w:r>
+          </w:p>
+        </w:tc>
+        <w:tc>
+          <w:tcPr>
+            <w:tcW w:w="1348" w:type="dxa"/>
+            <w:tcBorders>
+              <w:top w:val="single" w:sz="4" w:space="0" w:color="auto"/>
+              <w:left w:val="single" w:sz="4" w:space="0" w:color="auto"/>
+              <w:bottom w:val="single" w:sz="4" w:space="0" w:color="auto"/>
+              <w:right w:val="single" w:sz="4" w:space="0" w:color="auto"/>
+            </w:tcBorders>
+          </w:tcPr>
+          <w:p>
+            <w:pPr>
+              <w:rPr>
+                <w:b/>
+                <w:bCs/>
+              </w:rPr>
+            </w:pPr>
+            <w:r>
+              <w:rPr>
+                <w:b/>
+                <w:bCs/>
+              </w:rPr>
+              <w:t>Actual result</w:t>
+            </w:r>
+          </w:p>
+        </w:tc>
+      </w:tr>
+      <w:tr>
+        <w:tc>
+          <w:tcPr>
+            <w:tcW w:w="1554" w:type="dxa"/>
+            <w:tcBorders>
+              <w:top w:val="single" w:sz="4" w:space="0" w:color="auto"/>
+              <w:left w:val="single" w:sz="4" w:space="0" w:color="auto"/>
+              <w:bottom w:val="single" w:sz="4" w:space="0" w:color="auto"/>
+              <w:right w:val="single" w:sz="4" w:space="0" w:color="auto"/>
+            </w:tcBorders>
+            <w:hideMark/>
+          </w:tcPr>
+          <w:p>
+            <w:r>
+              <w:t>10</w:t>
+            </w:r>
+          </w:p>
+        </w:tc>
+        <w:tc>
+          <w:tcPr>
+            <w:tcW w:w="1647" w:type="dxa"/>
+            <w:tcBorders>
+              <w:top w:val="single" w:sz="4" w:space="0" w:color="auto"/>
+              <w:left w:val="single" w:sz="4" w:space="0" w:color="auto"/>
+              <w:bottom w:val="single" w:sz="4" w:space="0" w:color="auto"/>
+              <w:right w:val="single" w:sz="4" w:space="0" w:color="auto"/>
+            </w:tcBorders>
+            <w:hideMark/>
+          </w:tcPr>
+          <w:p>
+            <w:r>
+              <w:t>Decrease BPM</w:t>
+            </w:r>
+          </w:p>
+        </w:tc>
+        <w:tc>
+          <w:tcPr>
+            <w:tcW w:w="1545" w:type="dxa"/>
+            <w:tcBorders>
+              <w:top w:val="single" w:sz="4" w:space="0" w:color="auto"/>
+              <w:left w:val="single" w:sz="4" w:space="0" w:color="auto"/>
+              <w:bottom w:val="single" w:sz="4" w:space="0" w:color="auto"/>
+              <w:right w:val="single" w:sz="4" w:space="0" w:color="auto"/>
+            </w:tcBorders>
+            <w:hideMark/>
+          </w:tcPr>
+          <w:p>
+            <w:r>
+              <w:t>5</w:t>
+            </w:r>
+          </w:p>
+        </w:tc>
+        <w:tc>
+          <w:tcPr>
+            <w:tcW w:w="1561" w:type="dxa"/>
+            <w:tcBorders>
+              <w:top w:val="single" w:sz="4" w:space="0" w:color="auto"/>
+              <w:left w:val="single" w:sz="4" w:space="0" w:color="auto"/>
+              <w:bottom w:val="single" w:sz="4" w:space="0" w:color="auto"/>
+              <w:right w:val="single" w:sz="4" w:space="0" w:color="auto"/>
+            </w:tcBorders>
+            <w:hideMark/>
+          </w:tcPr>
+          <w:p>
+            <w:r>
+              <w:t>BPM set to 100 and press decrease once</w:t>
+            </w:r>
+          </w:p>
+        </w:tc>
+        <w:tc>
+          <w:tcPr>
+            <w:tcW w:w="1587" w:type="dxa"/>
+            <w:tcBorders>
+              <w:top w:val="single" w:sz="4" w:space="0" w:color="auto"/>
+              <w:left w:val="single" w:sz="4" w:space="0" w:color="auto"/>
+              <w:bottom w:val="single" w:sz="4" w:space="0" w:color="auto"/>
+              <w:right w:val="single" w:sz="4" w:space="0" w:color="auto"/>
+            </w:tcBorders>
+            <w:hideMark/>
+          </w:tcPr>
+          <w:p>
+            <w:r>
+              <w:t>BPM set to 95</w:t>
+            </w:r>
+          </w:p>
+        </w:tc>
+        <w:tc>
+          <w:tcPr>
+            <w:tcW w:w="1348" w:type="dxa"/>
+            <w:tcBorders>
+              <w:top w:val="single" w:sz="4" w:space="0" w:color="auto"/>
+              <w:left w:val="single" w:sz="4" w:space="0" w:color="auto"/>
+              <w:bottom w:val="single" w:sz="4" w:space="0" w:color="auto"/>
+              <w:right w:val="single" w:sz="4" w:space="0" w:color="auto"/>
+            </w:tcBorders>
+          </w:tcPr>
+          <w:p>
+            <w:r>
+              <w:t>BPM is set to 95</w:t>
+            </w:r>
+          </w:p>
+        </w:tc>
+      </w:tr>
+    </w:tbl>
+    <w:p>
+      <w:pPr>
+        <w:pStyle w:val="Heading2"/>
+      </w:pPr>
+      <w:r>
+        <w:rPr>
+          <w:noProof/>
+        </w:rPr>
+        <w:drawing>
+          <wp:inline distT="0" distB="0" distL="0" distR="0" wp14:anchorId="7A1A7DA0" wp14:editId="7470B5DA">
+            <wp:extent cx="2521726" cy="2943225"/>
+            <wp:effectExtent l="0" t="0" r="0" b="0"/>
+            <wp:docPr id="16" name="Picture 16"/>
+            <wp:cNvGraphicFramePr>
+              <a:graphicFrameLocks xmlns:a="http://schemas.openxmlformats.org/drawingml/2006/main" noChangeAspect="1"/>
+            </wp:cNvGraphicFramePr>
+            <a:graphic xmlns:a="http://schemas.openxmlformats.org/drawingml/2006/main">
+              <a:graphicData uri="http://schemas.openxmlformats.org/drawingml/2006/picture">
+                <pic:pic xmlns:pic="http://schemas.openxmlformats.org/drawingml/2006/picture">
+                  <pic:nvPicPr>
+                    <pic:cNvPr id="1" name=""/>
+                    <pic:cNvPicPr/>
+                  </pic:nvPicPr>
+                  <pic:blipFill>
+                    <a:blip r:embed="rId31"/>
+                    <a:stretch>
+                      <a:fillRect/>
+                    </a:stretch>
+                  </pic:blipFill>
+                  <pic:spPr>
+                    <a:xfrm>
+                      <a:off x="0" y="0"/>
+                      <a:ext cx="2524268" cy="2946192"/>
+                    </a:xfrm>
+                    <a:prstGeom prst="rect">
+                      <a:avLst/>
+                    </a:prstGeom>
+                  </pic:spPr>
+                </pic:pic>
+              </a:graphicData>
+            </a:graphic>
+          </wp:inline>
+        </w:drawing>
+      </w:r>
+    </w:p>
     <w:p>
       <w:pPr>
         <w:pStyle w:val="Heading1"/>
       </w:pPr>
       <w:r>
-        <w:lastRenderedPageBreak/>
         <w:t>Installation</w:t>
       </w:r>
       <w:bookmarkEnd w:id="5"/>
@@ -5068,6 +6007,7 @@
         <w:rPr>
           <w:noProof/>
         </w:rPr>
+        <w:lastRenderedPageBreak/>
         <w:t>Nunc viverra imperdiet enim. Fusce est. Vivamus a tellus.</w:t>
       </w:r>
     </w:p>

</xml_diff>